<commit_message>
starting to change stats output in ms; minor fixes to stats code; starting to update figure code to plot updated figs
</commit_message>
<xml_diff>
--- a/manuscript/Ficken, Jeanmougin et al JOB Richness vs Niche Specialization_with_reviewer_comments.docx
+++ b/manuscript/Ficken, Jeanmougin et al JOB Richness vs Niche Specialization_with_reviewer_comments.docx
@@ -3436,31 +3436,65 @@
         <w:t>a human development gradient</w:t>
       </w:r>
       <w:r>
-        <w:t xml:space="preserve"> (</w:t>
-      </w:r>
-      <w:bookmarkStart w:id="102" w:name="_GoBack"/>
-      <w:r>
-        <w:t>marginal</w:t>
-      </w:r>
-      <w:bookmarkEnd w:id="102"/>
-      <w:r>
-        <w:t>-R² = 0.1</w:t>
-      </w:r>
-      <w:r>
-        <w:t>7</w:t>
-      </w:r>
-      <w:r>
-        <w:t>, conditional-R² = 0.74, all</w:t>
+        <w:t xml:space="preserve"> (marginal-R² = 0.1</w:t>
+      </w:r>
+      <w:del w:id="102" w:author="Cari Ficken" w:date="2021-02-18T16:26:00Z">
+        <w:r>
+          <w:delText>7</w:delText>
+        </w:r>
+      </w:del>
+      <w:ins w:id="103" w:author="Cari Ficken" w:date="2021-02-18T16:26:00Z">
+        <w:r>
+          <w:t>9</w:t>
+        </w:r>
+      </w:ins>
+      <w:r>
+        <w:t>, conditional-R² = 0.</w:t>
+      </w:r>
+      <w:del w:id="104" w:author="Cari Ficken" w:date="2021-02-18T16:26:00Z">
+        <w:r>
+          <w:delText>74</w:delText>
+        </w:r>
+      </w:del>
+      <w:ins w:id="105" w:author="Cari Ficken" w:date="2021-02-18T16:26:00Z">
+        <w:r>
+          <w:t>21</w:t>
+        </w:r>
+      </w:ins>
+      <w:r>
+        <w:t>, all</w:t>
       </w:r>
       <w:r>
         <w:t xml:space="preserve"> predictors</w:t>
       </w:r>
       <w:r>
-        <w:t xml:space="preserve"> P &lt; 0.001; ΔAIC vs linear model = 99.</w:t>
-      </w:r>
-      <w:r>
-        <w:t>3</w:t>
-      </w:r>
+        <w:t xml:space="preserve"> P &lt; 0.001; ΔAIC vs linear model = </w:t>
+      </w:r>
+      <w:ins w:id="106" w:author="Cari Ficken" w:date="2021-02-18T16:27:00Z">
+        <w:r>
+          <w:t>88.</w:t>
+        </w:r>
+      </w:ins>
+      <w:ins w:id="107" w:author="Cari Ficken" w:date="2021-02-18T16:35:00Z">
+        <w:r>
+          <w:t>6</w:t>
+        </w:r>
+      </w:ins>
+      <w:bookmarkStart w:id="108" w:name="_GoBack"/>
+      <w:bookmarkEnd w:id="108"/>
+      <w:ins w:id="109" w:author="Cari Ficken" w:date="2021-02-18T16:27:00Z">
+        <w:r>
+          <w:t>7</w:t>
+        </w:r>
+      </w:ins>
+      <w:del w:id="110" w:author="Cari Ficken" w:date="2021-02-18T16:27:00Z">
+        <w:r>
+          <w:delText>99.</w:delText>
+        </w:r>
+        <w:r>
+          <w:delText>3</w:delText>
+        </w:r>
+      </w:del>
       <w:r>
         <w:t>; Figure 1</w:t>
       </w:r>
@@ -3567,20 +3601,58 @@
         <w:t>(marginal-R² = 0.</w:t>
       </w:r>
       <w:r>
-        <w:t>13</w:t>
-      </w:r>
+        <w:t>1</w:t>
+      </w:r>
+      <w:del w:id="111" w:author="Cari Ficken" w:date="2021-02-18T16:32:00Z">
+        <w:r>
+          <w:delText>3</w:delText>
+        </w:r>
+      </w:del>
+      <w:ins w:id="112" w:author="Cari Ficken" w:date="2021-02-18T16:32:00Z">
+        <w:r>
+          <w:t>4</w:t>
+        </w:r>
+      </w:ins>
       <w:r>
         <w:t>, conditional-R² = 0.</w:t>
       </w:r>
-      <w:r>
-        <w:t>85</w:t>
-      </w:r>
-      <w:r>
-        <w:t xml:space="preserve">, all P &lt; 0.001, ΔAIC vs linear model = </w:t>
-      </w:r>
-      <w:r>
-        <w:t>86.47</w:t>
-      </w:r>
+      <w:ins w:id="113" w:author="Cari Ficken" w:date="2021-02-18T16:32:00Z">
+        <w:r>
+          <w:t>16</w:t>
+        </w:r>
+      </w:ins>
+      <w:del w:id="114" w:author="Cari Ficken" w:date="2021-02-18T16:32:00Z">
+        <w:r>
+          <w:delText>85</w:delText>
+        </w:r>
+      </w:del>
+      <w:r>
+        <w:t xml:space="preserve">, all </w:t>
+      </w:r>
+      <w:commentRangeStart w:id="115"/>
+      <w:r>
+        <w:t>P &lt; 0.001</w:t>
+      </w:r>
+      <w:commentRangeEnd w:id="115"/>
+      <w:r>
+        <w:rPr>
+          <w:rStyle w:val="CommentReference"/>
+        </w:rPr>
+        <w:commentReference w:id="115"/>
+      </w:r>
+      <w:r>
+        <w:t xml:space="preserve">, ΔAIC vs linear model = </w:t>
+      </w:r>
+      <w:ins w:id="116" w:author="Cari Ficken" w:date="2021-02-18T16:34:00Z">
+        <w:r>
+          <w:t>101.63</w:t>
+        </w:r>
+      </w:ins>
+      <w:del w:id="117" w:author="Cari Ficken" w:date="2021-02-18T16:34:00Z">
+        <w:r>
+          <w:delText>86.47</w:delText>
+        </w:r>
+      </w:del>
       <w:r>
         <w:t xml:space="preserve">; Figure 1b and </w:t>
       </w:r>
@@ -3843,8 +3915,8 @@
       </w:r>
     </w:p>
     <w:p>
-      <w:bookmarkStart w:id="103" w:name="_dbv670u354b2" w:colFirst="0" w:colLast="0"/>
-      <w:bookmarkEnd w:id="103"/>
+      <w:bookmarkStart w:id="118" w:name="_dbv670u354b2" w:colFirst="0" w:colLast="0"/>
+      <w:bookmarkEnd w:id="118"/>
       <w:r>
         <w:t>We found a</w:t>
       </w:r>
@@ -5114,20 +5186,20 @@
       <w:pPr>
         <w:pStyle w:val="Heading1"/>
       </w:pPr>
-      <w:bookmarkStart w:id="104" w:name="_4t7t0a2qwy2q" w:colFirst="0" w:colLast="0"/>
-      <w:bookmarkEnd w:id="104"/>
-      <w:commentRangeStart w:id="105"/>
+      <w:bookmarkStart w:id="119" w:name="_4t7t0a2qwy2q" w:colFirst="0" w:colLast="0"/>
+      <w:bookmarkEnd w:id="119"/>
+      <w:commentRangeStart w:id="120"/>
       <w:r>
         <w:lastRenderedPageBreak/>
         <w:t>Discussion</w:t>
       </w:r>
-      <w:commentRangeEnd w:id="105"/>
+      <w:commentRangeEnd w:id="120"/>
       <w:r>
         <w:rPr>
           <w:rStyle w:val="CommentReference"/>
           <w:b w:val="0"/>
         </w:rPr>
-        <w:commentReference w:id="105"/>
+        <w:commentReference w:id="120"/>
       </w:r>
     </w:p>
     <w:p>
@@ -6403,8 +6475,8 @@
       <w:pPr>
         <w:pStyle w:val="Heading1"/>
       </w:pPr>
-      <w:bookmarkStart w:id="106" w:name="_e70rnjas5n2y" w:colFirst="0" w:colLast="0"/>
-      <w:bookmarkEnd w:id="106"/>
+      <w:bookmarkStart w:id="121" w:name="_e70rnjas5n2y" w:colFirst="0" w:colLast="0"/>
+      <w:bookmarkEnd w:id="121"/>
       <w:r>
         <w:lastRenderedPageBreak/>
         <w:t>Data availability statement</w:t>
@@ -6422,21 +6494,21 @@
       <w:pPr>
         <w:pStyle w:val="Heading1"/>
       </w:pPr>
-      <w:bookmarkStart w:id="107" w:name="_8vh7b2ovb46e" w:colFirst="0" w:colLast="0"/>
-      <w:bookmarkStart w:id="108" w:name="_w6ar3q2ml4w6" w:colFirst="0" w:colLast="0"/>
-      <w:bookmarkEnd w:id="107"/>
-      <w:bookmarkEnd w:id="108"/>
-      <w:commentRangeStart w:id="109"/>
+      <w:bookmarkStart w:id="122" w:name="_8vh7b2ovb46e" w:colFirst="0" w:colLast="0"/>
+      <w:bookmarkStart w:id="123" w:name="_w6ar3q2ml4w6" w:colFirst="0" w:colLast="0"/>
+      <w:bookmarkEnd w:id="122"/>
+      <w:bookmarkEnd w:id="123"/>
+      <w:commentRangeStart w:id="124"/>
       <w:r>
         <w:t>References</w:t>
       </w:r>
-      <w:commentRangeEnd w:id="109"/>
+      <w:commentRangeEnd w:id="124"/>
       <w:r>
         <w:rPr>
           <w:rStyle w:val="CommentReference"/>
           <w:b w:val="0"/>
         </w:rPr>
-        <w:commentReference w:id="109"/>
+        <w:commentReference w:id="124"/>
       </w:r>
     </w:p>
     <w:p>
@@ -7099,8 +7171,8 @@
       <w:r>
         <w:fldChar w:fldCharType="end"/>
       </w:r>
-      <w:bookmarkStart w:id="110" w:name="_z8r1rh15e5ei" w:colFirst="0" w:colLast="0"/>
-      <w:bookmarkEnd w:id="110"/>
+      <w:bookmarkStart w:id="125" w:name="_z8r1rh15e5ei" w:colFirst="0" w:colLast="0"/>
+      <w:bookmarkEnd w:id="125"/>
     </w:p>
     <w:p>
       <w:pPr>
@@ -8260,37 +8332,7 @@
         <w:annotationRef/>
       </w:r>
       <w:r>
-        <w:t xml:space="preserve">This range was </w:t>
-      </w:r>
-      <w:r>
-        <w:t>arbitrarily</w:t>
-      </w:r>
-      <w:r>
-        <w:t xml:space="preserve"> chosen to represent intermediate human development. We agree that this may not, in an ecological sense, represent a the most accurate “</w:t>
-      </w:r>
-      <w:r>
-        <w:t>intermediate</w:t>
-      </w:r>
-      <w:r>
-        <w:t xml:space="preserve">” impact on wetlands. However, we believe that error in this relationship is more likely driven by in </w:t>
-      </w:r>
-      <w:r>
-        <w:t>characteristics</w:t>
-      </w:r>
-      <w:r>
-        <w:t xml:space="preserve"> of the human development metric itself. We have discussed this limitation in the discussion. Briefly, human footprint measures only the geographic cover</w:t>
-      </w:r>
-      <w:r>
-        <w:t xml:space="preserve"> (i.e. area)</w:t>
-      </w:r>
-      <w:r>
-        <w:t xml:space="preserve"> of non-natural cover. Importantly, it does not include any information on the magnitude of impact different covers have. That is, a wetland surrounded by 50% parkland cover would have the same human development extent as a wetland surrounded by 50% parking lot cover</w:t>
-      </w:r>
-      <w:r>
-        <w:t>, though</w:t>
-      </w:r>
-      <w:r>
-        <w:t xml:space="preserve"> these different human development types would likely have very different impacts on wetland ecology. </w:t>
+        <w:t xml:space="preserve">This range was arbitrarily chosen to represent intermediate human development. We agree that this may not, in an ecological sense, represent a the most accurate “intermediate” impact on wetlands. However, we believe that error in this relationship is more likely driven by in characteristics of the human development metric itself. We have discussed this limitation in the discussion. Briefly, human footprint measures only the geographic cover (i.e. area) of non-natural cover. Importantly, it does not include any information on the magnitude of impact different covers have. That is, a wetland surrounded by 50% parkland cover would have the same human development extent as a wetland surrounded by 50% parking lot cover, though these different human development types would likely have very different impacts on wetland ecology. </w:t>
       </w:r>
     </w:p>
     <w:p>
@@ -8303,10 +8345,7 @@
         <w:pStyle w:val="CommentText"/>
       </w:pPr>
       <w:r>
-        <w:t>To test whether significant PERMANOVA results might be attributed to different composition variances, rather than means, we included tests of the dispersion of each group. This has been added to the methods on lines XX and in the results on lines XX.</w:t>
-      </w:r>
-      <w:r>
-        <w:t xml:space="preserve"> </w:t>
+        <w:t xml:space="preserve">To test whether significant PERMANOVA results might be attributed to different composition variances, rather than means, we included tests of the dispersion of each group. This has been added to the methods on lines XX and in the results on lines XX. </w:t>
       </w:r>
     </w:p>
   </w:comment>
@@ -8568,13 +8607,7 @@
         <w:annotationRef/>
       </w:r>
       <w:r>
-        <w:t>Although every vegetation sampling method will underestimate true richness</w:t>
-      </w:r>
-      <w:r>
-        <w:t xml:space="preserve"> to some degree</w:t>
-      </w:r>
-      <w:r>
-        <w:t xml:space="preserve">, we agree that the methods used to sample vegetation differs substantially between protocols. For this reason, we retained a Protocol fixed effect term in models regardless of its statistical significance.  </w:t>
+        <w:t xml:space="preserve">Although every vegetation sampling method will underestimate true richness to some degree, we agree that the methods used to sample vegetation differs substantially between protocols. For this reason, we retained a Protocol fixed effect term in models regardless of its statistical significance.  </w:t>
       </w:r>
     </w:p>
     <w:p>
@@ -8587,13 +8620,7 @@
         <w:pStyle w:val="CommentText"/>
       </w:pPr>
       <w:r>
-        <w:t xml:space="preserve">We opted to use observed richness as our response variable for three reasons (see below). However, we do believe this is an important </w:t>
-      </w:r>
-      <w:r>
-        <w:t>consideration</w:t>
-      </w:r>
-      <w:r>
-        <w:t xml:space="preserve"> and have added discussion of </w:t>
+        <w:t xml:space="preserve">We opted to use observed richness as our response variable for three reasons (see below). However, we do believe this is an important consideration and have added discussion of </w:t>
       </w:r>
       <w:r>
         <w:rPr>
@@ -8643,13 +8670,7 @@
         </w:numPr>
       </w:pPr>
       <w:r>
-        <w:t xml:space="preserve"> A number of our other models require using observed richness because they are predicated on knowing which species are present. For example, computing the proportion of exotic species at site requires assigning nativity status to individual species and therefore cannot be based on estimated true richness.</w:t>
-      </w:r>
-      <w:r>
-        <w:t xml:space="preserve"> </w:t>
-      </w:r>
-      <w:r>
-        <w:t>We therefore though it would be confusing for readers to understand why we use to “types” of richness (observed and estimated) in the same manuscript.</w:t>
+        <w:t xml:space="preserve"> A number of our other models require using observed richness because they are predicated on knowing which species are present. For example, computing the proportion of exotic species at site requires assigning nativity status to individual species and therefore cannot be based on estimated true richness. We therefore though it would be confusing for readers to understand why we use to “types” of richness (observed and estimated) in the same manuscript.</w:t>
       </w:r>
     </w:p>
     <w:p>
@@ -8661,15 +8682,7 @@
         </w:numPr>
       </w:pPr>
       <w:r>
-        <w:t xml:space="preserve"> We determined that the protocols both underestimate richness to similar degrees.</w:t>
-      </w:r>
-      <w:proofErr w:type="spellStart"/>
-      <w:r>
-        <w:t xml:space="preserve"> </w:t>
-      </w:r>
-      <w:proofErr w:type="spellEnd"/>
-      <w:r>
-        <w:t xml:space="preserve">To do so, we estimated “true” richness using Chao estimators, and compared the number of “missing” species in sites sampled with wetland and terrestrial protocols. On average, sites sampled with the wetland and terrestrial protocols only differed in 2 missing species (i.e. wetland sites miss 11 species and terrestrial sites miss 9 species). We do not believe that a difference of 2 species is ecologically concerning. (Add figs?)  </w:t>
+        <w:t xml:space="preserve"> We determined that the protocols both underestimate richness to similar degrees. To do so, we estimated “true” richness using Chao estimators, and compared the number of “missing” species in sites sampled with wetland and terrestrial protocols. On average, sites sampled with the wetland and terrestrial protocols only differed in 2 missing species (i.e. wetland sites miss 11 species and terrestrial sites miss 9 species). We do not believe that a difference of 2 species is ecologically concerning. (Add figs?)  </w:t>
       </w:r>
     </w:p>
   </w:comment>
@@ -9461,7 +9474,31 @@
       </w:r>
     </w:p>
   </w:comment>
-  <w:comment w:id="105" w:author="Cari Ficken" w:date="2021-02-02T14:49:00Z" w:initials="CF">
+  <w:comment w:id="115" w:author="Cari Ficken" w:date="2021-02-18T16:34:00Z" w:initials="CF">
+    <w:p>
+      <w:pPr>
+        <w:pStyle w:val="CommentText"/>
+      </w:pPr>
+      <w:r>
+        <w:rPr>
+          <w:rStyle w:val="CommentReference"/>
+        </w:rPr>
+        <w:annotationRef/>
+      </w:r>
+      <w:r>
+        <w:t xml:space="preserve">Here p&lt;0.001 for </w:t>
+      </w:r>
+      <w:proofErr w:type="spellStart"/>
+      <w:r>
+        <w:t>totdist</w:t>
+      </w:r>
+      <w:proofErr w:type="spellEnd"/>
+      <w:r>
+        <w:t xml:space="preserve"> and p=0.002 for Protocol</w:t>
+      </w:r>
+    </w:p>
+  </w:comment>
+  <w:comment w:id="120" w:author="Cari Ficken" w:date="2021-02-02T14:49:00Z" w:initials="CF">
     <w:p>
       <w:pPr>
         <w:pStyle w:val="CommentText"/>
@@ -9896,7 +9933,7 @@
       </w:r>
     </w:p>
   </w:comment>
-  <w:comment w:id="109" w:author="Cari Ficken" w:date="2021-02-02T15:17:00Z" w:initials="CF">
+  <w:comment w:id="124" w:author="Cari Ficken" w:date="2021-02-02T15:17:00Z" w:initials="CF">
     <w:p>
       <w:pPr>
         <w:pStyle w:val="CommentText"/>
@@ -10088,6 +10125,7 @@
   <w15:commentEx w15:paraId="7151D935" w15:done="0"/>
   <w15:commentEx w15:paraId="655E437A" w15:paraIdParent="7151D935" w15:done="0"/>
   <w15:commentEx w15:paraId="30190488" w15:done="0"/>
+  <w15:commentEx w15:paraId="5DCD3D5C" w15:done="0"/>
   <w15:commentEx w15:paraId="2239710A" w15:done="0"/>
   <w15:commentEx w15:paraId="6664CC6B" w15:done="0"/>
 </w15:commentsEx>
@@ -10130,6 +10168,7 @@
   <w16cid:commentId w16cid:paraId="7151D935" w16cid:durableId="23C3E0BE"/>
   <w16cid:commentId w16cid:paraId="655E437A" w16cid:durableId="23D8BF0E"/>
   <w16cid:commentId w16cid:paraId="30190488" w16cid:durableId="23C3E2D8"/>
+  <w16cid:commentId w16cid:paraId="5DCD3D5C" w16cid:durableId="23D9157D"/>
   <w16cid:commentId w16cid:paraId="2239710A" w16cid:durableId="23C3E4EA"/>
   <w16cid:commentId w16cid:paraId="6664CC6B" w16cid:durableId="23C3EBA2"/>
 </w16cid:commentsIds>
@@ -12266,7 +12305,7 @@
 </file>
 
 <file path=customXml/itemProps1.xml><?xml version="1.0" encoding="utf-8"?>
-<ds:datastoreItem xmlns:ds="http://schemas.openxmlformats.org/officeDocument/2006/customXml" ds:itemID="{FF3D5B42-6786-4D6E-BB2F-DE0A9A4D224C}">
+<ds:datastoreItem xmlns:ds="http://schemas.openxmlformats.org/officeDocument/2006/customXml" ds:itemID="{CDF8568A-C824-4067-BE4D-2D12AB13A1F2}">
   <ds:schemaRefs>
     <ds:schemaRef ds:uri="http://schemas.openxmlformats.org/officeDocument/2006/bibliography"/>
   </ds:schemaRefs>

</xml_diff>

<commit_message>
updated stats so 2group NMDS would converge (now has 7 dimensions)
</commit_message>
<xml_diff>
--- a/manuscript/Ficken, Jeanmougin et al JOB Richness vs Niche Specialization_with_reviewer_comments.docx
+++ b/manuscript/Ficken, Jeanmougin et al JOB Richness vs Niche Specialization_with_reviewer_comments.docx
@@ -2402,7 +2402,35 @@
         <w:t xml:space="preserve">at intermediate development </w:t>
       </w:r>
       <w:r>
-        <w:t xml:space="preserve">extents and </w:t>
+        <w:t>extents</w:t>
+      </w:r>
+      <w:ins w:id="29" w:author="Cari Ficken" w:date="2021-03-01T15:24:00Z">
+        <w:r>
+          <w:t xml:space="preserve">, consistent with findings from other work </w:t>
+        </w:r>
+      </w:ins>
+      <w:r>
+        <w:fldChar w:fldCharType="begin"/>
+      </w:r>
+      <w:r>
+        <w:instrText xml:space="preserve"> ADDIN ZOTERO_ITEM CSL_CITATION {"citationID":"eaKBlI8I","properties":{"formattedCitation":"(Mayor et al., 2012)","plainCitation":"(Mayor et al., 2012)","noteIndex":0},"citationItems":[{"id":1944,"uris":["http://zotero.org/users/5389092/items/7WP9DNHE"],"uri":["http://zotero.org/users/5389092/items/7WP9DNHE"],"itemData":{"id":1944,"type":"article-journal","container-title":"Nature Communications","journalAbbreviation":"Nature Communications","page":"1142","title":"Regional boreal biodiversity peaks at intermediate human disturbance","volume":"3","author":[{"family":"Mayor","given":"S.J."},{"family":"Cahill Jr","given":"J.F."},{"family":"He","given":"F."},{"family":"Sólymos","given":"P."},{"family":"Boutin","given":"S."}],"issued":{"date-parts":[["2012",10,16]]}}}],"schema":"https://github.com/citation-style-language/schema/raw/master/csl-citation.json"} </w:instrText>
+      </w:r>
+      <w:r>
+        <w:fldChar w:fldCharType="separate"/>
+      </w:r>
+      <w:r>
+        <w:t>(Mayor et al., 2012)</w:t>
+      </w:r>
+      <w:r>
+        <w:fldChar w:fldCharType="end"/>
+      </w:r>
+      <w:ins w:id="30" w:author="Cari Ficken" w:date="2021-03-01T15:25:00Z">
+        <w:r>
+          <w:t>,</w:t>
+        </w:r>
+      </w:ins>
+      <w:r>
+        <w:t xml:space="preserve"> and </w:t>
       </w:r>
       <w:r>
         <w:t>will be</w:t>
@@ -2536,13 +2564,11 @@
       <w:r>
         <w:t>.</w:t>
       </w:r>
-      <w:ins w:id="29" w:author="Cari Ficken" w:date="2021-03-01T15:12:00Z">
+      <w:ins w:id="31" w:author="Cari Ficken" w:date="2021-03-01T15:12:00Z">
         <w:r>
           <w:t xml:space="preserve"> </w:t>
         </w:r>
       </w:ins>
-      <w:bookmarkStart w:id="30" w:name="_GoBack"/>
-      <w:bookmarkEnd w:id="30"/>
     </w:p>
     <w:p>
       <w:pPr>
@@ -2559,8 +2585,8 @@
       <w:pPr>
         <w:pStyle w:val="Heading2"/>
       </w:pPr>
-      <w:bookmarkStart w:id="31" w:name="_17rlq42aonc8" w:colFirst="0" w:colLast="0"/>
-      <w:bookmarkEnd w:id="31"/>
+      <w:bookmarkStart w:id="32" w:name="_17rlq42aonc8" w:colFirst="0" w:colLast="0"/>
+      <w:bookmarkEnd w:id="32"/>
       <w:r>
         <w:t>Site selection</w:t>
       </w:r>
@@ -2596,22 +2622,22 @@
       <w:r>
         <w:t xml:space="preserve">We focused our analyses on all ABMI wetlands sampled between 2007 and 2016 using either protocol (terrestrial or wetland) for which both vegetation data and human development data were available (see below). </w:t>
       </w:r>
-      <w:commentRangeStart w:id="32"/>
       <w:commentRangeStart w:id="33"/>
+      <w:commentRangeStart w:id="34"/>
       <w:r>
         <w:t xml:space="preserve">This dataset consisted of </w:t>
       </w:r>
-      <w:commentRangeStart w:id="34"/>
       <w:commentRangeStart w:id="35"/>
+      <w:commentRangeStart w:id="36"/>
       <w:r>
         <w:t>158</w:t>
       </w:r>
-      <w:ins w:id="36" w:author="Cari Ficken" w:date="2021-02-18T09:44:00Z">
+      <w:ins w:id="37" w:author="Cari Ficken" w:date="2021-02-18T09:44:00Z">
         <w:r>
           <w:t>2</w:t>
         </w:r>
       </w:ins>
-      <w:del w:id="37" w:author="Cari Ficken" w:date="2021-02-18T09:44:00Z">
+      <w:del w:id="38" w:author="Cari Ficken" w:date="2021-02-18T09:44:00Z">
         <w:r>
           <w:delText>5</w:delText>
         </w:r>
@@ -2619,29 +2645,29 @@
       <w:r>
         <w:t xml:space="preserve"> </w:t>
       </w:r>
-      <w:commentRangeEnd w:id="34"/>
+      <w:commentRangeEnd w:id="35"/>
       <w:r>
         <w:rPr>
           <w:rStyle w:val="CommentReference"/>
         </w:rPr>
-        <w:commentReference w:id="34"/>
-      </w:r>
-      <w:commentRangeEnd w:id="35"/>
+        <w:commentReference w:id="35"/>
+      </w:r>
+      <w:commentRangeEnd w:id="36"/>
       <w:r>
         <w:rPr>
           <w:rStyle w:val="CommentReference"/>
         </w:rPr>
-        <w:commentReference w:id="35"/>
+        <w:commentReference w:id="36"/>
       </w:r>
       <w:r>
         <w:t xml:space="preserve">unique wetlands, of which </w:t>
       </w:r>
-      <w:del w:id="38" w:author="Cari Ficken" w:date="2021-02-18T09:45:00Z">
+      <w:del w:id="39" w:author="Cari Ficken" w:date="2021-02-18T09:45:00Z">
         <w:r>
           <w:delText xml:space="preserve">470 </w:delText>
         </w:r>
       </w:del>
-      <w:ins w:id="39" w:author="Cari Ficken" w:date="2021-02-18T09:45:00Z">
+      <w:ins w:id="40" w:author="Cari Ficken" w:date="2021-02-18T09:45:00Z">
         <w:r>
           <w:t xml:space="preserve">a number were sampled on multiple years. For wetlands sampled over multiple years, we used only the sampling event that was </w:t>
         </w:r>
@@ -2656,99 +2682,99 @@
           <w:t>to red</w:t>
         </w:r>
       </w:ins>
-      <w:ins w:id="40" w:author="Cari Ficken" w:date="2021-02-18T09:46:00Z">
+      <w:ins w:id="41" w:author="Cari Ficken" w:date="2021-02-18T09:46:00Z">
         <w:r>
           <w:t xml:space="preserve">uce any potential variability in richness due to interannual </w:t>
         </w:r>
       </w:ins>
-      <w:ins w:id="41" w:author="Cari Ficken" w:date="2021-02-18T09:47:00Z">
+      <w:ins w:id="42" w:author="Cari Ficken" w:date="2021-02-18T09:47:00Z">
         <w:r>
           <w:t>climatic differences</w:t>
         </w:r>
       </w:ins>
-      <w:ins w:id="42" w:author="Cari Ficken" w:date="2021-02-18T09:46:00Z">
+      <w:ins w:id="43" w:author="Cari Ficken" w:date="2021-02-18T09:46:00Z">
         <w:r>
           <w:t>. T</w:t>
         </w:r>
       </w:ins>
-      <w:ins w:id="43" w:author="Cari Ficken" w:date="2021-02-18T09:47:00Z">
+      <w:ins w:id="44" w:author="Cari Ficken" w:date="2021-02-18T09:47:00Z">
         <w:r>
           <w:t>hus, our final dataset</w:t>
         </w:r>
       </w:ins>
-      <w:ins w:id="44" w:author="Cari Ficken" w:date="2021-02-18T09:48:00Z">
+      <w:ins w:id="45" w:author="Cari Ficken" w:date="2021-02-18T09:48:00Z">
         <w:r>
           <w:t xml:space="preserve"> consisted of </w:t>
         </w:r>
       </w:ins>
-      <w:ins w:id="45" w:author="Cari Ficken" w:date="2021-02-18T09:50:00Z">
+      <w:ins w:id="46" w:author="Cari Ficken" w:date="2021-02-18T09:50:00Z">
         <w:r>
           <w:t xml:space="preserve">554 wetlands sampled with the terrestrial protocol and </w:t>
         </w:r>
       </w:ins>
-      <w:ins w:id="46" w:author="Cari Ficken" w:date="2021-02-18T09:51:00Z">
+      <w:ins w:id="47" w:author="Cari Ficken" w:date="2021-02-18T09:51:00Z">
         <w:r>
           <w:t>1028 wetlands sampled with the wetland protocol for a total of N =</w:t>
         </w:r>
       </w:ins>
-      <w:ins w:id="47" w:author="Cari Ficken" w:date="2021-02-18T09:48:00Z">
+      <w:ins w:id="48" w:author="Cari Ficken" w:date="2021-02-18T09:48:00Z">
         <w:r>
           <w:t xml:space="preserve">1582 </w:t>
         </w:r>
       </w:ins>
-      <w:ins w:id="48" w:author="Cari Ficken" w:date="2021-02-18T09:51:00Z">
+      <w:ins w:id="49" w:author="Cari Ficken" w:date="2021-02-18T09:51:00Z">
         <w:r>
           <w:t>sites.</w:t>
         </w:r>
       </w:ins>
-      <w:del w:id="49" w:author="Cari Ficken" w:date="2021-02-18T09:51:00Z">
+      <w:del w:id="50" w:author="Cari Ficken" w:date="2021-02-18T09:51:00Z">
         <w:r>
           <w:delText xml:space="preserve">had been sampled twice and 1 had been sampled thrice for a total of 2054 sampling events. There were on average 5.3 years between sampling events for ABMI sites sampled twice, the site sampled thrice was sampled in 2010, 2011, and 2016. For clarity and concision, we refer to these 2054 sampling events as </w:delText>
         </w:r>
-        <w:commentRangeStart w:id="50"/>
         <w:commentRangeStart w:id="51"/>
+        <w:commentRangeStart w:id="52"/>
         <w:r>
           <w:delText>sites</w:delText>
         </w:r>
-        <w:commentRangeEnd w:id="50"/>
+        <w:commentRangeEnd w:id="51"/>
         <w:r>
           <w:rPr>
             <w:rStyle w:val="CommentReference"/>
           </w:rPr>
-          <w:commentReference w:id="50"/>
+          <w:commentReference w:id="51"/>
         </w:r>
       </w:del>
-      <w:commentRangeEnd w:id="51"/>
+      <w:commentRangeEnd w:id="52"/>
       <w:r>
         <w:rPr>
           <w:rStyle w:val="CommentReference"/>
         </w:rPr>
-        <w:commentReference w:id="51"/>
+        <w:commentReference w:id="52"/>
       </w:r>
       <w:r>
         <w:t>.</w:t>
       </w:r>
-      <w:commentRangeEnd w:id="32"/>
+      <w:commentRangeEnd w:id="33"/>
       <w:r>
         <w:rPr>
           <w:rStyle w:val="CommentReference"/>
         </w:rPr>
-        <w:commentReference w:id="32"/>
-      </w:r>
-      <w:commentRangeEnd w:id="33"/>
+        <w:commentReference w:id="33"/>
+      </w:r>
+      <w:commentRangeEnd w:id="34"/>
       <w:r>
         <w:rPr>
           <w:rStyle w:val="CommentReference"/>
         </w:rPr>
-        <w:commentReference w:id="33"/>
+        <w:commentReference w:id="34"/>
       </w:r>
     </w:p>
     <w:p>
       <w:pPr>
         <w:pStyle w:val="Heading2"/>
       </w:pPr>
-      <w:bookmarkStart w:id="52" w:name="_vydztjy7tncz" w:colFirst="0" w:colLast="0"/>
-      <w:bookmarkEnd w:id="52"/>
+      <w:bookmarkStart w:id="53" w:name="_vydztjy7tncz" w:colFirst="0" w:colLast="0"/>
+      <w:bookmarkEnd w:id="53"/>
       <w:r>
         <w:t>Vascular plant richness</w:t>
       </w:r>
@@ -2820,25 +2846,25 @@
       <w:r>
         <w:t xml:space="preserve"> to wetland moisture gradient; </w:t>
       </w:r>
-      <w:ins w:id="53" w:author="Cari Ficken" w:date="2021-02-18T09:55:00Z">
+      <w:ins w:id="54" w:author="Cari Ficken" w:date="2021-02-18T09:55:00Z">
         <w:r>
           <w:t>the vast majority of sites were sampled using 5 transects (</w:t>
         </w:r>
         <w:r>
           <w:rPr>
             <w:highlight w:val="yellow"/>
-            <w:rPrChange w:id="54" w:author="Cari Ficken" w:date="2021-02-18T09:56:00Z">
+            <w:rPrChange w:id="55" w:author="Cari Ficken" w:date="2021-02-18T09:56:00Z">
               <w:rPr/>
             </w:rPrChange>
           </w:rPr>
           <w:t xml:space="preserve">n = </w:t>
         </w:r>
       </w:ins>
-      <w:ins w:id="55" w:author="Cari Ficken" w:date="2021-02-18T09:56:00Z">
+      <w:ins w:id="56" w:author="Cari Ficken" w:date="2021-02-18T09:56:00Z">
         <w:r>
           <w:rPr>
             <w:highlight w:val="yellow"/>
-            <w:rPrChange w:id="56" w:author="Cari Ficken" w:date="2021-02-18T09:56:00Z">
+            <w:rPrChange w:id="57" w:author="Cari Ficken" w:date="2021-02-18T09:56:00Z">
               <w:rPr/>
             </w:rPrChange>
           </w:rPr>
@@ -2848,36 +2874,36 @@
           <w:t xml:space="preserve">), though </w:t>
         </w:r>
       </w:ins>
-      <w:ins w:id="57" w:author="Cari Ficken" w:date="2021-02-18T09:55:00Z">
+      <w:ins w:id="58" w:author="Cari Ficken" w:date="2021-02-18T09:55:00Z">
         <w:r>
           <w:t>the number of transects sampled ranged from 1 to</w:t>
         </w:r>
       </w:ins>
-      <w:ins w:id="58" w:author="Cari Ficken" w:date="2021-02-18T09:56:00Z">
+      <w:ins w:id="59" w:author="Cari Ficken" w:date="2021-02-18T09:56:00Z">
         <w:r>
           <w:t xml:space="preserve"> 8.</w:t>
         </w:r>
       </w:ins>
-      <w:commentRangeStart w:id="59"/>
       <w:commentRangeStart w:id="60"/>
-      <w:del w:id="61" w:author="Cari Ficken" w:date="2021-02-18T09:56:00Z">
+      <w:commentRangeStart w:id="61"/>
+      <w:del w:id="62" w:author="Cari Ficken" w:date="2021-02-18T09:56:00Z">
         <w:r>
           <w:delText>up to 14 plots were assessed at each wetland site, spread across this gradient</w:delText>
         </w:r>
-        <w:commentRangeEnd w:id="59"/>
+        <w:commentRangeEnd w:id="60"/>
         <w:r>
           <w:rPr>
             <w:rStyle w:val="CommentReference"/>
           </w:rPr>
-          <w:commentReference w:id="59"/>
+          <w:commentReference w:id="60"/>
         </w:r>
       </w:del>
-      <w:commentRangeEnd w:id="60"/>
+      <w:commentRangeEnd w:id="61"/>
       <w:r>
         <w:rPr>
           <w:rStyle w:val="CommentReference"/>
         </w:rPr>
-        <w:commentReference w:id="60"/>
+        <w:commentReference w:id="61"/>
       </w:r>
       <w:r>
         <w:t>. Five minutes was spent in each plot identifying vascular plant species. For both protocols, unknown plants were identified in the field after the allotted survey time or brought back to the lab for further identification by an expert botanist.</w:t>
@@ -2887,28 +2913,28 @@
       <w:pPr>
         <w:pStyle w:val="Heading2"/>
       </w:pPr>
-      <w:bookmarkStart w:id="62" w:name="_wla45hqbj46v" w:colFirst="0" w:colLast="0"/>
-      <w:bookmarkEnd w:id="62"/>
-      <w:commentRangeStart w:id="63"/>
+      <w:bookmarkStart w:id="63" w:name="_wla45hqbj46v" w:colFirst="0" w:colLast="0"/>
+      <w:bookmarkEnd w:id="63"/>
       <w:commentRangeStart w:id="64"/>
+      <w:commentRangeStart w:id="65"/>
       <w:r>
         <w:t>Human development</w:t>
       </w:r>
-      <w:commentRangeEnd w:id="63"/>
+      <w:commentRangeEnd w:id="64"/>
       <w:r>
         <w:rPr>
           <w:rStyle w:val="CommentReference"/>
           <w:i w:val="0"/>
         </w:rPr>
-        <w:commentReference w:id="63"/>
-      </w:r>
-      <w:commentRangeEnd w:id="64"/>
+        <w:commentReference w:id="64"/>
+      </w:r>
+      <w:commentRangeEnd w:id="65"/>
       <w:r>
         <w:rPr>
           <w:rStyle w:val="CommentReference"/>
           <w:i w:val="0"/>
         </w:rPr>
-        <w:commentReference w:id="64"/>
+        <w:commentReference w:id="65"/>
       </w:r>
     </w:p>
     <w:p>
@@ -2936,8 +2962,8 @@
       <w:r>
         <w:t xml:space="preserve">. Human development datasets have been produced for years 2003-2017, although not for every site for every year. Development is broken down into six categories (agriculture, commercial and industrial, energy and mining, forestry, residential and recreational, and transportation). </w:t>
       </w:r>
-      <w:commentRangeStart w:id="65"/>
       <w:commentRangeStart w:id="66"/>
+      <w:commentRangeStart w:id="67"/>
       <w:r>
         <w:t>For sites sampled using the terrestrial protocol, the relative area of human development (%) is examined in a 250-m radius circle (~0.196 km</w:t>
       </w:r>
@@ -2950,32 +2976,32 @@
       <w:r>
         <w:t>) centered on the vegetation survey plot</w:t>
       </w:r>
-      <w:ins w:id="67" w:author="Cari Ficken" w:date="2021-02-11T14:07:00Z">
+      <w:ins w:id="68" w:author="Cari Ficken" w:date="2021-02-11T14:07:00Z">
         <w:r>
           <w:t>; thus</w:t>
         </w:r>
       </w:ins>
-      <w:ins w:id="68" w:author="Cari Ficken" w:date="2021-02-11T14:08:00Z">
+      <w:ins w:id="69" w:author="Cari Ficken" w:date="2021-02-11T14:08:00Z">
         <w:r>
           <w:t>,</w:t>
         </w:r>
       </w:ins>
-      <w:ins w:id="69" w:author="Cari Ficken" w:date="2021-02-11T14:07:00Z">
+      <w:ins w:id="70" w:author="Cari Ficken" w:date="2021-02-11T14:07:00Z">
         <w:r>
           <w:t xml:space="preserve"> for terrestrial sites the human </w:t>
         </w:r>
       </w:ins>
-      <w:ins w:id="70" w:author="Cari Ficken" w:date="2021-02-11T14:18:00Z">
+      <w:ins w:id="71" w:author="Cari Ficken" w:date="2021-02-11T14:18:00Z">
         <w:r>
           <w:t>development</w:t>
         </w:r>
       </w:ins>
-      <w:ins w:id="71" w:author="Cari Ficken" w:date="2021-02-11T14:07:00Z">
+      <w:ins w:id="72" w:author="Cari Ficken" w:date="2021-02-11T14:07:00Z">
         <w:r>
           <w:t xml:space="preserve"> area over</w:t>
         </w:r>
       </w:ins>
-      <w:ins w:id="72" w:author="Cari Ficken" w:date="2021-02-11T14:09:00Z">
+      <w:ins w:id="73" w:author="Cari Ficken" w:date="2021-02-11T14:09:00Z">
         <w:r>
           <w:t>laps with the vegetation sampling plots</w:t>
         </w:r>
@@ -2983,22 +3009,22 @@
       <w:r>
         <w:t>. For sites sampled with the wetland protocol, the relative area of human development is determined for a 250 m buffer around the open water zone</w:t>
       </w:r>
-      <w:ins w:id="73" w:author="Cari Ficken" w:date="2021-02-11T14:11:00Z">
+      <w:ins w:id="74" w:author="Cari Ficken" w:date="2021-02-11T14:11:00Z">
         <w:r>
           <w:t xml:space="preserve">; </w:t>
         </w:r>
       </w:ins>
-      <w:ins w:id="74" w:author="Cari Ficken" w:date="2021-02-11T14:16:00Z">
+      <w:ins w:id="75" w:author="Cari Ficken" w:date="2021-02-11T14:16:00Z">
         <w:r>
           <w:t xml:space="preserve">thus, for wetland sites, the human </w:t>
         </w:r>
       </w:ins>
-      <w:ins w:id="75" w:author="Cari Ficken" w:date="2021-02-11T14:18:00Z">
+      <w:ins w:id="76" w:author="Cari Ficken" w:date="2021-02-11T14:18:00Z">
         <w:r>
           <w:t>development ar</w:t>
         </w:r>
       </w:ins>
-      <w:ins w:id="76" w:author="Cari Ficken" w:date="2021-02-11T14:17:00Z">
+      <w:ins w:id="77" w:author="Cari Ficken" w:date="2021-02-11T14:17:00Z">
         <w:r>
           <w:t>ea also overlaps the vegetation sampling plots</w:t>
         </w:r>
@@ -3006,19 +3032,19 @@
       <w:r>
         <w:t xml:space="preserve">. </w:t>
       </w:r>
-      <w:commentRangeEnd w:id="65"/>
+      <w:commentRangeEnd w:id="66"/>
       <w:r>
         <w:rPr>
           <w:rStyle w:val="CommentReference"/>
         </w:rPr>
-        <w:commentReference w:id="65"/>
-      </w:r>
-      <w:commentRangeEnd w:id="66"/>
+        <w:commentReference w:id="66"/>
+      </w:r>
+      <w:commentRangeEnd w:id="67"/>
       <w:r>
         <w:rPr>
           <w:rStyle w:val="CommentReference"/>
         </w:rPr>
-        <w:commentReference w:id="66"/>
+        <w:commentReference w:id="67"/>
       </w:r>
       <w:r>
         <w:t>To make wetlands sampled with each protocol comparable, we report the areal extent of human development as a percentage of the total surveyed area at each site. For each vegetation sampling event, we paired human development data collected from the same year. If human development was not collected in the same year as the vegetation was sampled, we interpolated the human development collected during the closest year prior to and following vegetation sampling.</w:t>
@@ -3028,8 +3054,8 @@
       <w:pPr>
         <w:pStyle w:val="Heading2"/>
       </w:pPr>
-      <w:bookmarkStart w:id="77" w:name="_22ihufvmrgcg" w:colFirst="0" w:colLast="0"/>
-      <w:bookmarkEnd w:id="77"/>
+      <w:bookmarkStart w:id="78" w:name="_22ihufvmrgcg" w:colFirst="0" w:colLast="0"/>
+      <w:bookmarkEnd w:id="78"/>
       <w:r>
         <w:t>Realized niche specialization</w:t>
       </w:r>
@@ -3115,39 +3141,39 @@
       <w:pPr>
         <w:pStyle w:val="Heading2"/>
       </w:pPr>
-      <w:bookmarkStart w:id="78" w:name="_mfgpgxqp5efs" w:colFirst="0" w:colLast="0"/>
-      <w:bookmarkStart w:id="79" w:name="_Hlk27990297"/>
-      <w:bookmarkEnd w:id="78"/>
+      <w:bookmarkStart w:id="79" w:name="_mfgpgxqp5efs" w:colFirst="0" w:colLast="0"/>
+      <w:bookmarkStart w:id="80" w:name="_Hlk27990297"/>
+      <w:bookmarkEnd w:id="79"/>
       <w:r>
         <w:t>Comparisons among human development levels</w:t>
       </w:r>
     </w:p>
-    <w:bookmarkEnd w:id="79"/>
+    <w:bookmarkEnd w:id="80"/>
     <w:p>
       <w:r>
         <w:t xml:space="preserve">To compare wetlands surrounded by different human development extents, we selected wetlands surrounded by 0% (n = </w:t>
       </w:r>
-      <w:del w:id="80" w:author="Cari Ficken" w:date="2021-02-18T11:46:00Z">
+      <w:del w:id="81" w:author="Cari Ficken" w:date="2021-02-18T11:46:00Z">
         <w:r>
           <w:delText>566</w:delText>
         </w:r>
       </w:del>
-      <w:ins w:id="81" w:author="Cari Ficken" w:date="2021-02-18T11:46:00Z">
+      <w:ins w:id="82" w:author="Cari Ficken" w:date="2021-02-18T11:46:00Z">
         <w:r>
           <w:t>435</w:t>
         </w:r>
       </w:ins>
-      <w:commentRangeStart w:id="82"/>
       <w:commentRangeStart w:id="83"/>
+      <w:commentRangeStart w:id="84"/>
       <w:r>
         <w:t xml:space="preserve">), 45-55% (n = </w:t>
       </w:r>
-      <w:del w:id="84" w:author="Cari Ficken" w:date="2021-02-18T11:46:00Z">
+      <w:del w:id="85" w:author="Cari Ficken" w:date="2021-02-18T11:46:00Z">
         <w:r>
           <w:delText>69</w:delText>
         </w:r>
       </w:del>
-      <w:ins w:id="85" w:author="Cari Ficken" w:date="2021-02-18T11:46:00Z">
+      <w:ins w:id="86" w:author="Cari Ficken" w:date="2021-02-18T11:46:00Z">
         <w:r>
           <w:t>53</w:t>
         </w:r>
@@ -3155,19 +3181,19 @@
       <w:r>
         <w:t xml:space="preserve">), </w:t>
       </w:r>
-      <w:commentRangeEnd w:id="82"/>
+      <w:commentRangeEnd w:id="83"/>
       <w:r>
         <w:rPr>
           <w:rStyle w:val="CommentReference"/>
         </w:rPr>
-        <w:commentReference w:id="82"/>
-      </w:r>
-      <w:commentRangeEnd w:id="83"/>
+        <w:commentReference w:id="83"/>
+      </w:r>
+      <w:commentRangeEnd w:id="84"/>
       <w:r>
         <w:rPr>
           <w:rStyle w:val="CommentReference"/>
         </w:rPr>
-        <w:commentReference w:id="83"/>
+        <w:commentReference w:id="84"/>
       </w:r>
       <w:r>
         <w:t>and ≥</w:t>
@@ -3178,12 +3204,12 @@
       <w:r>
         <w:t>90% (n = 1</w:t>
       </w:r>
-      <w:ins w:id="86" w:author="Cari Ficken" w:date="2021-02-18T11:46:00Z">
+      <w:ins w:id="87" w:author="Cari Ficken" w:date="2021-02-18T11:46:00Z">
         <w:r>
           <w:t>25</w:t>
         </w:r>
       </w:ins>
-      <w:del w:id="87" w:author="Cari Ficken" w:date="2021-02-18T11:46:00Z">
+      <w:del w:id="88" w:author="Cari Ficken" w:date="2021-02-18T11:46:00Z">
         <w:r>
           <w:delText>76</w:delText>
         </w:r>
@@ -3196,47 +3222,47 @@
       <w:pPr>
         <w:pStyle w:val="Heading2"/>
       </w:pPr>
-      <w:commentRangeStart w:id="88"/>
       <w:commentRangeStart w:id="89"/>
       <w:commentRangeStart w:id="90"/>
       <w:commentRangeStart w:id="91"/>
+      <w:commentRangeStart w:id="92"/>
       <w:r>
         <w:t>Statistical</w:t>
       </w:r>
       <w:r>
         <w:t xml:space="preserve"> analyses</w:t>
       </w:r>
-      <w:commentRangeEnd w:id="88"/>
+      <w:commentRangeEnd w:id="89"/>
       <w:r>
         <w:rPr>
           <w:rStyle w:val="CommentReference"/>
           <w:i w:val="0"/>
         </w:rPr>
-        <w:commentReference w:id="88"/>
-      </w:r>
-      <w:commentRangeEnd w:id="89"/>
+        <w:commentReference w:id="89"/>
+      </w:r>
       <w:commentRangeEnd w:id="90"/>
       <w:commentRangeEnd w:id="91"/>
+      <w:commentRangeEnd w:id="92"/>
       <w:r>
         <w:rPr>
           <w:rStyle w:val="CommentReference"/>
           <w:i w:val="0"/>
         </w:rPr>
-        <w:commentReference w:id="89"/>
+        <w:commentReference w:id="90"/>
       </w:r>
       <w:r>
         <w:rPr>
           <w:rStyle w:val="CommentReference"/>
           <w:i w:val="0"/>
         </w:rPr>
-        <w:commentReference w:id="90"/>
+        <w:commentReference w:id="91"/>
       </w:r>
       <w:r>
         <w:rPr>
           <w:rStyle w:val="CommentReference"/>
           <w:i w:val="0"/>
         </w:rPr>
-        <w:commentReference w:id="91"/>
+        <w:commentReference w:id="92"/>
       </w:r>
     </w:p>
     <w:p>
@@ -3298,7 +3324,7 @@
       <w:r>
         <w:t>. Separate models were created for richness and niche specialization</w:t>
       </w:r>
-      <w:ins w:id="92" w:author="Cari Ficken" w:date="2021-02-11T14:47:00Z">
+      <w:ins w:id="93" w:author="Cari Ficken" w:date="2021-02-11T14:47:00Z">
         <w:r>
           <w:t xml:space="preserve"> (both untransformed)</w:t>
         </w:r>
@@ -3306,32 +3332,32 @@
       <w:r>
         <w:t>.</w:t>
       </w:r>
-      <w:ins w:id="93" w:author="Cari Ficken" w:date="2021-02-18T09:59:00Z">
+      <w:ins w:id="94" w:author="Cari Ficken" w:date="2021-02-18T09:59:00Z">
         <w:r>
           <w:t xml:space="preserve"> </w:t>
         </w:r>
       </w:ins>
-      <w:ins w:id="94" w:author="Cari Ficken" w:date="2021-02-18T11:47:00Z">
+      <w:ins w:id="95" w:author="Cari Ficken" w:date="2021-02-18T11:47:00Z">
         <w:r>
           <w:t>Data and models</w:t>
         </w:r>
       </w:ins>
-      <w:ins w:id="95" w:author="Cari Ficken" w:date="2021-02-18T09:59:00Z">
+      <w:ins w:id="96" w:author="Cari Ficken" w:date="2021-02-18T09:59:00Z">
         <w:r>
           <w:t xml:space="preserve"> were visually inspected to determine that they met the </w:t>
         </w:r>
       </w:ins>
-      <w:ins w:id="96" w:author="Cari Ficken" w:date="2021-02-18T11:46:00Z">
+      <w:ins w:id="97" w:author="Cari Ficken" w:date="2021-02-18T11:46:00Z">
         <w:r>
           <w:t>test</w:t>
         </w:r>
       </w:ins>
-      <w:ins w:id="97" w:author="Cari Ficken" w:date="2021-02-18T11:47:00Z">
+      <w:ins w:id="98" w:author="Cari Ficken" w:date="2021-02-18T11:47:00Z">
         <w:r>
           <w:t xml:space="preserve"> </w:t>
         </w:r>
       </w:ins>
-      <w:ins w:id="98" w:author="Cari Ficken" w:date="2021-02-18T09:59:00Z">
+      <w:ins w:id="99" w:author="Cari Ficken" w:date="2021-02-18T09:59:00Z">
         <w:r>
           <w:t>assumptions.</w:t>
         </w:r>
@@ -3339,21 +3365,45 @@
       <w:r>
         <w:t xml:space="preserve"> </w:t>
       </w:r>
-      <w:commentRangeStart w:id="99"/>
       <w:commentRangeStart w:id="100"/>
+      <w:commentRangeStart w:id="101"/>
       <w:r>
         <w:t xml:space="preserve">In both models, the percent cover of human development was the predictor and we included </w:t>
       </w:r>
-      <w:commentRangeStart w:id="101"/>
       <w:commentRangeStart w:id="102"/>
+      <w:commentRangeStart w:id="103"/>
       <w:r>
         <w:t xml:space="preserve">protocol (i.e. wetland or terrestrial) as a </w:t>
       </w:r>
-      <w:commentRangeStart w:id="103"/>
       <w:commentRangeStart w:id="104"/>
+      <w:commentRangeStart w:id="105"/>
       <w:r>
         <w:t xml:space="preserve">fixed effect </w:t>
       </w:r>
+      <w:commentRangeEnd w:id="102"/>
+      <w:r>
+        <w:rPr>
+          <w:rStyle w:val="CommentReference"/>
+        </w:rPr>
+        <w:commentReference w:id="102"/>
+      </w:r>
+      <w:commentRangeEnd w:id="103"/>
+      <w:r>
+        <w:rPr>
+          <w:rStyle w:val="CommentReference"/>
+        </w:rPr>
+        <w:commentReference w:id="103"/>
+      </w:r>
+      <w:r>
+        <w:t>to account for potential differences in the response variable due to sampling methodology.</w:t>
+      </w:r>
+      <w:commentRangeEnd w:id="100"/>
+      <w:r>
+        <w:rPr>
+          <w:rStyle w:val="CommentReference"/>
+        </w:rPr>
+        <w:commentReference w:id="100"/>
+      </w:r>
       <w:commentRangeEnd w:id="101"/>
       <w:r>
         <w:rPr>
@@ -3361,362 +3411,420 @@
         </w:rPr>
         <w:commentReference w:id="101"/>
       </w:r>
-      <w:commentRangeEnd w:id="102"/>
+      <w:r>
+        <w:t xml:space="preserve"> </w:t>
+      </w:r>
+      <w:commentRangeEnd w:id="104"/>
       <w:r>
         <w:rPr>
           <w:rStyle w:val="CommentReference"/>
         </w:rPr>
-        <w:commentReference w:id="102"/>
-      </w:r>
-      <w:r>
-        <w:t>to account for potential differences in the response variable due to sampling methodology.</w:t>
-      </w:r>
-      <w:commentRangeEnd w:id="99"/>
+        <w:commentReference w:id="104"/>
+      </w:r>
+      <w:commentRangeEnd w:id="105"/>
       <w:r>
         <w:rPr>
           <w:rStyle w:val="CommentReference"/>
         </w:rPr>
-        <w:commentReference w:id="99"/>
-      </w:r>
-      <w:commentRangeEnd w:id="100"/>
+        <w:commentReference w:id="105"/>
+      </w:r>
+      <w:commentRangeStart w:id="106"/>
+      <w:commentRangeStart w:id="107"/>
+      <w:r>
+        <w:t xml:space="preserve">We included sampling year </w:t>
+      </w:r>
+      <w:del w:id="108" w:author="Cari Ficken" w:date="2021-02-22T15:56:00Z">
+        <w:r>
+          <w:delText xml:space="preserve">and site identity </w:delText>
+        </w:r>
+      </w:del>
+      <w:r>
+        <w:t>as</w:t>
+      </w:r>
+      <w:ins w:id="109" w:author="Cari Ficken" w:date="2021-02-22T15:56:00Z">
+        <w:r>
+          <w:t xml:space="preserve"> a</w:t>
+        </w:r>
+      </w:ins>
+      <w:r>
+        <w:t xml:space="preserve"> random effect</w:t>
+      </w:r>
+      <w:del w:id="110" w:author="Cari Ficken" w:date="2021-02-22T15:56:00Z">
+        <w:r>
+          <w:delText>s</w:delText>
+        </w:r>
+      </w:del>
+      <w:r>
+        <w:t xml:space="preserve"> to account for any differences in </w:t>
+      </w:r>
+      <w:ins w:id="111" w:author="Cari Ficken" w:date="2021-02-22T15:56:00Z">
+        <w:r>
+          <w:t xml:space="preserve">response due to interannual climatic variation </w:t>
+        </w:r>
+      </w:ins>
+      <w:del w:id="112" w:author="Cari Ficken" w:date="2021-02-22T15:56:00Z">
+        <w:r>
+          <w:delText xml:space="preserve">sampling year for sites that were sampled </w:delText>
+        </w:r>
+        <w:r>
+          <w:delText>more than one</w:delText>
+        </w:r>
+        <w:r>
+          <w:delText xml:space="preserve"> time</w:delText>
+        </w:r>
+      </w:del>
+      <w:r>
+        <w:t xml:space="preserve">. </w:t>
+      </w:r>
+      <w:commentRangeEnd w:id="106"/>
       <w:r>
         <w:rPr>
           <w:rStyle w:val="CommentReference"/>
         </w:rPr>
-        <w:commentReference w:id="100"/>
-      </w:r>
-      <w:r>
-        <w:t xml:space="preserve"> </w:t>
-      </w:r>
-      <w:commentRangeEnd w:id="103"/>
+        <w:commentReference w:id="106"/>
+      </w:r>
+      <w:commentRangeEnd w:id="107"/>
       <w:r>
         <w:rPr>
           <w:rStyle w:val="CommentReference"/>
         </w:rPr>
-        <w:commentReference w:id="103"/>
-      </w:r>
-      <w:commentRangeEnd w:id="104"/>
+        <w:commentReference w:id="107"/>
+      </w:r>
+      <w:commentRangeStart w:id="113"/>
+      <w:commentRangeStart w:id="114"/>
+      <w:r>
+        <w:t xml:space="preserve">We first compared models that included plant species richness as a linear vs second order polynomial fit of human development using </w:t>
+      </w:r>
+      <w:commentRangeStart w:id="115"/>
+      <w:r>
+        <w:t xml:space="preserve">AIC </w:t>
+      </w:r>
+      <w:commentRangeEnd w:id="115"/>
       <w:r>
         <w:rPr>
           <w:rStyle w:val="CommentReference"/>
         </w:rPr>
-        <w:commentReference w:id="104"/>
-      </w:r>
-      <w:commentRangeStart w:id="105"/>
-      <w:commentRangeStart w:id="106"/>
-      <w:r>
-        <w:t xml:space="preserve">We included sampling year </w:t>
-      </w:r>
-      <w:del w:id="107" w:author="Cari Ficken" w:date="2021-02-22T15:56:00Z">
-        <w:r>
-          <w:delText xml:space="preserve">and site identity </w:delText>
+        <w:commentReference w:id="115"/>
+      </w:r>
+      <w:r>
+        <w:t>and chose the model that minimized AIC</w:t>
+      </w:r>
+      <w:commentRangeEnd w:id="113"/>
+      <w:r>
+        <w:rPr>
+          <w:rStyle w:val="CommentReference"/>
+        </w:rPr>
+        <w:commentReference w:id="113"/>
+      </w:r>
+      <w:commentRangeEnd w:id="114"/>
+      <w:r>
+        <w:rPr>
+          <w:rStyle w:val="CommentReference"/>
+        </w:rPr>
+        <w:commentReference w:id="114"/>
+      </w:r>
+      <w:r>
+        <w:t xml:space="preserve">. </w:t>
+      </w:r>
+      <w:ins w:id="117" w:author="Cari Ficken" w:date="2021-03-01T15:25:00Z">
+        <w:r>
+          <w:t xml:space="preserve">We </w:t>
+        </w:r>
+      </w:ins>
+      <w:ins w:id="118" w:author="Cari Ficken" w:date="2021-03-01T15:26:00Z">
+        <w:r>
+          <w:t xml:space="preserve">compared linear and polynomial models because our </w:t>
+        </w:r>
+        <w:r>
+          <w:rPr>
+            <w:i/>
+          </w:rPr>
+          <w:t xml:space="preserve">a </w:t>
+        </w:r>
+        <w:r>
+          <w:rPr>
+            <w:i/>
+          </w:rPr>
+          <w:t>priori</w:t>
+        </w:r>
+        <w:r>
+          <w:t xml:space="preserve"> hypothesis</w:t>
+        </w:r>
+      </w:ins>
+      <w:ins w:id="119" w:author="Cari Ficken" w:date="2021-03-01T15:27:00Z">
+        <w:r>
+          <w:t>,</w:t>
+        </w:r>
+      </w:ins>
+      <w:ins w:id="120" w:author="Cari Ficken" w:date="2021-03-01T15:26:00Z">
+        <w:r>
+          <w:t xml:space="preserve"> </w:t>
+        </w:r>
+      </w:ins>
+      <w:ins w:id="121" w:author="Cari Ficken" w:date="2021-03-01T15:27:00Z">
+        <w:r>
+          <w:t xml:space="preserve">based on previous work </w:t>
+        </w:r>
+      </w:ins>
+      <w:r>
+        <w:fldChar w:fldCharType="begin"/>
+      </w:r>
+      <w:r>
+        <w:instrText xml:space="preserve"> ADDIN ZOTERO_ITEM CSL_CITATION {"citationID":"5U2NtJOo","properties":{"formattedCitation":"(Mayor et al., 2012)","plainCitation":"(Mayor et al., 2012)","noteIndex":0},"citationItems":[{"id":1944,"uris":["http://zotero.org/users/5389092/items/7WP9DNHE"],"uri":["http://zotero.org/users/5389092/items/7WP9DNHE"],"itemData":{"id":1944,"type":"article-journal","container-title":"Nature Communications","journalAbbreviation":"Nature Communications","page":"1142","title":"Regional boreal biodiversity peaks at intermediate human disturbance","volume":"3","author":[{"family":"Mayor","given":"S.J."},{"family":"Cahill Jr","given":"J.F."},{"family":"He","given":"F."},{"family":"Sólymos","given":"P."},{"family":"Boutin","given":"S."}],"issued":{"date-parts":[["2012",10,16]]}}}],"schema":"https://github.com/citation-style-language/schema/raw/master/csl-citation.json"} </w:instrText>
+      </w:r>
+      <w:r>
+        <w:fldChar w:fldCharType="separate"/>
+      </w:r>
+      <w:r>
+        <w:t xml:space="preserve">(Mayor </w:t>
+      </w:r>
+      <w:r>
+        <w:lastRenderedPageBreak/>
+        <w:t>et al., 2012)</w:t>
+      </w:r>
+      <w:r>
+        <w:fldChar w:fldCharType="end"/>
+      </w:r>
+      <w:ins w:id="122" w:author="Cari Ficken" w:date="2021-03-01T15:28:00Z">
+        <w:r>
+          <w:t xml:space="preserve">, </w:t>
+        </w:r>
+        <w:r>
+          <w:t>was that a second order polynomial model would be the best fit</w:t>
+        </w:r>
+        <w:r>
+          <w:t xml:space="preserve"> for relationships between human development and richness; visual inspection of the relationships did not warrant testing other polynomial models.</w:t>
+        </w:r>
+      </w:ins>
+      <w:ins w:id="123" w:author="Cari Ficken" w:date="2021-03-01T15:26:00Z">
+        <w:r>
+          <w:t xml:space="preserve"> </w:t>
+        </w:r>
+      </w:ins>
+      <w:commentRangeStart w:id="124"/>
+      <w:commentRangeStart w:id="125"/>
+      <w:r>
+        <w:t>Next</w:t>
+      </w:r>
+      <w:r>
+        <w:t xml:space="preserve">, for models of species richness, we compared whether </w:t>
+      </w:r>
+      <w:r>
+        <w:t xml:space="preserve">previous </w:t>
+      </w:r>
+      <w:r>
+        <w:t xml:space="preserve">models were improved by including </w:t>
+      </w:r>
+      <w:r>
+        <w:t xml:space="preserve">the proportion of nonnative species </w:t>
+      </w:r>
+      <w:r>
+        <w:t>as a supplementary</w:t>
+      </w:r>
+      <w:r>
+        <w:t xml:space="preserve"> </w:t>
+      </w:r>
+      <w:r>
+        <w:t xml:space="preserve">explanatory variable along with its </w:t>
+      </w:r>
+      <w:r>
+        <w:t>interaction</w:t>
+      </w:r>
+      <w:r>
+        <w:t xml:space="preserve"> effect with</w:t>
+      </w:r>
+      <w:r>
+        <w:t xml:space="preserve"> human development, and again chose the model that minimized AIC.</w:t>
+      </w:r>
+      <w:commentRangeEnd w:id="124"/>
+      <w:r>
+        <w:rPr>
+          <w:rStyle w:val="CommentReference"/>
+        </w:rPr>
+        <w:commentReference w:id="124"/>
+      </w:r>
+      <w:commentRangeEnd w:id="125"/>
+      <w:r>
+        <w:rPr>
+          <w:rStyle w:val="CommentReference"/>
+        </w:rPr>
+        <w:commentReference w:id="125"/>
+      </w:r>
+      <w:ins w:id="126" w:author="Cari Ficken" w:date="2021-02-22T15:57:00Z">
+        <w:r>
+          <w:t xml:space="preserve"> We tested for spatial autocorrelation of final models by calculating Moran’s I statistic </w:t>
+        </w:r>
+      </w:ins>
+      <w:ins w:id="127" w:author="Cari Ficken" w:date="2021-02-22T15:58:00Z">
+        <w:r>
+          <w:t xml:space="preserve">with the </w:t>
+        </w:r>
+        <w:proofErr w:type="spellStart"/>
+        <w:r>
+          <w:t>Moran.I</w:t>
+        </w:r>
+        <w:proofErr w:type="spellEnd"/>
+        <w:r>
+          <w:t xml:space="preserve"> function in the ape package </w:t>
+        </w:r>
+      </w:ins>
+      <w:r>
+        <w:fldChar w:fldCharType="begin"/>
+      </w:r>
+      <w:r>
+        <w:instrText xml:space="preserve"> ADDIN ZOTERO_ITEM CSL_CITATION {"citationID":"3QsWjeln","properties":{"formattedCitation":"(Paradis &amp; Schliep, 2019, p. 0)","plainCitation":"(Paradis &amp; Schliep, 2019, p. 0)","noteIndex":0},"citationItems":[{"id":2275,"uris":["http://zotero.org/users/5389092/items/FWR5IJMC"],"uri":["http://zotero.org/users/5389092/items/FWR5IJMC"],"itemData":{"id":2275,"type":"article-journal","container-title":"Bioinformatics","DOI":"10.1093/bioinformatics/bty633","ISSN":"1367-4803","issue":"3","language":"English","note":"publisher: Oxford University Press\nPMID: 30016406","page":"526-528","source":"graz.pure.elsevier.com","title":"ape 5.0: an environment for modern phylogenetics and evolutionary analyses in R","title-short":"ape 5.0","volume":"35","author":[{"family":"Paradis","given":"Emmanuel"},{"family":"Schliep","given":"Klaus"}],"issued":{"date-parts":[["2019",2,1]]}},"locator":"0"}],"schema":"https://github.com/citation-style-language/schema/raw/master/csl-citation.json"} </w:instrText>
+      </w:r>
+      <w:r>
+        <w:fldChar w:fldCharType="separate"/>
+      </w:r>
+      <w:r>
+        <w:t xml:space="preserve">(Paradis &amp; </w:t>
+      </w:r>
+      <w:proofErr w:type="spellStart"/>
+      <w:r>
+        <w:t>Schliep</w:t>
+      </w:r>
+      <w:proofErr w:type="spellEnd"/>
+      <w:r>
+        <w:t>, 2019, p. 0)</w:t>
+      </w:r>
+      <w:r>
+        <w:fldChar w:fldCharType="end"/>
+      </w:r>
+      <w:ins w:id="128" w:author="Cari Ficken" w:date="2021-02-22T19:10:00Z">
+        <w:r>
+          <w:t>.</w:t>
+        </w:r>
+      </w:ins>
+    </w:p>
+    <w:p>
+      <w:pPr>
+        <w:rPr>
+          <w:highlight w:val="yellow"/>
+        </w:rPr>
+      </w:pPr>
+    </w:p>
+    <w:p>
+      <w:r>
+        <w:t xml:space="preserve">To examine whether the floristic composition differed among communities surrounded by low, intermediate, and high human development levels, we performed a Nonmetric Multidimensional Scaling (NMDS) analysis with </w:t>
+      </w:r>
+      <w:commentRangeStart w:id="129"/>
+      <w:commentRangeStart w:id="130"/>
+      <w:del w:id="131" w:author="Cari Ficken" w:date="2021-02-18T10:25:00Z">
+        <w:r>
+          <w:delText xml:space="preserve">Jaccard </w:delText>
         </w:r>
       </w:del>
-      <w:r>
-        <w:t>as</w:t>
-      </w:r>
-      <w:ins w:id="108" w:author="Cari Ficken" w:date="2021-02-22T15:56:00Z">
-        <w:r>
-          <w:t xml:space="preserve"> a</w:t>
-        </w:r>
-      </w:ins>
-      <w:r>
-        <w:t xml:space="preserve"> random effect</w:t>
-      </w:r>
-      <w:del w:id="109" w:author="Cari Ficken" w:date="2021-02-22T15:56:00Z">
-        <w:r>
-          <w:delText>s</w:delText>
-        </w:r>
-      </w:del>
-      <w:r>
-        <w:t xml:space="preserve"> to account for any differences in </w:t>
-      </w:r>
-      <w:ins w:id="110" w:author="Cari Ficken" w:date="2021-02-22T15:56:00Z">
-        <w:r>
-          <w:t xml:space="preserve">response due to interannual climatic variation </w:t>
-        </w:r>
-      </w:ins>
-      <w:del w:id="111" w:author="Cari Ficken" w:date="2021-02-22T15:56:00Z">
-        <w:r>
-          <w:delText xml:space="preserve">sampling year for sites that were sampled </w:delText>
-        </w:r>
-        <w:r>
-          <w:delText>more than one</w:delText>
-        </w:r>
-        <w:r>
-          <w:delText xml:space="preserve"> time</w:delText>
-        </w:r>
-      </w:del>
-      <w:r>
-        <w:t xml:space="preserve">. </w:t>
-      </w:r>
-      <w:commentRangeEnd w:id="105"/>
+      <w:commentRangeEnd w:id="129"/>
+      <w:proofErr w:type="spellStart"/>
+      <w:ins w:id="132" w:author="Cari Ficken" w:date="2021-02-22T15:07:00Z">
+        <w:r>
+          <w:t>Raup</w:t>
+        </w:r>
+        <w:proofErr w:type="spellEnd"/>
+        <w:r>
+          <w:t>-Crick</w:t>
+        </w:r>
+      </w:ins>
+      <w:ins w:id="133" w:author="Cari Ficken" w:date="2021-02-18T10:25:00Z">
+        <w:r>
+          <w:t xml:space="preserve"> </w:t>
+        </w:r>
+      </w:ins>
       <w:r>
         <w:rPr>
           <w:rStyle w:val="CommentReference"/>
         </w:rPr>
-        <w:commentReference w:id="105"/>
-      </w:r>
-      <w:commentRangeEnd w:id="106"/>
+        <w:commentReference w:id="129"/>
+      </w:r>
+      <w:commentRangeEnd w:id="130"/>
       <w:r>
         <w:rPr>
           <w:rStyle w:val="CommentReference"/>
         </w:rPr>
-        <w:commentReference w:id="106"/>
-      </w:r>
-      <w:commentRangeStart w:id="112"/>
-      <w:r>
-        <w:t xml:space="preserve">We first compared models that included plant species richness as a linear vs second order polynomial fit of human development using </w:t>
-      </w:r>
-      <w:commentRangeStart w:id="113"/>
-      <w:r>
-        <w:t xml:space="preserve">AIC </w:t>
-      </w:r>
-      <w:commentRangeEnd w:id="113"/>
-      <w:r>
-        <w:rPr>
-          <w:rStyle w:val="CommentReference"/>
-        </w:rPr>
-        <w:commentReference w:id="113"/>
-      </w:r>
-      <w:r>
-        <w:t>and chose the model that minimized AIC</w:t>
-      </w:r>
-      <w:commentRangeEnd w:id="112"/>
-      <w:r>
-        <w:rPr>
-          <w:rStyle w:val="CommentReference"/>
-        </w:rPr>
-        <w:commentReference w:id="112"/>
-      </w:r>
-      <w:r>
-        <w:t xml:space="preserve">. </w:t>
-      </w:r>
-      <w:commentRangeStart w:id="114"/>
-      <w:commentRangeStart w:id="115"/>
-      <w:r>
-        <w:t xml:space="preserve">Next, for models of species richness, we compared whether </w:t>
-      </w:r>
-      <w:r>
-        <w:t xml:space="preserve">previous </w:t>
-      </w:r>
-      <w:r>
-        <w:t xml:space="preserve">models were improved by including </w:t>
-      </w:r>
-      <w:r>
-        <w:t xml:space="preserve">the </w:t>
-      </w:r>
-      <w:r>
-        <w:lastRenderedPageBreak/>
-        <w:t xml:space="preserve">proportion of nonnative species </w:t>
-      </w:r>
-      <w:r>
-        <w:t>as a supplementary</w:t>
-      </w:r>
-      <w:r>
-        <w:t xml:space="preserve"> </w:t>
-      </w:r>
-      <w:r>
-        <w:t xml:space="preserve">explanatory variable along with its </w:t>
-      </w:r>
-      <w:r>
-        <w:t>interaction</w:t>
-      </w:r>
-      <w:r>
-        <w:t xml:space="preserve"> effect with</w:t>
-      </w:r>
-      <w:r>
-        <w:t xml:space="preserve"> human development, and again chose the model that minimized AIC.</w:t>
-      </w:r>
-      <w:commentRangeEnd w:id="114"/>
-      <w:r>
-        <w:rPr>
-          <w:rStyle w:val="CommentReference"/>
-        </w:rPr>
-        <w:commentReference w:id="114"/>
-      </w:r>
-      <w:commentRangeEnd w:id="115"/>
-      <w:r>
-        <w:rPr>
-          <w:rStyle w:val="CommentReference"/>
-        </w:rPr>
-        <w:commentReference w:id="115"/>
-      </w:r>
-      <w:ins w:id="116" w:author="Cari Ficken" w:date="2021-02-22T15:57:00Z">
-        <w:r>
-          <w:t xml:space="preserve"> We tested for spatial autocorrelation of final models by calculating Moran’s I statistic </w:t>
-        </w:r>
-      </w:ins>
-      <w:ins w:id="117" w:author="Cari Ficken" w:date="2021-02-22T15:58:00Z">
-        <w:r>
-          <w:t xml:space="preserve">with the </w:t>
+        <w:commentReference w:id="130"/>
+      </w:r>
+      <w:r>
+        <w:t xml:space="preserve">distances using the </w:t>
+      </w:r>
+      <w:proofErr w:type="spellStart"/>
+      <w:r>
+        <w:t>metaMDS</w:t>
+      </w:r>
+      <w:proofErr w:type="spellEnd"/>
+      <w:r>
+        <w:t xml:space="preserve"> function in the vegan</w:t>
+      </w:r>
+      <w:r>
+        <w:t xml:space="preserve"> </w:t>
+      </w:r>
+      <w:r>
+        <w:fldChar w:fldCharType="begin"/>
+      </w:r>
+      <w:r>
+        <w:instrText xml:space="preserve"> ADDIN ZOTERO_ITEM CSL_CITATION {"citationID":"1BQCpkTM","properties":{"formattedCitation":"(Oksanen et al., 2018)","plainCitation":"(Oksanen et al., 2018)","noteIndex":0},"citationItems":[{"id":760,"uris":["http://zotero.org/users/5389092/items/G9NDYFXF"],"uri":["http://zotero.org/users/5389092/items/G9NDYFXF"],"itemData":{"id":760,"type":"book","title":"vegan: Community Ecology Package","author":[{"family":"Oksanen","given":"J"},{"family":"Blanchet","given":"F. Guillaume"},{"family":"Friendly","given":"Michael"},{"family":"Kindt","given":"Roeland"},{"family":"Legendre","given":"P."},{"family":"McGlinn","given":"Dan"},{"family":"Minchin","given":"Peter R."},{"family":"O'Hara","given":"R B"},{"family":"Simpson","given":"Gavin L."},{"family":"Solymos","given":"Peter"},{"family":"Stevens","given":"M. Henry H."},{"family":"Szoecs","given":"Eduard"},{"family":"Wagner","given":"Helene"}],"issued":{"date-parts":[["2018"]]}}}],"schema":"https://github.com/citation-style-language/schema/raw/master/csl-citation.json"} </w:instrText>
+      </w:r>
+      <w:r>
+        <w:fldChar w:fldCharType="separate"/>
+      </w:r>
+      <w:r>
+        <w:t>(Oksanen et al., 2018)</w:t>
+      </w:r>
+      <w:r>
+        <w:fldChar w:fldCharType="end"/>
+      </w:r>
+      <w:r>
+        <w:t xml:space="preserve"> package in R. We assessed whether sites in each human development level exhibited a significantly distinct floristic assemblage using permutational multivariate analysis of variance (PERMANOVA) with the adonis2 function in the vegan package</w:t>
+      </w:r>
+      <w:r>
+        <w:t xml:space="preserve"> </w:t>
+      </w:r>
+      <w:r>
+        <w:fldChar w:fldCharType="begin"/>
+      </w:r>
+      <w:r>
+        <w:instrText xml:space="preserve"> ADDIN ZOTERO_ITEM CSL_CITATION {"citationID":"qZbvZP4c","properties":{"formattedCitation":"(Oksanen et al., 2018)","plainCitation":"(Oksanen et al., 2018)","noteIndex":0},"citationItems":[{"id":760,"uris":["http://zotero.org/users/5389092/items/G9NDYFXF"],"uri":["http://zotero.org/users/5389092/items/G9NDYFXF"],"itemData":{"id":760,"type":"book","title":"vegan: Community Ecology Package","author":[{"family":"Oksanen","given":"J"},{"family":"Blanchet","given":"F. Guillaume"},{"family":"Friendly","given":"Michael"},{"family":"Kindt","given":"Roeland"},{"family":"Legendre","given":"P."},{"family":"McGlinn","given":"Dan"},{"family":"Minchin","given":"Peter R."},{"family":"O'Hara","given":"R B"},{"family":"Simpson","given":"Gavin L."},{"family":"Solymos","given":"Peter"},{"family":"Stevens","given":"M. Henry H."},{"family":"Szoecs","given":"Eduard"},{"family":"Wagner","given":"Helene"}],"issued":{"date-parts":[["2018"]]}}}],"schema":"https://github.com/citation-style-language/schema/raw/master/csl-citation.json"} </w:instrText>
+      </w:r>
+      <w:r>
+        <w:fldChar w:fldCharType="separate"/>
+      </w:r>
+      <w:r>
+        <w:t>(Oksanen et al., 2018)</w:t>
+      </w:r>
+      <w:r>
+        <w:fldChar w:fldCharType="end"/>
+      </w:r>
+      <w:r>
+        <w:t xml:space="preserve"> in R.</w:t>
+      </w:r>
+      <w:ins w:id="134" w:author="Cari Ficken" w:date="2021-02-18T11:26:00Z">
+        <w:r>
+          <w:t xml:space="preserve"> </w:t>
+        </w:r>
+        <w:r>
+          <w:t>Differenc</w:t>
+        </w:r>
+      </w:ins>
+      <w:ins w:id="135" w:author="Cari Ficken" w:date="2021-02-18T11:27:00Z">
+        <w:r>
+          <w:t xml:space="preserve">es in composition detected by adonis2 can be attributable to different mean composition or composition variances; to test whether </w:t>
+        </w:r>
+      </w:ins>
+      <w:ins w:id="136" w:author="Cari Ficken" w:date="2021-02-18T11:28:00Z">
+        <w:r>
+          <w:t>sites in each human development level exhibited different variances, we also performed a dispersion</w:t>
+        </w:r>
+      </w:ins>
+      <w:ins w:id="137" w:author="Cari Ficken" w:date="2021-02-18T11:29:00Z">
+        <w:r>
+          <w:t xml:space="preserve"> test using the </w:t>
         </w:r>
         <w:proofErr w:type="spellStart"/>
         <w:r>
-          <w:t>Moran.I</w:t>
+          <w:t>betadisper</w:t>
         </w:r>
         <w:proofErr w:type="spellEnd"/>
         <w:r>
-          <w:t xml:space="preserve"> function in the ape package </w:t>
-        </w:r>
-      </w:ins>
-      <w:r>
-        <w:fldChar w:fldCharType="begin"/>
-      </w:r>
-      <w:r>
-        <w:instrText xml:space="preserve"> ADDIN ZOTERO_ITEM CSL_CITATION {"citationID":"3QsWjeln","properties":{"formattedCitation":"(Paradis &amp; Schliep, 2019, p. 0)","plainCitation":"(Paradis &amp; Schliep, 2019, p. 0)","noteIndex":0},"citationItems":[{"id":2275,"uris":["http://zotero.org/users/5389092/items/FWR5IJMC"],"uri":["http://zotero.org/users/5389092/items/FWR5IJMC"],"itemData":{"id":2275,"type":"article-journal","container-title":"Bioinformatics","DOI":"10.1093/bioinformatics/bty633","ISSN":"1367-4803","issue":"3","language":"English","note":"publisher: Oxford University Press\nPMID: 30016406","page":"526-528","source":"graz.pure.elsevier.com","title":"ape 5.0: an environment for modern phylogenetics and evolutionary analyses in R","title-short":"ape 5.0","volume":"35","author":[{"family":"Paradis","given":"Emmanuel"},{"family":"Schliep","given":"Klaus"}],"issued":{"date-parts":[["2019",2,1]]}},"locator":"0"}],"schema":"https://github.com/citation-style-language/schema/raw/master/csl-citation.json"} </w:instrText>
-      </w:r>
-      <w:r>
-        <w:fldChar w:fldCharType="separate"/>
-      </w:r>
-      <w:r>
-        <w:t xml:space="preserve">(Paradis &amp; </w:t>
-      </w:r>
-      <w:proofErr w:type="spellStart"/>
-      <w:r>
-        <w:t>Schliep</w:t>
-      </w:r>
-      <w:proofErr w:type="spellEnd"/>
-      <w:r>
-        <w:t>, 2019, p. 0)</w:t>
-      </w:r>
-      <w:r>
-        <w:fldChar w:fldCharType="end"/>
-      </w:r>
-      <w:ins w:id="118" w:author="Cari Ficken" w:date="2021-02-22T19:10:00Z">
-        <w:r>
-          <w:t>.</w:t>
-        </w:r>
-      </w:ins>
-    </w:p>
-    <w:p>
-      <w:pPr>
-        <w:rPr>
-          <w:highlight w:val="yellow"/>
-        </w:rPr>
-      </w:pPr>
-    </w:p>
-    <w:p>
-      <w:r>
-        <w:t xml:space="preserve">To examine whether the floristic composition differed among communities surrounded by low, intermediate, and high human development levels, we performed a Nonmetric Multidimensional Scaling (NMDS) analysis with </w:t>
-      </w:r>
-      <w:commentRangeStart w:id="119"/>
-      <w:commentRangeStart w:id="120"/>
-      <w:del w:id="121" w:author="Cari Ficken" w:date="2021-02-18T10:25:00Z">
-        <w:r>
-          <w:delText xml:space="preserve">Jaccard </w:delText>
-        </w:r>
-      </w:del>
-      <w:commentRangeEnd w:id="119"/>
-      <w:proofErr w:type="spellStart"/>
-      <w:ins w:id="122" w:author="Cari Ficken" w:date="2021-02-22T15:07:00Z">
-        <w:r>
-          <w:t>Raup</w:t>
-        </w:r>
-        <w:proofErr w:type="spellEnd"/>
-        <w:r>
-          <w:t>-Crick</w:t>
-        </w:r>
-      </w:ins>
-      <w:ins w:id="123" w:author="Cari Ficken" w:date="2021-02-18T10:25:00Z">
-        <w:r>
-          <w:t xml:space="preserve"> </w:t>
-        </w:r>
-      </w:ins>
-      <w:r>
-        <w:rPr>
-          <w:rStyle w:val="CommentReference"/>
-        </w:rPr>
-        <w:commentReference w:id="119"/>
-      </w:r>
-      <w:commentRangeEnd w:id="120"/>
-      <w:r>
-        <w:rPr>
-          <w:rStyle w:val="CommentReference"/>
-        </w:rPr>
-        <w:commentReference w:id="120"/>
-      </w:r>
-      <w:r>
-        <w:t xml:space="preserve">distances using the </w:t>
-      </w:r>
-      <w:proofErr w:type="spellStart"/>
-      <w:r>
-        <w:t>metaMDS</w:t>
-      </w:r>
-      <w:proofErr w:type="spellEnd"/>
-      <w:r>
-        <w:t xml:space="preserve"> function in the vegan</w:t>
-      </w:r>
-      <w:r>
-        <w:t xml:space="preserve"> </w:t>
-      </w:r>
-      <w:r>
-        <w:fldChar w:fldCharType="begin"/>
-      </w:r>
-      <w:r>
-        <w:instrText xml:space="preserve"> ADDIN ZOTERO_ITEM CSL_CITATION {"citationID":"1BQCpkTM","properties":{"formattedCitation":"(Oksanen et al., 2018)","plainCitation":"(Oksanen et al., 2018)","noteIndex":0},"citationItems":[{"id":760,"uris":["http://zotero.org/users/5389092/items/G9NDYFXF"],"uri":["http://zotero.org/users/5389092/items/G9NDYFXF"],"itemData":{"id":760,"type":"book","title":"vegan: Community Ecology Package","author":[{"family":"Oksanen","given":"J"},{"family":"Blanchet","given":"F. Guillaume"},{"family":"Friendly","given":"Michael"},{"family":"Kindt","given":"Roeland"},{"family":"Legendre","given":"P."},{"family":"McGlinn","given":"Dan"},{"family":"Minchin","given":"Peter R."},{"family":"O'Hara","given":"R B"},{"family":"Simpson","given":"Gavin L."},{"family":"Solymos","given":"Peter"},{"family":"Stevens","given":"M. Henry H."},{"family":"Szoecs","given":"Eduard"},{"family":"Wagner","given":"Helene"}],"issued":{"date-parts":[["2018"]]}}}],"schema":"https://github.com/citation-style-language/schema/raw/master/csl-citation.json"} </w:instrText>
-      </w:r>
-      <w:r>
-        <w:fldChar w:fldCharType="separate"/>
-      </w:r>
-      <w:r>
-        <w:t>(Oksanen et al., 2018)</w:t>
-      </w:r>
-      <w:r>
-        <w:fldChar w:fldCharType="end"/>
-      </w:r>
-      <w:r>
-        <w:t xml:space="preserve"> package in R. We assessed whether sites in each human development level exhibited a significantly distinct floristic assemblage using permutational multivariate analysis of variance (PERMANOVA) with the adonis2 function in the vegan package</w:t>
-      </w:r>
-      <w:r>
-        <w:t xml:space="preserve"> </w:t>
-      </w:r>
-      <w:r>
-        <w:fldChar w:fldCharType="begin"/>
-      </w:r>
-      <w:r>
-        <w:instrText xml:space="preserve"> ADDIN ZOTERO_ITEM CSL_CITATION {"citationID":"qZbvZP4c","properties":{"formattedCitation":"(Oksanen et al., 2018)","plainCitation":"(Oksanen et al., 2018)","noteIndex":0},"citationItems":[{"id":760,"uris":["http://zotero.org/users/5389092/items/G9NDYFXF"],"uri":["http://zotero.org/users/5389092/items/G9NDYFXF"],"itemData":{"id":760,"type":"book","title":"vegan: Community Ecology Package","author":[{"family":"Oksanen","given":"J"},{"family":"Blanchet","given":"F. Guillaume"},{"family":"Friendly","given":"Michael"},{"family":"Kindt","given":"Roeland"},{"family":"Legendre","given":"P."},{"family":"McGlinn","given":"Dan"},{"family":"Minchin","given":"Peter R."},{"family":"O'Hara","given":"R B"},{"family":"Simpson","given":"Gavin L."},{"family":"Solymos","given":"Peter"},{"family":"Stevens","given":"M. Henry H."},{"family":"Szoecs","given":"Eduard"},{"family":"Wagner","given":"Helene"}],"issued":{"date-parts":[["2018"]]}}}],"schema":"https://github.com/citation-style-language/schema/raw/master/csl-citation.json"} </w:instrText>
-      </w:r>
-      <w:r>
-        <w:fldChar w:fldCharType="separate"/>
-      </w:r>
-      <w:r>
-        <w:t>(Oksanen et al., 2018)</w:t>
-      </w:r>
-      <w:r>
-        <w:fldChar w:fldCharType="end"/>
-      </w:r>
-      <w:r>
-        <w:t xml:space="preserve"> in R.</w:t>
-      </w:r>
-      <w:ins w:id="124" w:author="Cari Ficken" w:date="2021-02-18T11:26:00Z">
-        <w:r>
-          <w:t xml:space="preserve"> </w:t>
-        </w:r>
-        <w:r>
-          <w:t>Differenc</w:t>
-        </w:r>
-      </w:ins>
-      <w:ins w:id="125" w:author="Cari Ficken" w:date="2021-02-18T11:27:00Z">
-        <w:r>
-          <w:t xml:space="preserve">es in composition detected by adonis2 can be attributable to different mean composition or composition variances; to test whether </w:t>
-        </w:r>
-      </w:ins>
-      <w:ins w:id="126" w:author="Cari Ficken" w:date="2021-02-18T11:28:00Z">
-        <w:r>
-          <w:t>sites in each human development level exhibited different variances, we also performed a dispersion</w:t>
-        </w:r>
-      </w:ins>
-      <w:ins w:id="127" w:author="Cari Ficken" w:date="2021-02-18T11:29:00Z">
-        <w:r>
-          <w:t xml:space="preserve"> test using the </w:t>
-        </w:r>
-        <w:proofErr w:type="spellStart"/>
-        <w:r>
-          <w:t>betadisper</w:t>
-        </w:r>
-        <w:proofErr w:type="spellEnd"/>
-        <w:r>
           <w:t xml:space="preserve"> function in the </w:t>
         </w:r>
         <w:r>
@@ -3729,7 +3837,7 @@
       <w:r>
         <w:instrText xml:space="preserve"> ADDIN ZOTERO_ITEM CSL_CITATION {"citationID":"xAA2QlVs","properties":{"formattedCitation":"(Oksanen et al., 2018)","plainCitation":"(Oksanen et al., 2018)","noteIndex":0},"citationItems":[{"id":760,"uris":["http://zotero.org/users/5389092/items/G9NDYFXF"],"uri":["http://zotero.org/users/5389092/items/G9NDYFXF"],"itemData":{"id":760,"type":"book","title":"vegan: Community Ecology Package","author":[{"family":"Oksanen","given":"J"},{"family":"Blanchet","given":"F. Guillaume"},{"family":"Friendly","given":"Michael"},{"family":"Kindt","given":"Roeland"},{"family":"Legendre","given":"P."},{"family":"McGlinn","given":"Dan"},{"family":"Minchin","given":"Peter R."},{"family":"O'Hara","given":"R B"},{"family":"Simpson","given":"Gavin L."},{"family":"Solymos","given":"Peter"},{"family":"Stevens","given":"M. Henry H."},{"family":"Szoecs","given":"Eduard"},{"family":"Wagner","given":"Helene"}],"issued":{"date-parts":[["2018"]]}}}],"schema":"https://github.com/citation-style-language/schema/raw/master/csl-citation.json"} </w:instrText>
       </w:r>
-      <w:ins w:id="128" w:author="Cari Ficken" w:date="2021-02-18T11:29:00Z">
+      <w:ins w:id="138" w:author="Cari Ficken" w:date="2021-02-18T11:29:00Z">
         <w:r>
           <w:fldChar w:fldCharType="separate"/>
         </w:r>
@@ -3751,28 +3859,28 @@
       <w:pPr>
         <w:pStyle w:val="Heading1"/>
       </w:pPr>
-      <w:bookmarkStart w:id="129" w:name="_e69flg9djva6" w:colFirst="0" w:colLast="0"/>
-      <w:bookmarkEnd w:id="129"/>
-      <w:commentRangeStart w:id="130"/>
-      <w:commentRangeStart w:id="131"/>
+      <w:bookmarkStart w:id="139" w:name="_e69flg9djva6" w:colFirst="0" w:colLast="0"/>
+      <w:bookmarkEnd w:id="139"/>
+      <w:commentRangeStart w:id="140"/>
+      <w:commentRangeStart w:id="141"/>
       <w:r>
         <w:t>Results</w:t>
       </w:r>
-      <w:commentRangeEnd w:id="130"/>
+      <w:commentRangeEnd w:id="140"/>
       <w:r>
         <w:rPr>
           <w:rStyle w:val="CommentReference"/>
           <w:b w:val="0"/>
         </w:rPr>
-        <w:commentReference w:id="130"/>
-      </w:r>
-      <w:commentRangeEnd w:id="131"/>
+        <w:commentReference w:id="140"/>
+      </w:r>
+      <w:commentRangeEnd w:id="141"/>
       <w:r>
         <w:rPr>
           <w:rStyle w:val="CommentReference"/>
           <w:b w:val="0"/>
         </w:rPr>
-        <w:commentReference w:id="131"/>
+        <w:commentReference w:id="141"/>
       </w:r>
     </w:p>
     <w:p>
@@ -3787,12 +3895,12 @@
       <w:r>
         <w:t xml:space="preserve">cross </w:t>
       </w:r>
-      <w:del w:id="132" w:author="Cari Ficken" w:date="2021-02-18T11:47:00Z">
+      <w:del w:id="142" w:author="Cari Ficken" w:date="2021-02-18T11:47:00Z">
         <w:r>
           <w:delText xml:space="preserve">2054 </w:delText>
         </w:r>
       </w:del>
-      <w:ins w:id="133" w:author="Cari Ficken" w:date="2021-02-18T11:47:00Z">
+      <w:ins w:id="143" w:author="Cari Ficken" w:date="2021-02-18T11:47:00Z">
         <w:r>
           <w:t>1582</w:t>
         </w:r>
@@ -3827,12 +3935,12 @@
       <w:r>
         <w:t xml:space="preserve"> (marginal-R² = 0.1</w:t>
       </w:r>
-      <w:del w:id="134" w:author="Cari Ficken" w:date="2021-02-18T16:26:00Z">
+      <w:del w:id="144" w:author="Cari Ficken" w:date="2021-02-18T16:26:00Z">
         <w:r>
           <w:delText>7</w:delText>
         </w:r>
       </w:del>
-      <w:ins w:id="135" w:author="Cari Ficken" w:date="2021-02-18T16:26:00Z">
+      <w:ins w:id="145" w:author="Cari Ficken" w:date="2021-02-18T16:26:00Z">
         <w:r>
           <w:t>9</w:t>
         </w:r>
@@ -3840,12 +3948,12 @@
       <w:r>
         <w:t>, conditional-R² = 0.</w:t>
       </w:r>
-      <w:del w:id="136" w:author="Cari Ficken" w:date="2021-02-18T16:26:00Z">
+      <w:del w:id="146" w:author="Cari Ficken" w:date="2021-02-18T16:26:00Z">
         <w:r>
           <w:delText>74</w:delText>
         </w:r>
       </w:del>
-      <w:ins w:id="137" w:author="Cari Ficken" w:date="2021-02-18T16:26:00Z">
+      <w:ins w:id="147" w:author="Cari Ficken" w:date="2021-02-18T16:26:00Z">
         <w:r>
           <w:t>21</w:t>
         </w:r>
@@ -3859,22 +3967,22 @@
       <w:r>
         <w:t xml:space="preserve"> P &lt; 0.001; ΔAIC vs linear model = </w:t>
       </w:r>
-      <w:ins w:id="138" w:author="Cari Ficken" w:date="2021-02-18T16:27:00Z">
+      <w:ins w:id="148" w:author="Cari Ficken" w:date="2021-02-18T16:27:00Z">
         <w:r>
           <w:t>88.</w:t>
         </w:r>
       </w:ins>
-      <w:ins w:id="139" w:author="Cari Ficken" w:date="2021-02-18T16:35:00Z">
+      <w:ins w:id="149" w:author="Cari Ficken" w:date="2021-02-18T16:35:00Z">
         <w:r>
           <w:t>6</w:t>
         </w:r>
       </w:ins>
-      <w:ins w:id="140" w:author="Cari Ficken" w:date="2021-02-18T16:27:00Z">
+      <w:ins w:id="150" w:author="Cari Ficken" w:date="2021-02-18T16:27:00Z">
         <w:r>
           <w:t>7</w:t>
         </w:r>
       </w:ins>
-      <w:del w:id="141" w:author="Cari Ficken" w:date="2021-02-18T16:27:00Z">
+      <w:del w:id="151" w:author="Cari Ficken" w:date="2021-02-18T16:27:00Z">
         <w:r>
           <w:delText>99.</w:delText>
         </w:r>
@@ -3990,12 +4098,12 @@
       <w:r>
         <w:t>1</w:t>
       </w:r>
-      <w:del w:id="142" w:author="Cari Ficken" w:date="2021-02-18T16:32:00Z">
+      <w:del w:id="152" w:author="Cari Ficken" w:date="2021-02-18T16:32:00Z">
         <w:r>
           <w:delText>3</w:delText>
         </w:r>
       </w:del>
-      <w:ins w:id="143" w:author="Cari Ficken" w:date="2021-02-18T16:32:00Z">
+      <w:ins w:id="153" w:author="Cari Ficken" w:date="2021-02-18T16:32:00Z">
         <w:r>
           <w:t>4</w:t>
         </w:r>
@@ -4003,12 +4111,12 @@
       <w:r>
         <w:t>, conditional-R² = 0.</w:t>
       </w:r>
-      <w:ins w:id="144" w:author="Cari Ficken" w:date="2021-02-18T16:32:00Z">
+      <w:ins w:id="154" w:author="Cari Ficken" w:date="2021-02-18T16:32:00Z">
         <w:r>
           <w:t>16</w:t>
         </w:r>
       </w:ins>
-      <w:del w:id="145" w:author="Cari Ficken" w:date="2021-02-18T16:32:00Z">
+      <w:del w:id="155" w:author="Cari Ficken" w:date="2021-02-18T16:32:00Z">
         <w:r>
           <w:delText>85</w:delText>
         </w:r>
@@ -4016,26 +4124,26 @@
       <w:r>
         <w:t xml:space="preserve">, all </w:t>
       </w:r>
-      <w:commentRangeStart w:id="146"/>
+      <w:commentRangeStart w:id="156"/>
       <w:r>
         <w:t>P &lt; 0.001</w:t>
       </w:r>
-      <w:commentRangeEnd w:id="146"/>
+      <w:commentRangeEnd w:id="156"/>
       <w:r>
         <w:rPr>
           <w:rStyle w:val="CommentReference"/>
         </w:rPr>
-        <w:commentReference w:id="146"/>
+        <w:commentReference w:id="156"/>
       </w:r>
       <w:r>
         <w:t xml:space="preserve">, ΔAIC vs linear model = </w:t>
       </w:r>
-      <w:ins w:id="147" w:author="Cari Ficken" w:date="2021-02-18T16:34:00Z">
+      <w:ins w:id="157" w:author="Cari Ficken" w:date="2021-02-18T16:34:00Z">
         <w:r>
           <w:t>101.63</w:t>
         </w:r>
       </w:ins>
-      <w:del w:id="148" w:author="Cari Ficken" w:date="2021-02-18T16:34:00Z">
+      <w:del w:id="158" w:author="Cari Ficken" w:date="2021-02-18T16:34:00Z">
         <w:r>
           <w:delText>86.47</w:delText>
         </w:r>
@@ -4104,7 +4212,7 @@
                             <w:r>
                               <w:t xml:space="preserve">Figure 1: Vascular plant (a) species richness and (b) mean niche specialization show inverse relationships to human development across Albertan wetlands. Second order polynomial models were the best models </w:t>
                             </w:r>
-                            <w:del w:id="149" w:author="Cari Ficken" w:date="2021-02-22T12:04:00Z">
+                            <w:del w:id="159" w:author="Cari Ficken" w:date="2021-02-22T12:04:00Z">
                               <w:r>
                                 <w:delText xml:space="preserve">selected </w:delText>
                               </w:r>
@@ -4197,7 +4305,7 @@
                       <w:r>
                         <w:t xml:space="preserve">Figure 1: Vascular plant (a) species richness and (b) mean niche specialization show inverse relationships to human development across Albertan wetlands. Second order polynomial models were the best models </w:t>
                       </w:r>
-                      <w:del w:id="150" w:author="Cari Ficken" w:date="2021-02-22T12:04:00Z">
+                      <w:del w:id="160" w:author="Cari Ficken" w:date="2021-02-22T12:04:00Z">
                         <w:r>
                           <w:delText xml:space="preserve">selected </w:delText>
                         </w:r>
@@ -4270,7 +4378,7 @@
           </mc:Fallback>
         </mc:AlternateContent>
       </w:r>
-      <w:commentRangeStart w:id="151"/>
+      <w:commentRangeStart w:id="161"/>
       <w:r>
         <w:rPr>
           <w:noProof/>
@@ -4317,22 +4425,22 @@
           </wp:inline>
         </w:drawing>
       </w:r>
-      <w:commentRangeEnd w:id="151"/>
+      <w:commentRangeEnd w:id="161"/>
       <w:r>
         <w:rPr>
           <w:rStyle w:val="CommentReference"/>
         </w:rPr>
-        <w:commentReference w:id="151"/>
-      </w:r>
-    </w:p>
-    <w:p>
-      <w:pPr>
-        <w:rPr>
-          <w:ins w:id="152" w:author="Cari Ficken" w:date="2021-02-22T15:16:00Z"/>
-        </w:rPr>
-      </w:pPr>
-      <w:bookmarkStart w:id="153" w:name="_dbv670u354b2" w:colFirst="0" w:colLast="0"/>
-      <w:bookmarkEnd w:id="153"/>
+        <w:commentReference w:id="161"/>
+      </w:r>
+    </w:p>
+    <w:p>
+      <w:pPr>
+        <w:rPr>
+          <w:ins w:id="162" w:author="Cari Ficken" w:date="2021-02-22T15:16:00Z"/>
+        </w:rPr>
+      </w:pPr>
+      <w:bookmarkStart w:id="163" w:name="_dbv670u354b2" w:colFirst="0" w:colLast="0"/>
+      <w:bookmarkEnd w:id="163"/>
       <w:r>
         <w:t>We found a</w:t>
       </w:r>
@@ -4378,12 +4486,12 @@
       <w:r>
         <w:t xml:space="preserve">F = </w:t>
       </w:r>
-      <w:del w:id="154" w:author="Cari Ficken" w:date="2021-02-22T13:29:00Z">
+      <w:del w:id="164" w:author="Cari Ficken" w:date="2021-02-22T13:29:00Z">
         <w:r>
           <w:delText>56.32</w:delText>
         </w:r>
       </w:del>
-      <w:ins w:id="155" w:author="Cari Ficken" w:date="2021-02-22T13:29:00Z">
+      <w:ins w:id="165" w:author="Cari Ficken" w:date="2021-02-22T13:29:00Z">
         <w:r>
           <w:t>201.33</w:t>
         </w:r>
@@ -4400,12 +4508,12 @@
       <w:r>
         <w:t>= 0.</w:t>
       </w:r>
-      <w:ins w:id="156" w:author="Cari Ficken" w:date="2021-02-22T13:29:00Z">
+      <w:ins w:id="166" w:author="Cari Ficken" w:date="2021-02-22T13:29:00Z">
         <w:r>
           <w:t>27</w:t>
         </w:r>
       </w:ins>
-      <w:del w:id="157" w:author="Cari Ficken" w:date="2021-02-22T13:29:00Z">
+      <w:del w:id="167" w:author="Cari Ficken" w:date="2021-02-22T13:29:00Z">
         <w:r>
           <w:delText>07</w:delText>
         </w:r>
@@ -4425,12 +4533,12 @@
       <w:r>
         <w:t xml:space="preserve">0.001; </w:t>
       </w:r>
-      <w:ins w:id="158" w:author="Cari Ficken" w:date="2021-02-22T14:14:00Z">
+      <w:ins w:id="168" w:author="Cari Ficken" w:date="2021-02-22T14:14:00Z">
         <w:r>
           <w:t>Figure 2</w:t>
         </w:r>
       </w:ins>
-      <w:del w:id="159" w:author="Cari Ficken" w:date="2021-02-22T14:14:00Z">
+      <w:del w:id="169" w:author="Cari Ficken" w:date="2021-02-22T14:14:00Z">
         <w:r>
           <w:delText>SI 2</w:delText>
         </w:r>
@@ -4438,22 +4546,22 @@
       <w:r>
         <w:t>)</w:t>
       </w:r>
-      <w:ins w:id="160" w:author="Cari Ficken" w:date="2021-02-22T13:30:00Z">
+      <w:ins w:id="170" w:author="Cari Ficken" w:date="2021-02-22T13:30:00Z">
         <w:r>
           <w:t xml:space="preserve"> and no significant difference in dispersion </w:t>
         </w:r>
       </w:ins>
-      <w:ins w:id="161" w:author="Cari Ficken" w:date="2021-02-22T13:31:00Z">
+      <w:ins w:id="171" w:author="Cari Ficken" w:date="2021-02-22T13:31:00Z">
         <w:r>
           <w:t>between</w:t>
         </w:r>
       </w:ins>
-      <w:ins w:id="162" w:author="Cari Ficken" w:date="2021-02-22T13:30:00Z">
+      <w:ins w:id="172" w:author="Cari Ficken" w:date="2021-02-22T13:30:00Z">
         <w:r>
           <w:t xml:space="preserve"> these groups (</w:t>
         </w:r>
       </w:ins>
-      <w:ins w:id="163" w:author="Cari Ficken" w:date="2021-02-22T13:31:00Z">
+      <w:ins w:id="173" w:author="Cari Ficken" w:date="2021-02-22T13:31:00Z">
         <w:r>
           <w:t>analysis of multivariate homogeneity of group dispersions</w:t>
         </w:r>
@@ -4461,12 +4569,12 @@
           <w:t xml:space="preserve">; </w:t>
         </w:r>
       </w:ins>
-      <w:ins w:id="164" w:author="Cari Ficken" w:date="2021-02-22T13:32:00Z">
+      <w:ins w:id="174" w:author="Cari Ficken" w:date="2021-02-22T13:32:00Z">
         <w:r>
           <w:t xml:space="preserve">df = 1, F = 2.71, p = 0.101). These results </w:t>
         </w:r>
       </w:ins>
-      <w:del w:id="165" w:author="Cari Ficken" w:date="2021-02-22T13:30:00Z">
+      <w:del w:id="175" w:author="Cari Ficken" w:date="2021-02-22T13:30:00Z">
         <w:r>
           <w:delText xml:space="preserve">, </w:delText>
         </w:r>
@@ -4474,17 +4582,17 @@
       <w:r>
         <w:t>indicat</w:t>
       </w:r>
-      <w:ins w:id="166" w:author="Cari Ficken" w:date="2021-02-22T13:33:00Z">
+      <w:ins w:id="176" w:author="Cari Ficken" w:date="2021-02-22T13:33:00Z">
         <w:r>
           <w:t>e</w:t>
         </w:r>
       </w:ins>
-      <w:del w:id="167" w:author="Cari Ficken" w:date="2021-02-22T13:33:00Z">
+      <w:del w:id="177" w:author="Cari Ficken" w:date="2021-02-22T13:33:00Z">
         <w:r>
           <w:delText>in</w:delText>
         </w:r>
       </w:del>
-      <w:del w:id="168" w:author="Cari Ficken" w:date="2021-02-22T13:32:00Z">
+      <w:del w:id="178" w:author="Cari Ficken" w:date="2021-02-22T13:32:00Z">
         <w:r>
           <w:delText>g</w:delText>
         </w:r>
@@ -4492,12 +4600,12 @@
       <w:r>
         <w:t xml:space="preserve"> that despite similar levels of </w:t>
       </w:r>
-      <w:del w:id="169" w:author="Cari Ficken" w:date="2021-02-22T13:33:00Z">
+      <w:del w:id="179" w:author="Cari Ficken" w:date="2021-02-22T13:33:00Z">
         <w:r>
           <w:delText xml:space="preserve">diversity </w:delText>
         </w:r>
       </w:del>
-      <w:ins w:id="170" w:author="Cari Ficken" w:date="2021-02-22T13:33:00Z">
+      <w:ins w:id="180" w:author="Cari Ficken" w:date="2021-02-22T13:33:00Z">
         <w:r>
           <w:t>richness</w:t>
         </w:r>
@@ -4586,7 +4694,7 @@
       <w:r>
         <w:t xml:space="preserve"> sedge),</w:t>
       </w:r>
-      <w:ins w:id="171" w:author="Cari Ficken" w:date="2021-03-01T14:57:00Z">
+      <w:ins w:id="181" w:author="Cari Ficken" w:date="2021-03-01T14:57:00Z">
         <w:r>
           <w:t xml:space="preserve"> </w:t>
         </w:r>
@@ -4594,13 +4702,13 @@
           <w:t>Kalmia</w:t>
         </w:r>
       </w:ins>
-      <w:ins w:id="172" w:author="Cari Ficken" w:date="2021-03-01T14:58:00Z">
+      <w:ins w:id="182" w:author="Cari Ficken" w:date="2021-03-01T14:58:00Z">
         <w:r>
           <w:t xml:space="preserve"> </w:t>
         </w:r>
       </w:ins>
       <w:proofErr w:type="spellStart"/>
-      <w:ins w:id="173" w:author="Cari Ficken" w:date="2021-03-01T14:57:00Z">
+      <w:ins w:id="183" w:author="Cari Ficken" w:date="2021-03-01T14:57:00Z">
         <w:r>
           <w:t>polifolia</w:t>
         </w:r>
@@ -4609,17 +4717,17 @@
           <w:t xml:space="preserve"> </w:t>
         </w:r>
       </w:ins>
-      <w:ins w:id="174" w:author="Cari Ficken" w:date="2021-03-01T14:58:00Z">
+      <w:ins w:id="184" w:author="Cari Ficken" w:date="2021-03-01T14:58:00Z">
         <w:r>
           <w:t>(</w:t>
         </w:r>
       </w:ins>
-      <w:ins w:id="175" w:author="Cari Ficken" w:date="2021-03-01T14:59:00Z">
+      <w:ins w:id="185" w:author="Cari Ficken" w:date="2021-03-01T14:59:00Z">
         <w:r>
           <w:t>bog laurel</w:t>
         </w:r>
       </w:ins>
-      <w:ins w:id="176" w:author="Cari Ficken" w:date="2021-03-01T14:58:00Z">
+      <w:ins w:id="186" w:author="Cari Ficken" w:date="2021-03-01T14:58:00Z">
         <w:r>
           <w:t>),</w:t>
         </w:r>
@@ -4627,7 +4735,7 @@
       <w:r>
         <w:t xml:space="preserve"> </w:t>
       </w:r>
-      <w:del w:id="177" w:author="Cari Ficken" w:date="2021-03-01T14:58:00Z">
+      <w:del w:id="187" w:author="Cari Ficken" w:date="2021-03-01T14:58:00Z">
         <w:r>
           <w:rPr>
             <w:i/>
@@ -4667,7 +4775,7 @@
         <w:t xml:space="preserve"> (Robbins’ pondweed), </w:t>
       </w:r>
       <w:proofErr w:type="spellStart"/>
-      <w:ins w:id="178" w:author="Cari Ficken" w:date="2021-03-01T14:58:00Z">
+      <w:ins w:id="188" w:author="Cari Ficken" w:date="2021-03-01T14:58:00Z">
         <w:r>
           <w:rPr>
             <w:i/>
@@ -4693,17 +4801,17 @@
           <w:t xml:space="preserve"> (</w:t>
         </w:r>
       </w:ins>
-      <w:ins w:id="179" w:author="Cari Ficken" w:date="2021-03-01T14:59:00Z">
+      <w:ins w:id="189" w:author="Cari Ficken" w:date="2021-03-01T14:59:00Z">
         <w:r>
           <w:t>largeleaf pondweed</w:t>
         </w:r>
       </w:ins>
-      <w:ins w:id="180" w:author="Cari Ficken" w:date="2021-03-01T14:58:00Z">
+      <w:ins w:id="190" w:author="Cari Ficken" w:date="2021-03-01T14:58:00Z">
         <w:r>
           <w:t xml:space="preserve">), </w:t>
         </w:r>
       </w:ins>
-      <w:del w:id="181" w:author="Cari Ficken" w:date="2021-03-01T14:58:00Z">
+      <w:del w:id="191" w:author="Cari Ficken" w:date="2021-03-01T14:58:00Z">
         <w:r>
           <w:rPr>
             <w:i/>
@@ -4909,7 +5017,7 @@
       <w:r>
         <w:t xml:space="preserve"> </w:t>
       </w:r>
-      <w:ins w:id="182" w:author="Cari Ficken" w:date="2021-03-01T15:01:00Z">
+      <w:ins w:id="192" w:author="Cari Ficken" w:date="2021-03-01T15:01:00Z">
         <w:r>
           <w:rPr>
             <w:i/>
@@ -4937,7 +5045,7 @@
           <w:t xml:space="preserve"> </w:t>
         </w:r>
       </w:ins>
-      <w:del w:id="183" w:author="Cari Ficken" w:date="2021-03-01T15:01:00Z">
+      <w:del w:id="193" w:author="Cari Ficken" w:date="2021-03-01T15:01:00Z">
         <w:r>
           <w:rPr>
             <w:i/>
@@ -4948,17 +5056,17 @@
       <w:r>
         <w:t>(</w:t>
       </w:r>
-      <w:ins w:id="184" w:author="Cari Ficken" w:date="2021-03-01T15:01:00Z">
+      <w:ins w:id="194" w:author="Cari Ficken" w:date="2021-03-01T15:01:00Z">
         <w:r>
           <w:t>redroot amaran</w:t>
         </w:r>
       </w:ins>
-      <w:ins w:id="185" w:author="Cari Ficken" w:date="2021-03-01T15:02:00Z">
+      <w:ins w:id="195" w:author="Cari Ficken" w:date="2021-03-01T15:02:00Z">
         <w:r>
           <w:t>th</w:t>
         </w:r>
       </w:ins>
-      <w:del w:id="186" w:author="Cari Ficken" w:date="2021-03-01T15:02:00Z">
+      <w:del w:id="196" w:author="Cari Ficken" w:date="2021-03-01T15:02:00Z">
         <w:r>
           <w:delText>cutleaf nightshade</w:delText>
         </w:r>
@@ -4999,12 +5107,12 @@
       <w:r>
         <w:t>overlapped with those of the high and low development wetlands</w:t>
       </w:r>
-      <w:ins w:id="187" w:author="Cari Ficken" w:date="2021-02-22T14:11:00Z">
+      <w:ins w:id="197" w:author="Cari Ficken" w:date="2021-02-22T14:11:00Z">
         <w:r>
           <w:t>; it</w:t>
         </w:r>
       </w:ins>
-      <w:del w:id="188" w:author="Cari Ficken" w:date="2021-02-22T14:11:00Z">
+      <w:del w:id="198" w:author="Cari Ficken" w:date="2021-02-22T14:11:00Z">
         <w:r>
           <w:delText xml:space="preserve"> but</w:delText>
         </w:r>
@@ -5039,12 +5147,12 @@
       <w:r>
         <w:t xml:space="preserve">F = </w:t>
       </w:r>
-      <w:del w:id="189" w:author="Cari Ficken" w:date="2021-02-22T14:13:00Z">
+      <w:del w:id="199" w:author="Cari Ficken" w:date="2021-02-22T14:13:00Z">
         <w:r>
           <w:delText>31.58</w:delText>
         </w:r>
       </w:del>
-      <w:ins w:id="190" w:author="Cari Ficken" w:date="2021-02-22T14:13:00Z">
+      <w:ins w:id="200" w:author="Cari Ficken" w:date="2021-02-22T14:13:00Z">
         <w:r>
           <w:t>107.5</w:t>
         </w:r>
@@ -5061,12 +5169,12 @@
       <w:r>
         <w:t>= 0.</w:t>
       </w:r>
-      <w:ins w:id="191" w:author="Cari Ficken" w:date="2021-02-22T14:13:00Z">
+      <w:ins w:id="201" w:author="Cari Ficken" w:date="2021-02-22T14:13:00Z">
         <w:r>
           <w:t>26</w:t>
         </w:r>
       </w:ins>
-      <w:del w:id="192" w:author="Cari Ficken" w:date="2021-02-22T14:13:00Z">
+      <w:del w:id="202" w:author="Cari Ficken" w:date="2021-02-22T14:13:00Z">
         <w:r>
           <w:delText>07</w:delText>
         </w:r>
@@ -5096,27 +5204,27 @@
       <w:r>
         <w:t>)</w:t>
       </w:r>
-      <w:ins w:id="193" w:author="Cari Ficken" w:date="2021-02-22T14:12:00Z">
+      <w:ins w:id="203" w:author="Cari Ficken" w:date="2021-02-22T14:12:00Z">
         <w:r>
           <w:t xml:space="preserve">, though this may be due to different dispersions among the human development levels (df = 2, F = </w:t>
         </w:r>
       </w:ins>
-      <w:ins w:id="194" w:author="Cari Ficken" w:date="2021-02-22T14:13:00Z">
+      <w:ins w:id="204" w:author="Cari Ficken" w:date="2021-02-22T14:13:00Z">
         <w:r>
           <w:t>4.06</w:t>
         </w:r>
       </w:ins>
-      <w:ins w:id="195" w:author="Cari Ficken" w:date="2021-02-22T14:12:00Z">
+      <w:ins w:id="205" w:author="Cari Ficken" w:date="2021-02-22T14:12:00Z">
         <w:r>
           <w:t>, p = 0.01</w:t>
         </w:r>
       </w:ins>
-      <w:ins w:id="196" w:author="Cari Ficken" w:date="2021-02-22T14:13:00Z">
+      <w:ins w:id="206" w:author="Cari Ficken" w:date="2021-02-22T14:13:00Z">
         <w:r>
           <w:t>8</w:t>
         </w:r>
       </w:ins>
-      <w:ins w:id="197" w:author="Cari Ficken" w:date="2021-02-22T14:12:00Z">
+      <w:ins w:id="207" w:author="Cari Ficken" w:date="2021-02-22T14:12:00Z">
         <w:r>
           <w:t>)</w:t>
         </w:r>
@@ -5128,18 +5236,18 @@
     <w:p>
       <w:pPr>
         <w:rPr>
-          <w:ins w:id="198" w:author="Cari Ficken" w:date="2021-02-22T15:16:00Z"/>
-        </w:rPr>
-      </w:pPr>
-    </w:p>
-    <w:p>
-      <w:pPr>
-        <w:rPr>
-          <w:ins w:id="199" w:author="Cari Ficken" w:date="2021-03-01T15:03:00Z"/>
-        </w:rPr>
-      </w:pPr>
-      <w:commentRangeStart w:id="200"/>
-      <w:ins w:id="201" w:author="Cari Ficken" w:date="2021-02-22T15:16:00Z">
+          <w:ins w:id="208" w:author="Cari Ficken" w:date="2021-02-22T15:16:00Z"/>
+        </w:rPr>
+      </w:pPr>
+    </w:p>
+    <w:p>
+      <w:pPr>
+        <w:rPr>
+          <w:ins w:id="209" w:author="Cari Ficken" w:date="2021-03-01T15:03:00Z"/>
+        </w:rPr>
+      </w:pPr>
+      <w:commentRangeStart w:id="210"/>
+      <w:ins w:id="211" w:author="Cari Ficken" w:date="2021-02-22T15:16:00Z">
         <w:r>
           <w:rPr>
             <w:noProof/>
@@ -5187,83 +5295,83 @@
           </w:drawing>
         </w:r>
       </w:ins>
-      <w:commentRangeEnd w:id="200"/>
-      <w:ins w:id="202" w:author="Cari Ficken" w:date="2021-03-01T14:56:00Z">
+      <w:commentRangeEnd w:id="210"/>
+      <w:ins w:id="212" w:author="Cari Ficken" w:date="2021-03-01T14:56:00Z">
         <w:r>
           <w:rPr>
             <w:rStyle w:val="CommentReference"/>
           </w:rPr>
-          <w:commentReference w:id="200"/>
-        </w:r>
-      </w:ins>
-    </w:p>
-    <w:p>
-      <w:pPr>
-        <w:rPr>
-          <w:del w:id="203" w:author="Cari Ficken" w:date="2021-03-01T15:05:00Z"/>
-        </w:rPr>
-      </w:pPr>
-      <w:ins w:id="204" w:author="Cari Ficken" w:date="2021-03-01T15:03:00Z">
+          <w:commentReference w:id="210"/>
+        </w:r>
+      </w:ins>
+    </w:p>
+    <w:p>
+      <w:pPr>
+        <w:rPr>
+          <w:del w:id="213" w:author="Cari Ficken" w:date="2021-03-01T15:05:00Z"/>
+        </w:rPr>
+      </w:pPr>
+      <w:ins w:id="214" w:author="Cari Ficken" w:date="2021-03-01T15:03:00Z">
         <w:r>
           <w:t xml:space="preserve">Figure </w:t>
         </w:r>
       </w:ins>
-      <w:ins w:id="205" w:author="Cari Ficken" w:date="2021-03-01T15:04:00Z">
+      <w:ins w:id="215" w:author="Cari Ficken" w:date="2021-03-01T15:04:00Z">
         <w:r>
           <w:t xml:space="preserve">2. NMDS ordination of the vascular plant communities inhabiting wetlands surrounded by the low </w:t>
         </w:r>
       </w:ins>
-      <w:ins w:id="206" w:author="Cari Ficken" w:date="2021-03-01T15:06:00Z">
+      <w:ins w:id="216" w:author="Cari Ficken" w:date="2021-03-01T15:06:00Z">
         <w:r>
           <w:t xml:space="preserve">(orange) </w:t>
         </w:r>
       </w:ins>
-      <w:ins w:id="207" w:author="Cari Ficken" w:date="2021-03-01T15:04:00Z">
+      <w:ins w:id="217" w:author="Cari Ficken" w:date="2021-03-01T15:04:00Z">
         <w:r>
           <w:t xml:space="preserve">and high </w:t>
         </w:r>
       </w:ins>
-      <w:ins w:id="208" w:author="Cari Ficken" w:date="2021-03-01T15:06:00Z">
+      <w:ins w:id="218" w:author="Cari Ficken" w:date="2021-03-01T15:06:00Z">
         <w:r>
           <w:t xml:space="preserve">(green) </w:t>
         </w:r>
       </w:ins>
-      <w:ins w:id="209" w:author="Cari Ficken" w:date="2021-03-01T15:04:00Z">
+      <w:ins w:id="219" w:author="Cari Ficken" w:date="2021-03-01T15:04:00Z">
         <w:r>
           <w:t xml:space="preserve">human development levels. </w:t>
         </w:r>
       </w:ins>
-      <w:ins w:id="210" w:author="Cari Ficken" w:date="2021-03-01T15:06:00Z">
+      <w:ins w:id="220" w:author="Cari Ficken" w:date="2021-03-01T15:06:00Z">
         <w:r>
           <w:t>Each point represents one wetland sampled using either the “terrestrial” (</w:t>
         </w:r>
       </w:ins>
-      <w:ins w:id="211" w:author="Cari Ficken" w:date="2021-03-01T15:07:00Z">
+      <w:ins w:id="221" w:author="Cari Ficken" w:date="2021-03-01T15:07:00Z">
         <w:r>
           <w:t xml:space="preserve">circles) </w:t>
         </w:r>
       </w:ins>
-      <w:ins w:id="212" w:author="Cari Ficken" w:date="2021-03-01T15:06:00Z">
+      <w:ins w:id="222" w:author="Cari Ficken" w:date="2021-03-01T15:06:00Z">
         <w:r>
           <w:t>or</w:t>
         </w:r>
       </w:ins>
-      <w:ins w:id="213" w:author="Cari Ficken" w:date="2021-03-01T15:07:00Z">
+      <w:ins w:id="223" w:author="Cari Ficken" w:date="2021-03-01T15:07:00Z">
         <w:r>
           <w:t xml:space="preserve"> “wetland” (triangles) protocol. </w:t>
         </w:r>
       </w:ins>
-      <w:ins w:id="214" w:author="Cari Ficken" w:date="2021-03-01T15:05:00Z">
+      <w:ins w:id="224" w:author="Cari Ficken" w:date="2021-03-01T15:05:00Z">
         <w:r>
           <w:t>The final ordination converged with 7 dimensions</w:t>
         </w:r>
       </w:ins>
-      <w:ins w:id="215" w:author="Cari Ficken" w:date="2021-03-01T15:06:00Z">
+      <w:ins w:id="225" w:author="Cari Ficken" w:date="2021-03-01T15:06:00Z">
         <w:r>
           <w:t xml:space="preserve">; </w:t>
         </w:r>
       </w:ins>
-      <w:ins w:id="216" w:author="Cari Ficken" w:date="2021-03-01T15:05:00Z">
+      <w:ins w:id="226" w:author="Cari Ficken" w:date="2021-03-01T15:05:00Z">
         <w:r>
           <w:t xml:space="preserve">stress was 0.06. </w:t>
         </w:r>
@@ -5292,12 +5400,12 @@
       <w:r>
         <w:t xml:space="preserve">Figure </w:t>
       </w:r>
-      <w:ins w:id="217" w:author="Cari Ficken" w:date="2021-03-01T15:07:00Z">
+      <w:ins w:id="227" w:author="Cari Ficken" w:date="2021-03-01T15:07:00Z">
         <w:r>
           <w:t>3</w:t>
         </w:r>
       </w:ins>
-      <w:del w:id="218" w:author="Cari Ficken" w:date="2021-03-01T15:07:00Z">
+      <w:del w:id="228" w:author="Cari Ficken" w:date="2021-03-01T15:07:00Z">
         <w:r>
           <w:delText>2</w:delText>
         </w:r>
@@ -5329,12 +5437,12 @@
       <w:r>
         <w:t>0.4</w:t>
       </w:r>
-      <w:ins w:id="219" w:author="Cari Ficken" w:date="2021-02-22T12:06:00Z">
+      <w:ins w:id="229" w:author="Cari Ficken" w:date="2021-02-22T12:06:00Z">
         <w:r>
           <w:t>6</w:t>
         </w:r>
       </w:ins>
-      <w:del w:id="220" w:author="Cari Ficken" w:date="2021-02-22T12:06:00Z">
+      <w:del w:id="230" w:author="Cari Ficken" w:date="2021-02-22T12:06:00Z">
         <w:r>
           <w:delText>4</w:delText>
         </w:r>
@@ -5363,12 +5471,12 @@
       <w:r>
         <w:t>0.</w:t>
       </w:r>
-      <w:del w:id="221" w:author="Cari Ficken" w:date="2021-02-22T12:06:00Z">
+      <w:del w:id="231" w:author="Cari Ficken" w:date="2021-02-22T12:06:00Z">
         <w:r>
           <w:delText>82</w:delText>
         </w:r>
       </w:del>
-      <w:ins w:id="222" w:author="Cari Ficken" w:date="2021-02-22T12:06:00Z">
+      <w:ins w:id="232" w:author="Cari Ficken" w:date="2021-02-22T12:06:00Z">
         <w:r>
           <w:t>46</w:t>
         </w:r>
@@ -5385,12 +5493,12 @@
       <w:r>
         <w:t xml:space="preserve"> </w:t>
       </w:r>
-      <w:del w:id="223" w:author="Cari Ficken" w:date="2021-02-22T12:06:00Z">
+      <w:del w:id="233" w:author="Cari Ficken" w:date="2021-02-22T12:06:00Z">
         <w:r>
           <w:delText>27605</w:delText>
         </w:r>
       </w:del>
-      <w:ins w:id="224" w:author="Cari Ficken" w:date="2021-02-22T12:06:00Z">
+      <w:ins w:id="234" w:author="Cari Ficken" w:date="2021-02-22T12:06:00Z">
         <w:r>
           <w:t>85106</w:t>
         </w:r>
@@ -5422,12 +5530,12 @@
       <w:r>
         <w:t xml:space="preserve"> </w:t>
       </w:r>
-      <w:del w:id="225" w:author="Cari Ficken" w:date="2021-02-22T12:07:00Z">
+      <w:del w:id="235" w:author="Cari Ficken" w:date="2021-02-22T12:07:00Z">
         <w:r>
           <w:delText>709.65</w:delText>
         </w:r>
       </w:del>
-      <w:ins w:id="226" w:author="Cari Ficken" w:date="2021-02-22T12:07:00Z">
+      <w:ins w:id="236" w:author="Cari Ficken" w:date="2021-02-22T12:07:00Z">
         <w:r>
           <w:t>671.95</w:t>
         </w:r>
@@ -5450,12 +5558,12 @@
       <w:r>
         <w:t>ΔAIC vs linear model = 3</w:t>
       </w:r>
-      <w:ins w:id="227" w:author="Cari Ficken" w:date="2021-02-22T12:07:00Z">
+      <w:ins w:id="237" w:author="Cari Ficken" w:date="2021-02-22T12:07:00Z">
         <w:r>
           <w:t>4</w:t>
         </w:r>
       </w:ins>
-      <w:del w:id="228" w:author="Cari Ficken" w:date="2021-02-22T12:07:00Z">
+      <w:del w:id="238" w:author="Cari Ficken" w:date="2021-02-22T12:07:00Z">
         <w:r>
           <w:delText>2</w:delText>
         </w:r>
@@ -5520,12 +5628,12 @@
       <w:r>
         <w:t xml:space="preserve">Figure </w:t>
       </w:r>
-      <w:ins w:id="229" w:author="Cari Ficken" w:date="2021-03-01T15:07:00Z">
+      <w:ins w:id="239" w:author="Cari Ficken" w:date="2021-03-01T15:07:00Z">
         <w:r>
           <w:t>3</w:t>
         </w:r>
       </w:ins>
-      <w:del w:id="230" w:author="Cari Ficken" w:date="2021-03-01T15:07:00Z">
+      <w:del w:id="240" w:author="Cari Ficken" w:date="2021-03-01T15:07:00Z">
         <w:r>
           <w:delText>2</w:delText>
         </w:r>
@@ -5563,12 +5671,12 @@
       <w:r>
         <w:t xml:space="preserve"> </w:t>
       </w:r>
-      <w:ins w:id="231" w:author="Cari Ficken" w:date="2021-02-22T12:27:00Z">
+      <w:ins w:id="241" w:author="Cari Ficken" w:date="2021-02-22T12:27:00Z">
         <w:r>
           <w:t>2</w:t>
         </w:r>
       </w:ins>
-      <w:del w:id="232" w:author="Cari Ficken" w:date="2021-02-22T12:26:00Z">
+      <w:del w:id="242" w:author="Cari Ficken" w:date="2021-02-22T12:26:00Z">
         <w:r>
           <w:delText>0</w:delText>
         </w:r>
@@ -5612,12 +5720,12 @@
       <w:r>
         <w:t xml:space="preserve"> 1</w:t>
       </w:r>
-      <w:ins w:id="233" w:author="Cari Ficken" w:date="2021-02-22T12:27:00Z">
+      <w:ins w:id="243" w:author="Cari Ficken" w:date="2021-02-22T12:27:00Z">
         <w:r>
           <w:t>4</w:t>
         </w:r>
       </w:ins>
-      <w:del w:id="234" w:author="Cari Ficken" w:date="2021-02-22T12:27:00Z">
+      <w:del w:id="244" w:author="Cari Ficken" w:date="2021-02-22T12:27:00Z">
         <w:r>
           <w:delText>5</w:delText>
         </w:r>
@@ -5628,12 +5736,12 @@
       <w:r>
         <w:t xml:space="preserve"> </w:t>
       </w:r>
-      <w:ins w:id="235" w:author="Cari Ficken" w:date="2021-02-22T12:27:00Z">
+      <w:ins w:id="245" w:author="Cari Ficken" w:date="2021-02-22T12:27:00Z">
         <w:r>
           <w:t>19</w:t>
         </w:r>
       </w:ins>
-      <w:del w:id="236" w:author="Cari Ficken" w:date="2021-02-22T12:27:00Z">
+      <w:del w:id="246" w:author="Cari Ficken" w:date="2021-02-22T12:27:00Z">
         <w:r>
           <w:delText>20</w:delText>
         </w:r>
@@ -5677,12 +5785,12 @@
       <w:r>
         <w:t xml:space="preserve"> </w:t>
       </w:r>
-      <w:ins w:id="237" w:author="Cari Ficken" w:date="2021-02-22T12:27:00Z">
+      <w:ins w:id="247" w:author="Cari Ficken" w:date="2021-02-22T12:27:00Z">
         <w:r>
           <w:t>28</w:t>
         </w:r>
       </w:ins>
-      <w:del w:id="238" w:author="Cari Ficken" w:date="2021-02-22T12:27:00Z">
+      <w:del w:id="248" w:author="Cari Ficken" w:date="2021-02-22T12:27:00Z">
         <w:r>
           <w:delText>3</w:delText>
         </w:r>
@@ -5708,7 +5816,7 @@
       <w:r>
         <w:t xml:space="preserve">F = </w:t>
       </w:r>
-      <w:ins w:id="239" w:author="Cari Ficken" w:date="2021-02-22T12:35:00Z">
+      <w:ins w:id="249" w:author="Cari Ficken" w:date="2021-02-22T12:35:00Z">
         <w:r>
           <w:t>158314.4</w:t>
         </w:r>
@@ -5716,7 +5824,7 @@
           <w:t>5</w:t>
         </w:r>
       </w:ins>
-      <w:del w:id="240" w:author="Cari Ficken" w:date="2021-02-22T12:35:00Z">
+      <w:del w:id="250" w:author="Cari Ficken" w:date="2021-02-22T12:35:00Z">
         <w:r>
           <w:delText>321.79</w:delText>
         </w:r>
@@ -5739,12 +5847,12 @@
       <w:r>
         <w:t xml:space="preserve">). </w:t>
       </w:r>
-      <w:ins w:id="241" w:author="Cari Ficken" w:date="2021-02-22T12:36:00Z">
+      <w:ins w:id="251" w:author="Cari Ficken" w:date="2021-02-22T12:36:00Z">
         <w:r>
           <w:t>S</w:t>
         </w:r>
       </w:ins>
-      <w:del w:id="242" w:author="Cari Ficken" w:date="2021-02-22T12:36:00Z">
+      <w:del w:id="252" w:author="Cari Ficken" w:date="2021-02-22T12:36:00Z">
         <w:r>
           <w:delText>M</w:delText>
         </w:r>
@@ -5758,7 +5866,7 @@
       <w:r>
         <w:t xml:space="preserve">pecies richness </w:t>
       </w:r>
-      <w:ins w:id="243" w:author="Cari Ficken" w:date="2021-02-22T12:36:00Z">
+      <w:ins w:id="253" w:author="Cari Ficken" w:date="2021-02-22T12:36:00Z">
         <w:r>
           <w:t xml:space="preserve">models </w:t>
         </w:r>
@@ -5772,7 +5880,7 @@
       <w:r>
         <w:t xml:space="preserve">included </w:t>
       </w:r>
-      <w:del w:id="244" w:author="Cari Ficken" w:date="2021-02-22T12:36:00Z">
+      <w:del w:id="254" w:author="Cari Ficken" w:date="2021-02-22T12:36:00Z">
         <w:r>
           <w:delText>as fixed effects</w:delText>
         </w:r>
@@ -5807,7 +5915,7 @@
       <w:r>
         <w:t>).</w:t>
       </w:r>
-      <w:del w:id="245" w:author="Cari Ficken" w:date="2021-02-22T12:36:00Z">
+      <w:del w:id="255" w:author="Cari Ficken" w:date="2021-02-22T12:36:00Z">
         <w:r>
           <w:delText xml:space="preserve"> </w:delText>
         </w:r>
@@ -5864,12 +5972,12 @@
                             <w:r>
                               <w:t xml:space="preserve">Figure </w:t>
                             </w:r>
-                            <w:del w:id="246" w:author="Cari Ficken" w:date="2021-02-26T14:14:00Z">
+                            <w:del w:id="256" w:author="Cari Ficken" w:date="2021-02-26T14:14:00Z">
                               <w:r>
                                 <w:delText>2</w:delText>
                               </w:r>
                             </w:del>
-                            <w:ins w:id="247" w:author="Cari Ficken" w:date="2021-02-26T14:14:00Z">
+                            <w:ins w:id="257" w:author="Cari Ficken" w:date="2021-02-26T14:14:00Z">
                               <w:r>
                                 <w:t>3</w:t>
                               </w:r>
@@ -5907,7 +6015,7 @@
                             <w:r>
                               <w:t xml:space="preserve"> the solid thi</w:t>
                             </w:r>
-                            <w:ins w:id="248" w:author="Cari Ficken" w:date="2021-02-22T12:38:00Z">
+                            <w:ins w:id="258" w:author="Cari Ficken" w:date="2021-02-22T12:38:00Z">
                               <w:r>
                                 <w:t>c</w:t>
                               </w:r>
@@ -5930,12 +6038,12 @@
                             <w:r>
                               <w:t xml:space="preserve">, total richness (native + nonnative) was </w:t>
                             </w:r>
-                            <w:del w:id="249" w:author="Cari Ficken" w:date="2021-02-22T12:37:00Z">
+                            <w:del w:id="259" w:author="Cari Ficken" w:date="2021-02-22T12:37:00Z">
                               <w:r>
                                 <w:delText xml:space="preserve">27 </w:delText>
                               </w:r>
                             </w:del>
-                            <w:ins w:id="250" w:author="Cari Ficken" w:date="2021-02-22T12:37:00Z">
+                            <w:ins w:id="260" w:author="Cari Ficken" w:date="2021-02-22T12:37:00Z">
                               <w:r>
                                 <w:t xml:space="preserve">34 </w:t>
                               </w:r>
@@ -5946,12 +6054,12 @@
                             <w:r>
                               <w:t xml:space="preserve"> </w:t>
                             </w:r>
-                            <w:ins w:id="251" w:author="Cari Ficken" w:date="2021-02-22T12:37:00Z">
+                            <w:ins w:id="261" w:author="Cari Ficken" w:date="2021-02-22T12:37:00Z">
                               <w:r>
                                 <w:t>19</w:t>
                               </w:r>
                             </w:ins>
-                            <w:del w:id="252" w:author="Cari Ficken" w:date="2021-02-22T12:37:00Z">
+                            <w:del w:id="262" w:author="Cari Ficken" w:date="2021-02-22T12:37:00Z">
                               <w:r>
                                 <w:delText>18.5</w:delText>
                               </w:r>
@@ -5959,12 +6067,12 @@
                             <w:r>
                               <w:t xml:space="preserve"> for low, </w:t>
                             </w:r>
-                            <w:del w:id="253" w:author="Cari Ficken" w:date="2021-02-22T12:37:00Z">
+                            <w:del w:id="263" w:author="Cari Ficken" w:date="2021-02-22T12:37:00Z">
                               <w:r>
                                 <w:delText xml:space="preserve">39 </w:delText>
                               </w:r>
                             </w:del>
-                            <w:ins w:id="254" w:author="Cari Ficken" w:date="2021-02-22T12:37:00Z">
+                            <w:ins w:id="264" w:author="Cari Ficken" w:date="2021-02-22T12:37:00Z">
                               <w:r>
                                 <w:t xml:space="preserve">36 </w:t>
                               </w:r>
@@ -5975,12 +6083,12 @@
                             <w:r>
                               <w:t xml:space="preserve"> 2</w:t>
                             </w:r>
-                            <w:del w:id="255" w:author="Cari Ficken" w:date="2021-02-22T12:37:00Z">
+                            <w:del w:id="265" w:author="Cari Ficken" w:date="2021-02-22T12:37:00Z">
                               <w:r>
                                 <w:delText>3</w:delText>
                               </w:r>
                             </w:del>
-                            <w:ins w:id="256" w:author="Cari Ficken" w:date="2021-02-22T12:37:00Z">
+                            <w:ins w:id="266" w:author="Cari Ficken" w:date="2021-02-22T12:37:00Z">
                               <w:r>
                                 <w:t>6</w:t>
                               </w:r>
@@ -5988,12 +6096,12 @@
                             <w:r>
                               <w:t xml:space="preserve"> for intermediate and </w:t>
                             </w:r>
-                            <w:del w:id="257" w:author="Cari Ficken" w:date="2021-02-22T12:37:00Z">
+                            <w:del w:id="267" w:author="Cari Ficken" w:date="2021-02-22T12:37:00Z">
                               <w:r>
                                 <w:delText xml:space="preserve">35 </w:delText>
                               </w:r>
                             </w:del>
-                            <w:ins w:id="258" w:author="Cari Ficken" w:date="2021-02-22T12:37:00Z">
+                            <w:ins w:id="268" w:author="Cari Ficken" w:date="2021-02-22T12:37:00Z">
                               <w:r>
                                 <w:t xml:space="preserve">27 </w:t>
                               </w:r>
@@ -6004,17 +6112,17 @@
                             <w:r>
                               <w:t xml:space="preserve"> </w:t>
                             </w:r>
-                            <w:del w:id="259" w:author="Cari Ficken" w:date="2021-02-22T12:37:00Z">
+                            <w:del w:id="269" w:author="Cari Ficken" w:date="2021-02-22T12:37:00Z">
                               <w:r>
                                 <w:delText>19.75</w:delText>
                               </w:r>
                             </w:del>
-                            <w:ins w:id="260" w:author="Cari Ficken" w:date="2021-02-22T12:37:00Z">
+                            <w:ins w:id="270" w:author="Cari Ficken" w:date="2021-02-22T12:37:00Z">
                               <w:r>
                                 <w:t>1</w:t>
                               </w:r>
                             </w:ins>
-                            <w:ins w:id="261" w:author="Cari Ficken" w:date="2021-02-22T12:38:00Z">
+                            <w:ins w:id="271" w:author="Cari Ficken" w:date="2021-02-22T12:38:00Z">
                               <w:r>
                                 <w:t>8</w:t>
                               </w:r>
@@ -6058,12 +6166,12 @@
                       <w:r>
                         <w:t xml:space="preserve">Figure </w:t>
                       </w:r>
-                      <w:del w:id="262" w:author="Cari Ficken" w:date="2021-02-26T14:14:00Z">
+                      <w:del w:id="272" w:author="Cari Ficken" w:date="2021-02-26T14:14:00Z">
                         <w:r>
                           <w:delText>2</w:delText>
                         </w:r>
                       </w:del>
-                      <w:ins w:id="263" w:author="Cari Ficken" w:date="2021-02-26T14:14:00Z">
+                      <w:ins w:id="273" w:author="Cari Ficken" w:date="2021-02-26T14:14:00Z">
                         <w:r>
                           <w:t>3</w:t>
                         </w:r>
@@ -6101,7 +6209,7 @@
                       <w:r>
                         <w:t xml:space="preserve"> the solid thi</w:t>
                       </w:r>
-                      <w:ins w:id="264" w:author="Cari Ficken" w:date="2021-02-22T12:38:00Z">
+                      <w:ins w:id="274" w:author="Cari Ficken" w:date="2021-02-22T12:38:00Z">
                         <w:r>
                           <w:t>c</w:t>
                         </w:r>
@@ -6124,12 +6232,12 @@
                       <w:r>
                         <w:t xml:space="preserve">, total richness (native + nonnative) was </w:t>
                       </w:r>
-                      <w:del w:id="265" w:author="Cari Ficken" w:date="2021-02-22T12:37:00Z">
+                      <w:del w:id="275" w:author="Cari Ficken" w:date="2021-02-22T12:37:00Z">
                         <w:r>
                           <w:delText xml:space="preserve">27 </w:delText>
                         </w:r>
                       </w:del>
-                      <w:ins w:id="266" w:author="Cari Ficken" w:date="2021-02-22T12:37:00Z">
+                      <w:ins w:id="276" w:author="Cari Ficken" w:date="2021-02-22T12:37:00Z">
                         <w:r>
                           <w:t xml:space="preserve">34 </w:t>
                         </w:r>
@@ -6140,12 +6248,12 @@
                       <w:r>
                         <w:t xml:space="preserve"> </w:t>
                       </w:r>
-                      <w:ins w:id="267" w:author="Cari Ficken" w:date="2021-02-22T12:37:00Z">
+                      <w:ins w:id="277" w:author="Cari Ficken" w:date="2021-02-22T12:37:00Z">
                         <w:r>
                           <w:t>19</w:t>
                         </w:r>
                       </w:ins>
-                      <w:del w:id="268" w:author="Cari Ficken" w:date="2021-02-22T12:37:00Z">
+                      <w:del w:id="278" w:author="Cari Ficken" w:date="2021-02-22T12:37:00Z">
                         <w:r>
                           <w:delText>18.5</w:delText>
                         </w:r>
@@ -6153,12 +6261,12 @@
                       <w:r>
                         <w:t xml:space="preserve"> for low, </w:t>
                       </w:r>
-                      <w:del w:id="269" w:author="Cari Ficken" w:date="2021-02-22T12:37:00Z">
+                      <w:del w:id="279" w:author="Cari Ficken" w:date="2021-02-22T12:37:00Z">
                         <w:r>
                           <w:delText xml:space="preserve">39 </w:delText>
                         </w:r>
                       </w:del>
-                      <w:ins w:id="270" w:author="Cari Ficken" w:date="2021-02-22T12:37:00Z">
+                      <w:ins w:id="280" w:author="Cari Ficken" w:date="2021-02-22T12:37:00Z">
                         <w:r>
                           <w:t xml:space="preserve">36 </w:t>
                         </w:r>
@@ -6169,12 +6277,12 @@
                       <w:r>
                         <w:t xml:space="preserve"> 2</w:t>
                       </w:r>
-                      <w:del w:id="271" w:author="Cari Ficken" w:date="2021-02-22T12:37:00Z">
+                      <w:del w:id="281" w:author="Cari Ficken" w:date="2021-02-22T12:37:00Z">
                         <w:r>
                           <w:delText>3</w:delText>
                         </w:r>
                       </w:del>
-                      <w:ins w:id="272" w:author="Cari Ficken" w:date="2021-02-22T12:37:00Z">
+                      <w:ins w:id="282" w:author="Cari Ficken" w:date="2021-02-22T12:37:00Z">
                         <w:r>
                           <w:t>6</w:t>
                         </w:r>
@@ -6182,12 +6290,12 @@
                       <w:r>
                         <w:t xml:space="preserve"> for intermediate and </w:t>
                       </w:r>
-                      <w:del w:id="273" w:author="Cari Ficken" w:date="2021-02-22T12:37:00Z">
+                      <w:del w:id="283" w:author="Cari Ficken" w:date="2021-02-22T12:37:00Z">
                         <w:r>
                           <w:delText xml:space="preserve">35 </w:delText>
                         </w:r>
                       </w:del>
-                      <w:ins w:id="274" w:author="Cari Ficken" w:date="2021-02-22T12:37:00Z">
+                      <w:ins w:id="284" w:author="Cari Ficken" w:date="2021-02-22T12:37:00Z">
                         <w:r>
                           <w:t xml:space="preserve">27 </w:t>
                         </w:r>
@@ -6198,17 +6306,17 @@
                       <w:r>
                         <w:t xml:space="preserve"> </w:t>
                       </w:r>
-                      <w:del w:id="275" w:author="Cari Ficken" w:date="2021-02-22T12:37:00Z">
+                      <w:del w:id="285" w:author="Cari Ficken" w:date="2021-02-22T12:37:00Z">
                         <w:r>
                           <w:delText>19.75</w:delText>
                         </w:r>
                       </w:del>
-                      <w:ins w:id="276" w:author="Cari Ficken" w:date="2021-02-22T12:37:00Z">
+                      <w:ins w:id="286" w:author="Cari Ficken" w:date="2021-02-22T12:37:00Z">
                         <w:r>
                           <w:t>1</w:t>
                         </w:r>
                       </w:ins>
-                      <w:ins w:id="277" w:author="Cari Ficken" w:date="2021-02-22T12:38:00Z">
+                      <w:ins w:id="287" w:author="Cari Ficken" w:date="2021-02-22T12:38:00Z">
                         <w:r>
                           <w:t>8</w:t>
                         </w:r>
@@ -6236,7 +6344,7 @@
           </mc:Fallback>
         </mc:AlternateContent>
       </w:r>
-      <w:commentRangeStart w:id="278"/>
+      <w:commentRangeStart w:id="288"/>
       <w:r>
         <w:rPr>
           <w:noProof/>
@@ -6283,40 +6391,40 @@
           </wp:inline>
         </w:drawing>
       </w:r>
-      <w:commentRangeEnd w:id="278"/>
+      <w:commentRangeEnd w:id="288"/>
       <w:r>
         <w:rPr>
           <w:rStyle w:val="CommentReference"/>
         </w:rPr>
-        <w:commentReference w:id="278"/>
+        <w:commentReference w:id="288"/>
       </w:r>
     </w:p>
     <w:p>
       <w:pPr>
         <w:pStyle w:val="Heading1"/>
       </w:pPr>
-      <w:bookmarkStart w:id="279" w:name="_4t7t0a2qwy2q" w:colFirst="0" w:colLast="0"/>
-      <w:bookmarkEnd w:id="279"/>
-      <w:commentRangeStart w:id="280"/>
-      <w:commentRangeStart w:id="281"/>
+      <w:bookmarkStart w:id="289" w:name="_4t7t0a2qwy2q" w:colFirst="0" w:colLast="0"/>
+      <w:bookmarkEnd w:id="289"/>
+      <w:commentRangeStart w:id="290"/>
+      <w:commentRangeStart w:id="291"/>
       <w:r>
         <w:t>Discussion</w:t>
       </w:r>
-      <w:commentRangeEnd w:id="280"/>
+      <w:commentRangeEnd w:id="290"/>
       <w:r>
         <w:rPr>
           <w:rStyle w:val="CommentReference"/>
           <w:b w:val="0"/>
         </w:rPr>
-        <w:commentReference w:id="280"/>
-      </w:r>
-      <w:commentRangeEnd w:id="281"/>
+        <w:commentReference w:id="290"/>
+      </w:r>
+      <w:commentRangeEnd w:id="291"/>
       <w:r>
         <w:rPr>
           <w:rStyle w:val="CommentReference"/>
           <w:b w:val="0"/>
         </w:rPr>
-        <w:commentReference w:id="281"/>
+        <w:commentReference w:id="291"/>
       </w:r>
     </w:p>
     <w:p>
@@ -6355,37 +6463,37 @@
       <w:r>
         <w:t xml:space="preserve">We found that richness peaked in wetlands surrounded by intermediate extents of human development, and was lower in wetlands surrounded by both low and high human development extents. </w:t>
       </w:r>
-      <w:ins w:id="282" w:author="Cari Ficken" w:date="2021-03-01T14:17:00Z">
+      <w:ins w:id="292" w:author="Cari Ficken" w:date="2021-03-01T14:17:00Z">
         <w:r>
           <w:t xml:space="preserve">Although this peak was gentle, </w:t>
         </w:r>
       </w:ins>
-      <w:ins w:id="283" w:author="Cari Ficken" w:date="2021-03-01T14:18:00Z">
+      <w:ins w:id="293" w:author="Cari Ficken" w:date="2021-03-01T14:18:00Z">
         <w:r>
           <w:t xml:space="preserve">it is notable that the peak </w:t>
         </w:r>
       </w:ins>
-      <w:ins w:id="284" w:author="Cari Ficken" w:date="2021-03-01T14:22:00Z">
+      <w:ins w:id="294" w:author="Cari Ficken" w:date="2021-03-01T14:22:00Z">
         <w:r>
           <w:t>was</w:t>
         </w:r>
       </w:ins>
-      <w:ins w:id="285" w:author="Cari Ficken" w:date="2021-03-01T14:19:00Z">
+      <w:ins w:id="295" w:author="Cari Ficken" w:date="2021-03-01T14:19:00Z">
         <w:r>
           <w:t xml:space="preserve"> detectable even across diverse </w:t>
         </w:r>
       </w:ins>
-      <w:ins w:id="286" w:author="Cari Ficken" w:date="2021-03-01T14:18:00Z">
+      <w:ins w:id="296" w:author="Cari Ficken" w:date="2021-03-01T14:18:00Z">
         <w:r>
           <w:t>wetland classes</w:t>
         </w:r>
       </w:ins>
-      <w:ins w:id="287" w:author="Cari Ficken" w:date="2021-03-01T14:19:00Z">
+      <w:ins w:id="297" w:author="Cari Ficken" w:date="2021-03-01T14:19:00Z">
         <w:r>
           <w:t xml:space="preserve"> and</w:t>
         </w:r>
       </w:ins>
-      <w:ins w:id="288" w:author="Cari Ficken" w:date="2021-03-01T14:18:00Z">
+      <w:ins w:id="298" w:author="Cari Ficken" w:date="2021-03-01T14:18:00Z">
         <w:r>
           <w:t xml:space="preserve"> across a range of environmental conditions. </w:t>
         </w:r>
@@ -6627,7 +6735,7 @@
       <w:r>
         <w:t>tradeoff</w:t>
       </w:r>
-      <w:ins w:id="289" w:author="Cari Ficken" w:date="2021-03-01T14:22:00Z">
+      <w:ins w:id="299" w:author="Cari Ficken" w:date="2021-03-01T14:22:00Z">
         <w:r>
           <w:t>s</w:t>
         </w:r>
@@ -6664,77 +6772,77 @@
       <w:r>
         <w:t xml:space="preserve">. </w:t>
       </w:r>
-      <w:ins w:id="290" w:author="Cari Ficken" w:date="2021-03-01T14:34:00Z">
+      <w:ins w:id="300" w:author="Cari Ficken" w:date="2021-03-01T14:34:00Z">
         <w:r>
           <w:t>These speculations c</w:t>
         </w:r>
       </w:ins>
-      <w:ins w:id="291" w:author="Cari Ficken" w:date="2021-03-01T14:35:00Z">
+      <w:ins w:id="301" w:author="Cari Ficken" w:date="2021-03-01T14:35:00Z">
         <w:r>
           <w:t xml:space="preserve">ould be tested by, for example, calculating niche specialization based </w:t>
         </w:r>
       </w:ins>
-      <w:ins w:id="292" w:author="Cari Ficken" w:date="2021-03-01T14:36:00Z">
+      <w:ins w:id="302" w:author="Cari Ficken" w:date="2021-03-01T14:36:00Z">
         <w:r>
           <w:t xml:space="preserve">on </w:t>
         </w:r>
       </w:ins>
-      <w:ins w:id="293" w:author="Cari Ficken" w:date="2021-03-01T14:37:00Z">
+      <w:ins w:id="303" w:author="Cari Ficken" w:date="2021-03-01T14:37:00Z">
         <w:r>
           <w:t xml:space="preserve">direct </w:t>
         </w:r>
       </w:ins>
-      <w:ins w:id="294" w:author="Cari Ficken" w:date="2021-03-01T14:36:00Z">
+      <w:ins w:id="304" w:author="Cari Ficken" w:date="2021-03-01T14:36:00Z">
         <w:r>
           <w:t>measures of</w:t>
         </w:r>
       </w:ins>
-      <w:ins w:id="295" w:author="Cari Ficken" w:date="2021-03-01T14:35:00Z">
+      <w:ins w:id="305" w:author="Cari Ficken" w:date="2021-03-01T14:35:00Z">
         <w:r>
           <w:t xml:space="preserve"> variables</w:t>
         </w:r>
       </w:ins>
-      <w:ins w:id="296" w:author="Cari Ficken" w:date="2021-03-01T14:36:00Z">
+      <w:ins w:id="306" w:author="Cari Ficken" w:date="2021-03-01T14:36:00Z">
         <w:r>
           <w:t xml:space="preserve">, </w:t>
         </w:r>
       </w:ins>
-      <w:ins w:id="297" w:author="Cari Ficken" w:date="2021-03-01T14:35:00Z">
+      <w:ins w:id="307" w:author="Cari Ficken" w:date="2021-03-01T14:35:00Z">
         <w:r>
           <w:t xml:space="preserve">rather than calculating </w:t>
         </w:r>
       </w:ins>
-      <w:ins w:id="298" w:author="Cari Ficken" w:date="2021-03-01T14:37:00Z">
+      <w:ins w:id="308" w:author="Cari Ficken" w:date="2021-03-01T14:37:00Z">
         <w:r>
           <w:t>niche specialization</w:t>
         </w:r>
       </w:ins>
-      <w:ins w:id="299" w:author="Cari Ficken" w:date="2021-03-01T14:36:00Z">
+      <w:ins w:id="309" w:author="Cari Ficken" w:date="2021-03-01T14:36:00Z">
         <w:r>
           <w:t xml:space="preserve"> based </w:t>
         </w:r>
       </w:ins>
-      <w:ins w:id="300" w:author="Cari Ficken" w:date="2021-03-01T14:37:00Z">
+      <w:ins w:id="310" w:author="Cari Ficken" w:date="2021-03-01T14:37:00Z">
         <w:r>
           <w:t xml:space="preserve">on a </w:t>
         </w:r>
       </w:ins>
-      <w:ins w:id="301" w:author="Cari Ficken" w:date="2021-03-01T14:36:00Z">
+      <w:ins w:id="311" w:author="Cari Ficken" w:date="2021-03-01T14:36:00Z">
         <w:r>
           <w:t xml:space="preserve">human development, </w:t>
         </w:r>
       </w:ins>
-      <w:ins w:id="302" w:author="Cari Ficken" w:date="2021-03-01T14:37:00Z">
+      <w:ins w:id="312" w:author="Cari Ficken" w:date="2021-03-01T14:37:00Z">
         <w:r>
           <w:t>which itself</w:t>
         </w:r>
       </w:ins>
-      <w:ins w:id="303" w:author="Cari Ficken" w:date="2021-03-01T14:36:00Z">
+      <w:ins w:id="313" w:author="Cari Ficken" w:date="2021-03-01T14:36:00Z">
         <w:r>
           <w:t xml:space="preserve"> encapsulates many different environmental </w:t>
         </w:r>
       </w:ins>
-      <w:ins w:id="304" w:author="Cari Ficken" w:date="2021-03-01T14:37:00Z">
+      <w:ins w:id="314" w:author="Cari Ficken" w:date="2021-03-01T14:37:00Z">
         <w:r>
           <w:t>conditions.</w:t>
         </w:r>
@@ -6854,7 +6962,7 @@
       <w:r>
         <w:t xml:space="preserve"> are </w:t>
       </w:r>
-      <w:ins w:id="305" w:author="Cari Ficken" w:date="2021-03-01T14:38:00Z">
+      <w:ins w:id="315" w:author="Cari Ficken" w:date="2021-03-01T14:38:00Z">
         <w:r>
           <w:t xml:space="preserve">likely </w:t>
         </w:r>
@@ -6953,7 +7061,7 @@
       <w:r>
         <w:t xml:space="preserve"> surrounded by high development extents are </w:t>
       </w:r>
-      <w:ins w:id="306" w:author="Cari Ficken" w:date="2021-03-01T14:38:00Z">
+      <w:ins w:id="316" w:author="Cari Ficken" w:date="2021-03-01T14:38:00Z">
         <w:r>
           <w:t xml:space="preserve">thought to be </w:t>
         </w:r>
@@ -6996,27 +7104,27 @@
       <w:r>
         <w:t xml:space="preserve">These conditions limit species richness under high and low human development extents, whereas at intermediate human development these species coexist in low abundances with generalist species that have moderate competitive and dispersal abilities. </w:t>
       </w:r>
-      <w:ins w:id="307" w:author="Cari Ficken" w:date="2021-03-01T14:39:00Z">
+      <w:ins w:id="317" w:author="Cari Ficken" w:date="2021-03-01T14:39:00Z">
         <w:r>
           <w:t xml:space="preserve">However, different human development types likely have different magnitudes of impact on adjacent wetlands such that wetlands surrounded by the same proportion of developed landscape will be </w:t>
         </w:r>
       </w:ins>
-      <w:ins w:id="308" w:author="Cari Ficken" w:date="2021-03-01T14:40:00Z">
+      <w:ins w:id="318" w:author="Cari Ficken" w:date="2021-03-01T14:40:00Z">
         <w:r>
           <w:t>affected</w:t>
         </w:r>
       </w:ins>
-      <w:ins w:id="309" w:author="Cari Ficken" w:date="2021-03-01T14:39:00Z">
+      <w:ins w:id="319" w:author="Cari Ficken" w:date="2021-03-01T14:39:00Z">
         <w:r>
           <w:t xml:space="preserve"> differently if the development is not the same type. In addition,</w:t>
         </w:r>
       </w:ins>
-      <w:ins w:id="310" w:author="Cari Ficken" w:date="2021-03-01T14:40:00Z">
+      <w:ins w:id="320" w:author="Cari Ficken" w:date="2021-03-01T14:40:00Z">
         <w:r>
           <w:t xml:space="preserve"> w</w:t>
         </w:r>
       </w:ins>
-      <w:del w:id="311" w:author="Cari Ficken" w:date="2021-03-01T14:40:00Z">
+      <w:del w:id="321" w:author="Cari Ficken" w:date="2021-03-01T14:40:00Z">
         <w:r>
           <w:delText>W</w:delText>
         </w:r>
@@ -7072,7 +7180,7 @@
       <w:r>
         <w:t>.</w:t>
       </w:r>
-      <w:ins w:id="312" w:author="Cari Ficken" w:date="2021-03-01T14:39:00Z">
+      <w:ins w:id="322" w:author="Cari Ficken" w:date="2021-03-01T14:39:00Z">
         <w:r>
           <w:t xml:space="preserve"> </w:t>
         </w:r>
@@ -7162,12 +7270,12 @@
       <w:r>
         <w:t xml:space="preserve">. In support of this, we found that wetland communities at the highest and lowest human development extents were both inhabited by species with </w:t>
       </w:r>
-      <w:del w:id="313" w:author="Cari Ficken" w:date="2021-03-01T14:40:00Z">
+      <w:del w:id="323" w:author="Cari Ficken" w:date="2021-03-01T14:40:00Z">
         <w:r>
           <w:delText xml:space="preserve">especially </w:delText>
         </w:r>
       </w:del>
-      <w:ins w:id="314" w:author="Cari Ficken" w:date="2021-03-01T14:40:00Z">
+      <w:ins w:id="324" w:author="Cari Ficken" w:date="2021-03-01T14:40:00Z">
         <w:r>
           <w:t>relatively</w:t>
         </w:r>
@@ -7214,12 +7322,12 @@
       <w:r>
         <w:t xml:space="preserve">. </w:t>
       </w:r>
-      <w:ins w:id="315" w:author="Cari Ficken" w:date="2021-03-01T14:41:00Z">
+      <w:ins w:id="325" w:author="Cari Ficken" w:date="2021-03-01T14:41:00Z">
         <w:r>
           <w:t>We speculate that w</w:t>
         </w:r>
       </w:ins>
-      <w:del w:id="316" w:author="Cari Ficken" w:date="2021-03-01T14:41:00Z">
+      <w:del w:id="326" w:author="Cari Ficken" w:date="2021-03-01T14:41:00Z">
         <w:r>
           <w:delText>W</w:delText>
         </w:r>
@@ -7300,12 +7408,12 @@
       <w:r>
         <w:fldChar w:fldCharType="end"/>
       </w:r>
-      <w:ins w:id="317" w:author="Cari Ficken" w:date="2021-03-01T14:42:00Z">
+      <w:ins w:id="327" w:author="Cari Ficken" w:date="2021-03-01T14:42:00Z">
         <w:r>
           <w:t>, though this will</w:t>
         </w:r>
       </w:ins>
-      <w:ins w:id="318" w:author="Cari Ficken" w:date="2021-03-01T14:43:00Z">
+      <w:ins w:id="328" w:author="Cari Ficken" w:date="2021-03-01T14:43:00Z">
         <w:r>
           <w:t xml:space="preserve"> vary depending on the type of human development</w:t>
         </w:r>
@@ -7717,7 +7825,7 @@
     <w:p>
       <w:pPr>
         <w:rPr>
-          <w:ins w:id="319" w:author="Cari Ficken" w:date="2021-03-01T13:42:00Z"/>
+          <w:ins w:id="329" w:author="Cari Ficken" w:date="2021-03-01T13:42:00Z"/>
         </w:rPr>
       </w:pPr>
       <w:r>
@@ -7989,7 +8097,7 @@
     <w:p>
       <w:pPr>
         <w:rPr>
-          <w:ins w:id="320" w:author="Cari Ficken" w:date="2021-03-01T13:42:00Z"/>
+          <w:ins w:id="330" w:author="Cari Ficken" w:date="2021-03-01T13:42:00Z"/>
         </w:rPr>
       </w:pPr>
     </w:p>
@@ -7997,10 +8105,10 @@
       <w:pPr>
         <w:pStyle w:val="Heading2"/>
         <w:rPr>
-          <w:ins w:id="321" w:author="Cari Ficken" w:date="2021-03-01T13:43:00Z"/>
-        </w:rPr>
-      </w:pPr>
-      <w:ins w:id="322" w:author="Cari Ficken" w:date="2021-03-01T13:42:00Z">
+          <w:ins w:id="331" w:author="Cari Ficken" w:date="2021-03-01T13:43:00Z"/>
+        </w:rPr>
+      </w:pPr>
+      <w:ins w:id="332" w:author="Cari Ficken" w:date="2021-03-01T13:42:00Z">
         <w:r>
           <w:t>Limitations</w:t>
         </w:r>
@@ -8009,215 +8117,215 @@
     <w:p>
       <w:pPr>
         <w:rPr>
-          <w:ins w:id="323" w:author="Cari Ficken" w:date="2021-03-01T13:42:00Z"/>
-        </w:rPr>
-      </w:pPr>
-      <w:ins w:id="324" w:author="Cari Ficken" w:date="2021-03-01T13:47:00Z">
+          <w:ins w:id="333" w:author="Cari Ficken" w:date="2021-03-01T13:42:00Z"/>
+        </w:rPr>
+      </w:pPr>
+      <w:ins w:id="334" w:author="Cari Ficken" w:date="2021-03-01T13:47:00Z">
         <w:r>
           <w:t xml:space="preserve">This </w:t>
         </w:r>
       </w:ins>
-      <w:ins w:id="325" w:author="Cari Ficken" w:date="2021-03-01T13:43:00Z">
+      <w:ins w:id="335" w:author="Cari Ficken" w:date="2021-03-01T13:43:00Z">
         <w:r>
           <w:t>s</w:t>
         </w:r>
       </w:ins>
-      <w:ins w:id="326" w:author="Cari Ficken" w:date="2021-03-01T13:46:00Z">
+      <w:ins w:id="336" w:author="Cari Ficken" w:date="2021-03-01T13:46:00Z">
         <w:r>
           <w:t>tud</w:t>
         </w:r>
       </w:ins>
-      <w:ins w:id="327" w:author="Cari Ficken" w:date="2021-03-01T13:47:00Z">
+      <w:ins w:id="337" w:author="Cari Ficken" w:date="2021-03-01T13:47:00Z">
         <w:r>
           <w:t>y</w:t>
         </w:r>
       </w:ins>
-      <w:ins w:id="328" w:author="Cari Ficken" w:date="2021-03-01T13:46:00Z">
+      <w:ins w:id="338" w:author="Cari Ficken" w:date="2021-03-01T13:46:00Z">
         <w:r>
           <w:t xml:space="preserve"> provides a</w:t>
         </w:r>
       </w:ins>
-      <w:ins w:id="329" w:author="Cari Ficken" w:date="2021-03-01T13:47:00Z">
+      <w:ins w:id="339" w:author="Cari Ficken" w:date="2021-03-01T13:47:00Z">
         <w:r>
           <w:t>n important assessment of the relationships among wetland vascular plant richness, niche dimensions, human development</w:t>
         </w:r>
       </w:ins>
-      <w:ins w:id="330" w:author="Cari Ficken" w:date="2021-03-01T13:48:00Z">
+      <w:ins w:id="340" w:author="Cari Ficken" w:date="2021-03-01T13:48:00Z">
         <w:r>
           <w:t>, and nonnative species</w:t>
         </w:r>
       </w:ins>
-      <w:ins w:id="331" w:author="Cari Ficken" w:date="2021-03-01T13:47:00Z">
+      <w:ins w:id="341" w:author="Cari Ficken" w:date="2021-03-01T13:47:00Z">
         <w:r>
           <w:t xml:space="preserve"> across a large geographical extent</w:t>
         </w:r>
       </w:ins>
-      <w:ins w:id="332" w:author="Cari Ficken" w:date="2021-03-01T13:49:00Z">
+      <w:ins w:id="342" w:author="Cari Ficken" w:date="2021-03-01T13:49:00Z">
         <w:r>
           <w:t xml:space="preserve"> and across a range of wetland classes. We note </w:t>
         </w:r>
       </w:ins>
-      <w:ins w:id="333" w:author="Cari Ficken" w:date="2021-03-01T13:50:00Z">
+      <w:ins w:id="343" w:author="Cari Ficken" w:date="2021-03-01T13:50:00Z">
         <w:r>
           <w:t>two important considerations, though</w:t>
         </w:r>
       </w:ins>
-      <w:ins w:id="334" w:author="Cari Ficken" w:date="2021-03-01T15:10:00Z">
+      <w:ins w:id="344" w:author="Cari Ficken" w:date="2021-03-01T15:10:00Z">
         <w:r>
           <w:t>, when interpreting our results</w:t>
         </w:r>
       </w:ins>
-      <w:ins w:id="335" w:author="Cari Ficken" w:date="2021-03-01T13:50:00Z">
+      <w:ins w:id="345" w:author="Cari Ficken" w:date="2021-03-01T13:50:00Z">
         <w:r>
           <w:t xml:space="preserve">. First, </w:t>
         </w:r>
       </w:ins>
-      <w:ins w:id="336" w:author="Cari Ficken" w:date="2021-03-01T13:55:00Z">
+      <w:ins w:id="346" w:author="Cari Ficken" w:date="2021-03-01T13:55:00Z">
         <w:r>
           <w:t>wetlands in our</w:t>
         </w:r>
       </w:ins>
-      <w:ins w:id="337" w:author="Cari Ficken" w:date="2021-03-01T13:56:00Z">
+      <w:ins w:id="347" w:author="Cari Ficken" w:date="2021-03-01T13:56:00Z">
         <w:r>
           <w:t xml:space="preserve"> dataset were sampled under two different monitoring protocols </w:t>
         </w:r>
       </w:ins>
-      <w:ins w:id="338" w:author="Cari Ficken" w:date="2021-03-01T14:09:00Z">
+      <w:ins w:id="348" w:author="Cari Ficken" w:date="2021-03-01T14:09:00Z">
         <w:r>
           <w:t>which each used</w:t>
         </w:r>
       </w:ins>
-      <w:ins w:id="339" w:author="Cari Ficken" w:date="2021-03-01T13:56:00Z">
+      <w:ins w:id="349" w:author="Cari Ficken" w:date="2021-03-01T13:56:00Z">
         <w:r>
           <w:t xml:space="preserve"> different methods. We attempted to</w:t>
         </w:r>
       </w:ins>
-      <w:ins w:id="340" w:author="Cari Ficken" w:date="2021-03-01T13:57:00Z">
+      <w:ins w:id="350" w:author="Cari Ficken" w:date="2021-03-01T13:57:00Z">
         <w:r>
           <w:t xml:space="preserve"> account for these differences statistically by including a </w:t>
         </w:r>
       </w:ins>
-      <w:ins w:id="341" w:author="Cari Ficken" w:date="2021-03-01T13:58:00Z">
+      <w:ins w:id="351" w:author="Cari Ficken" w:date="2021-03-01T13:58:00Z">
         <w:r>
           <w:t xml:space="preserve">“protocol” </w:t>
         </w:r>
       </w:ins>
-      <w:ins w:id="342" w:author="Cari Ficken" w:date="2021-03-01T13:57:00Z">
+      <w:ins w:id="352" w:author="Cari Ficken" w:date="2021-03-01T13:57:00Z">
         <w:r>
           <w:t>covariate</w:t>
         </w:r>
       </w:ins>
-      <w:ins w:id="343" w:author="Cari Ficken" w:date="2021-03-01T13:59:00Z">
+      <w:ins w:id="353" w:author="Cari Ficken" w:date="2021-03-01T13:59:00Z">
         <w:r>
           <w:t xml:space="preserve"> factor</w:t>
         </w:r>
       </w:ins>
-      <w:ins w:id="344" w:author="Cari Ficken" w:date="2021-03-01T13:57:00Z">
+      <w:ins w:id="354" w:author="Cari Ficken" w:date="2021-03-01T13:57:00Z">
         <w:r>
           <w:t>; we</w:t>
         </w:r>
       </w:ins>
-      <w:ins w:id="345" w:author="Cari Ficken" w:date="2021-03-01T13:58:00Z">
+      <w:ins w:id="355" w:author="Cari Ficken" w:date="2021-03-01T13:58:00Z">
         <w:r>
           <w:t xml:space="preserve"> also found that </w:t>
         </w:r>
       </w:ins>
-      <w:ins w:id="346" w:author="Cari Ficken" w:date="2021-03-01T13:59:00Z">
+      <w:ins w:id="356" w:author="Cari Ficken" w:date="2021-03-01T13:59:00Z">
         <w:r>
           <w:t>our</w:t>
         </w:r>
       </w:ins>
-      <w:ins w:id="347" w:author="Cari Ficken" w:date="2021-03-01T13:58:00Z">
+      <w:ins w:id="357" w:author="Cari Ficken" w:date="2021-03-01T13:58:00Z">
         <w:r>
           <w:t xml:space="preserve"> results were </w:t>
         </w:r>
       </w:ins>
-      <w:ins w:id="348" w:author="Cari Ficken" w:date="2021-03-01T13:59:00Z">
+      <w:ins w:id="358" w:author="Cari Ficken" w:date="2021-03-01T13:59:00Z">
         <w:r>
           <w:t>essentially unchanged</w:t>
         </w:r>
       </w:ins>
-      <w:ins w:id="349" w:author="Cari Ficken" w:date="2021-03-01T13:58:00Z">
+      <w:ins w:id="359" w:author="Cari Ficken" w:date="2021-03-01T13:58:00Z">
         <w:r>
           <w:t xml:space="preserve"> when wetlands sampled with different protocols were analyzed separatel</w:t>
         </w:r>
       </w:ins>
-      <w:ins w:id="350" w:author="Cari Ficken" w:date="2021-03-01T13:59:00Z">
+      <w:ins w:id="360" w:author="Cari Ficken" w:date="2021-03-01T13:59:00Z">
         <w:r>
           <w:t>y</w:t>
         </w:r>
       </w:ins>
-      <w:ins w:id="351" w:author="Cari Ficken" w:date="2021-03-01T13:58:00Z">
+      <w:ins w:id="361" w:author="Cari Ficken" w:date="2021-03-01T13:58:00Z">
         <w:r>
           <w:t>.</w:t>
         </w:r>
       </w:ins>
-      <w:ins w:id="352" w:author="Cari Ficken" w:date="2021-03-01T13:57:00Z">
+      <w:ins w:id="362" w:author="Cari Ficken" w:date="2021-03-01T13:57:00Z">
         <w:r>
           <w:t xml:space="preserve"> </w:t>
         </w:r>
       </w:ins>
-      <w:ins w:id="353" w:author="Cari Ficken" w:date="2021-03-01T14:10:00Z">
+      <w:ins w:id="363" w:author="Cari Ficken" w:date="2021-03-01T14:10:00Z">
         <w:r>
           <w:t xml:space="preserve">Still, different sampling methods, </w:t>
         </w:r>
       </w:ins>
-      <w:ins w:id="354" w:author="Cari Ficken" w:date="2021-03-01T14:11:00Z">
+      <w:ins w:id="364" w:author="Cari Ficken" w:date="2021-03-01T14:11:00Z">
         <w:r>
           <w:t>particularly</w:t>
         </w:r>
       </w:ins>
-      <w:ins w:id="355" w:author="Cari Ficken" w:date="2021-03-01T14:10:00Z">
+      <w:ins w:id="365" w:author="Cari Ficken" w:date="2021-03-01T14:10:00Z">
         <w:r>
           <w:t xml:space="preserve"> to measure vascular plant richness, may </w:t>
         </w:r>
       </w:ins>
-      <w:ins w:id="356" w:author="Cari Ficken" w:date="2021-03-01T14:11:00Z">
+      <w:ins w:id="366" w:author="Cari Ficken" w:date="2021-03-01T14:11:00Z">
         <w:r>
           <w:t>result in slightly modified relationships with human development. Second, o</w:t>
         </w:r>
       </w:ins>
-      <w:ins w:id="357" w:author="Cari Ficken" w:date="2021-03-01T13:50:00Z">
+      <w:ins w:id="367" w:author="Cari Ficken" w:date="2021-03-01T13:50:00Z">
         <w:r>
           <w:t>ur approach did not distinguish among human development types</w:t>
         </w:r>
       </w:ins>
-      <w:ins w:id="358" w:author="Cari Ficken" w:date="2021-03-01T13:54:00Z">
+      <w:ins w:id="368" w:author="Cari Ficken" w:date="2021-03-01T13:54:00Z">
         <w:r>
           <w:t xml:space="preserve"> but it is </w:t>
         </w:r>
       </w:ins>
-      <w:ins w:id="359" w:author="Cari Ficken" w:date="2021-03-01T14:11:00Z">
+      <w:ins w:id="369" w:author="Cari Ficken" w:date="2021-03-01T14:11:00Z">
         <w:r>
           <w:t>un</w:t>
         </w:r>
       </w:ins>
-      <w:ins w:id="360" w:author="Cari Ficken" w:date="2021-03-01T13:54:00Z">
+      <w:ins w:id="370" w:author="Cari Ficken" w:date="2021-03-01T13:54:00Z">
         <w:r>
           <w:t>likely that</w:t>
         </w:r>
       </w:ins>
-      <w:ins w:id="361" w:author="Cari Ficken" w:date="2021-03-01T14:11:00Z">
+      <w:ins w:id="371" w:author="Cari Ficken" w:date="2021-03-01T14:11:00Z">
         <w:r>
           <w:t xml:space="preserve"> all types </w:t>
         </w:r>
       </w:ins>
-      <w:ins w:id="362" w:author="Cari Ficken" w:date="2021-03-01T14:12:00Z">
+      <w:ins w:id="372" w:author="Cari Ficken" w:date="2021-03-01T14:12:00Z">
         <w:r>
           <w:t xml:space="preserve">have the same </w:t>
         </w:r>
       </w:ins>
-      <w:ins w:id="363" w:author="Cari Ficken" w:date="2021-03-01T13:54:00Z">
+      <w:ins w:id="373" w:author="Cari Ficken" w:date="2021-03-01T13:54:00Z">
         <w:r>
           <w:t>ecological impact.</w:t>
         </w:r>
       </w:ins>
-      <w:ins w:id="364" w:author="Cari Ficken" w:date="2021-03-01T13:51:00Z">
+      <w:ins w:id="374" w:author="Cari Ficken" w:date="2021-03-01T13:51:00Z">
         <w:r>
           <w:t xml:space="preserve"> For example,</w:t>
         </w:r>
       </w:ins>
-      <w:ins w:id="365" w:author="Cari Ficken" w:date="2021-03-01T13:52:00Z">
+      <w:ins w:id="375" w:author="Cari Ficken" w:date="2021-03-01T13:52:00Z">
         <w:r>
           <w:t xml:space="preserve"> parkland and impervious surface </w:t>
         </w:r>
@@ -8226,32 +8334,32 @@
           <w:t xml:space="preserve">(e.g. a road) </w:t>
         </w:r>
       </w:ins>
-      <w:ins w:id="366" w:author="Cari Ficken" w:date="2021-03-01T13:55:00Z">
+      <w:ins w:id="376" w:author="Cari Ficken" w:date="2021-03-01T13:55:00Z">
         <w:r>
           <w:t>will</w:t>
         </w:r>
       </w:ins>
-      <w:ins w:id="367" w:author="Cari Ficken" w:date="2021-03-01T13:53:00Z">
+      <w:ins w:id="377" w:author="Cari Ficken" w:date="2021-03-01T13:53:00Z">
         <w:r>
           <w:t xml:space="preserve"> likely have very different impacts on the ecology of adjacent </w:t>
         </w:r>
       </w:ins>
-      <w:ins w:id="368" w:author="Cari Ficken" w:date="2021-03-01T14:12:00Z">
+      <w:ins w:id="378" w:author="Cari Ficken" w:date="2021-03-01T14:12:00Z">
         <w:r>
           <w:t>wetlands</w:t>
         </w:r>
       </w:ins>
-      <w:ins w:id="369" w:author="Cari Ficken" w:date="2021-03-01T13:55:00Z">
+      <w:ins w:id="379" w:author="Cari Ficken" w:date="2021-03-01T13:55:00Z">
         <w:r>
           <w:t xml:space="preserve"> even when both human development types cover the same areal extent. </w:t>
         </w:r>
       </w:ins>
-      <w:ins w:id="370" w:author="Cari Ficken" w:date="2021-03-01T14:12:00Z">
+      <w:ins w:id="380" w:author="Cari Ficken" w:date="2021-03-01T14:12:00Z">
         <w:r>
           <w:t>Although previous work found that cumulative human development was an important driver of wetland plant community di</w:t>
         </w:r>
       </w:ins>
-      <w:ins w:id="371" w:author="Cari Ficken" w:date="2021-03-01T14:13:00Z">
+      <w:ins w:id="381" w:author="Cari Ficken" w:date="2021-03-01T14:13:00Z">
         <w:r>
           <w:t xml:space="preserve">versity in boreal wetlands </w:t>
         </w:r>
@@ -8271,47 +8379,47 @@
       <w:r>
         <w:fldChar w:fldCharType="end"/>
       </w:r>
-      <w:ins w:id="372" w:author="Cari Ficken" w:date="2021-03-01T14:13:00Z">
+      <w:ins w:id="382" w:author="Cari Ficken" w:date="2021-03-01T14:13:00Z">
         <w:r>
           <w:t xml:space="preserve">, </w:t>
         </w:r>
       </w:ins>
-      <w:ins w:id="373" w:author="Cari Ficken" w:date="2021-03-01T14:15:00Z">
+      <w:ins w:id="383" w:author="Cari Ficken" w:date="2021-03-01T14:15:00Z">
         <w:r>
           <w:t xml:space="preserve">a </w:t>
         </w:r>
       </w:ins>
-      <w:ins w:id="374" w:author="Cari Ficken" w:date="2021-03-01T14:13:00Z">
+      <w:ins w:id="384" w:author="Cari Ficken" w:date="2021-03-01T14:13:00Z">
         <w:r>
           <w:t>different</w:t>
         </w:r>
       </w:ins>
-      <w:ins w:id="375" w:author="Cari Ficken" w:date="2021-03-01T14:14:00Z">
+      <w:ins w:id="385" w:author="Cari Ficken" w:date="2021-03-01T14:14:00Z">
         <w:r>
           <w:t xml:space="preserve"> </w:t>
         </w:r>
       </w:ins>
-      <w:ins w:id="376" w:author="Cari Ficken" w:date="2021-03-01T14:13:00Z">
+      <w:ins w:id="386" w:author="Cari Ficken" w:date="2021-03-01T14:13:00Z">
         <w:r>
           <w:t xml:space="preserve">metric of human impact </w:t>
         </w:r>
       </w:ins>
-      <w:ins w:id="377" w:author="Cari Ficken" w:date="2021-03-01T14:15:00Z">
+      <w:ins w:id="387" w:author="Cari Ficken" w:date="2021-03-01T14:15:00Z">
         <w:r>
           <w:t>would likely influence calculations of niche breadth and subsequently of the relationships we present in</w:t>
         </w:r>
       </w:ins>
-      <w:ins w:id="378" w:author="Cari Ficken" w:date="2021-03-01T14:16:00Z">
+      <w:ins w:id="388" w:author="Cari Ficken" w:date="2021-03-01T14:16:00Z">
         <w:r>
           <w:t xml:space="preserve"> th</w:t>
         </w:r>
       </w:ins>
-      <w:ins w:id="379" w:author="Cari Ficken" w:date="2021-03-01T14:15:00Z">
+      <w:ins w:id="389" w:author="Cari Ficken" w:date="2021-03-01T14:15:00Z">
         <w:r>
           <w:t>is stu</w:t>
         </w:r>
       </w:ins>
-      <w:ins w:id="380" w:author="Cari Ficken" w:date="2021-03-01T14:16:00Z">
+      <w:ins w:id="390" w:author="Cari Ficken" w:date="2021-03-01T14:16:00Z">
         <w:r>
           <w:t>dy.</w:t>
         </w:r>
@@ -8323,8 +8431,8 @@
       <w:pPr>
         <w:pStyle w:val="Heading1"/>
       </w:pPr>
-      <w:bookmarkStart w:id="381" w:name="_e70rnjas5n2y" w:colFirst="0" w:colLast="0"/>
-      <w:bookmarkEnd w:id="381"/>
+      <w:bookmarkStart w:id="391" w:name="_e70rnjas5n2y" w:colFirst="0" w:colLast="0"/>
+      <w:bookmarkEnd w:id="391"/>
       <w:r>
         <w:t>Data availability statement</w:t>
       </w:r>
@@ -8341,21 +8449,21 @@
       <w:pPr>
         <w:pStyle w:val="Heading1"/>
       </w:pPr>
-      <w:bookmarkStart w:id="382" w:name="_8vh7b2ovb46e" w:colFirst="0" w:colLast="0"/>
-      <w:bookmarkStart w:id="383" w:name="_w6ar3q2ml4w6" w:colFirst="0" w:colLast="0"/>
-      <w:bookmarkEnd w:id="382"/>
-      <w:bookmarkEnd w:id="383"/>
-      <w:commentRangeStart w:id="384"/>
+      <w:bookmarkStart w:id="392" w:name="_8vh7b2ovb46e" w:colFirst="0" w:colLast="0"/>
+      <w:bookmarkStart w:id="393" w:name="_w6ar3q2ml4w6" w:colFirst="0" w:colLast="0"/>
+      <w:bookmarkEnd w:id="392"/>
+      <w:bookmarkEnd w:id="393"/>
+      <w:commentRangeStart w:id="394"/>
       <w:r>
         <w:t>References</w:t>
       </w:r>
-      <w:commentRangeEnd w:id="384"/>
+      <w:commentRangeEnd w:id="394"/>
       <w:r>
         <w:rPr>
           <w:rStyle w:val="CommentReference"/>
           <w:b w:val="0"/>
         </w:rPr>
-        <w:commentReference w:id="384"/>
+        <w:commentReference w:id="394"/>
       </w:r>
     </w:p>
     <w:p>
@@ -10460,8 +10568,8 @@
       <w:r>
         <w:fldChar w:fldCharType="end"/>
       </w:r>
-      <w:bookmarkStart w:id="385" w:name="_z8r1rh15e5ei" w:colFirst="0" w:colLast="0"/>
-      <w:bookmarkEnd w:id="385"/>
+      <w:bookmarkStart w:id="395" w:name="_z8r1rh15e5ei" w:colFirst="0" w:colLast="0"/>
+      <w:bookmarkEnd w:id="395"/>
     </w:p>
     <w:p>
       <w:pPr>
@@ -10807,7 +10915,7 @@
       </w:r>
     </w:p>
   </w:comment>
-  <w:comment w:id="34" w:author="Cari Ficken" w:date="2021-02-02T14:36:00Z" w:initials="CF">
+  <w:comment w:id="35" w:author="Cari Ficken" w:date="2021-02-02T14:36:00Z" w:initials="CF">
     <w:p>
       <w:pPr>
         <w:pStyle w:val="CommentText"/>
@@ -10847,7 +10955,7 @@
       </w:r>
     </w:p>
   </w:comment>
-  <w:comment w:id="35" w:author="Cari Ficken" w:date="2021-02-22T15:53:00Z" w:initials="CF">
+  <w:comment w:id="36" w:author="Cari Ficken" w:date="2021-02-22T15:53:00Z" w:initials="CF">
     <w:p>
       <w:pPr>
         <w:pStyle w:val="CommentText"/>
@@ -10863,7 +10971,7 @@
       </w:r>
     </w:p>
   </w:comment>
-  <w:comment w:id="50" w:author="Cari Ficken" w:date="2021-02-02T14:51:00Z" w:initials="CF">
+  <w:comment w:id="51" w:author="Cari Ficken" w:date="2021-02-02T14:51:00Z" w:initials="CF">
     <w:p>
       <w:pPr>
         <w:pStyle w:val="CommentText"/>
@@ -10916,7 +11024,7 @@
       </w:r>
     </w:p>
   </w:comment>
-  <w:comment w:id="51" w:author="Cari Ficken" w:date="2021-02-18T09:51:00Z" w:initials="CF">
+  <w:comment w:id="52" w:author="Cari Ficken" w:date="2021-02-18T09:51:00Z" w:initials="CF">
     <w:p>
       <w:pPr>
         <w:pStyle w:val="CommentText"/>
@@ -10932,7 +11040,7 @@
       </w:r>
     </w:p>
   </w:comment>
-  <w:comment w:id="32" w:author="Cari Ficken" w:date="2021-02-02T14:33:00Z" w:initials="CF">
+  <w:comment w:id="33" w:author="Cari Ficken" w:date="2021-02-02T14:33:00Z" w:initials="CF">
     <w:p>
       <w:pPr>
         <w:pStyle w:val="CommentText"/>
@@ -10964,7 +11072,7 @@
       </w:r>
     </w:p>
   </w:comment>
-  <w:comment w:id="33" w:author="Cari Ficken" w:date="2021-02-18T09:41:00Z" w:initials="CF">
+  <w:comment w:id="34" w:author="Cari Ficken" w:date="2021-02-18T09:41:00Z" w:initials="CF">
     <w:p>
       <w:pPr>
         <w:pStyle w:val="CommentText"/>
@@ -10988,7 +11096,7 @@
       </w:r>
     </w:p>
   </w:comment>
-  <w:comment w:id="59" w:author="Cari Ficken" w:date="2021-02-02T14:52:00Z" w:initials="CF">
+  <w:comment w:id="60" w:author="Cari Ficken" w:date="2021-02-02T14:52:00Z" w:initials="CF">
     <w:p>
       <w:pPr>
         <w:pStyle w:val="CommentText"/>
@@ -11021,7 +11129,7 @@
       </w:r>
     </w:p>
   </w:comment>
-  <w:comment w:id="60" w:author="Cari Ficken" w:date="2021-02-18T09:56:00Z" w:initials="CF">
+  <w:comment w:id="61" w:author="Cari Ficken" w:date="2021-02-18T09:56:00Z" w:initials="CF">
     <w:p>
       <w:pPr>
         <w:pStyle w:val="CommentText"/>
@@ -11037,7 +11145,7 @@
       </w:r>
     </w:p>
   </w:comment>
-  <w:comment w:id="63" w:author="Cari Ficken" w:date="2021-02-02T14:40:00Z" w:initials="CF">
+  <w:comment w:id="64" w:author="Cari Ficken" w:date="2021-02-02T14:40:00Z" w:initials="CF">
     <w:p>
       <w:pPr>
         <w:pStyle w:val="CommentText"/>
@@ -11073,7 +11181,7 @@
       </w:r>
     </w:p>
   </w:comment>
-  <w:comment w:id="64" w:author="Cari Ficken" w:date="2021-02-22T15:31:00Z" w:initials="CF">
+  <w:comment w:id="65" w:author="Cari Ficken" w:date="2021-02-22T15:31:00Z" w:initials="CF">
     <w:p>
       <w:pPr>
         <w:pStyle w:val="CommentText"/>
@@ -11097,7 +11205,7 @@
       </w:r>
     </w:p>
   </w:comment>
-  <w:comment w:id="65" w:author="Cari Ficken" w:date="2021-02-02T14:32:00Z" w:initials="CF">
+  <w:comment w:id="66" w:author="Cari Ficken" w:date="2021-02-02T14:32:00Z" w:initials="CF">
     <w:p>
       <w:pPr>
         <w:pStyle w:val="CommentText"/>
@@ -11150,7 +11258,7 @@
       </w:r>
     </w:p>
   </w:comment>
-  <w:comment w:id="66" w:author="Cari Ficken" w:date="2021-02-11T13:57:00Z" w:initials="CF">
+  <w:comment w:id="67" w:author="Cari Ficken" w:date="2021-02-11T13:57:00Z" w:initials="CF">
     <w:p>
       <w:pPr>
         <w:spacing w:before="0" w:line="240" w:lineRule="auto"/>
@@ -11458,7 +11566,7 @@
       </w:pPr>
     </w:p>
   </w:comment>
-  <w:comment w:id="82" w:author="Cari Ficken" w:date="2021-02-02T14:52:00Z" w:initials="CF">
+  <w:comment w:id="83" w:author="Cari Ficken" w:date="2021-02-02T14:52:00Z" w:initials="CF">
     <w:p>
       <w:pPr>
         <w:pStyle w:val="CommentText"/>
@@ -11722,7 +11830,7 @@
       </w:r>
     </w:p>
   </w:comment>
-  <w:comment w:id="83" w:author="Cari Ficken" w:date="2021-02-11T14:19:00Z" w:initials="CF">
+  <w:comment w:id="84" w:author="Cari Ficken" w:date="2021-02-11T14:19:00Z" w:initials="CF">
     <w:p>
       <w:pPr>
         <w:pStyle w:val="CommentText"/>
@@ -11751,7 +11859,7 @@
       </w:r>
     </w:p>
   </w:comment>
-  <w:comment w:id="88" w:author="Cari Ficken" w:date="2021-02-02T14:42:00Z" w:initials="CF">
+  <w:comment w:id="89" w:author="Cari Ficken" w:date="2021-02-02T14:42:00Z" w:initials="CF">
     <w:p>
       <w:pPr>
         <w:pStyle w:val="CommentText"/>
@@ -11788,7 +11896,7 @@
       </w:r>
     </w:p>
   </w:comment>
-  <w:comment w:id="89" w:author="Cari Ficken" w:date="2021-02-11T14:46:00Z" w:initials="CF">
+  <w:comment w:id="90" w:author="Cari Ficken" w:date="2021-02-11T14:46:00Z" w:initials="CF">
     <w:p>
       <w:pPr>
         <w:pStyle w:val="CommentText"/>
@@ -11815,7 +11923,7 @@
       </w:pPr>
     </w:p>
   </w:comment>
-  <w:comment w:id="90" w:author="Cari Ficken" w:date="2021-02-11T14:45:00Z" w:initials="CF">
+  <w:comment w:id="91" w:author="Cari Ficken" w:date="2021-02-11T14:45:00Z" w:initials="CF">
     <w:p>
       <w:r>
         <w:rPr>
@@ -11857,7 +11965,7 @@
       </w:pPr>
     </w:p>
   </w:comment>
-  <w:comment w:id="91" w:author="Cari Ficken" w:date="2021-02-12T12:17:00Z" w:initials="CF">
+  <w:comment w:id="92" w:author="Cari Ficken" w:date="2021-02-12T12:17:00Z" w:initials="CF">
     <w:p>
       <w:pPr>
         <w:pStyle w:val="CommentText"/>
@@ -11920,7 +12028,7 @@
       </w:r>
     </w:p>
   </w:comment>
-  <w:comment w:id="101" w:author="Cari Ficken" w:date="2021-02-02T14:43:00Z" w:initials="CF">
+  <w:comment w:id="102" w:author="Cari Ficken" w:date="2021-02-02T14:43:00Z" w:initials="CF">
     <w:p>
       <w:pPr>
         <w:pStyle w:val="CommentText"/>
@@ -11952,7 +12060,7 @@
       </w:r>
     </w:p>
   </w:comment>
-  <w:comment w:id="102" w:author="Cari Ficken" w:date="2021-02-12T15:08:00Z" w:initials="CF">
+  <w:comment w:id="103" w:author="Cari Ficken" w:date="2021-02-12T15:08:00Z" w:initials="CF">
     <w:p>
       <w:pPr>
         <w:pStyle w:val="CommentText"/>
@@ -11968,7 +12076,7 @@
       </w:r>
     </w:p>
   </w:comment>
-  <w:comment w:id="99" w:author="Cari Ficken" w:date="2021-02-02T14:30:00Z" w:initials="CF">
+  <w:comment w:id="100" w:author="Cari Ficken" w:date="2021-02-02T14:30:00Z" w:initials="CF">
     <w:p>
       <w:pPr>
         <w:pStyle w:val="CommentText"/>
@@ -11997,7 +12105,7 @@
       </w:r>
     </w:p>
   </w:comment>
-  <w:comment w:id="100" w:author="Cari Ficken" w:date="2021-02-12T12:48:00Z" w:initials="CF">
+  <w:comment w:id="101" w:author="Cari Ficken" w:date="2021-02-12T12:48:00Z" w:initials="CF">
     <w:p>
       <w:pPr>
         <w:pStyle w:val="CommentText"/>
@@ -12088,7 +12196,7 @@
       </w:r>
     </w:p>
   </w:comment>
-  <w:comment w:id="103" w:author="Cari Ficken" w:date="2021-02-02T14:53:00Z" w:initials="CF">
+  <w:comment w:id="104" w:author="Cari Ficken" w:date="2021-02-02T14:53:00Z" w:initials="CF">
     <w:p>
       <w:pPr>
         <w:pStyle w:val="CommentText"/>
@@ -12261,7 +12369,7 @@
       </w:r>
     </w:p>
   </w:comment>
-  <w:comment w:id="104" w:author="Cari Ficken" w:date="2021-02-18T10:19:00Z" w:initials="CF">
+  <w:comment w:id="105" w:author="Cari Ficken" w:date="2021-02-18T10:19:00Z" w:initials="CF">
     <w:p>
       <w:pPr>
         <w:pStyle w:val="CommentText"/>
@@ -12330,7 +12438,7 @@
       </w:r>
     </w:p>
   </w:comment>
-  <w:comment w:id="105" w:author="Cari Ficken" w:date="2021-02-02T14:55:00Z" w:initials="CF">
+  <w:comment w:id="106" w:author="Cari Ficken" w:date="2021-02-02T14:55:00Z" w:initials="CF">
     <w:p>
       <w:pPr>
         <w:pStyle w:val="CommentText"/>
@@ -12396,7 +12504,7 @@
       </w:r>
     </w:p>
   </w:comment>
-  <w:comment w:id="106" w:author="Cari Ficken" w:date="2021-02-18T10:23:00Z" w:initials="CF">
+  <w:comment w:id="107" w:author="Cari Ficken" w:date="2021-02-18T10:23:00Z" w:initials="CF">
     <w:p>
       <w:pPr>
         <w:pStyle w:val="CommentText"/>
@@ -12412,7 +12520,7 @@
       </w:r>
     </w:p>
   </w:comment>
-  <w:comment w:id="113" w:author="Cari Ficken" w:date="2021-02-02T14:56:00Z" w:initials="CF">
+  <w:comment w:id="115" w:author="Cari Ficken" w:date="2021-02-02T14:56:00Z" w:initials="CF">
     <w:p>
       <w:pPr>
         <w:pStyle w:val="CommentText"/>
@@ -12577,7 +12685,7 @@
       </w:r>
     </w:p>
   </w:comment>
-  <w:comment w:id="112" w:author="Cari Ficken" w:date="2021-02-02T14:55:00Z" w:initials="CF">
+  <w:comment w:id="113" w:author="Cari Ficken" w:date="2021-02-02T14:55:00Z" w:initials="CF">
     <w:p>
       <w:pPr>
         <w:pStyle w:val="CommentText"/>
@@ -12750,7 +12858,7 @@
       </w:r>
     </w:p>
   </w:comment>
-  <w:comment w:id="114" w:author="Cari Ficken" w:date="2021-02-02T14:34:00Z" w:initials="CF">
+  <w:comment w:id="114" w:author="Cari Ficken" w:date="2021-03-01T15:29:00Z" w:initials="CF">
     <w:p>
       <w:pPr>
         <w:pStyle w:val="CommentText"/>
@@ -12762,6 +12870,48 @@
         <w:annotationRef/>
       </w:r>
       <w:r>
+        <w:t xml:space="preserve">Thank you for catching this. This was a major oversight in the framing of our introduction. We have </w:t>
+      </w:r>
+      <w:r>
+        <w:t>updated the introduction to clarify that our a priori hypothesis, based on previous work, was that a 2</w:t>
+      </w:r>
+      <w:r>
+        <w:rPr>
+          <w:vertAlign w:val="superscript"/>
+        </w:rPr>
+        <w:t>nd</w:t>
+      </w:r>
+      <w:r>
+        <w:t xml:space="preserve"> order polynomial model would be the best fit</w:t>
+      </w:r>
+      <w:r>
+        <w:t xml:space="preserve"> (lines XX)</w:t>
+      </w:r>
+      <w:r>
+        <w:t xml:space="preserve">. </w:t>
+      </w:r>
+      <w:r>
+        <w:t xml:space="preserve">We also </w:t>
+      </w:r>
+      <w:r>
+        <w:t xml:space="preserve">added this information to the methods section repeating this and also stating that visual inspection of the relationships did not warrant </w:t>
+      </w:r>
+      <w:bookmarkStart w:id="116" w:name="_GoBack"/>
+      <w:bookmarkEnd w:id="116"/>
+    </w:p>
+  </w:comment>
+  <w:comment w:id="124" w:author="Cari Ficken" w:date="2021-02-02T14:34:00Z" w:initials="CF">
+    <w:p>
+      <w:pPr>
+        <w:pStyle w:val="CommentText"/>
+      </w:pPr>
+      <w:r>
+        <w:rPr>
+          <w:rStyle w:val="CommentReference"/>
+        </w:rPr>
+        <w:annotationRef/>
+      </w:r>
+      <w:r>
         <w:t>Rev 2 –</w:t>
       </w:r>
     </w:p>
@@ -12779,7 +12929,7 @@
       </w:r>
     </w:p>
   </w:comment>
-  <w:comment w:id="115" w:author="Cari Ficken" w:date="2021-03-01T12:56:00Z" w:initials="CF">
+  <w:comment w:id="125" w:author="Cari Ficken" w:date="2021-03-01T12:56:00Z" w:initials="CF">
     <w:p>
       <w:pPr>
         <w:pStyle w:val="CommentText"/>
@@ -12811,7 +12961,7 @@
       </w:pPr>
     </w:p>
   </w:comment>
-  <w:comment w:id="119" w:author="Cari Ficken" w:date="2021-02-02T14:31:00Z" w:initials="CF">
+  <w:comment w:id="129" w:author="Cari Ficken" w:date="2021-02-02T14:31:00Z" w:initials="CF">
     <w:p>
       <w:pPr>
         <w:pStyle w:val="CommentText"/>
@@ -12856,7 +13006,7 @@
       </w:r>
     </w:p>
   </w:comment>
-  <w:comment w:id="120" w:author="Cari Ficken" w:date="2021-02-18T10:25:00Z" w:initials="CF">
+  <w:comment w:id="130" w:author="Cari Ficken" w:date="2021-02-18T10:25:00Z" w:initials="CF">
     <w:p>
       <w:pPr>
         <w:pStyle w:val="CommentText"/>
@@ -12880,7 +13030,7 @@
       </w:r>
     </w:p>
   </w:comment>
-  <w:comment w:id="130" w:author="Cari Ficken" w:date="2021-02-02T14:40:00Z" w:initials="CF">
+  <w:comment w:id="140" w:author="Cari Ficken" w:date="2021-02-02T14:40:00Z" w:initials="CF">
     <w:p>
       <w:pPr>
         <w:pStyle w:val="CommentText"/>
@@ -12916,7 +13066,7 @@
       </w:r>
     </w:p>
   </w:comment>
-  <w:comment w:id="131" w:author="Cari Ficken" w:date="2021-02-22T15:09:00Z" w:initials="CF">
+  <w:comment w:id="141" w:author="Cari Ficken" w:date="2021-02-22T15:09:00Z" w:initials="CF">
     <w:p>
       <w:pPr>
         <w:pStyle w:val="CommentText"/>
@@ -12956,7 +13106,7 @@
       </w:r>
     </w:p>
   </w:comment>
-  <w:comment w:id="146" w:author="Cari Ficken" w:date="2021-02-18T16:34:00Z" w:initials="CF">
+  <w:comment w:id="156" w:author="Cari Ficken" w:date="2021-02-18T16:34:00Z" w:initials="CF">
     <w:p>
       <w:pPr>
         <w:pStyle w:val="CommentText"/>
@@ -12980,7 +13130,7 @@
       </w:r>
     </w:p>
   </w:comment>
-  <w:comment w:id="151" w:author="Cari Ficken" w:date="2021-02-22T11:36:00Z" w:initials="CF">
+  <w:comment w:id="161" w:author="Cari Ficken" w:date="2021-02-22T11:36:00Z" w:initials="CF">
     <w:p>
       <w:pPr>
         <w:pStyle w:val="CommentText"/>
@@ -12996,7 +13146,7 @@
       </w:r>
     </w:p>
   </w:comment>
-  <w:comment w:id="200" w:author="Cari Ficken" w:date="2021-03-01T14:56:00Z" w:initials="CF">
+  <w:comment w:id="210" w:author="Cari Ficken" w:date="2021-03-01T14:56:00Z" w:initials="CF">
     <w:p>
       <w:pPr>
         <w:pStyle w:val="CommentText"/>
@@ -13012,7 +13162,7 @@
       </w:r>
     </w:p>
   </w:comment>
-  <w:comment w:id="278" w:author="Cari Ficken" w:date="2021-02-22T14:55:00Z" w:initials="CF">
+  <w:comment w:id="288" w:author="Cari Ficken" w:date="2021-02-22T14:55:00Z" w:initials="CF">
     <w:p>
       <w:pPr>
         <w:pStyle w:val="CommentText"/>
@@ -13028,7 +13178,7 @@
       </w:r>
     </w:p>
   </w:comment>
-  <w:comment w:id="280" w:author="Cari Ficken" w:date="2021-02-02T14:49:00Z" w:initials="CF">
+  <w:comment w:id="290" w:author="Cari Ficken" w:date="2021-02-02T14:49:00Z" w:initials="CF">
     <w:p>
       <w:pPr>
         <w:pStyle w:val="CommentText"/>
@@ -13463,7 +13613,7 @@
       </w:r>
     </w:p>
   </w:comment>
-  <w:comment w:id="281" w:author="Cari Ficken" w:date="2021-03-01T14:20:00Z" w:initials="CF">
+  <w:comment w:id="291" w:author="Cari Ficken" w:date="2021-03-01T14:20:00Z" w:initials="CF">
     <w:p>
       <w:pPr>
         <w:pStyle w:val="CommentText"/>
@@ -13479,7 +13629,7 @@
       </w:r>
     </w:p>
   </w:comment>
-  <w:comment w:id="384" w:author="Cari Ficken" w:date="2021-02-02T15:17:00Z" w:initials="CF">
+  <w:comment w:id="394" w:author="Cari Ficken" w:date="2021-02-02T15:17:00Z" w:initials="CF">
     <w:p>
       <w:pPr>
         <w:pStyle w:val="CommentText"/>
@@ -13673,6 +13823,7 @@
   <w15:commentEx w15:paraId="288A12BF" w15:paraIdParent="0BB33405" w15:done="0"/>
   <w15:commentEx w15:paraId="049C7890" w15:done="0"/>
   <w15:commentEx w15:paraId="009C3869" w15:done="0"/>
+  <w15:commentEx w15:paraId="7FF64AB1" w15:paraIdParent="009C3869" w15:done="0"/>
   <w15:commentEx w15:paraId="2F510BBC" w15:done="0"/>
   <w15:commentEx w15:paraId="7337DF19" w15:paraIdParent="2F510BBC" w15:done="0"/>
   <w15:commentEx w15:paraId="7151D935" w15:done="0"/>
@@ -13728,6 +13879,7 @@
   <w16cid:commentId w16cid:paraId="288A12BF" w16cid:durableId="23D8BEB1"/>
   <w16cid:commentId w16cid:paraId="049C7890" w16cid:durableId="23C3E6A8"/>
   <w16cid:commentId w16cid:paraId="009C3869" w16cid:durableId="23C3E65F"/>
+  <w16cid:commentId w16cid:paraId="7FF64AB1" w16cid:durableId="23E786CC"/>
   <w16cid:commentId w16cid:paraId="2F510BBC" w16cid:durableId="23C3E188"/>
   <w16cid:commentId w16cid:paraId="7337DF19" w16cid:durableId="23E762F0"/>
   <w16cid:commentId w16cid:paraId="7151D935" w16cid:durableId="23C3E0BE"/>
@@ -15822,7 +15974,7 @@
 </file>
 
 <file path=customXml/itemProps1.xml><?xml version="1.0" encoding="utf-8"?>
-<ds:datastoreItem xmlns:ds="http://schemas.openxmlformats.org/officeDocument/2006/customXml" ds:itemID="{DF65EB41-DB11-4A39-A6E1-693745FC9344}">
+<ds:datastoreItem xmlns:ds="http://schemas.openxmlformats.org/officeDocument/2006/customXml" ds:itemID="{06349A8A-3A1E-4BB1-891C-3DCDA4375286}">
   <ds:schemaRefs>
     <ds:schemaRef ds:uri="http://schemas.openxmlformats.org/officeDocument/2006/bibliography"/>
   </ds:schemaRefs>

</xml_diff>

<commit_message>
minor revisions to text
</commit_message>
<xml_diff>
--- a/manuscript/Ficken, Jeanmougin et al JOB Richness vs Niche Specialization_with_reviewer_comments.docx
+++ b/manuscript/Ficken, Jeanmougin et al JOB Richness vs Niche Specialization_with_reviewer_comments.docx
@@ -172,6 +172,7 @@
     <w:p>
       <w:pPr>
         <w:rPr>
+          <w:moveFrom w:id="0" w:author="Cari Ficken" w:date="2021-03-02T09:46:00Z"/>
           <w:lang w:val="en-CA"/>
         </w:rPr>
       </w:pPr>
@@ -181,32 +182,80 @@
         </w:rPr>
         <w:t>1</w:t>
       </w:r>
-      <w:r>
-        <w:rPr>
-          <w:lang w:val="en-CA"/>
-        </w:rPr>
-        <w:t>B2-251 200 University Ave West, Department of Biology, University of Waterloo, Waterloo,</w:t>
-      </w:r>
-    </w:p>
-    <w:p>
-      <w:r>
-        <w:rPr>
-          <w:lang w:val="en-CA"/>
-        </w:rPr>
-        <w:t>Ontario, Canada N2L 3G1</w:t>
-      </w:r>
-    </w:p>
-    <w:p>
+      <w:ins w:id="1" w:author="Cari Ficken" w:date="2021-03-02T09:46:00Z">
+        <w:r>
+          <w:t>429 Cooke Hall, Department of Geology, University at Buffalo, Buffalo, NY, USA 14260</w:t>
+        </w:r>
+        <w:r>
+          <w:t xml:space="preserve"> </w:t>
+        </w:r>
+      </w:ins>
+      <w:moveFromRangeStart w:id="2" w:author="Cari Ficken" w:date="2021-03-02T09:46:00Z" w:name="move65570820"/>
+      <w:moveFrom w:id="3" w:author="Cari Ficken" w:date="2021-03-02T09:46:00Z">
+        <w:r>
+          <w:rPr>
+            <w:lang w:val="en-CA"/>
+          </w:rPr>
+          <w:t>B2-251 200 University Ave West, Department of Biology, University of Waterloo, Waterloo,</w:t>
+        </w:r>
+      </w:moveFrom>
+    </w:p>
+    <w:p>
+      <w:moveFrom w:id="4" w:author="Cari Ficken" w:date="2021-03-02T09:46:00Z">
+        <w:r>
+          <w:rPr>
+            <w:lang w:val="en-CA"/>
+          </w:rPr>
+          <w:t>Ontario, Canada N2L 3G1</w:t>
+        </w:r>
+      </w:moveFrom>
+      <w:moveFromRangeEnd w:id="2"/>
+    </w:p>
+    <w:p>
+      <w:pPr>
+        <w:rPr>
+          <w:moveTo w:id="5" w:author="Cari Ficken" w:date="2021-03-02T09:46:00Z"/>
+          <w:lang w:val="en-CA"/>
+        </w:rPr>
+      </w:pPr>
       <w:r>
         <w:rPr>
           <w:vertAlign w:val="superscript"/>
         </w:rPr>
         <w:t>2</w:t>
       </w:r>
-      <w:r>
-        <w:t>429 Cooke Hall, Department of Geology, University at Buffalo, Buffalo, NY, USA 14260</w:t>
-      </w:r>
-    </w:p>
+      <w:del w:id="6" w:author="Cari Ficken" w:date="2021-03-02T09:46:00Z">
+        <w:r>
+          <w:delText>429 Cooke Hall, Department of Geology, University at Buffalo, Buffalo, NY, USA 14260</w:delText>
+        </w:r>
+      </w:del>
+      <w:moveToRangeStart w:id="7" w:author="Cari Ficken" w:date="2021-03-02T09:46:00Z" w:name="move65570820"/>
+      <w:moveTo w:id="8" w:author="Cari Ficken" w:date="2021-03-02T09:46:00Z">
+        <w:r>
+          <w:rPr>
+            <w:lang w:val="en-CA"/>
+          </w:rPr>
+          <w:t>B2-251 200 University Ave West, Department of Biology, University of Waterloo, Waterloo,</w:t>
+        </w:r>
+      </w:moveTo>
+    </w:p>
+    <w:p>
+      <w:pPr>
+        <w:rPr>
+          <w:moveTo w:id="9" w:author="Cari Ficken" w:date="2021-03-02T09:46:00Z"/>
+        </w:rPr>
+      </w:pPr>
+      <w:moveTo w:id="10" w:author="Cari Ficken" w:date="2021-03-02T09:46:00Z">
+        <w:r>
+          <w:rPr>
+            <w:lang w:val="en-CA"/>
+          </w:rPr>
+          <w:t>Ontario, Canada N2L 3G1</w:t>
+        </w:r>
+      </w:moveTo>
+    </w:p>
+    <w:moveToRangeEnd w:id="7"/>
+    <w:p/>
     <w:p>
       <w:r>
         <w:rPr>
@@ -258,8 +307,8 @@
       <w:pPr>
         <w:pStyle w:val="Heading1"/>
       </w:pPr>
-      <w:bookmarkStart w:id="0" w:name="_bmu987qe0m8s" w:colFirst="0" w:colLast="0"/>
-      <w:bookmarkEnd w:id="0"/>
+      <w:bookmarkStart w:id="11" w:name="_bmu987qe0m8s" w:colFirst="0" w:colLast="0"/>
+      <w:bookmarkEnd w:id="11"/>
       <w:r>
         <w:t>Acknowledgements</w:t>
       </w:r>
@@ -285,7 +334,15 @@
       </w:r>
       <w:proofErr w:type="gramEnd"/>
       <w:r>
-        <w:t xml:space="preserve"> with data access. MJ was supported by a MITACS Accelerate project. The authors would also like to thank Jeremy Fox, Tamara </w:t>
+        <w:t xml:space="preserve"> with data access. MJ was supported by a MITACS Accelerate project. The authors would </w:t>
+      </w:r>
+      <w:del w:id="12" w:author="Cari Ficken" w:date="2021-03-02T09:47:00Z">
+        <w:r>
+          <w:delText xml:space="preserve">also </w:delText>
+        </w:r>
+      </w:del>
+      <w:r>
+        <w:t xml:space="preserve">like to thank Jeremy Fox, Tamara </w:t>
       </w:r>
       <w:proofErr w:type="spellStart"/>
       <w:r>
@@ -295,6 +352,13 @@
       <w:r>
         <w:t>, and Courtney Robichaud for feedback on earlier drafts.</w:t>
       </w:r>
+      <w:ins w:id="13" w:author="Cari Ficken" w:date="2021-03-02T09:47:00Z">
+        <w:r>
+          <w:t xml:space="preserve"> The authors are grateful to two anonymous reviewers who greatly improved the analyses in the manuscript.</w:t>
+        </w:r>
+      </w:ins>
+      <w:bookmarkStart w:id="14" w:name="_GoBack"/>
+      <w:bookmarkEnd w:id="14"/>
       <w:r>
         <w:br w:type="page"/>
       </w:r>
@@ -303,18 +367,27 @@
       <w:pPr>
         <w:pStyle w:val="Heading1"/>
       </w:pPr>
-      <w:commentRangeStart w:id="1"/>
+      <w:commentRangeStart w:id="15"/>
+      <w:commentRangeStart w:id="16"/>
       <w:r>
         <w:lastRenderedPageBreak/>
         <w:t>Abstract</w:t>
       </w:r>
-      <w:commentRangeEnd w:id="1"/>
+      <w:commentRangeEnd w:id="15"/>
       <w:r>
         <w:rPr>
           <w:rStyle w:val="CommentReference"/>
           <w:b w:val="0"/>
         </w:rPr>
-        <w:commentReference w:id="1"/>
+        <w:commentReference w:id="15"/>
+      </w:r>
+      <w:commentRangeEnd w:id="16"/>
+      <w:r>
+        <w:rPr>
+          <w:rStyle w:val="CommentReference"/>
+          <w:b w:val="0"/>
+        </w:rPr>
+        <w:commentReference w:id="16"/>
       </w:r>
     </w:p>
     <w:p>
@@ -420,28 +493,32 @@
       <w:r>
         <w:t xml:space="preserve">We computed species richness and niche specialization </w:t>
       </w:r>
-      <w:ins w:id="2" w:author="Cari Ficken" w:date="2021-02-10T11:48:00Z">
-        <w:r>
-          <w:t>(</w:t>
-        </w:r>
-        <w:proofErr w:type="gramStart"/>
-        <w:r>
-          <w:t>an</w:t>
-        </w:r>
-        <w:proofErr w:type="gramEnd"/>
-        <w:r>
-          <w:t xml:space="preserve"> </w:t>
-        </w:r>
-      </w:ins>
-      <w:ins w:id="3" w:author="Cari Ficken" w:date="2021-02-10T11:49:00Z">
-        <w:r>
-          <w:t xml:space="preserve">measure of the range of human development over which a species </w:t>
-        </w:r>
-        <w:proofErr w:type="spellStart"/>
-        <w:r>
-          <w:t>occurrs</w:t>
-        </w:r>
-        <w:proofErr w:type="spellEnd"/>
+      <w:ins w:id="17" w:author="Cari Ficken" w:date="2021-02-10T11:48:00Z">
+        <w:r>
+          <w:t xml:space="preserve">(a </w:t>
+        </w:r>
+      </w:ins>
+      <w:ins w:id="18" w:author="Cari Ficken" w:date="2021-02-10T11:49:00Z">
+        <w:r>
+          <w:t xml:space="preserve">measure of the range of human development </w:t>
+        </w:r>
+      </w:ins>
+      <w:ins w:id="19" w:author="Cari Ficken" w:date="2021-03-02T09:46:00Z">
+        <w:r>
+          <w:t xml:space="preserve">extents </w:t>
+        </w:r>
+      </w:ins>
+      <w:ins w:id="20" w:author="Cari Ficken" w:date="2021-02-10T11:49:00Z">
+        <w:r>
+          <w:t xml:space="preserve">over which a species </w:t>
+        </w:r>
+      </w:ins>
+      <w:ins w:id="21" w:author="Cari Ficken" w:date="2021-03-02T09:45:00Z">
+        <w:r>
+          <w:t>occurs</w:t>
+        </w:r>
+      </w:ins>
+      <w:ins w:id="22" w:author="Cari Ficken" w:date="2021-02-10T11:49:00Z">
         <w:r>
           <w:t xml:space="preserve">) </w:t>
         </w:r>
@@ -648,8 +725,8 @@
       <w:r>
         <w:t>;</w:t>
       </w:r>
-      <w:bookmarkStart w:id="4" w:name="_yf6x7sj6xrfb" w:colFirst="0" w:colLast="0"/>
-      <w:bookmarkEnd w:id="4"/>
+      <w:bookmarkStart w:id="23" w:name="_yf6x7sj6xrfb" w:colFirst="0" w:colLast="0"/>
+      <w:bookmarkEnd w:id="23"/>
       <w:r>
         <w:t xml:space="preserve"> invasive;</w:t>
       </w:r>
@@ -667,27 +744,27 @@
       <w:pPr>
         <w:pStyle w:val="Heading1"/>
       </w:pPr>
-      <w:commentRangeStart w:id="5"/>
-      <w:commentRangeStart w:id="6"/>
+      <w:commentRangeStart w:id="24"/>
+      <w:commentRangeStart w:id="25"/>
       <w:r>
         <w:lastRenderedPageBreak/>
         <w:t>Introduction</w:t>
       </w:r>
-      <w:commentRangeEnd w:id="5"/>
+      <w:commentRangeEnd w:id="24"/>
       <w:r>
         <w:rPr>
           <w:rStyle w:val="CommentReference"/>
           <w:b w:val="0"/>
         </w:rPr>
-        <w:commentReference w:id="5"/>
-      </w:r>
-      <w:commentRangeEnd w:id="6"/>
+        <w:commentReference w:id="24"/>
+      </w:r>
+      <w:commentRangeEnd w:id="25"/>
       <w:r>
         <w:rPr>
           <w:rStyle w:val="CommentReference"/>
           <w:b w:val="0"/>
         </w:rPr>
-        <w:commentReference w:id="6"/>
+        <w:commentReference w:id="25"/>
       </w:r>
     </w:p>
     <w:p>
@@ -1214,14 +1291,14 @@
       <w:r>
         <w:t xml:space="preserve"> </w:t>
       </w:r>
-      <w:commentRangeStart w:id="7"/>
-      <w:commentRangeStart w:id="8"/>
-      <w:del w:id="9" w:author="Cari Ficken" w:date="2021-02-10T11:50:00Z">
+      <w:commentRangeStart w:id="26"/>
+      <w:commentRangeStart w:id="27"/>
+      <w:del w:id="28" w:author="Cari Ficken" w:date="2021-02-10T11:50:00Z">
         <w:r>
           <w:delText xml:space="preserve">reduce </w:delText>
         </w:r>
       </w:del>
-      <w:ins w:id="10" w:author="Cari Ficken" w:date="2021-02-10T11:50:00Z">
+      <w:ins w:id="29" w:author="Cari Ficken" w:date="2021-02-10T11:50:00Z">
         <w:r>
           <w:t>influence</w:t>
         </w:r>
@@ -1235,19 +1312,19 @@
       <w:r>
         <w:t xml:space="preserve"> </w:t>
       </w:r>
-      <w:commentRangeEnd w:id="7"/>
+      <w:commentRangeEnd w:id="26"/>
       <w:r>
         <w:rPr>
           <w:rStyle w:val="CommentReference"/>
         </w:rPr>
-        <w:commentReference w:id="7"/>
-      </w:r>
-      <w:commentRangeEnd w:id="8"/>
+        <w:commentReference w:id="26"/>
+      </w:r>
+      <w:commentRangeEnd w:id="27"/>
       <w:r>
         <w:rPr>
           <w:rStyle w:val="CommentReference"/>
         </w:rPr>
-        <w:commentReference w:id="8"/>
+        <w:commentReference w:id="27"/>
       </w:r>
       <w:r>
         <w:fldChar w:fldCharType="begin"/>
@@ -1296,12 +1373,12 @@
       <w:r>
         <w:t>habitat</w:t>
       </w:r>
-      <w:ins w:id="11" w:author="Cari Ficken" w:date="2021-03-01T13:05:00Z">
+      <w:ins w:id="30" w:author="Cari Ficken" w:date="2021-03-01T13:05:00Z">
         <w:r>
           <w:t xml:space="preserve"> (i.e. </w:t>
         </w:r>
       </w:ins>
-      <w:ins w:id="12" w:author="Cari Ficken" w:date="2021-03-01T13:06:00Z">
+      <w:ins w:id="31" w:author="Cari Ficken" w:date="2021-03-01T13:06:00Z">
         <w:r>
           <w:t>breaking one large habitat patch into many smaller patches)</w:t>
         </w:r>
@@ -1432,8 +1509,8 @@
       <w:r>
         <w:t xml:space="preserve">on local diversity </w:t>
       </w:r>
-      <w:commentRangeStart w:id="13"/>
-      <w:commentRangeStart w:id="14"/>
+      <w:commentRangeStart w:id="32"/>
+      <w:commentRangeStart w:id="33"/>
       <w:r>
         <w:t xml:space="preserve">due to the </w:t>
       </w:r>
@@ -1443,7 +1520,7 @@
       <w:r>
         <w:t xml:space="preserve"> </w:t>
       </w:r>
-      <w:del w:id="15" w:author="Cari Ficken" w:date="2021-02-10T11:50:00Z">
+      <w:del w:id="34" w:author="Cari Ficken" w:date="2021-02-10T11:50:00Z">
         <w:r>
           <w:delText xml:space="preserve">of </w:delText>
         </w:r>
@@ -1451,19 +1528,19 @@
       <w:r>
         <w:t>ways</w:t>
       </w:r>
-      <w:commentRangeEnd w:id="13"/>
+      <w:commentRangeEnd w:id="32"/>
       <w:r>
         <w:rPr>
           <w:rStyle w:val="CommentReference"/>
         </w:rPr>
-        <w:commentReference w:id="13"/>
-      </w:r>
-      <w:commentRangeEnd w:id="14"/>
+        <w:commentReference w:id="32"/>
+      </w:r>
+      <w:commentRangeEnd w:id="33"/>
       <w:r>
         <w:rPr>
           <w:rStyle w:val="CommentReference"/>
         </w:rPr>
-        <w:commentReference w:id="14"/>
+        <w:commentReference w:id="33"/>
       </w:r>
       <w:r>
         <w:t xml:space="preserve"> </w:t>
@@ -1655,37 +1732,37 @@
       <w:r>
         <w:t xml:space="preserve">. </w:t>
       </w:r>
-      <w:ins w:id="16" w:author="Cari Ficken" w:date="2021-03-01T13:33:00Z">
+      <w:ins w:id="35" w:author="Cari Ficken" w:date="2021-03-01T13:33:00Z">
         <w:r>
           <w:t xml:space="preserve">Although the relationships </w:t>
         </w:r>
       </w:ins>
-      <w:ins w:id="17" w:author="Cari Ficken" w:date="2021-03-01T13:24:00Z">
+      <w:ins w:id="36" w:author="Cari Ficken" w:date="2021-03-01T13:24:00Z">
         <w:r>
           <w:t xml:space="preserve">between </w:t>
         </w:r>
       </w:ins>
-      <w:ins w:id="18" w:author="Cari Ficken" w:date="2021-03-01T13:22:00Z">
+      <w:ins w:id="37" w:author="Cari Ficken" w:date="2021-03-01T13:22:00Z">
         <w:r>
           <w:t>native</w:t>
         </w:r>
       </w:ins>
-      <w:ins w:id="19" w:author="Cari Ficken" w:date="2021-03-01T13:25:00Z">
+      <w:ins w:id="38" w:author="Cari Ficken" w:date="2021-03-01T13:25:00Z">
         <w:r>
           <w:t xml:space="preserve"> and </w:t>
         </w:r>
       </w:ins>
-      <w:ins w:id="20" w:author="Cari Ficken" w:date="2021-03-01T13:22:00Z">
+      <w:ins w:id="39" w:author="Cari Ficken" w:date="2021-03-01T13:22:00Z">
         <w:r>
           <w:t xml:space="preserve">nonnative species </w:t>
         </w:r>
       </w:ins>
-      <w:ins w:id="21" w:author="Cari Ficken" w:date="2021-03-01T13:33:00Z">
+      <w:ins w:id="40" w:author="Cari Ficken" w:date="2021-03-01T13:33:00Z">
         <w:r>
           <w:t>are complex, invading species appear to generally conserve their niche dimensions in their new, nonnative habitats</w:t>
         </w:r>
       </w:ins>
-      <w:ins w:id="22" w:author="Cari Ficken" w:date="2021-03-01T13:23:00Z">
+      <w:ins w:id="41" w:author="Cari Ficken" w:date="2021-03-01T13:23:00Z">
         <w:r>
           <w:t xml:space="preserve"> </w:t>
         </w:r>
@@ -1705,7 +1782,7 @@
       <w:r>
         <w:fldChar w:fldCharType="end"/>
       </w:r>
-      <w:ins w:id="23" w:author="Cari Ficken" w:date="2021-03-01T13:36:00Z">
+      <w:ins w:id="42" w:author="Cari Ficken" w:date="2021-03-01T13:36:00Z">
         <w:r>
           <w:t xml:space="preserve"> </w:t>
         </w:r>
@@ -1714,12 +1791,12 @@
           <w:t>– though it remains unclear if this is also true for nonnative species that are not invasive</w:t>
         </w:r>
       </w:ins>
-      <w:ins w:id="24" w:author="Cari Ficken" w:date="2021-03-01T13:34:00Z">
+      <w:ins w:id="43" w:author="Cari Ficken" w:date="2021-03-01T13:34:00Z">
         <w:r>
           <w:t>.</w:t>
         </w:r>
       </w:ins>
-      <w:ins w:id="25" w:author="Cari Ficken" w:date="2021-03-01T13:09:00Z">
+      <w:ins w:id="44" w:author="Cari Ficken" w:date="2021-03-01T13:09:00Z">
         <w:r>
           <w:t xml:space="preserve"> </w:t>
         </w:r>
@@ -2091,8 +2168,8 @@
       <w:r>
         <w:t xml:space="preserve">examined how richness and niche specialization covaried across a human development gradient, </w:t>
       </w:r>
-      <w:commentRangeStart w:id="26"/>
-      <w:commentRangeStart w:id="27"/>
+      <w:commentRangeStart w:id="45"/>
+      <w:commentRangeStart w:id="46"/>
       <w:r>
         <w:t>and assessed the</w:t>
       </w:r>
@@ -2117,9 +2194,9 @@
       <w:r>
         <w:t>pattern</w:t>
       </w:r>
-      <w:commentRangeEnd w:id="26"/>
-      <w:commentRangeEnd w:id="27"/>
-      <w:ins w:id="28" w:author="Cari Ficken" w:date="2021-02-10T11:50:00Z">
+      <w:commentRangeEnd w:id="45"/>
+      <w:commentRangeEnd w:id="46"/>
+      <w:ins w:id="47" w:author="Cari Ficken" w:date="2021-02-10T11:50:00Z">
         <w:r>
           <w:t xml:space="preserve"> in our study area</w:t>
         </w:r>
@@ -2128,13 +2205,13 @@
         <w:rPr>
           <w:rStyle w:val="CommentReference"/>
         </w:rPr>
-        <w:commentReference w:id="26"/>
+        <w:commentReference w:id="45"/>
       </w:r>
       <w:r>
         <w:rPr>
           <w:rStyle w:val="CommentReference"/>
         </w:rPr>
-        <w:commentReference w:id="27"/>
+        <w:commentReference w:id="46"/>
       </w:r>
       <w:r>
         <w:t>.</w:t>
@@ -2220,7 +2297,7 @@
       <w:r>
         <w:t>extents</w:t>
       </w:r>
-      <w:ins w:id="29" w:author="Cari Ficken" w:date="2021-03-01T15:24:00Z">
+      <w:ins w:id="48" w:author="Cari Ficken" w:date="2021-03-01T15:24:00Z">
         <w:r>
           <w:t xml:space="preserve">, consistent with findings from other work </w:t>
         </w:r>
@@ -2240,7 +2317,7 @@
       <w:r>
         <w:fldChar w:fldCharType="end"/>
       </w:r>
-      <w:ins w:id="30" w:author="Cari Ficken" w:date="2021-03-01T15:25:00Z">
+      <w:ins w:id="49" w:author="Cari Ficken" w:date="2021-03-01T15:25:00Z">
         <w:r>
           <w:t>,</w:t>
         </w:r>
@@ -2380,7 +2457,7 @@
       <w:r>
         <w:t>.</w:t>
       </w:r>
-      <w:ins w:id="31" w:author="Cari Ficken" w:date="2021-03-01T15:12:00Z">
+      <w:ins w:id="50" w:author="Cari Ficken" w:date="2021-03-01T15:12:00Z">
         <w:r>
           <w:t xml:space="preserve"> </w:t>
         </w:r>
@@ -2401,8 +2478,8 @@
       <w:pPr>
         <w:pStyle w:val="Heading2"/>
       </w:pPr>
-      <w:bookmarkStart w:id="32" w:name="_17rlq42aonc8" w:colFirst="0" w:colLast="0"/>
-      <w:bookmarkEnd w:id="32"/>
+      <w:bookmarkStart w:id="51" w:name="_17rlq42aonc8" w:colFirst="0" w:colLast="0"/>
+      <w:bookmarkEnd w:id="51"/>
       <w:r>
         <w:t>Site selection</w:t>
       </w:r>
@@ -2438,22 +2515,22 @@
       <w:r>
         <w:t xml:space="preserve">We focused our analyses on all ABMI wetlands sampled between 2007 and 2016 using either protocol (terrestrial or wetland) for which both vegetation data and human development data were available (see below). </w:t>
       </w:r>
-      <w:commentRangeStart w:id="33"/>
-      <w:commentRangeStart w:id="34"/>
+      <w:commentRangeStart w:id="52"/>
+      <w:commentRangeStart w:id="53"/>
       <w:r>
         <w:t xml:space="preserve">This dataset consisted of </w:t>
       </w:r>
-      <w:commentRangeStart w:id="35"/>
-      <w:commentRangeStart w:id="36"/>
+      <w:commentRangeStart w:id="54"/>
+      <w:commentRangeStart w:id="55"/>
       <w:r>
         <w:t>158</w:t>
       </w:r>
-      <w:ins w:id="37" w:author="Cari Ficken" w:date="2021-02-18T09:44:00Z">
+      <w:ins w:id="56" w:author="Cari Ficken" w:date="2021-02-18T09:44:00Z">
         <w:r>
           <w:t>2</w:t>
         </w:r>
       </w:ins>
-      <w:del w:id="38" w:author="Cari Ficken" w:date="2021-02-18T09:44:00Z">
+      <w:del w:id="57" w:author="Cari Ficken" w:date="2021-02-18T09:44:00Z">
         <w:r>
           <w:delText>5</w:delText>
         </w:r>
@@ -2461,29 +2538,29 @@
       <w:r>
         <w:t xml:space="preserve"> </w:t>
       </w:r>
-      <w:commentRangeEnd w:id="35"/>
+      <w:commentRangeEnd w:id="54"/>
       <w:r>
         <w:rPr>
           <w:rStyle w:val="CommentReference"/>
         </w:rPr>
-        <w:commentReference w:id="35"/>
-      </w:r>
-      <w:commentRangeEnd w:id="36"/>
+        <w:commentReference w:id="54"/>
+      </w:r>
+      <w:commentRangeEnd w:id="55"/>
       <w:r>
         <w:rPr>
           <w:rStyle w:val="CommentReference"/>
         </w:rPr>
-        <w:commentReference w:id="36"/>
+        <w:commentReference w:id="55"/>
       </w:r>
       <w:r>
         <w:t xml:space="preserve">unique wetlands, of which </w:t>
       </w:r>
-      <w:del w:id="39" w:author="Cari Ficken" w:date="2021-02-18T09:45:00Z">
+      <w:del w:id="58" w:author="Cari Ficken" w:date="2021-02-18T09:45:00Z">
         <w:r>
           <w:delText xml:space="preserve">470 </w:delText>
         </w:r>
       </w:del>
-      <w:ins w:id="40" w:author="Cari Ficken" w:date="2021-02-18T09:45:00Z">
+      <w:ins w:id="59" w:author="Cari Ficken" w:date="2021-02-18T09:45:00Z">
         <w:r>
           <w:t xml:space="preserve">a number were sampled on multiple years. For wetlands sampled over multiple years, we used only the sampling event that was </w:t>
         </w:r>
@@ -2498,68 +2575,78 @@
           <w:t>to red</w:t>
         </w:r>
       </w:ins>
-      <w:ins w:id="41" w:author="Cari Ficken" w:date="2021-02-18T09:46:00Z">
+      <w:ins w:id="60" w:author="Cari Ficken" w:date="2021-02-18T09:46:00Z">
         <w:r>
           <w:t xml:space="preserve">uce any potential variability in richness due to interannual </w:t>
         </w:r>
       </w:ins>
-      <w:ins w:id="42" w:author="Cari Ficken" w:date="2021-02-18T09:47:00Z">
+      <w:ins w:id="61" w:author="Cari Ficken" w:date="2021-02-18T09:47:00Z">
         <w:r>
           <w:t>climatic differences</w:t>
         </w:r>
       </w:ins>
-      <w:ins w:id="43" w:author="Cari Ficken" w:date="2021-02-18T09:46:00Z">
+      <w:ins w:id="62" w:author="Cari Ficken" w:date="2021-02-18T09:46:00Z">
         <w:r>
           <w:t>. T</w:t>
         </w:r>
       </w:ins>
-      <w:ins w:id="44" w:author="Cari Ficken" w:date="2021-02-18T09:47:00Z">
+      <w:ins w:id="63" w:author="Cari Ficken" w:date="2021-02-18T09:47:00Z">
         <w:r>
           <w:t>hus, our final dataset</w:t>
         </w:r>
       </w:ins>
-      <w:ins w:id="45" w:author="Cari Ficken" w:date="2021-02-18T09:48:00Z">
+      <w:ins w:id="64" w:author="Cari Ficken" w:date="2021-02-18T09:48:00Z">
         <w:r>
           <w:t xml:space="preserve"> consisted of </w:t>
         </w:r>
       </w:ins>
-      <w:ins w:id="46" w:author="Cari Ficken" w:date="2021-02-18T09:50:00Z">
+      <w:ins w:id="65" w:author="Cari Ficken" w:date="2021-02-18T09:50:00Z">
         <w:r>
           <w:t xml:space="preserve">554 wetlands sampled with the terrestrial protocol and </w:t>
         </w:r>
       </w:ins>
-      <w:ins w:id="47" w:author="Cari Ficken" w:date="2021-02-18T09:51:00Z">
+      <w:ins w:id="66" w:author="Cari Ficken" w:date="2021-02-18T09:51:00Z">
         <w:r>
           <w:t>1028 wetlands sampled with the wetland protocol for a total of N =</w:t>
         </w:r>
       </w:ins>
-      <w:ins w:id="48" w:author="Cari Ficken" w:date="2021-02-18T09:48:00Z">
+      <w:ins w:id="67" w:author="Cari Ficken" w:date="2021-02-18T09:48:00Z">
         <w:r>
           <w:t xml:space="preserve">1582 </w:t>
         </w:r>
       </w:ins>
-      <w:ins w:id="49" w:author="Cari Ficken" w:date="2021-02-18T09:51:00Z">
+      <w:ins w:id="68" w:author="Cari Ficken" w:date="2021-02-18T09:51:00Z">
         <w:r>
           <w:t>sites.</w:t>
         </w:r>
       </w:ins>
-      <w:del w:id="50" w:author="Cari Ficken" w:date="2021-02-18T09:51:00Z">
+      <w:del w:id="69" w:author="Cari Ficken" w:date="2021-02-18T09:51:00Z">
         <w:r>
           <w:delText xml:space="preserve">had been sampled twice and 1 had been sampled thrice for a total of 2054 sampling events. There were on average 5.3 years between sampling events for ABMI sites sampled twice, the site sampled thrice was sampled in 2010, 2011, and 2016. For clarity and concision, we refer to these 2054 sampling events as </w:delText>
         </w:r>
-        <w:commentRangeStart w:id="51"/>
-        <w:commentRangeStart w:id="52"/>
+        <w:commentRangeStart w:id="70"/>
+        <w:commentRangeStart w:id="71"/>
         <w:r>
           <w:delText>sites</w:delText>
         </w:r>
-        <w:commentRangeEnd w:id="51"/>
+        <w:commentRangeEnd w:id="70"/>
         <w:r>
           <w:rPr>
             <w:rStyle w:val="CommentReference"/>
           </w:rPr>
-          <w:commentReference w:id="51"/>
+          <w:commentReference w:id="70"/>
         </w:r>
       </w:del>
+      <w:commentRangeEnd w:id="71"/>
+      <w:r>
+        <w:rPr>
+          <w:rStyle w:val="CommentReference"/>
+        </w:rPr>
+        <w:commentReference w:id="71"/>
+      </w:r>
+      <w:r>
+        <w:t>.</w:t>
+      </w:r>
       <w:commentRangeEnd w:id="52"/>
       <w:r>
         <w:rPr>
@@ -2567,30 +2654,20 @@
         </w:rPr>
         <w:commentReference w:id="52"/>
       </w:r>
-      <w:r>
-        <w:t>.</w:t>
-      </w:r>
-      <w:commentRangeEnd w:id="33"/>
+      <w:commentRangeEnd w:id="53"/>
       <w:r>
         <w:rPr>
           <w:rStyle w:val="CommentReference"/>
         </w:rPr>
-        <w:commentReference w:id="33"/>
-      </w:r>
-      <w:commentRangeEnd w:id="34"/>
-      <w:r>
-        <w:rPr>
-          <w:rStyle w:val="CommentReference"/>
-        </w:rPr>
-        <w:commentReference w:id="34"/>
+        <w:commentReference w:id="53"/>
       </w:r>
     </w:p>
     <w:p>
       <w:pPr>
         <w:pStyle w:val="Heading2"/>
       </w:pPr>
-      <w:bookmarkStart w:id="53" w:name="_vydztjy7tncz" w:colFirst="0" w:colLast="0"/>
-      <w:bookmarkEnd w:id="53"/>
+      <w:bookmarkStart w:id="72" w:name="_vydztjy7tncz" w:colFirst="0" w:colLast="0"/>
+      <w:bookmarkEnd w:id="72"/>
       <w:r>
         <w:t>Vascular plant richness</w:t>
       </w:r>
@@ -2662,64 +2739,60 @@
       <w:r>
         <w:t xml:space="preserve"> to wetland moisture gradient; </w:t>
       </w:r>
-      <w:ins w:id="54" w:author="Cari Ficken" w:date="2021-02-18T09:55:00Z">
+      <w:ins w:id="73" w:author="Cari Ficken" w:date="2021-02-18T09:55:00Z">
         <w:r>
           <w:t>the vast majority of sites were sampled using 5 transects (</w:t>
         </w:r>
         <w:r>
-          <w:rPr>
-            <w:highlight w:val="yellow"/>
-            <w:rPrChange w:id="55" w:author="Cari Ficken" w:date="2021-02-18T09:56:00Z">
-              <w:rPr/>
-            </w:rPrChange>
-          </w:rPr>
           <w:t xml:space="preserve">n = </w:t>
         </w:r>
       </w:ins>
-      <w:ins w:id="56" w:author="Cari Ficken" w:date="2021-02-18T09:56:00Z">
-        <w:r>
-          <w:rPr>
-            <w:highlight w:val="yellow"/>
-            <w:rPrChange w:id="57" w:author="Cari Ficken" w:date="2021-02-18T09:56:00Z">
-              <w:rPr/>
-            </w:rPrChange>
-          </w:rPr>
-          <w:t>~1000</w:t>
-        </w:r>
-        <w:r>
-          <w:t xml:space="preserve">), though </w:t>
-        </w:r>
-      </w:ins>
-      <w:ins w:id="58" w:author="Cari Ficken" w:date="2021-02-18T09:55:00Z">
+      <w:ins w:id="74" w:author="Cari Ficken" w:date="2021-03-02T09:44:00Z">
+        <w:r>
+          <w:t xml:space="preserve">896 out of 1028 </w:t>
+        </w:r>
+        <w:r>
+          <w:t>sites sampled with the wetland protocol</w:t>
+        </w:r>
+      </w:ins>
+      <w:ins w:id="75" w:author="Cari Ficken" w:date="2021-02-18T09:56:00Z">
+        <w:r>
+          <w:t>),</w:t>
+        </w:r>
+        <w:r>
+          <w:t xml:space="preserve"> though </w:t>
+        </w:r>
+      </w:ins>
+      <w:ins w:id="76" w:author="Cari Ficken" w:date="2021-02-18T09:55:00Z">
         <w:r>
           <w:t>the number of transects sampled ranged from 1 to</w:t>
         </w:r>
       </w:ins>
-      <w:ins w:id="59" w:author="Cari Ficken" w:date="2021-02-18T09:56:00Z">
+      <w:ins w:id="77" w:author="Cari Ficken" w:date="2021-02-18T09:56:00Z">
         <w:r>
           <w:t xml:space="preserve"> 8.</w:t>
         </w:r>
       </w:ins>
-      <w:commentRangeStart w:id="60"/>
-      <w:commentRangeStart w:id="61"/>
-      <w:del w:id="62" w:author="Cari Ficken" w:date="2021-02-18T09:56:00Z">
+      <w:commentRangeStart w:id="78"/>
+      <w:commentRangeStart w:id="79"/>
+      <w:del w:id="80" w:author="Cari Ficken" w:date="2021-02-18T09:56:00Z">
         <w:r>
           <w:delText>up to 14 plots were assessed at each wetland site, spread across this gradient</w:delText>
         </w:r>
-        <w:commentRangeEnd w:id="60"/>
+        <w:commentRangeEnd w:id="78"/>
         <w:r>
           <w:rPr>
             <w:rStyle w:val="CommentReference"/>
           </w:rPr>
-          <w:commentReference w:id="60"/>
+          <w:commentReference w:id="78"/>
         </w:r>
       </w:del>
-      <w:commentRangeEnd w:id="61"/>
+      <w:commentRangeEnd w:id="79"/>
       <w:r>
         <w:rPr>
           <w:rStyle w:val="CommentReference"/>
         </w:rPr>
-        <w:commentReference w:id="61"/>
+        <w:commentReference w:id="79"/>
       </w:r>
       <w:r>
         <w:t>. Five minutes was spent in each plot identifying vascular plant species. For both protocols, unknown plants were identified in the field after the allotted survey time or brought back to the lab for further identification by an expert botanist.</w:t>
@@ -2729,28 +2802,28 @@
       <w:pPr>
         <w:pStyle w:val="Heading2"/>
       </w:pPr>
-      <w:bookmarkStart w:id="63" w:name="_wla45hqbj46v" w:colFirst="0" w:colLast="0"/>
-      <w:bookmarkEnd w:id="63"/>
-      <w:commentRangeStart w:id="64"/>
-      <w:commentRangeStart w:id="65"/>
+      <w:bookmarkStart w:id="81" w:name="_wla45hqbj46v" w:colFirst="0" w:colLast="0"/>
+      <w:bookmarkEnd w:id="81"/>
+      <w:commentRangeStart w:id="82"/>
+      <w:commentRangeStart w:id="83"/>
       <w:r>
         <w:t>Human development</w:t>
       </w:r>
-      <w:commentRangeEnd w:id="64"/>
+      <w:commentRangeEnd w:id="82"/>
       <w:r>
         <w:rPr>
           <w:rStyle w:val="CommentReference"/>
           <w:i w:val="0"/>
         </w:rPr>
-        <w:commentReference w:id="64"/>
-      </w:r>
-      <w:commentRangeEnd w:id="65"/>
+        <w:commentReference w:id="82"/>
+      </w:r>
+      <w:commentRangeEnd w:id="83"/>
       <w:r>
         <w:rPr>
           <w:rStyle w:val="CommentReference"/>
           <w:i w:val="0"/>
         </w:rPr>
-        <w:commentReference w:id="65"/>
+        <w:commentReference w:id="83"/>
       </w:r>
     </w:p>
     <w:p>
@@ -2778,8 +2851,8 @@
       <w:r>
         <w:t xml:space="preserve">. Human development datasets have been produced for years 2003-2017, although not for every site for every year. Development is broken down into six categories (agriculture, commercial and industrial, energy and mining, forestry, residential and recreational, and transportation). </w:t>
       </w:r>
-      <w:commentRangeStart w:id="66"/>
-      <w:commentRangeStart w:id="67"/>
+      <w:commentRangeStart w:id="84"/>
+      <w:commentRangeStart w:id="85"/>
       <w:r>
         <w:t>For sites sampled using the terrestrial protocol, the relative area of human development (%) is examined in a 250-m radius circle (~0.196 km</w:t>
       </w:r>
@@ -2792,32 +2865,32 @@
       <w:r>
         <w:t>) centered on the vegetation survey plot</w:t>
       </w:r>
-      <w:ins w:id="68" w:author="Cari Ficken" w:date="2021-02-11T14:07:00Z">
+      <w:ins w:id="86" w:author="Cari Ficken" w:date="2021-02-11T14:07:00Z">
         <w:r>
           <w:t>; thus</w:t>
         </w:r>
       </w:ins>
-      <w:ins w:id="69" w:author="Cari Ficken" w:date="2021-02-11T14:08:00Z">
+      <w:ins w:id="87" w:author="Cari Ficken" w:date="2021-02-11T14:08:00Z">
         <w:r>
           <w:t>,</w:t>
         </w:r>
       </w:ins>
-      <w:ins w:id="70" w:author="Cari Ficken" w:date="2021-02-11T14:07:00Z">
+      <w:ins w:id="88" w:author="Cari Ficken" w:date="2021-02-11T14:07:00Z">
         <w:r>
           <w:t xml:space="preserve"> for terrestrial sites the human </w:t>
         </w:r>
       </w:ins>
-      <w:ins w:id="71" w:author="Cari Ficken" w:date="2021-02-11T14:18:00Z">
+      <w:ins w:id="89" w:author="Cari Ficken" w:date="2021-02-11T14:18:00Z">
         <w:r>
           <w:t>development</w:t>
         </w:r>
       </w:ins>
-      <w:ins w:id="72" w:author="Cari Ficken" w:date="2021-02-11T14:07:00Z">
+      <w:ins w:id="90" w:author="Cari Ficken" w:date="2021-02-11T14:07:00Z">
         <w:r>
           <w:t xml:space="preserve"> area over</w:t>
         </w:r>
       </w:ins>
-      <w:ins w:id="73" w:author="Cari Ficken" w:date="2021-02-11T14:09:00Z">
+      <w:ins w:id="91" w:author="Cari Ficken" w:date="2021-02-11T14:09:00Z">
         <w:r>
           <w:t>laps with the vegetation sampling plots</w:t>
         </w:r>
@@ -2825,22 +2898,22 @@
       <w:r>
         <w:t>. For sites sampled with the wetland protocol, the relative area of human development is determined for a 250 m buffer around the open water zone</w:t>
       </w:r>
-      <w:ins w:id="74" w:author="Cari Ficken" w:date="2021-02-11T14:11:00Z">
+      <w:ins w:id="92" w:author="Cari Ficken" w:date="2021-02-11T14:11:00Z">
         <w:r>
           <w:t xml:space="preserve">; </w:t>
         </w:r>
       </w:ins>
-      <w:ins w:id="75" w:author="Cari Ficken" w:date="2021-02-11T14:16:00Z">
+      <w:ins w:id="93" w:author="Cari Ficken" w:date="2021-02-11T14:16:00Z">
         <w:r>
           <w:t xml:space="preserve">thus, for wetland sites, the human </w:t>
         </w:r>
       </w:ins>
-      <w:ins w:id="76" w:author="Cari Ficken" w:date="2021-02-11T14:18:00Z">
+      <w:ins w:id="94" w:author="Cari Ficken" w:date="2021-02-11T14:18:00Z">
         <w:r>
           <w:t>development ar</w:t>
         </w:r>
       </w:ins>
-      <w:ins w:id="77" w:author="Cari Ficken" w:date="2021-02-11T14:17:00Z">
+      <w:ins w:id="95" w:author="Cari Ficken" w:date="2021-02-11T14:17:00Z">
         <w:r>
           <w:t>ea also overlaps the vegetation sampling plots</w:t>
         </w:r>
@@ -2848,19 +2921,19 @@
       <w:r>
         <w:t xml:space="preserve">. </w:t>
       </w:r>
-      <w:commentRangeEnd w:id="66"/>
+      <w:commentRangeEnd w:id="84"/>
       <w:r>
         <w:rPr>
           <w:rStyle w:val="CommentReference"/>
         </w:rPr>
-        <w:commentReference w:id="66"/>
-      </w:r>
-      <w:commentRangeEnd w:id="67"/>
+        <w:commentReference w:id="84"/>
+      </w:r>
+      <w:commentRangeEnd w:id="85"/>
       <w:r>
         <w:rPr>
           <w:rStyle w:val="CommentReference"/>
         </w:rPr>
-        <w:commentReference w:id="67"/>
+        <w:commentReference w:id="85"/>
       </w:r>
       <w:r>
         <w:t>To make wetlands sampled with each protocol comparable, we report the areal extent of human development as a percentage of the total surveyed area at each site. For each vegetation sampling event, we paired human development data collected from the same year. If human development was not collected in the same year as the vegetation was sampled, we interpolated the human development collected during the closest year prior to and following vegetation sampling.</w:t>
@@ -2870,8 +2943,8 @@
       <w:pPr>
         <w:pStyle w:val="Heading2"/>
       </w:pPr>
-      <w:bookmarkStart w:id="78" w:name="_22ihufvmrgcg" w:colFirst="0" w:colLast="0"/>
-      <w:bookmarkEnd w:id="78"/>
+      <w:bookmarkStart w:id="96" w:name="_22ihufvmrgcg" w:colFirst="0" w:colLast="0"/>
+      <w:bookmarkEnd w:id="96"/>
       <w:r>
         <w:t>Realized niche specialization</w:t>
       </w:r>
@@ -2907,7 +2980,11 @@
         <w:fldChar w:fldCharType="end"/>
       </w:r>
       <w:r>
-        <w:t xml:space="preserve"> for presence/absence data. Briefly, sites were binned into deciles of human development extent. As the niche specialization calculation is based on species occurrence, to avoid bias</w:t>
+        <w:t xml:space="preserve"> for presence/absence data. Briefly, sites were binned into deciles of human development extent. As the niche specialization calculation is based on species </w:t>
+      </w:r>
+      <w:r>
+        <w:lastRenderedPageBreak/>
+        <w:t>occurrence, to avoid bias</w:t>
       </w:r>
       <w:r>
         <w:t>,</w:t>
@@ -2919,11 +2996,7 @@
         <w:t>was</w:t>
       </w:r>
       <w:r>
-        <w:t xml:space="preserve"> assigned the same number of sites. We excluded 127 species that </w:t>
-      </w:r>
-      <w:r>
-        <w:lastRenderedPageBreak/>
-        <w:t xml:space="preserve">we deemed to be ‘rare’ (≤ 3 occurrences in the dataset) to avoid including records that may have reflected potential </w:t>
+        <w:t xml:space="preserve"> assigned the same number of sites. We excluded 127 species that we deemed to be ‘rare’ (≤ 3 occurrences in the dataset) to avoid including records that may have reflected potential </w:t>
       </w:r>
       <w:r>
         <w:t>mis</w:t>
@@ -2957,39 +3030,39 @@
       <w:pPr>
         <w:pStyle w:val="Heading2"/>
       </w:pPr>
-      <w:bookmarkStart w:id="79" w:name="_mfgpgxqp5efs" w:colFirst="0" w:colLast="0"/>
-      <w:bookmarkStart w:id="80" w:name="_Hlk27990297"/>
-      <w:bookmarkEnd w:id="79"/>
+      <w:bookmarkStart w:id="97" w:name="_mfgpgxqp5efs" w:colFirst="0" w:colLast="0"/>
+      <w:bookmarkStart w:id="98" w:name="_Hlk27990297"/>
+      <w:bookmarkEnd w:id="97"/>
       <w:r>
         <w:t>Comparisons among human development levels</w:t>
       </w:r>
     </w:p>
-    <w:bookmarkEnd w:id="80"/>
+    <w:bookmarkEnd w:id="98"/>
     <w:p>
       <w:r>
         <w:t xml:space="preserve">To compare wetlands surrounded by different human development extents, we selected wetlands surrounded by 0% (n = </w:t>
       </w:r>
-      <w:del w:id="81" w:author="Cari Ficken" w:date="2021-02-18T11:46:00Z">
+      <w:del w:id="99" w:author="Cari Ficken" w:date="2021-02-18T11:46:00Z">
         <w:r>
           <w:delText>566</w:delText>
         </w:r>
       </w:del>
-      <w:ins w:id="82" w:author="Cari Ficken" w:date="2021-02-18T11:46:00Z">
+      <w:ins w:id="100" w:author="Cari Ficken" w:date="2021-02-18T11:46:00Z">
         <w:r>
           <w:t>435</w:t>
         </w:r>
       </w:ins>
-      <w:commentRangeStart w:id="83"/>
-      <w:commentRangeStart w:id="84"/>
+      <w:commentRangeStart w:id="101"/>
+      <w:commentRangeStart w:id="102"/>
       <w:r>
         <w:t xml:space="preserve">), 45-55% (n = </w:t>
       </w:r>
-      <w:del w:id="85" w:author="Cari Ficken" w:date="2021-02-18T11:46:00Z">
+      <w:del w:id="103" w:author="Cari Ficken" w:date="2021-02-18T11:46:00Z">
         <w:r>
           <w:delText>69</w:delText>
         </w:r>
       </w:del>
-      <w:ins w:id="86" w:author="Cari Ficken" w:date="2021-02-18T11:46:00Z">
+      <w:ins w:id="104" w:author="Cari Ficken" w:date="2021-02-18T11:46:00Z">
         <w:r>
           <w:t>53</w:t>
         </w:r>
@@ -2997,19 +3070,19 @@
       <w:r>
         <w:t xml:space="preserve">), </w:t>
       </w:r>
-      <w:commentRangeEnd w:id="83"/>
+      <w:commentRangeEnd w:id="101"/>
       <w:r>
         <w:rPr>
           <w:rStyle w:val="CommentReference"/>
         </w:rPr>
-        <w:commentReference w:id="83"/>
-      </w:r>
-      <w:commentRangeEnd w:id="84"/>
+        <w:commentReference w:id="101"/>
+      </w:r>
+      <w:commentRangeEnd w:id="102"/>
       <w:r>
         <w:rPr>
           <w:rStyle w:val="CommentReference"/>
         </w:rPr>
-        <w:commentReference w:id="84"/>
+        <w:commentReference w:id="102"/>
       </w:r>
       <w:r>
         <w:t>and ≥</w:t>
@@ -3020,12 +3093,12 @@
       <w:r>
         <w:t>90% (n = 1</w:t>
       </w:r>
-      <w:ins w:id="87" w:author="Cari Ficken" w:date="2021-02-18T11:46:00Z">
+      <w:ins w:id="105" w:author="Cari Ficken" w:date="2021-02-18T11:46:00Z">
         <w:r>
           <w:t>25</w:t>
         </w:r>
       </w:ins>
-      <w:del w:id="88" w:author="Cari Ficken" w:date="2021-02-18T11:46:00Z">
+      <w:del w:id="106" w:author="Cari Ficken" w:date="2021-02-18T11:46:00Z">
         <w:r>
           <w:delText>76</w:delText>
         </w:r>
@@ -3038,47 +3111,47 @@
       <w:pPr>
         <w:pStyle w:val="Heading2"/>
       </w:pPr>
-      <w:commentRangeStart w:id="89"/>
-      <w:commentRangeStart w:id="90"/>
-      <w:commentRangeStart w:id="91"/>
-      <w:commentRangeStart w:id="92"/>
+      <w:commentRangeStart w:id="107"/>
+      <w:commentRangeStart w:id="108"/>
+      <w:commentRangeStart w:id="109"/>
+      <w:commentRangeStart w:id="110"/>
       <w:r>
         <w:t>Statistical</w:t>
       </w:r>
       <w:r>
         <w:t xml:space="preserve"> analyses</w:t>
       </w:r>
-      <w:commentRangeEnd w:id="89"/>
+      <w:commentRangeEnd w:id="107"/>
       <w:r>
         <w:rPr>
           <w:rStyle w:val="CommentReference"/>
           <w:i w:val="0"/>
         </w:rPr>
-        <w:commentReference w:id="89"/>
-      </w:r>
-      <w:commentRangeEnd w:id="90"/>
-      <w:commentRangeEnd w:id="91"/>
-      <w:commentRangeEnd w:id="92"/>
+        <w:commentReference w:id="107"/>
+      </w:r>
+      <w:commentRangeEnd w:id="108"/>
+      <w:commentRangeEnd w:id="109"/>
+      <w:commentRangeEnd w:id="110"/>
       <w:r>
         <w:rPr>
           <w:rStyle w:val="CommentReference"/>
           <w:i w:val="0"/>
         </w:rPr>
-        <w:commentReference w:id="90"/>
+        <w:commentReference w:id="108"/>
       </w:r>
       <w:r>
         <w:rPr>
           <w:rStyle w:val="CommentReference"/>
           <w:i w:val="0"/>
         </w:rPr>
-        <w:commentReference w:id="91"/>
+        <w:commentReference w:id="109"/>
       </w:r>
       <w:r>
         <w:rPr>
           <w:rStyle w:val="CommentReference"/>
           <w:i w:val="0"/>
         </w:rPr>
-        <w:commentReference w:id="92"/>
+        <w:commentReference w:id="110"/>
       </w:r>
     </w:p>
     <w:p>
@@ -3140,7 +3213,7 @@
       <w:r>
         <w:t>. Separate models were created for richness and niche specialization</w:t>
       </w:r>
-      <w:ins w:id="93" w:author="Cari Ficken" w:date="2021-02-11T14:47:00Z">
+      <w:ins w:id="111" w:author="Cari Ficken" w:date="2021-02-11T14:47:00Z">
         <w:r>
           <w:t xml:space="preserve"> (both untransformed)</w:t>
         </w:r>
@@ -3148,32 +3221,32 @@
       <w:r>
         <w:t>.</w:t>
       </w:r>
-      <w:ins w:id="94" w:author="Cari Ficken" w:date="2021-02-18T09:59:00Z">
+      <w:ins w:id="112" w:author="Cari Ficken" w:date="2021-02-18T09:59:00Z">
         <w:r>
           <w:t xml:space="preserve"> </w:t>
         </w:r>
       </w:ins>
-      <w:ins w:id="95" w:author="Cari Ficken" w:date="2021-02-18T11:47:00Z">
+      <w:ins w:id="113" w:author="Cari Ficken" w:date="2021-02-18T11:47:00Z">
         <w:r>
           <w:t>Data and models</w:t>
         </w:r>
       </w:ins>
-      <w:ins w:id="96" w:author="Cari Ficken" w:date="2021-02-18T09:59:00Z">
+      <w:ins w:id="114" w:author="Cari Ficken" w:date="2021-02-18T09:59:00Z">
         <w:r>
           <w:t xml:space="preserve"> were visually inspected to determine that they met the </w:t>
         </w:r>
       </w:ins>
-      <w:ins w:id="97" w:author="Cari Ficken" w:date="2021-02-18T11:46:00Z">
+      <w:ins w:id="115" w:author="Cari Ficken" w:date="2021-02-18T11:46:00Z">
         <w:r>
           <w:t>test</w:t>
         </w:r>
       </w:ins>
-      <w:ins w:id="98" w:author="Cari Ficken" w:date="2021-02-18T11:47:00Z">
+      <w:ins w:id="116" w:author="Cari Ficken" w:date="2021-02-18T11:47:00Z">
         <w:r>
           <w:t xml:space="preserve"> </w:t>
         </w:r>
       </w:ins>
-      <w:ins w:id="99" w:author="Cari Ficken" w:date="2021-02-18T09:59:00Z">
+      <w:ins w:id="117" w:author="Cari Ficken" w:date="2021-02-18T09:59:00Z">
         <w:r>
           <w:t>assumptions.</w:t>
         </w:r>
@@ -3181,75 +3254,75 @@
       <w:r>
         <w:t xml:space="preserve"> </w:t>
       </w:r>
-      <w:commentRangeStart w:id="100"/>
-      <w:commentRangeStart w:id="101"/>
+      <w:commentRangeStart w:id="118"/>
+      <w:commentRangeStart w:id="119"/>
       <w:r>
         <w:t xml:space="preserve">In both models, the percent cover of human development was the predictor and we included </w:t>
       </w:r>
-      <w:commentRangeStart w:id="102"/>
-      <w:commentRangeStart w:id="103"/>
+      <w:commentRangeStart w:id="120"/>
+      <w:commentRangeStart w:id="121"/>
       <w:r>
         <w:t xml:space="preserve">protocol (i.e. wetland or terrestrial) as a </w:t>
       </w:r>
-      <w:commentRangeStart w:id="104"/>
-      <w:commentRangeStart w:id="105"/>
+      <w:commentRangeStart w:id="122"/>
+      <w:commentRangeStart w:id="123"/>
       <w:r>
         <w:t xml:space="preserve">fixed effect </w:t>
       </w:r>
-      <w:commentRangeEnd w:id="102"/>
+      <w:commentRangeEnd w:id="120"/>
       <w:r>
         <w:rPr>
           <w:rStyle w:val="CommentReference"/>
         </w:rPr>
-        <w:commentReference w:id="102"/>
-      </w:r>
-      <w:commentRangeEnd w:id="103"/>
+        <w:commentReference w:id="120"/>
+      </w:r>
+      <w:commentRangeEnd w:id="121"/>
       <w:r>
         <w:rPr>
           <w:rStyle w:val="CommentReference"/>
         </w:rPr>
-        <w:commentReference w:id="103"/>
+        <w:commentReference w:id="121"/>
       </w:r>
       <w:r>
         <w:t>to account for potential differences in the response variable due to sampling methodology.</w:t>
       </w:r>
-      <w:commentRangeEnd w:id="100"/>
+      <w:commentRangeEnd w:id="118"/>
       <w:r>
         <w:rPr>
           <w:rStyle w:val="CommentReference"/>
         </w:rPr>
-        <w:commentReference w:id="100"/>
-      </w:r>
-      <w:commentRangeEnd w:id="101"/>
+        <w:commentReference w:id="118"/>
+      </w:r>
+      <w:commentRangeEnd w:id="119"/>
       <w:r>
         <w:rPr>
           <w:rStyle w:val="CommentReference"/>
         </w:rPr>
-        <w:commentReference w:id="101"/>
-      </w:r>
-      <w:r>
-        <w:t xml:space="preserve"> </w:t>
-      </w:r>
-      <w:commentRangeEnd w:id="104"/>
+        <w:commentReference w:id="119"/>
+      </w:r>
+      <w:r>
+        <w:t xml:space="preserve"> </w:t>
+      </w:r>
+      <w:commentRangeEnd w:id="122"/>
       <w:r>
         <w:rPr>
           <w:rStyle w:val="CommentReference"/>
         </w:rPr>
-        <w:commentReference w:id="104"/>
-      </w:r>
-      <w:commentRangeEnd w:id="105"/>
+        <w:commentReference w:id="122"/>
+      </w:r>
+      <w:commentRangeEnd w:id="123"/>
       <w:r>
         <w:rPr>
           <w:rStyle w:val="CommentReference"/>
         </w:rPr>
-        <w:commentReference w:id="105"/>
-      </w:r>
-      <w:commentRangeStart w:id="106"/>
-      <w:commentRangeStart w:id="107"/>
+        <w:commentReference w:id="123"/>
+      </w:r>
+      <w:commentRangeStart w:id="124"/>
+      <w:commentRangeStart w:id="125"/>
       <w:r>
         <w:t xml:space="preserve">We included sampling year </w:t>
       </w:r>
-      <w:del w:id="108" w:author="Cari Ficken" w:date="2021-02-22T15:56:00Z">
+      <w:del w:id="126" w:author="Cari Ficken" w:date="2021-02-22T15:56:00Z">
         <w:r>
           <w:delText xml:space="preserve">and site identity </w:delText>
         </w:r>
@@ -3257,7 +3330,7 @@
       <w:r>
         <w:t>as</w:t>
       </w:r>
-      <w:ins w:id="109" w:author="Cari Ficken" w:date="2021-02-22T15:56:00Z">
+      <w:ins w:id="127" w:author="Cari Ficken" w:date="2021-02-22T15:56:00Z">
         <w:r>
           <w:t xml:space="preserve"> a</w:t>
         </w:r>
@@ -3265,7 +3338,7 @@
       <w:r>
         <w:t xml:space="preserve"> random effect</w:t>
       </w:r>
-      <w:del w:id="110" w:author="Cari Ficken" w:date="2021-02-22T15:56:00Z">
+      <w:del w:id="128" w:author="Cari Ficken" w:date="2021-02-22T15:56:00Z">
         <w:r>
           <w:delText>s</w:delText>
         </w:r>
@@ -3273,12 +3346,12 @@
       <w:r>
         <w:t xml:space="preserve"> to account for any differences in </w:t>
       </w:r>
-      <w:ins w:id="111" w:author="Cari Ficken" w:date="2021-02-22T15:56:00Z">
+      <w:ins w:id="129" w:author="Cari Ficken" w:date="2021-02-22T15:56:00Z">
         <w:r>
           <w:t xml:space="preserve">response due to interannual climatic variation </w:t>
         </w:r>
       </w:ins>
-      <w:del w:id="112" w:author="Cari Ficken" w:date="2021-02-22T15:56:00Z">
+      <w:del w:id="130" w:author="Cari Ficken" w:date="2021-02-22T15:56:00Z">
         <w:r>
           <w:delText xml:space="preserve">sampling year for sites that were sampled </w:delText>
         </w:r>
@@ -3292,63 +3365,72 @@
       <w:r>
         <w:t xml:space="preserve">. </w:t>
       </w:r>
-      <w:commentRangeEnd w:id="106"/>
+      <w:commentRangeEnd w:id="124"/>
       <w:r>
         <w:rPr>
           <w:rStyle w:val="CommentReference"/>
         </w:rPr>
-        <w:commentReference w:id="106"/>
-      </w:r>
-      <w:commentRangeEnd w:id="107"/>
+        <w:commentReference w:id="124"/>
+      </w:r>
+      <w:commentRangeEnd w:id="125"/>
       <w:r>
         <w:rPr>
           <w:rStyle w:val="CommentReference"/>
         </w:rPr>
-        <w:commentReference w:id="107"/>
-      </w:r>
-      <w:commentRangeStart w:id="113"/>
-      <w:commentRangeStart w:id="114"/>
+        <w:commentReference w:id="125"/>
+      </w:r>
+      <w:commentRangeStart w:id="131"/>
+      <w:commentRangeStart w:id="132"/>
       <w:r>
         <w:t xml:space="preserve">We first compared models that included plant species richness as a linear vs second order polynomial fit of human development using </w:t>
       </w:r>
-      <w:commentRangeStart w:id="115"/>
+      <w:commentRangeStart w:id="133"/>
+      <w:commentRangeStart w:id="134"/>
       <w:r>
         <w:t xml:space="preserve">AIC </w:t>
       </w:r>
-      <w:commentRangeEnd w:id="115"/>
+      <w:commentRangeEnd w:id="133"/>
       <w:r>
         <w:rPr>
           <w:rStyle w:val="CommentReference"/>
         </w:rPr>
-        <w:commentReference w:id="115"/>
+        <w:commentReference w:id="133"/>
+      </w:r>
+      <w:commentRangeEnd w:id="134"/>
+      <w:r>
+        <w:rPr>
+          <w:rStyle w:val="CommentReference"/>
+        </w:rPr>
+        <w:commentReference w:id="134"/>
       </w:r>
       <w:r>
         <w:t>and chose the model that minimized AIC</w:t>
       </w:r>
-      <w:commentRangeEnd w:id="113"/>
+      <w:commentRangeEnd w:id="131"/>
       <w:r>
         <w:rPr>
           <w:rStyle w:val="CommentReference"/>
         </w:rPr>
-        <w:commentReference w:id="113"/>
-      </w:r>
-      <w:commentRangeEnd w:id="114"/>
+        <w:commentReference w:id="131"/>
+      </w:r>
+      <w:commentRangeEnd w:id="132"/>
       <w:r>
         <w:rPr>
           <w:rStyle w:val="CommentReference"/>
         </w:rPr>
-        <w:commentReference w:id="114"/>
+        <w:commentReference w:id="132"/>
       </w:r>
       <w:r>
         <w:t xml:space="preserve">. </w:t>
       </w:r>
-      <w:ins w:id="116" w:author="Cari Ficken" w:date="2021-03-01T15:25:00Z">
+      <w:ins w:id="135" w:author="Cari Ficken" w:date="2021-03-01T15:25:00Z">
         <w:r>
           <w:t xml:space="preserve">We </w:t>
         </w:r>
       </w:ins>
-      <w:ins w:id="117" w:author="Cari Ficken" w:date="2021-03-01T15:26:00Z">
-        <w:r>
+      <w:ins w:id="136" w:author="Cari Ficken" w:date="2021-03-01T15:26:00Z">
+        <w:r>
+          <w:lastRenderedPageBreak/>
           <w:t xml:space="preserve">compared linear and polynomial models because our </w:t>
         </w:r>
         <w:r>
@@ -3367,17 +3449,17 @@
           <w:t xml:space="preserve"> hypothesis</w:t>
         </w:r>
       </w:ins>
-      <w:ins w:id="118" w:author="Cari Ficken" w:date="2021-03-01T15:27:00Z">
+      <w:ins w:id="137" w:author="Cari Ficken" w:date="2021-03-01T15:27:00Z">
         <w:r>
           <w:t>,</w:t>
         </w:r>
       </w:ins>
-      <w:ins w:id="119" w:author="Cari Ficken" w:date="2021-03-01T15:26:00Z">
+      <w:ins w:id="138" w:author="Cari Ficken" w:date="2021-03-01T15:26:00Z">
         <w:r>
           <w:t xml:space="preserve"> </w:t>
         </w:r>
       </w:ins>
-      <w:ins w:id="120" w:author="Cari Ficken" w:date="2021-03-01T15:27:00Z">
+      <w:ins w:id="139" w:author="Cari Ficken" w:date="2021-03-01T15:27:00Z">
         <w:r>
           <w:t xml:space="preserve">based on previous work </w:t>
         </w:r>
@@ -3392,27 +3474,23 @@
         <w:fldChar w:fldCharType="separate"/>
       </w:r>
       <w:r>
-        <w:t xml:space="preserve">(Mayor </w:t>
-      </w:r>
-      <w:r>
-        <w:lastRenderedPageBreak/>
-        <w:t>et al., 2012)</w:t>
+        <w:t>(Mayor et al., 2012)</w:t>
       </w:r>
       <w:r>
         <w:fldChar w:fldCharType="end"/>
       </w:r>
-      <w:ins w:id="121" w:author="Cari Ficken" w:date="2021-03-01T15:28:00Z">
+      <w:ins w:id="140" w:author="Cari Ficken" w:date="2021-03-01T15:28:00Z">
         <w:r>
           <w:t>, was that a second order polynomial model would be the best fit for relationships between human development and richness; visual inspection of the relationships did not warrant testing other polynomial models.</w:t>
         </w:r>
       </w:ins>
-      <w:ins w:id="122" w:author="Cari Ficken" w:date="2021-03-01T15:26:00Z">
+      <w:ins w:id="141" w:author="Cari Ficken" w:date="2021-03-01T15:26:00Z">
         <w:r>
           <w:t xml:space="preserve"> </w:t>
         </w:r>
       </w:ins>
-      <w:commentRangeStart w:id="123"/>
-      <w:commentRangeStart w:id="124"/>
+      <w:commentRangeStart w:id="142"/>
+      <w:commentRangeStart w:id="143"/>
       <w:r>
         <w:t>Next</w:t>
       </w:r>
@@ -3446,26 +3524,26 @@
       <w:r>
         <w:t xml:space="preserve"> human development, and again chose the model that minimized AIC.</w:t>
       </w:r>
-      <w:commentRangeEnd w:id="123"/>
+      <w:commentRangeEnd w:id="142"/>
       <w:r>
         <w:rPr>
           <w:rStyle w:val="CommentReference"/>
         </w:rPr>
-        <w:commentReference w:id="123"/>
-      </w:r>
-      <w:commentRangeEnd w:id="124"/>
+        <w:commentReference w:id="142"/>
+      </w:r>
+      <w:commentRangeEnd w:id="143"/>
       <w:r>
         <w:rPr>
           <w:rStyle w:val="CommentReference"/>
         </w:rPr>
-        <w:commentReference w:id="124"/>
-      </w:r>
-      <w:ins w:id="125" w:author="Cari Ficken" w:date="2021-02-22T15:57:00Z">
+        <w:commentReference w:id="143"/>
+      </w:r>
+      <w:ins w:id="144" w:author="Cari Ficken" w:date="2021-02-22T15:57:00Z">
         <w:r>
           <w:t xml:space="preserve"> We tested for spatial autocorrelation of final models by calculating Moran’s I statistic </w:t>
         </w:r>
       </w:ins>
-      <w:ins w:id="126" w:author="Cari Ficken" w:date="2021-02-22T15:58:00Z">
+      <w:ins w:id="145" w:author="Cari Ficken" w:date="2021-02-22T15:58:00Z">
         <w:r>
           <w:t xml:space="preserve">with the </w:t>
         </w:r>
@@ -3493,7 +3571,7 @@
       <w:r>
         <w:fldChar w:fldCharType="end"/>
       </w:r>
-      <w:ins w:id="127" w:author="Cari Ficken" w:date="2021-02-22T19:10:00Z">
+      <w:ins w:id="146" w:author="Cari Ficken" w:date="2021-02-22T19:10:00Z">
         <w:r>
           <w:t>.</w:t>
         </w:r>
@@ -3510,16 +3588,16 @@
       <w:r>
         <w:t xml:space="preserve">To examine whether the floristic composition differed among communities surrounded by low, intermediate, and high human development levels, we performed a Nonmetric Multidimensional Scaling (NMDS) analysis with </w:t>
       </w:r>
-      <w:commentRangeStart w:id="128"/>
-      <w:commentRangeStart w:id="129"/>
-      <w:del w:id="130" w:author="Cari Ficken" w:date="2021-02-18T10:25:00Z">
+      <w:commentRangeStart w:id="147"/>
+      <w:commentRangeStart w:id="148"/>
+      <w:del w:id="149" w:author="Cari Ficken" w:date="2021-02-18T10:25:00Z">
         <w:r>
           <w:delText xml:space="preserve">Jaccard </w:delText>
         </w:r>
       </w:del>
-      <w:commentRangeEnd w:id="128"/>
+      <w:commentRangeEnd w:id="147"/>
       <w:proofErr w:type="spellStart"/>
-      <w:ins w:id="131" w:author="Cari Ficken" w:date="2021-02-22T15:07:00Z">
+      <w:ins w:id="150" w:author="Cari Ficken" w:date="2021-02-22T15:07:00Z">
         <w:r>
           <w:t>Raup</w:t>
         </w:r>
@@ -3528,7 +3606,7 @@
           <w:t>-Crick</w:t>
         </w:r>
       </w:ins>
-      <w:ins w:id="132" w:author="Cari Ficken" w:date="2021-02-18T10:25:00Z">
+      <w:ins w:id="151" w:author="Cari Ficken" w:date="2021-02-18T10:25:00Z">
         <w:r>
           <w:t xml:space="preserve"> </w:t>
         </w:r>
@@ -3537,14 +3615,14 @@
         <w:rPr>
           <w:rStyle w:val="CommentReference"/>
         </w:rPr>
-        <w:commentReference w:id="128"/>
-      </w:r>
-      <w:commentRangeEnd w:id="129"/>
+        <w:commentReference w:id="147"/>
+      </w:r>
+      <w:commentRangeEnd w:id="148"/>
       <w:r>
         <w:rPr>
           <w:rStyle w:val="CommentReference"/>
         </w:rPr>
-        <w:commentReference w:id="129"/>
+        <w:commentReference w:id="148"/>
       </w:r>
       <w:r>
         <w:t xml:space="preserve">distances using the </w:t>
@@ -3599,7 +3677,7 @@
       <w:r>
         <w:t xml:space="preserve"> in R.</w:t>
       </w:r>
-      <w:ins w:id="133" w:author="Cari Ficken" w:date="2021-02-18T11:26:00Z">
+      <w:ins w:id="152" w:author="Cari Ficken" w:date="2021-02-18T11:26:00Z">
         <w:r>
           <w:t xml:space="preserve"> </w:t>
         </w:r>
@@ -3607,17 +3685,17 @@
           <w:t>Differenc</w:t>
         </w:r>
       </w:ins>
-      <w:ins w:id="134" w:author="Cari Ficken" w:date="2021-02-18T11:27:00Z">
+      <w:ins w:id="153" w:author="Cari Ficken" w:date="2021-02-18T11:27:00Z">
         <w:r>
           <w:t xml:space="preserve">es in composition detected by adonis2 can be attributable to different mean composition or composition variances; to test whether </w:t>
         </w:r>
       </w:ins>
-      <w:ins w:id="135" w:author="Cari Ficken" w:date="2021-02-18T11:28:00Z">
+      <w:ins w:id="154" w:author="Cari Ficken" w:date="2021-02-18T11:28:00Z">
         <w:r>
           <w:t>sites in each human development level exhibited different variances, we also performed a dispersion</w:t>
         </w:r>
       </w:ins>
-      <w:ins w:id="136" w:author="Cari Ficken" w:date="2021-02-18T11:29:00Z">
+      <w:ins w:id="155" w:author="Cari Ficken" w:date="2021-02-18T11:29:00Z">
         <w:r>
           <w:t xml:space="preserve"> test using the </w:t>
         </w:r>
@@ -3639,7 +3717,7 @@
       <w:r>
         <w:instrText xml:space="preserve"> ADDIN ZOTERO_ITEM CSL_CITATION {"citationID":"xAA2QlVs","properties":{"formattedCitation":"(Oksanen et al., 2018)","plainCitation":"(Oksanen et al., 2018)","noteIndex":0},"citationItems":[{"id":760,"uris":["http://zotero.org/users/5389092/items/G9NDYFXF"],"uri":["http://zotero.org/users/5389092/items/G9NDYFXF"],"itemData":{"id":760,"type":"book","title":"vegan: Community Ecology Package","author":[{"family":"Oksanen","given":"J"},{"family":"Blanchet","given":"F. Guillaume"},{"family":"Friendly","given":"Michael"},{"family":"Kindt","given":"Roeland"},{"family":"Legendre","given":"P."},{"family":"McGlinn","given":"Dan"},{"family":"Minchin","given":"Peter R."},{"family":"O'Hara","given":"R B"},{"family":"Simpson","given":"Gavin L."},{"family":"Solymos","given":"Peter"},{"family":"Stevens","given":"M. Henry H."},{"family":"Szoecs","given":"Eduard"},{"family":"Wagner","given":"Helene"}],"issued":{"date-parts":[["2018"]]}}}],"schema":"https://github.com/citation-style-language/schema/raw/master/csl-citation.json"} </w:instrText>
       </w:r>
-      <w:ins w:id="137" w:author="Cari Ficken" w:date="2021-02-18T11:29:00Z">
+      <w:ins w:id="156" w:author="Cari Ficken" w:date="2021-02-18T11:29:00Z">
         <w:r>
           <w:fldChar w:fldCharType="separate"/>
         </w:r>
@@ -3661,28 +3739,28 @@
       <w:pPr>
         <w:pStyle w:val="Heading1"/>
       </w:pPr>
-      <w:bookmarkStart w:id="138" w:name="_e69flg9djva6" w:colFirst="0" w:colLast="0"/>
-      <w:bookmarkEnd w:id="138"/>
-      <w:commentRangeStart w:id="139"/>
-      <w:commentRangeStart w:id="140"/>
+      <w:bookmarkStart w:id="157" w:name="_e69flg9djva6" w:colFirst="0" w:colLast="0"/>
+      <w:bookmarkEnd w:id="157"/>
+      <w:commentRangeStart w:id="158"/>
+      <w:commentRangeStart w:id="159"/>
       <w:r>
         <w:t>Results</w:t>
       </w:r>
-      <w:commentRangeEnd w:id="139"/>
+      <w:commentRangeEnd w:id="158"/>
       <w:r>
         <w:rPr>
           <w:rStyle w:val="CommentReference"/>
           <w:b w:val="0"/>
         </w:rPr>
-        <w:commentReference w:id="139"/>
-      </w:r>
-      <w:commentRangeEnd w:id="140"/>
+        <w:commentReference w:id="158"/>
+      </w:r>
+      <w:commentRangeEnd w:id="159"/>
       <w:r>
         <w:rPr>
           <w:rStyle w:val="CommentReference"/>
           <w:b w:val="0"/>
         </w:rPr>
-        <w:commentReference w:id="140"/>
+        <w:commentReference w:id="159"/>
       </w:r>
     </w:p>
     <w:p>
@@ -3697,12 +3775,12 @@
       <w:r>
         <w:t xml:space="preserve">cross </w:t>
       </w:r>
-      <w:del w:id="141" w:author="Cari Ficken" w:date="2021-02-18T11:47:00Z">
+      <w:del w:id="160" w:author="Cari Ficken" w:date="2021-02-18T11:47:00Z">
         <w:r>
           <w:delText xml:space="preserve">2054 </w:delText>
         </w:r>
       </w:del>
-      <w:ins w:id="142" w:author="Cari Ficken" w:date="2021-02-18T11:47:00Z">
+      <w:ins w:id="161" w:author="Cari Ficken" w:date="2021-02-18T11:47:00Z">
         <w:r>
           <w:t>1582</w:t>
         </w:r>
@@ -3737,12 +3815,12 @@
       <w:r>
         <w:t xml:space="preserve"> (marginal-R² = 0.1</w:t>
       </w:r>
-      <w:del w:id="143" w:author="Cari Ficken" w:date="2021-02-18T16:26:00Z">
+      <w:del w:id="162" w:author="Cari Ficken" w:date="2021-02-18T16:26:00Z">
         <w:r>
           <w:delText>7</w:delText>
         </w:r>
       </w:del>
-      <w:ins w:id="144" w:author="Cari Ficken" w:date="2021-02-18T16:26:00Z">
+      <w:ins w:id="163" w:author="Cari Ficken" w:date="2021-02-18T16:26:00Z">
         <w:r>
           <w:t>9</w:t>
         </w:r>
@@ -3750,12 +3828,12 @@
       <w:r>
         <w:t>, conditional-R² = 0.</w:t>
       </w:r>
-      <w:del w:id="145" w:author="Cari Ficken" w:date="2021-02-18T16:26:00Z">
+      <w:del w:id="164" w:author="Cari Ficken" w:date="2021-02-18T16:26:00Z">
         <w:r>
           <w:delText>74</w:delText>
         </w:r>
       </w:del>
-      <w:ins w:id="146" w:author="Cari Ficken" w:date="2021-02-18T16:26:00Z">
+      <w:ins w:id="165" w:author="Cari Ficken" w:date="2021-02-18T16:26:00Z">
         <w:r>
           <w:t>21</w:t>
         </w:r>
@@ -3769,22 +3847,22 @@
       <w:r>
         <w:t xml:space="preserve"> P &lt; 0.001; ΔAIC vs linear model = </w:t>
       </w:r>
-      <w:ins w:id="147" w:author="Cari Ficken" w:date="2021-02-18T16:27:00Z">
+      <w:ins w:id="166" w:author="Cari Ficken" w:date="2021-02-18T16:27:00Z">
         <w:r>
           <w:t>88.</w:t>
         </w:r>
       </w:ins>
-      <w:ins w:id="148" w:author="Cari Ficken" w:date="2021-02-18T16:35:00Z">
+      <w:ins w:id="167" w:author="Cari Ficken" w:date="2021-02-18T16:35:00Z">
         <w:r>
           <w:t>6</w:t>
         </w:r>
       </w:ins>
-      <w:ins w:id="149" w:author="Cari Ficken" w:date="2021-02-18T16:27:00Z">
+      <w:ins w:id="168" w:author="Cari Ficken" w:date="2021-02-18T16:27:00Z">
         <w:r>
           <w:t>7</w:t>
         </w:r>
       </w:ins>
-      <w:del w:id="150" w:author="Cari Ficken" w:date="2021-02-18T16:27:00Z">
+      <w:del w:id="169" w:author="Cari Ficken" w:date="2021-02-18T16:27:00Z">
         <w:r>
           <w:delText>99.</w:delText>
         </w:r>
@@ -3900,12 +3978,12 @@
       <w:r>
         <w:t>1</w:t>
       </w:r>
-      <w:del w:id="151" w:author="Cari Ficken" w:date="2021-02-18T16:32:00Z">
+      <w:del w:id="170" w:author="Cari Ficken" w:date="2021-02-18T16:32:00Z">
         <w:r>
           <w:delText>3</w:delText>
         </w:r>
       </w:del>
-      <w:ins w:id="152" w:author="Cari Ficken" w:date="2021-02-18T16:32:00Z">
+      <w:ins w:id="171" w:author="Cari Ficken" w:date="2021-02-18T16:32:00Z">
         <w:r>
           <w:t>4</w:t>
         </w:r>
@@ -3913,39 +3991,46 @@
       <w:r>
         <w:t>, conditional-R² = 0.</w:t>
       </w:r>
-      <w:ins w:id="153" w:author="Cari Ficken" w:date="2021-02-18T16:32:00Z">
+      <w:ins w:id="172" w:author="Cari Ficken" w:date="2021-02-18T16:32:00Z">
         <w:r>
           <w:t>16</w:t>
         </w:r>
       </w:ins>
-      <w:del w:id="154" w:author="Cari Ficken" w:date="2021-02-18T16:32:00Z">
+      <w:del w:id="173" w:author="Cari Ficken" w:date="2021-02-18T16:32:00Z">
         <w:r>
           <w:delText>85</w:delText>
         </w:r>
       </w:del>
       <w:r>
-        <w:t xml:space="preserve">, all </w:t>
-      </w:r>
-      <w:commentRangeStart w:id="155"/>
+        <w:t xml:space="preserve">, </w:t>
+      </w:r>
+      <w:del w:id="174" w:author="Cari Ficken" w:date="2021-03-02T09:27:00Z">
+        <w:r>
+          <w:delText xml:space="preserve">all </w:delText>
+        </w:r>
+      </w:del>
+      <w:ins w:id="175" w:author="Cari Ficken" w:date="2021-03-02T09:27:00Z">
+        <w:r>
+          <w:t xml:space="preserve"> </w:t>
+        </w:r>
+      </w:ins>
       <w:r>
         <w:t>P &lt; 0.001</w:t>
       </w:r>
-      <w:commentRangeEnd w:id="155"/>
-      <w:r>
-        <w:rPr>
-          <w:rStyle w:val="CommentReference"/>
-        </w:rPr>
-        <w:commentReference w:id="155"/>
-      </w:r>
+      <w:ins w:id="176" w:author="Cari Ficken" w:date="2021-03-02T09:27:00Z">
+        <w:r>
+          <w:t xml:space="preserve"> for disturbance extent and P = 0.002 for Protocol</w:t>
+        </w:r>
+      </w:ins>
       <w:r>
         <w:t xml:space="preserve">, ΔAIC vs linear model = </w:t>
       </w:r>
-      <w:ins w:id="156" w:author="Cari Ficken" w:date="2021-02-18T16:34:00Z">
+      <w:ins w:id="177" w:author="Cari Ficken" w:date="2021-02-18T16:34:00Z">
         <w:r>
           <w:t>101.63</w:t>
         </w:r>
       </w:ins>
-      <w:del w:id="157" w:author="Cari Ficken" w:date="2021-02-18T16:34:00Z">
+      <w:del w:id="178" w:author="Cari Ficken" w:date="2021-02-18T16:34:00Z">
         <w:r>
           <w:delText>86.47</w:delText>
         </w:r>
@@ -4014,7 +4099,7 @@
                             <w:r>
                               <w:t xml:space="preserve">Figure 1: Vascular plant (a) species richness and (b) mean niche specialization show inverse relationships to human development across Albertan wetlands. Second order polynomial models were the best models </w:t>
                             </w:r>
-                            <w:del w:id="158" w:author="Cari Ficken" w:date="2021-02-22T12:04:00Z">
+                            <w:del w:id="179" w:author="Cari Ficken" w:date="2021-02-22T12:04:00Z">
                               <w:r>
                                 <w:delText xml:space="preserve">selected </w:delText>
                               </w:r>
@@ -4107,7 +4192,7 @@
                       <w:r>
                         <w:t xml:space="preserve">Figure 1: Vascular plant (a) species richness and (b) mean niche specialization show inverse relationships to human development across Albertan wetlands. Second order polynomial models were the best models </w:t>
                       </w:r>
-                      <w:del w:id="159" w:author="Cari Ficken" w:date="2021-02-22T12:04:00Z">
+                      <w:del w:id="180" w:author="Cari Ficken" w:date="2021-02-22T12:04:00Z">
                         <w:r>
                           <w:delText xml:space="preserve">selected </w:delText>
                         </w:r>
@@ -4180,7 +4265,7 @@
           </mc:Fallback>
         </mc:AlternateContent>
       </w:r>
-      <w:commentRangeStart w:id="160"/>
+      <w:commentRangeStart w:id="181"/>
       <w:r>
         <w:rPr>
           <w:noProof/>
@@ -4227,22 +4312,22 @@
           </wp:inline>
         </w:drawing>
       </w:r>
-      <w:commentRangeEnd w:id="160"/>
+      <w:commentRangeEnd w:id="181"/>
       <w:r>
         <w:rPr>
           <w:rStyle w:val="CommentReference"/>
         </w:rPr>
-        <w:commentReference w:id="160"/>
-      </w:r>
-    </w:p>
-    <w:p>
-      <w:pPr>
-        <w:rPr>
-          <w:ins w:id="161" w:author="Cari Ficken" w:date="2021-02-22T15:16:00Z"/>
-        </w:rPr>
-      </w:pPr>
-      <w:bookmarkStart w:id="162" w:name="_dbv670u354b2" w:colFirst="0" w:colLast="0"/>
-      <w:bookmarkEnd w:id="162"/>
+        <w:commentReference w:id="181"/>
+      </w:r>
+    </w:p>
+    <w:p>
+      <w:pPr>
+        <w:rPr>
+          <w:ins w:id="182" w:author="Cari Ficken" w:date="2021-02-22T15:16:00Z"/>
+        </w:rPr>
+      </w:pPr>
+      <w:bookmarkStart w:id="183" w:name="_dbv670u354b2" w:colFirst="0" w:colLast="0"/>
+      <w:bookmarkEnd w:id="183"/>
       <w:r>
         <w:t>We found a</w:t>
       </w:r>
@@ -4288,12 +4373,12 @@
       <w:r>
         <w:t xml:space="preserve">F = </w:t>
       </w:r>
-      <w:del w:id="163" w:author="Cari Ficken" w:date="2021-02-22T13:29:00Z">
+      <w:del w:id="184" w:author="Cari Ficken" w:date="2021-02-22T13:29:00Z">
         <w:r>
           <w:delText>56.32</w:delText>
         </w:r>
       </w:del>
-      <w:ins w:id="164" w:author="Cari Ficken" w:date="2021-02-22T13:29:00Z">
+      <w:ins w:id="185" w:author="Cari Ficken" w:date="2021-02-22T13:29:00Z">
         <w:r>
           <w:t>201.33</w:t>
         </w:r>
@@ -4310,12 +4395,12 @@
       <w:r>
         <w:t>= 0.</w:t>
       </w:r>
-      <w:ins w:id="165" w:author="Cari Ficken" w:date="2021-02-22T13:29:00Z">
+      <w:ins w:id="186" w:author="Cari Ficken" w:date="2021-02-22T13:29:00Z">
         <w:r>
           <w:t>27</w:t>
         </w:r>
       </w:ins>
-      <w:del w:id="166" w:author="Cari Ficken" w:date="2021-02-22T13:29:00Z">
+      <w:del w:id="187" w:author="Cari Ficken" w:date="2021-02-22T13:29:00Z">
         <w:r>
           <w:delText>07</w:delText>
         </w:r>
@@ -4335,12 +4420,12 @@
       <w:r>
         <w:t xml:space="preserve">0.001; </w:t>
       </w:r>
-      <w:ins w:id="167" w:author="Cari Ficken" w:date="2021-02-22T14:14:00Z">
+      <w:ins w:id="188" w:author="Cari Ficken" w:date="2021-02-22T14:14:00Z">
         <w:r>
           <w:t>Figure 2</w:t>
         </w:r>
       </w:ins>
-      <w:del w:id="168" w:author="Cari Ficken" w:date="2021-02-22T14:14:00Z">
+      <w:del w:id="189" w:author="Cari Ficken" w:date="2021-02-22T14:14:00Z">
         <w:r>
           <w:delText>SI 2</w:delText>
         </w:r>
@@ -4348,22 +4433,22 @@
       <w:r>
         <w:t>)</w:t>
       </w:r>
-      <w:ins w:id="169" w:author="Cari Ficken" w:date="2021-02-22T13:30:00Z">
+      <w:ins w:id="190" w:author="Cari Ficken" w:date="2021-02-22T13:30:00Z">
         <w:r>
           <w:t xml:space="preserve"> and no significant difference in dispersion </w:t>
         </w:r>
       </w:ins>
-      <w:ins w:id="170" w:author="Cari Ficken" w:date="2021-02-22T13:31:00Z">
+      <w:ins w:id="191" w:author="Cari Ficken" w:date="2021-02-22T13:31:00Z">
         <w:r>
           <w:t>between</w:t>
         </w:r>
       </w:ins>
-      <w:ins w:id="171" w:author="Cari Ficken" w:date="2021-02-22T13:30:00Z">
+      <w:ins w:id="192" w:author="Cari Ficken" w:date="2021-02-22T13:30:00Z">
         <w:r>
           <w:t xml:space="preserve"> these groups (</w:t>
         </w:r>
       </w:ins>
-      <w:ins w:id="172" w:author="Cari Ficken" w:date="2021-02-22T13:31:00Z">
+      <w:ins w:id="193" w:author="Cari Ficken" w:date="2021-02-22T13:31:00Z">
         <w:r>
           <w:t>analysis of multivariate homogeneity of group dispersions</w:t>
         </w:r>
@@ -4371,12 +4456,12 @@
           <w:t xml:space="preserve">; </w:t>
         </w:r>
       </w:ins>
-      <w:ins w:id="173" w:author="Cari Ficken" w:date="2021-02-22T13:32:00Z">
+      <w:ins w:id="194" w:author="Cari Ficken" w:date="2021-02-22T13:32:00Z">
         <w:r>
           <w:t xml:space="preserve">df = 1, F = 2.71, p = 0.101). These results </w:t>
         </w:r>
       </w:ins>
-      <w:del w:id="174" w:author="Cari Ficken" w:date="2021-02-22T13:30:00Z">
+      <w:del w:id="195" w:author="Cari Ficken" w:date="2021-02-22T13:30:00Z">
         <w:r>
           <w:delText xml:space="preserve">, </w:delText>
         </w:r>
@@ -4384,17 +4469,17 @@
       <w:r>
         <w:t>indicat</w:t>
       </w:r>
-      <w:ins w:id="175" w:author="Cari Ficken" w:date="2021-02-22T13:33:00Z">
+      <w:ins w:id="196" w:author="Cari Ficken" w:date="2021-02-22T13:33:00Z">
         <w:r>
           <w:t>e</w:t>
         </w:r>
       </w:ins>
-      <w:del w:id="176" w:author="Cari Ficken" w:date="2021-02-22T13:33:00Z">
+      <w:del w:id="197" w:author="Cari Ficken" w:date="2021-02-22T13:33:00Z">
         <w:r>
           <w:delText>in</w:delText>
         </w:r>
       </w:del>
-      <w:del w:id="177" w:author="Cari Ficken" w:date="2021-02-22T13:32:00Z">
+      <w:del w:id="198" w:author="Cari Ficken" w:date="2021-02-22T13:32:00Z">
         <w:r>
           <w:delText>g</w:delText>
         </w:r>
@@ -4402,12 +4487,12 @@
       <w:r>
         <w:t xml:space="preserve"> that despite similar levels of </w:t>
       </w:r>
-      <w:del w:id="178" w:author="Cari Ficken" w:date="2021-02-22T13:33:00Z">
+      <w:del w:id="199" w:author="Cari Ficken" w:date="2021-02-22T13:33:00Z">
         <w:r>
           <w:delText xml:space="preserve">diversity </w:delText>
         </w:r>
       </w:del>
-      <w:ins w:id="179" w:author="Cari Ficken" w:date="2021-02-22T13:33:00Z">
+      <w:ins w:id="200" w:author="Cari Ficken" w:date="2021-02-22T13:33:00Z">
         <w:r>
           <w:t>richness</w:t>
         </w:r>
@@ -4496,7 +4581,7 @@
       <w:r>
         <w:t xml:space="preserve"> sedge),</w:t>
       </w:r>
-      <w:ins w:id="180" w:author="Cari Ficken" w:date="2021-03-01T14:57:00Z">
+      <w:ins w:id="201" w:author="Cari Ficken" w:date="2021-03-01T14:57:00Z">
         <w:r>
           <w:t xml:space="preserve"> </w:t>
         </w:r>
@@ -4507,7 +4592,7 @@
           <w:t>Kalmia</w:t>
         </w:r>
       </w:ins>
-      <w:ins w:id="181" w:author="Cari Ficken" w:date="2021-03-01T14:58:00Z">
+      <w:ins w:id="202" w:author="Cari Ficken" w:date="2021-03-01T14:58:00Z">
         <w:r>
           <w:rPr>
             <w:i/>
@@ -4516,7 +4601,7 @@
         </w:r>
       </w:ins>
       <w:proofErr w:type="spellStart"/>
-      <w:ins w:id="182" w:author="Cari Ficken" w:date="2021-03-01T14:57:00Z">
+      <w:ins w:id="203" w:author="Cari Ficken" w:date="2021-03-01T14:57:00Z">
         <w:r>
           <w:rPr>
             <w:i/>
@@ -4528,17 +4613,17 @@
           <w:t xml:space="preserve"> </w:t>
         </w:r>
       </w:ins>
-      <w:ins w:id="183" w:author="Cari Ficken" w:date="2021-03-01T14:58:00Z">
+      <w:ins w:id="204" w:author="Cari Ficken" w:date="2021-03-01T14:58:00Z">
         <w:r>
           <w:t>(</w:t>
         </w:r>
       </w:ins>
-      <w:ins w:id="184" w:author="Cari Ficken" w:date="2021-03-01T14:59:00Z">
+      <w:ins w:id="205" w:author="Cari Ficken" w:date="2021-03-01T14:59:00Z">
         <w:r>
           <w:t>bog laurel</w:t>
         </w:r>
       </w:ins>
-      <w:ins w:id="185" w:author="Cari Ficken" w:date="2021-03-01T14:58:00Z">
+      <w:ins w:id="206" w:author="Cari Ficken" w:date="2021-03-01T14:58:00Z">
         <w:r>
           <w:t>),</w:t>
         </w:r>
@@ -4546,7 +4631,7 @@
       <w:r>
         <w:t xml:space="preserve"> </w:t>
       </w:r>
-      <w:del w:id="186" w:author="Cari Ficken" w:date="2021-03-01T14:58:00Z">
+      <w:del w:id="207" w:author="Cari Ficken" w:date="2021-03-01T14:58:00Z">
         <w:r>
           <w:rPr>
             <w:i/>
@@ -4586,7 +4671,7 @@
         <w:t xml:space="preserve"> (Robbins’ pondweed), </w:t>
       </w:r>
       <w:proofErr w:type="spellStart"/>
-      <w:ins w:id="187" w:author="Cari Ficken" w:date="2021-03-01T14:58:00Z">
+      <w:ins w:id="208" w:author="Cari Ficken" w:date="2021-03-01T14:58:00Z">
         <w:r>
           <w:rPr>
             <w:i/>
@@ -4612,17 +4697,17 @@
           <w:t xml:space="preserve"> (</w:t>
         </w:r>
       </w:ins>
-      <w:ins w:id="188" w:author="Cari Ficken" w:date="2021-03-01T14:59:00Z">
+      <w:ins w:id="209" w:author="Cari Ficken" w:date="2021-03-01T14:59:00Z">
         <w:r>
           <w:t>largeleaf pondweed</w:t>
         </w:r>
       </w:ins>
-      <w:ins w:id="189" w:author="Cari Ficken" w:date="2021-03-01T14:58:00Z">
+      <w:ins w:id="210" w:author="Cari Ficken" w:date="2021-03-01T14:58:00Z">
         <w:r>
           <w:t xml:space="preserve">), </w:t>
         </w:r>
       </w:ins>
-      <w:del w:id="190" w:author="Cari Ficken" w:date="2021-03-01T14:58:00Z">
+      <w:del w:id="211" w:author="Cari Ficken" w:date="2021-03-01T14:58:00Z">
         <w:r>
           <w:rPr>
             <w:i/>
@@ -4828,7 +4913,7 @@
       <w:r>
         <w:t xml:space="preserve"> </w:t>
       </w:r>
-      <w:ins w:id="191" w:author="Cari Ficken" w:date="2021-03-01T15:01:00Z">
+      <w:ins w:id="212" w:author="Cari Ficken" w:date="2021-03-01T15:01:00Z">
         <w:r>
           <w:rPr>
             <w:i/>
@@ -4856,7 +4941,7 @@
           <w:t xml:space="preserve"> </w:t>
         </w:r>
       </w:ins>
-      <w:del w:id="192" w:author="Cari Ficken" w:date="2021-03-01T15:01:00Z">
+      <w:del w:id="213" w:author="Cari Ficken" w:date="2021-03-01T15:01:00Z">
         <w:r>
           <w:rPr>
             <w:i/>
@@ -4867,17 +4952,17 @@
       <w:r>
         <w:t>(</w:t>
       </w:r>
-      <w:ins w:id="193" w:author="Cari Ficken" w:date="2021-03-01T15:01:00Z">
+      <w:ins w:id="214" w:author="Cari Ficken" w:date="2021-03-01T15:01:00Z">
         <w:r>
           <w:t>redroot amaran</w:t>
         </w:r>
       </w:ins>
-      <w:ins w:id="194" w:author="Cari Ficken" w:date="2021-03-01T15:02:00Z">
+      <w:ins w:id="215" w:author="Cari Ficken" w:date="2021-03-01T15:02:00Z">
         <w:r>
           <w:t>th</w:t>
         </w:r>
       </w:ins>
-      <w:del w:id="195" w:author="Cari Ficken" w:date="2021-03-01T15:02:00Z">
+      <w:del w:id="216" w:author="Cari Ficken" w:date="2021-03-01T15:02:00Z">
         <w:r>
           <w:delText>cutleaf nightshade</w:delText>
         </w:r>
@@ -4918,19 +5003,17 @@
       <w:r>
         <w:t>overlapped with those of the high and low development wetlands</w:t>
       </w:r>
-      <w:ins w:id="196" w:author="Cari Ficken" w:date="2021-03-01T16:30:00Z">
+      <w:ins w:id="217" w:author="Cari Ficken" w:date="2021-03-01T16:30:00Z">
         <w:r>
           <w:t xml:space="preserve"> (Figure S2)</w:t>
         </w:r>
       </w:ins>
-      <w:bookmarkStart w:id="197" w:name="_GoBack"/>
-      <w:bookmarkEnd w:id="197"/>
-      <w:ins w:id="198" w:author="Cari Ficken" w:date="2021-02-22T14:11:00Z">
+      <w:ins w:id="218" w:author="Cari Ficken" w:date="2021-02-22T14:11:00Z">
         <w:r>
           <w:t>; it</w:t>
         </w:r>
       </w:ins>
-      <w:del w:id="199" w:author="Cari Ficken" w:date="2021-02-22T14:11:00Z">
+      <w:del w:id="219" w:author="Cari Ficken" w:date="2021-02-22T14:11:00Z">
         <w:r>
           <w:delText xml:space="preserve"> but</w:delText>
         </w:r>
@@ -4965,12 +5048,12 @@
       <w:r>
         <w:t xml:space="preserve">F = </w:t>
       </w:r>
-      <w:del w:id="200" w:author="Cari Ficken" w:date="2021-02-22T14:13:00Z">
+      <w:del w:id="220" w:author="Cari Ficken" w:date="2021-02-22T14:13:00Z">
         <w:r>
           <w:delText>31.58</w:delText>
         </w:r>
       </w:del>
-      <w:ins w:id="201" w:author="Cari Ficken" w:date="2021-02-22T14:13:00Z">
+      <w:ins w:id="221" w:author="Cari Ficken" w:date="2021-02-22T14:13:00Z">
         <w:r>
           <w:t>107.5</w:t>
         </w:r>
@@ -4991,12 +5074,12 @@
         <w:lastRenderedPageBreak/>
         <w:t>0.</w:t>
       </w:r>
-      <w:ins w:id="202" w:author="Cari Ficken" w:date="2021-02-22T14:13:00Z">
+      <w:ins w:id="222" w:author="Cari Ficken" w:date="2021-02-22T14:13:00Z">
         <w:r>
           <w:t>26</w:t>
         </w:r>
       </w:ins>
-      <w:del w:id="203" w:author="Cari Ficken" w:date="2021-02-22T14:13:00Z">
+      <w:del w:id="223" w:author="Cari Ficken" w:date="2021-02-22T14:13:00Z">
         <w:r>
           <w:delText>07</w:delText>
         </w:r>
@@ -5025,27 +5108,27 @@
       <w:r>
         <w:t>)</w:t>
       </w:r>
-      <w:ins w:id="204" w:author="Cari Ficken" w:date="2021-02-22T14:12:00Z">
+      <w:ins w:id="224" w:author="Cari Ficken" w:date="2021-02-22T14:12:00Z">
         <w:r>
           <w:t xml:space="preserve">, though this may be due to different dispersions among the human development levels (df = 2, F = </w:t>
         </w:r>
       </w:ins>
-      <w:ins w:id="205" w:author="Cari Ficken" w:date="2021-02-22T14:13:00Z">
+      <w:ins w:id="225" w:author="Cari Ficken" w:date="2021-02-22T14:13:00Z">
         <w:r>
           <w:t>4.06</w:t>
         </w:r>
       </w:ins>
-      <w:ins w:id="206" w:author="Cari Ficken" w:date="2021-02-22T14:12:00Z">
+      <w:ins w:id="226" w:author="Cari Ficken" w:date="2021-02-22T14:12:00Z">
         <w:r>
           <w:t>, p = 0.01</w:t>
         </w:r>
       </w:ins>
-      <w:ins w:id="207" w:author="Cari Ficken" w:date="2021-02-22T14:13:00Z">
+      <w:ins w:id="227" w:author="Cari Ficken" w:date="2021-02-22T14:13:00Z">
         <w:r>
           <w:t>8</w:t>
         </w:r>
       </w:ins>
-      <w:ins w:id="208" w:author="Cari Ficken" w:date="2021-02-22T14:12:00Z">
+      <w:ins w:id="228" w:author="Cari Ficken" w:date="2021-02-22T14:12:00Z">
         <w:r>
           <w:t>)</w:t>
         </w:r>
@@ -5057,18 +5140,18 @@
     <w:p>
       <w:pPr>
         <w:rPr>
-          <w:ins w:id="209" w:author="Cari Ficken" w:date="2021-02-22T15:16:00Z"/>
-        </w:rPr>
-      </w:pPr>
-    </w:p>
-    <w:p>
-      <w:pPr>
-        <w:rPr>
-          <w:ins w:id="210" w:author="Cari Ficken" w:date="2021-03-01T15:03:00Z"/>
-        </w:rPr>
-      </w:pPr>
-      <w:commentRangeStart w:id="211"/>
-      <w:ins w:id="212" w:author="Cari Ficken" w:date="2021-02-22T15:16:00Z">
+          <w:ins w:id="229" w:author="Cari Ficken" w:date="2021-02-22T15:16:00Z"/>
+        </w:rPr>
+      </w:pPr>
+    </w:p>
+    <w:p>
+      <w:pPr>
+        <w:rPr>
+          <w:ins w:id="230" w:author="Cari Ficken" w:date="2021-03-01T15:03:00Z"/>
+        </w:rPr>
+      </w:pPr>
+      <w:commentRangeStart w:id="231"/>
+      <w:ins w:id="232" w:author="Cari Ficken" w:date="2021-02-22T15:16:00Z">
         <w:r>
           <w:rPr>
             <w:noProof/>
@@ -5116,33 +5199,33 @@
           </w:drawing>
         </w:r>
       </w:ins>
-      <w:commentRangeEnd w:id="211"/>
-      <w:ins w:id="213" w:author="Cari Ficken" w:date="2021-03-01T14:56:00Z">
+      <w:commentRangeEnd w:id="231"/>
+      <w:ins w:id="233" w:author="Cari Ficken" w:date="2021-03-01T14:56:00Z">
         <w:r>
           <w:rPr>
             <w:rStyle w:val="CommentReference"/>
           </w:rPr>
-          <w:commentReference w:id="211"/>
-        </w:r>
-      </w:ins>
-    </w:p>
-    <w:p>
-      <w:pPr>
-        <w:rPr>
-          <w:del w:id="214" w:author="Cari Ficken" w:date="2021-03-01T15:05:00Z"/>
-        </w:rPr>
-      </w:pPr>
-      <w:ins w:id="215" w:author="Cari Ficken" w:date="2021-03-01T15:03:00Z">
+          <w:commentReference w:id="231"/>
+        </w:r>
+      </w:ins>
+    </w:p>
+    <w:p>
+      <w:pPr>
+        <w:rPr>
+          <w:del w:id="234" w:author="Cari Ficken" w:date="2021-03-01T15:05:00Z"/>
+        </w:rPr>
+      </w:pPr>
+      <w:ins w:id="235" w:author="Cari Ficken" w:date="2021-03-01T15:03:00Z">
         <w:r>
           <w:t xml:space="preserve">Figure </w:t>
         </w:r>
       </w:ins>
-      <w:ins w:id="216" w:author="Cari Ficken" w:date="2021-03-01T15:04:00Z">
+      <w:ins w:id="236" w:author="Cari Ficken" w:date="2021-03-01T15:04:00Z">
         <w:r>
           <w:t xml:space="preserve">2. </w:t>
         </w:r>
       </w:ins>
-      <w:ins w:id="217" w:author="Cari Ficken" w:date="2021-03-01T16:21:00Z">
+      <w:ins w:id="237" w:author="Cari Ficken" w:date="2021-03-01T16:21:00Z">
         <w:r>
           <w:t>O</w:t>
         </w:r>
@@ -5150,7 +5233,7 @@
           <w:rPr>
             <w:rStyle w:val="CommentReference"/>
           </w:rPr>
-          <w:commentReference w:id="218"/>
+          <w:commentReference w:id="238"/>
         </w:r>
         <w:r>
           <w:t xml:space="preserve">rdination of vascular plant community compositions for wetlands in Alberta. Each point represents the community of one wetland inferred from NMDS analysis. Points are colored by human development level and point </w:t>
@@ -5165,18 +5248,13 @@
           <w:t>circles versus triangles</w:t>
         </w:r>
         <w:r>
-          <w:t>) differentiate the sampling protocol</w:t>
-        </w:r>
-        <w:proofErr w:type="gramStart"/>
-        <w:r>
-          <w:t>.</w:t>
+          <w:t>) differentiate the sampling protocol.</w:t>
         </w:r>
         <w:r>
           <w:t xml:space="preserve"> </w:t>
         </w:r>
       </w:ins>
-      <w:proofErr w:type="gramEnd"/>
-      <w:ins w:id="219" w:author="Cari Ficken" w:date="2021-03-01T16:26:00Z">
+      <w:ins w:id="239" w:author="Cari Ficken" w:date="2021-03-01T16:26:00Z">
         <w:r>
           <w:t xml:space="preserve">The low </w:t>
         </w:r>
@@ -5187,47 +5265,47 @@
           <w:t xml:space="preserve"> level includes n = </w:t>
         </w:r>
       </w:ins>
-      <w:ins w:id="220" w:author="Cari Ficken" w:date="2021-03-01T16:28:00Z">
+      <w:ins w:id="240" w:author="Cari Ficken" w:date="2021-03-01T16:28:00Z">
         <w:r>
           <w:t>435</w:t>
         </w:r>
       </w:ins>
-      <w:ins w:id="221" w:author="Cari Ficken" w:date="2021-03-01T16:26:00Z">
+      <w:ins w:id="241" w:author="Cari Ficken" w:date="2021-03-01T16:26:00Z">
         <w:r>
           <w:t xml:space="preserve"> wetlands with 0% total human development extent</w:t>
         </w:r>
       </w:ins>
-      <w:ins w:id="222" w:author="Cari Ficken" w:date="2021-03-01T16:28:00Z">
+      <w:ins w:id="242" w:author="Cari Ficken" w:date="2021-03-01T16:28:00Z">
         <w:r>
           <w:t xml:space="preserve"> and</w:t>
         </w:r>
       </w:ins>
-      <w:ins w:id="223" w:author="Cari Ficken" w:date="2021-03-01T16:26:00Z">
+      <w:ins w:id="243" w:author="Cari Ficken" w:date="2021-03-01T16:26:00Z">
         <w:r>
           <w:t xml:space="preserve"> the high </w:t>
         </w:r>
       </w:ins>
-      <w:ins w:id="224" w:author="Cari Ficken" w:date="2021-03-01T16:28:00Z">
+      <w:ins w:id="244" w:author="Cari Ficken" w:date="2021-03-01T16:28:00Z">
         <w:r>
           <w:t>human development</w:t>
         </w:r>
       </w:ins>
-      <w:ins w:id="225" w:author="Cari Ficken" w:date="2021-03-01T16:26:00Z">
+      <w:ins w:id="245" w:author="Cari Ficken" w:date="2021-03-01T16:26:00Z">
         <w:r>
           <w:t xml:space="preserve"> level includes n = </w:t>
         </w:r>
       </w:ins>
-      <w:ins w:id="226" w:author="Cari Ficken" w:date="2021-03-01T16:28:00Z">
+      <w:ins w:id="246" w:author="Cari Ficken" w:date="2021-03-01T16:28:00Z">
         <w:r>
           <w:t>125</w:t>
         </w:r>
       </w:ins>
-      <w:ins w:id="227" w:author="Cari Ficken" w:date="2021-03-01T16:26:00Z">
+      <w:ins w:id="247" w:author="Cari Ficken" w:date="2021-03-01T16:26:00Z">
         <w:r>
           <w:t xml:space="preserve"> wetlands with ≥90% human development extent. </w:t>
         </w:r>
       </w:ins>
-      <w:ins w:id="228" w:author="Cari Ficken" w:date="2021-03-01T16:22:00Z">
+      <w:ins w:id="248" w:author="Cari Ficken" w:date="2021-03-01T16:22:00Z">
         <w:r>
           <w:t xml:space="preserve">Ellipses represent 95% confidence intervals for the centroids of the </w:t>
         </w:r>
@@ -5241,17 +5319,17 @@
           <w:t xml:space="preserve"> </w:t>
         </w:r>
       </w:ins>
-      <w:ins w:id="229" w:author="Cari Ficken" w:date="2021-03-01T15:05:00Z">
+      <w:ins w:id="249" w:author="Cari Ficken" w:date="2021-03-01T15:05:00Z">
         <w:r>
           <w:t>The final ordination converged with 7 dimensions</w:t>
         </w:r>
       </w:ins>
-      <w:ins w:id="230" w:author="Cari Ficken" w:date="2021-03-01T15:06:00Z">
+      <w:ins w:id="250" w:author="Cari Ficken" w:date="2021-03-01T15:06:00Z">
         <w:r>
           <w:t xml:space="preserve">; </w:t>
         </w:r>
       </w:ins>
-      <w:ins w:id="231" w:author="Cari Ficken" w:date="2021-03-01T15:05:00Z">
+      <w:ins w:id="251" w:author="Cari Ficken" w:date="2021-03-01T15:05:00Z">
         <w:r>
           <w:t xml:space="preserve">stress was 0.06. </w:t>
         </w:r>
@@ -5280,12 +5358,12 @@
       <w:r>
         <w:t xml:space="preserve">Figure </w:t>
       </w:r>
-      <w:ins w:id="232" w:author="Cari Ficken" w:date="2021-03-01T15:07:00Z">
+      <w:ins w:id="252" w:author="Cari Ficken" w:date="2021-03-01T15:07:00Z">
         <w:r>
           <w:t>3</w:t>
         </w:r>
       </w:ins>
-      <w:del w:id="233" w:author="Cari Ficken" w:date="2021-03-01T15:07:00Z">
+      <w:del w:id="253" w:author="Cari Ficken" w:date="2021-03-01T15:07:00Z">
         <w:r>
           <w:delText>2</w:delText>
         </w:r>
@@ -5317,12 +5395,12 @@
       <w:r>
         <w:t>0.4</w:t>
       </w:r>
-      <w:ins w:id="234" w:author="Cari Ficken" w:date="2021-02-22T12:06:00Z">
+      <w:ins w:id="254" w:author="Cari Ficken" w:date="2021-02-22T12:06:00Z">
         <w:r>
           <w:t>6</w:t>
         </w:r>
       </w:ins>
-      <w:del w:id="235" w:author="Cari Ficken" w:date="2021-02-22T12:06:00Z">
+      <w:del w:id="255" w:author="Cari Ficken" w:date="2021-02-22T12:06:00Z">
         <w:r>
           <w:delText>4</w:delText>
         </w:r>
@@ -5351,12 +5429,12 @@
       <w:r>
         <w:t>0.</w:t>
       </w:r>
-      <w:del w:id="236" w:author="Cari Ficken" w:date="2021-02-22T12:06:00Z">
+      <w:del w:id="256" w:author="Cari Ficken" w:date="2021-02-22T12:06:00Z">
         <w:r>
           <w:delText>82</w:delText>
         </w:r>
       </w:del>
-      <w:ins w:id="237" w:author="Cari Ficken" w:date="2021-02-22T12:06:00Z">
+      <w:ins w:id="257" w:author="Cari Ficken" w:date="2021-02-22T12:06:00Z">
         <w:r>
           <w:t>46</w:t>
         </w:r>
@@ -5373,12 +5451,12 @@
       <w:r>
         <w:t xml:space="preserve"> </w:t>
       </w:r>
-      <w:del w:id="238" w:author="Cari Ficken" w:date="2021-02-22T12:06:00Z">
+      <w:del w:id="258" w:author="Cari Ficken" w:date="2021-02-22T12:06:00Z">
         <w:r>
           <w:delText>27605</w:delText>
         </w:r>
       </w:del>
-      <w:ins w:id="239" w:author="Cari Ficken" w:date="2021-02-22T12:06:00Z">
+      <w:ins w:id="259" w:author="Cari Ficken" w:date="2021-02-22T12:06:00Z">
         <w:r>
           <w:t>85106</w:t>
         </w:r>
@@ -5410,12 +5488,12 @@
       <w:r>
         <w:t xml:space="preserve"> </w:t>
       </w:r>
-      <w:del w:id="240" w:author="Cari Ficken" w:date="2021-02-22T12:07:00Z">
+      <w:del w:id="260" w:author="Cari Ficken" w:date="2021-02-22T12:07:00Z">
         <w:r>
           <w:delText>709.65</w:delText>
         </w:r>
       </w:del>
-      <w:ins w:id="241" w:author="Cari Ficken" w:date="2021-02-22T12:07:00Z">
+      <w:ins w:id="261" w:author="Cari Ficken" w:date="2021-02-22T12:07:00Z">
         <w:r>
           <w:t>671.95</w:t>
         </w:r>
@@ -5438,12 +5516,12 @@
       <w:r>
         <w:t>ΔAIC vs linear model = 3</w:t>
       </w:r>
-      <w:ins w:id="242" w:author="Cari Ficken" w:date="2021-02-22T12:07:00Z">
+      <w:ins w:id="262" w:author="Cari Ficken" w:date="2021-02-22T12:07:00Z">
         <w:r>
           <w:t>4</w:t>
         </w:r>
       </w:ins>
-      <w:del w:id="243" w:author="Cari Ficken" w:date="2021-02-22T12:07:00Z">
+      <w:del w:id="263" w:author="Cari Ficken" w:date="2021-02-22T12:07:00Z">
         <w:r>
           <w:delText>2</w:delText>
         </w:r>
@@ -5508,12 +5586,12 @@
       <w:r>
         <w:t xml:space="preserve">Figure </w:t>
       </w:r>
-      <w:ins w:id="244" w:author="Cari Ficken" w:date="2021-03-01T15:07:00Z">
+      <w:ins w:id="264" w:author="Cari Ficken" w:date="2021-03-01T15:07:00Z">
         <w:r>
           <w:t>3</w:t>
         </w:r>
       </w:ins>
-      <w:del w:id="245" w:author="Cari Ficken" w:date="2021-03-01T15:07:00Z">
+      <w:del w:id="265" w:author="Cari Ficken" w:date="2021-03-01T15:07:00Z">
         <w:r>
           <w:delText>2</w:delText>
         </w:r>
@@ -5551,12 +5629,12 @@
       <w:r>
         <w:t xml:space="preserve"> </w:t>
       </w:r>
-      <w:ins w:id="246" w:author="Cari Ficken" w:date="2021-02-22T12:27:00Z">
+      <w:ins w:id="266" w:author="Cari Ficken" w:date="2021-02-22T12:27:00Z">
         <w:r>
           <w:t>2</w:t>
         </w:r>
       </w:ins>
-      <w:del w:id="247" w:author="Cari Ficken" w:date="2021-02-22T12:26:00Z">
+      <w:del w:id="267" w:author="Cari Ficken" w:date="2021-02-22T12:26:00Z">
         <w:r>
           <w:delText>0</w:delText>
         </w:r>
@@ -5600,12 +5678,12 @@
       <w:r>
         <w:t xml:space="preserve"> 1</w:t>
       </w:r>
-      <w:ins w:id="248" w:author="Cari Ficken" w:date="2021-02-22T12:27:00Z">
+      <w:ins w:id="268" w:author="Cari Ficken" w:date="2021-02-22T12:27:00Z">
         <w:r>
           <w:t>4</w:t>
         </w:r>
       </w:ins>
-      <w:del w:id="249" w:author="Cari Ficken" w:date="2021-02-22T12:27:00Z">
+      <w:del w:id="269" w:author="Cari Ficken" w:date="2021-02-22T12:27:00Z">
         <w:r>
           <w:delText>5</w:delText>
         </w:r>
@@ -5616,12 +5694,12 @@
       <w:r>
         <w:t xml:space="preserve"> </w:t>
       </w:r>
-      <w:ins w:id="250" w:author="Cari Ficken" w:date="2021-02-22T12:27:00Z">
+      <w:ins w:id="270" w:author="Cari Ficken" w:date="2021-02-22T12:27:00Z">
         <w:r>
           <w:t>19</w:t>
         </w:r>
       </w:ins>
-      <w:del w:id="251" w:author="Cari Ficken" w:date="2021-02-22T12:27:00Z">
+      <w:del w:id="271" w:author="Cari Ficken" w:date="2021-02-22T12:27:00Z">
         <w:r>
           <w:delText>20</w:delText>
         </w:r>
@@ -5665,12 +5743,12 @@
       <w:r>
         <w:t xml:space="preserve"> </w:t>
       </w:r>
-      <w:ins w:id="252" w:author="Cari Ficken" w:date="2021-02-22T12:27:00Z">
+      <w:ins w:id="272" w:author="Cari Ficken" w:date="2021-02-22T12:27:00Z">
         <w:r>
           <w:t>28</w:t>
         </w:r>
       </w:ins>
-      <w:del w:id="253" w:author="Cari Ficken" w:date="2021-02-22T12:27:00Z">
+      <w:del w:id="273" w:author="Cari Ficken" w:date="2021-02-22T12:27:00Z">
         <w:r>
           <w:delText>3</w:delText>
         </w:r>
@@ -5696,7 +5774,7 @@
       <w:r>
         <w:t xml:space="preserve">F = </w:t>
       </w:r>
-      <w:ins w:id="254" w:author="Cari Ficken" w:date="2021-02-22T12:35:00Z">
+      <w:ins w:id="274" w:author="Cari Ficken" w:date="2021-02-22T12:35:00Z">
         <w:r>
           <w:t>158314.4</w:t>
         </w:r>
@@ -5704,7 +5782,7 @@
           <w:t>5</w:t>
         </w:r>
       </w:ins>
-      <w:del w:id="255" w:author="Cari Ficken" w:date="2021-02-22T12:35:00Z">
+      <w:del w:id="275" w:author="Cari Ficken" w:date="2021-02-22T12:35:00Z">
         <w:r>
           <w:delText>321.79</w:delText>
         </w:r>
@@ -5727,12 +5805,12 @@
       <w:r>
         <w:t xml:space="preserve">). </w:t>
       </w:r>
-      <w:ins w:id="256" w:author="Cari Ficken" w:date="2021-02-22T12:36:00Z">
+      <w:ins w:id="276" w:author="Cari Ficken" w:date="2021-02-22T12:36:00Z">
         <w:r>
           <w:t>S</w:t>
         </w:r>
       </w:ins>
-      <w:del w:id="257" w:author="Cari Ficken" w:date="2021-02-22T12:36:00Z">
+      <w:del w:id="277" w:author="Cari Ficken" w:date="2021-02-22T12:36:00Z">
         <w:r>
           <w:delText>M</w:delText>
         </w:r>
@@ -5746,7 +5824,7 @@
       <w:r>
         <w:t xml:space="preserve">pecies richness </w:t>
       </w:r>
-      <w:ins w:id="258" w:author="Cari Ficken" w:date="2021-02-22T12:36:00Z">
+      <w:ins w:id="278" w:author="Cari Ficken" w:date="2021-02-22T12:36:00Z">
         <w:r>
           <w:t xml:space="preserve">models </w:t>
         </w:r>
@@ -5760,7 +5838,7 @@
       <w:r>
         <w:t xml:space="preserve">included </w:t>
       </w:r>
-      <w:del w:id="259" w:author="Cari Ficken" w:date="2021-02-22T12:36:00Z">
+      <w:del w:id="279" w:author="Cari Ficken" w:date="2021-02-22T12:36:00Z">
         <w:r>
           <w:delText>as fixed effects</w:delText>
         </w:r>
@@ -5795,7 +5873,7 @@
       <w:r>
         <w:t>).</w:t>
       </w:r>
-      <w:del w:id="260" w:author="Cari Ficken" w:date="2021-02-22T12:36:00Z">
+      <w:del w:id="280" w:author="Cari Ficken" w:date="2021-02-22T12:36:00Z">
         <w:r>
           <w:delText xml:space="preserve"> </w:delText>
         </w:r>
@@ -5852,12 +5930,12 @@
                             <w:r>
                               <w:t xml:space="preserve">Figure </w:t>
                             </w:r>
-                            <w:del w:id="261" w:author="Cari Ficken" w:date="2021-02-26T14:14:00Z">
+                            <w:del w:id="281" w:author="Cari Ficken" w:date="2021-02-26T14:14:00Z">
                               <w:r>
                                 <w:delText>2</w:delText>
                               </w:r>
                             </w:del>
-                            <w:ins w:id="262" w:author="Cari Ficken" w:date="2021-02-26T14:14:00Z">
+                            <w:ins w:id="282" w:author="Cari Ficken" w:date="2021-02-26T14:14:00Z">
                               <w:r>
                                 <w:t>3</w:t>
                               </w:r>
@@ -5895,7 +5973,7 @@
                             <w:r>
                               <w:t xml:space="preserve"> the solid thi</w:t>
                             </w:r>
-                            <w:ins w:id="263" w:author="Cari Ficken" w:date="2021-02-22T12:38:00Z">
+                            <w:ins w:id="283" w:author="Cari Ficken" w:date="2021-02-22T12:38:00Z">
                               <w:r>
                                 <w:t>c</w:t>
                               </w:r>
@@ -5918,12 +5996,12 @@
                             <w:r>
                               <w:t xml:space="preserve">, total richness (native + nonnative) was </w:t>
                             </w:r>
-                            <w:del w:id="264" w:author="Cari Ficken" w:date="2021-02-22T12:37:00Z">
+                            <w:del w:id="284" w:author="Cari Ficken" w:date="2021-02-22T12:37:00Z">
                               <w:r>
                                 <w:delText xml:space="preserve">27 </w:delText>
                               </w:r>
                             </w:del>
-                            <w:ins w:id="265" w:author="Cari Ficken" w:date="2021-02-22T12:37:00Z">
+                            <w:ins w:id="285" w:author="Cari Ficken" w:date="2021-02-22T12:37:00Z">
                               <w:r>
                                 <w:t xml:space="preserve">34 </w:t>
                               </w:r>
@@ -5934,12 +6012,12 @@
                             <w:r>
                               <w:t xml:space="preserve"> </w:t>
                             </w:r>
-                            <w:ins w:id="266" w:author="Cari Ficken" w:date="2021-02-22T12:37:00Z">
+                            <w:ins w:id="286" w:author="Cari Ficken" w:date="2021-02-22T12:37:00Z">
                               <w:r>
                                 <w:t>19</w:t>
                               </w:r>
                             </w:ins>
-                            <w:del w:id="267" w:author="Cari Ficken" w:date="2021-02-22T12:37:00Z">
+                            <w:del w:id="287" w:author="Cari Ficken" w:date="2021-02-22T12:37:00Z">
                               <w:r>
                                 <w:delText>18.5</w:delText>
                               </w:r>
@@ -5947,12 +6025,12 @@
                             <w:r>
                               <w:t xml:space="preserve"> for low, </w:t>
                             </w:r>
-                            <w:del w:id="268" w:author="Cari Ficken" w:date="2021-02-22T12:37:00Z">
+                            <w:del w:id="288" w:author="Cari Ficken" w:date="2021-02-22T12:37:00Z">
                               <w:r>
                                 <w:delText xml:space="preserve">39 </w:delText>
                               </w:r>
                             </w:del>
-                            <w:ins w:id="269" w:author="Cari Ficken" w:date="2021-02-22T12:37:00Z">
+                            <w:ins w:id="289" w:author="Cari Ficken" w:date="2021-02-22T12:37:00Z">
                               <w:r>
                                 <w:t xml:space="preserve">36 </w:t>
                               </w:r>
@@ -5963,12 +6041,12 @@
                             <w:r>
                               <w:t xml:space="preserve"> 2</w:t>
                             </w:r>
-                            <w:del w:id="270" w:author="Cari Ficken" w:date="2021-02-22T12:37:00Z">
+                            <w:del w:id="290" w:author="Cari Ficken" w:date="2021-02-22T12:37:00Z">
                               <w:r>
                                 <w:delText>3</w:delText>
                               </w:r>
                             </w:del>
-                            <w:ins w:id="271" w:author="Cari Ficken" w:date="2021-02-22T12:37:00Z">
+                            <w:ins w:id="291" w:author="Cari Ficken" w:date="2021-02-22T12:37:00Z">
                               <w:r>
                                 <w:t>6</w:t>
                               </w:r>
@@ -5976,12 +6054,12 @@
                             <w:r>
                               <w:t xml:space="preserve"> for intermediate and </w:t>
                             </w:r>
-                            <w:del w:id="272" w:author="Cari Ficken" w:date="2021-02-22T12:37:00Z">
+                            <w:del w:id="292" w:author="Cari Ficken" w:date="2021-02-22T12:37:00Z">
                               <w:r>
                                 <w:delText xml:space="preserve">35 </w:delText>
                               </w:r>
                             </w:del>
-                            <w:ins w:id="273" w:author="Cari Ficken" w:date="2021-02-22T12:37:00Z">
+                            <w:ins w:id="293" w:author="Cari Ficken" w:date="2021-02-22T12:37:00Z">
                               <w:r>
                                 <w:t xml:space="preserve">27 </w:t>
                               </w:r>
@@ -5992,17 +6070,17 @@
                             <w:r>
                               <w:t xml:space="preserve"> </w:t>
                             </w:r>
-                            <w:del w:id="274" w:author="Cari Ficken" w:date="2021-02-22T12:37:00Z">
+                            <w:del w:id="294" w:author="Cari Ficken" w:date="2021-02-22T12:37:00Z">
                               <w:r>
                                 <w:delText>19.75</w:delText>
                               </w:r>
                             </w:del>
-                            <w:ins w:id="275" w:author="Cari Ficken" w:date="2021-02-22T12:37:00Z">
+                            <w:ins w:id="295" w:author="Cari Ficken" w:date="2021-02-22T12:37:00Z">
                               <w:r>
                                 <w:t>1</w:t>
                               </w:r>
                             </w:ins>
-                            <w:ins w:id="276" w:author="Cari Ficken" w:date="2021-02-22T12:38:00Z">
+                            <w:ins w:id="296" w:author="Cari Ficken" w:date="2021-02-22T12:38:00Z">
                               <w:r>
                                 <w:t>8</w:t>
                               </w:r>
@@ -6046,12 +6124,12 @@
                       <w:r>
                         <w:t xml:space="preserve">Figure </w:t>
                       </w:r>
-                      <w:del w:id="277" w:author="Cari Ficken" w:date="2021-02-26T14:14:00Z">
+                      <w:del w:id="297" w:author="Cari Ficken" w:date="2021-02-26T14:14:00Z">
                         <w:r>
                           <w:delText>2</w:delText>
                         </w:r>
                       </w:del>
-                      <w:ins w:id="278" w:author="Cari Ficken" w:date="2021-02-26T14:14:00Z">
+                      <w:ins w:id="298" w:author="Cari Ficken" w:date="2021-02-26T14:14:00Z">
                         <w:r>
                           <w:t>3</w:t>
                         </w:r>
@@ -6089,7 +6167,7 @@
                       <w:r>
                         <w:t xml:space="preserve"> the solid thi</w:t>
                       </w:r>
-                      <w:ins w:id="279" w:author="Cari Ficken" w:date="2021-02-22T12:38:00Z">
+                      <w:ins w:id="299" w:author="Cari Ficken" w:date="2021-02-22T12:38:00Z">
                         <w:r>
                           <w:t>c</w:t>
                         </w:r>
@@ -6112,12 +6190,12 @@
                       <w:r>
                         <w:t xml:space="preserve">, total richness (native + nonnative) was </w:t>
                       </w:r>
-                      <w:del w:id="280" w:author="Cari Ficken" w:date="2021-02-22T12:37:00Z">
+                      <w:del w:id="300" w:author="Cari Ficken" w:date="2021-02-22T12:37:00Z">
                         <w:r>
                           <w:delText xml:space="preserve">27 </w:delText>
                         </w:r>
                       </w:del>
-                      <w:ins w:id="281" w:author="Cari Ficken" w:date="2021-02-22T12:37:00Z">
+                      <w:ins w:id="301" w:author="Cari Ficken" w:date="2021-02-22T12:37:00Z">
                         <w:r>
                           <w:t xml:space="preserve">34 </w:t>
                         </w:r>
@@ -6128,12 +6206,12 @@
                       <w:r>
                         <w:t xml:space="preserve"> </w:t>
                       </w:r>
-                      <w:ins w:id="282" w:author="Cari Ficken" w:date="2021-02-22T12:37:00Z">
+                      <w:ins w:id="302" w:author="Cari Ficken" w:date="2021-02-22T12:37:00Z">
                         <w:r>
                           <w:t>19</w:t>
                         </w:r>
                       </w:ins>
-                      <w:del w:id="283" w:author="Cari Ficken" w:date="2021-02-22T12:37:00Z">
+                      <w:del w:id="303" w:author="Cari Ficken" w:date="2021-02-22T12:37:00Z">
                         <w:r>
                           <w:delText>18.5</w:delText>
                         </w:r>
@@ -6141,12 +6219,12 @@
                       <w:r>
                         <w:t xml:space="preserve"> for low, </w:t>
                       </w:r>
-                      <w:del w:id="284" w:author="Cari Ficken" w:date="2021-02-22T12:37:00Z">
+                      <w:del w:id="304" w:author="Cari Ficken" w:date="2021-02-22T12:37:00Z">
                         <w:r>
                           <w:delText xml:space="preserve">39 </w:delText>
                         </w:r>
                       </w:del>
-                      <w:ins w:id="285" w:author="Cari Ficken" w:date="2021-02-22T12:37:00Z">
+                      <w:ins w:id="305" w:author="Cari Ficken" w:date="2021-02-22T12:37:00Z">
                         <w:r>
                           <w:t xml:space="preserve">36 </w:t>
                         </w:r>
@@ -6157,12 +6235,12 @@
                       <w:r>
                         <w:t xml:space="preserve"> 2</w:t>
                       </w:r>
-                      <w:del w:id="286" w:author="Cari Ficken" w:date="2021-02-22T12:37:00Z">
+                      <w:del w:id="306" w:author="Cari Ficken" w:date="2021-02-22T12:37:00Z">
                         <w:r>
                           <w:delText>3</w:delText>
                         </w:r>
                       </w:del>
-                      <w:ins w:id="287" w:author="Cari Ficken" w:date="2021-02-22T12:37:00Z">
+                      <w:ins w:id="307" w:author="Cari Ficken" w:date="2021-02-22T12:37:00Z">
                         <w:r>
                           <w:t>6</w:t>
                         </w:r>
@@ -6170,12 +6248,12 @@
                       <w:r>
                         <w:t xml:space="preserve"> for intermediate and </w:t>
                       </w:r>
-                      <w:del w:id="288" w:author="Cari Ficken" w:date="2021-02-22T12:37:00Z">
+                      <w:del w:id="308" w:author="Cari Ficken" w:date="2021-02-22T12:37:00Z">
                         <w:r>
                           <w:delText xml:space="preserve">35 </w:delText>
                         </w:r>
                       </w:del>
-                      <w:ins w:id="289" w:author="Cari Ficken" w:date="2021-02-22T12:37:00Z">
+                      <w:ins w:id="309" w:author="Cari Ficken" w:date="2021-02-22T12:37:00Z">
                         <w:r>
                           <w:t xml:space="preserve">27 </w:t>
                         </w:r>
@@ -6186,17 +6264,17 @@
                       <w:r>
                         <w:t xml:space="preserve"> </w:t>
                       </w:r>
-                      <w:del w:id="290" w:author="Cari Ficken" w:date="2021-02-22T12:37:00Z">
+                      <w:del w:id="310" w:author="Cari Ficken" w:date="2021-02-22T12:37:00Z">
                         <w:r>
                           <w:delText>19.75</w:delText>
                         </w:r>
                       </w:del>
-                      <w:ins w:id="291" w:author="Cari Ficken" w:date="2021-02-22T12:37:00Z">
+                      <w:ins w:id="311" w:author="Cari Ficken" w:date="2021-02-22T12:37:00Z">
                         <w:r>
                           <w:t>1</w:t>
                         </w:r>
                       </w:ins>
-                      <w:ins w:id="292" w:author="Cari Ficken" w:date="2021-02-22T12:38:00Z">
+                      <w:ins w:id="312" w:author="Cari Ficken" w:date="2021-02-22T12:38:00Z">
                         <w:r>
                           <w:t>8</w:t>
                         </w:r>
@@ -6224,7 +6302,7 @@
           </mc:Fallback>
         </mc:AlternateContent>
       </w:r>
-      <w:commentRangeStart w:id="293"/>
+      <w:commentRangeStart w:id="313"/>
       <w:r>
         <w:rPr>
           <w:noProof/>
@@ -6271,40 +6349,40 @@
           </wp:inline>
         </w:drawing>
       </w:r>
-      <w:commentRangeEnd w:id="293"/>
+      <w:commentRangeEnd w:id="313"/>
       <w:r>
         <w:rPr>
           <w:rStyle w:val="CommentReference"/>
         </w:rPr>
-        <w:commentReference w:id="293"/>
+        <w:commentReference w:id="313"/>
       </w:r>
     </w:p>
     <w:p>
       <w:pPr>
         <w:pStyle w:val="Heading1"/>
       </w:pPr>
-      <w:bookmarkStart w:id="294" w:name="_4t7t0a2qwy2q" w:colFirst="0" w:colLast="0"/>
-      <w:bookmarkEnd w:id="294"/>
-      <w:commentRangeStart w:id="295"/>
-      <w:commentRangeStart w:id="296"/>
+      <w:bookmarkStart w:id="314" w:name="_4t7t0a2qwy2q" w:colFirst="0" w:colLast="0"/>
+      <w:bookmarkEnd w:id="314"/>
+      <w:commentRangeStart w:id="315"/>
+      <w:commentRangeStart w:id="316"/>
       <w:r>
         <w:t>Discussion</w:t>
       </w:r>
-      <w:commentRangeEnd w:id="295"/>
+      <w:commentRangeEnd w:id="315"/>
       <w:r>
         <w:rPr>
           <w:rStyle w:val="CommentReference"/>
           <w:b w:val="0"/>
         </w:rPr>
-        <w:commentReference w:id="295"/>
-      </w:r>
-      <w:commentRangeEnd w:id="296"/>
+        <w:commentReference w:id="315"/>
+      </w:r>
+      <w:commentRangeEnd w:id="316"/>
       <w:r>
         <w:rPr>
           <w:rStyle w:val="CommentReference"/>
           <w:b w:val="0"/>
         </w:rPr>
-        <w:commentReference w:id="296"/>
+        <w:commentReference w:id="316"/>
       </w:r>
     </w:p>
     <w:p>
@@ -6343,37 +6421,37 @@
       <w:r>
         <w:t xml:space="preserve">We found that richness peaked in wetlands surrounded by intermediate extents of human development, and was lower in wetlands surrounded by both low and high human development extents. </w:t>
       </w:r>
-      <w:ins w:id="297" w:author="Cari Ficken" w:date="2021-03-01T14:17:00Z">
+      <w:ins w:id="317" w:author="Cari Ficken" w:date="2021-03-01T14:17:00Z">
         <w:r>
           <w:t xml:space="preserve">Although this peak was gentle, </w:t>
         </w:r>
       </w:ins>
-      <w:ins w:id="298" w:author="Cari Ficken" w:date="2021-03-01T14:18:00Z">
+      <w:ins w:id="318" w:author="Cari Ficken" w:date="2021-03-01T14:18:00Z">
         <w:r>
           <w:t xml:space="preserve">it is notable that the peak </w:t>
         </w:r>
       </w:ins>
-      <w:ins w:id="299" w:author="Cari Ficken" w:date="2021-03-01T14:22:00Z">
+      <w:ins w:id="319" w:author="Cari Ficken" w:date="2021-03-01T14:22:00Z">
         <w:r>
           <w:t>was</w:t>
         </w:r>
       </w:ins>
-      <w:ins w:id="300" w:author="Cari Ficken" w:date="2021-03-01T14:19:00Z">
+      <w:ins w:id="320" w:author="Cari Ficken" w:date="2021-03-01T14:19:00Z">
         <w:r>
           <w:t xml:space="preserve"> detectable even across diverse </w:t>
         </w:r>
       </w:ins>
-      <w:ins w:id="301" w:author="Cari Ficken" w:date="2021-03-01T14:18:00Z">
+      <w:ins w:id="321" w:author="Cari Ficken" w:date="2021-03-01T14:18:00Z">
         <w:r>
           <w:t>wetland classes</w:t>
         </w:r>
       </w:ins>
-      <w:ins w:id="302" w:author="Cari Ficken" w:date="2021-03-01T14:19:00Z">
+      <w:ins w:id="322" w:author="Cari Ficken" w:date="2021-03-01T14:19:00Z">
         <w:r>
           <w:t xml:space="preserve"> and</w:t>
         </w:r>
       </w:ins>
-      <w:ins w:id="303" w:author="Cari Ficken" w:date="2021-03-01T14:18:00Z">
+      <w:ins w:id="323" w:author="Cari Ficken" w:date="2021-03-01T14:18:00Z">
         <w:r>
           <w:t xml:space="preserve"> across a range of environmental conditions. </w:t>
         </w:r>
@@ -6615,7 +6693,7 @@
       <w:r>
         <w:t>tradeoff</w:t>
       </w:r>
-      <w:ins w:id="304" w:author="Cari Ficken" w:date="2021-03-01T14:22:00Z">
+      <w:ins w:id="324" w:author="Cari Ficken" w:date="2021-03-01T14:22:00Z">
         <w:r>
           <w:t>s</w:t>
         </w:r>
@@ -6644,77 +6722,77 @@
       <w:r>
         <w:t xml:space="preserve">. </w:t>
       </w:r>
-      <w:ins w:id="305" w:author="Cari Ficken" w:date="2021-03-01T14:34:00Z">
+      <w:ins w:id="325" w:author="Cari Ficken" w:date="2021-03-01T14:34:00Z">
         <w:r>
           <w:t>These speculations c</w:t>
         </w:r>
       </w:ins>
-      <w:ins w:id="306" w:author="Cari Ficken" w:date="2021-03-01T14:35:00Z">
+      <w:ins w:id="326" w:author="Cari Ficken" w:date="2021-03-01T14:35:00Z">
         <w:r>
           <w:t xml:space="preserve">ould be tested by, for example, calculating niche specialization based </w:t>
         </w:r>
       </w:ins>
-      <w:ins w:id="307" w:author="Cari Ficken" w:date="2021-03-01T14:36:00Z">
+      <w:ins w:id="327" w:author="Cari Ficken" w:date="2021-03-01T14:36:00Z">
         <w:r>
           <w:t xml:space="preserve">on </w:t>
         </w:r>
       </w:ins>
-      <w:ins w:id="308" w:author="Cari Ficken" w:date="2021-03-01T14:37:00Z">
+      <w:ins w:id="328" w:author="Cari Ficken" w:date="2021-03-01T14:37:00Z">
         <w:r>
           <w:t xml:space="preserve">direct </w:t>
         </w:r>
       </w:ins>
-      <w:ins w:id="309" w:author="Cari Ficken" w:date="2021-03-01T14:36:00Z">
+      <w:ins w:id="329" w:author="Cari Ficken" w:date="2021-03-01T14:36:00Z">
         <w:r>
           <w:t>measures of</w:t>
         </w:r>
       </w:ins>
-      <w:ins w:id="310" w:author="Cari Ficken" w:date="2021-03-01T14:35:00Z">
+      <w:ins w:id="330" w:author="Cari Ficken" w:date="2021-03-01T14:35:00Z">
         <w:r>
           <w:t xml:space="preserve"> variables</w:t>
         </w:r>
       </w:ins>
-      <w:ins w:id="311" w:author="Cari Ficken" w:date="2021-03-01T14:36:00Z">
+      <w:ins w:id="331" w:author="Cari Ficken" w:date="2021-03-01T14:36:00Z">
         <w:r>
           <w:t xml:space="preserve">, </w:t>
         </w:r>
       </w:ins>
-      <w:ins w:id="312" w:author="Cari Ficken" w:date="2021-03-01T14:35:00Z">
+      <w:ins w:id="332" w:author="Cari Ficken" w:date="2021-03-01T14:35:00Z">
         <w:r>
           <w:t xml:space="preserve">rather than calculating </w:t>
         </w:r>
       </w:ins>
-      <w:ins w:id="313" w:author="Cari Ficken" w:date="2021-03-01T14:37:00Z">
+      <w:ins w:id="333" w:author="Cari Ficken" w:date="2021-03-01T14:37:00Z">
         <w:r>
           <w:t>niche specialization</w:t>
         </w:r>
       </w:ins>
-      <w:ins w:id="314" w:author="Cari Ficken" w:date="2021-03-01T14:36:00Z">
+      <w:ins w:id="334" w:author="Cari Ficken" w:date="2021-03-01T14:36:00Z">
         <w:r>
           <w:t xml:space="preserve"> based </w:t>
         </w:r>
       </w:ins>
-      <w:ins w:id="315" w:author="Cari Ficken" w:date="2021-03-01T14:37:00Z">
+      <w:ins w:id="335" w:author="Cari Ficken" w:date="2021-03-01T14:37:00Z">
         <w:r>
           <w:t xml:space="preserve">on a </w:t>
         </w:r>
       </w:ins>
-      <w:ins w:id="316" w:author="Cari Ficken" w:date="2021-03-01T14:36:00Z">
+      <w:ins w:id="336" w:author="Cari Ficken" w:date="2021-03-01T14:36:00Z">
         <w:r>
           <w:t xml:space="preserve">human development, </w:t>
         </w:r>
       </w:ins>
-      <w:ins w:id="317" w:author="Cari Ficken" w:date="2021-03-01T14:37:00Z">
+      <w:ins w:id="337" w:author="Cari Ficken" w:date="2021-03-01T14:37:00Z">
         <w:r>
           <w:t>which itself</w:t>
         </w:r>
       </w:ins>
-      <w:ins w:id="318" w:author="Cari Ficken" w:date="2021-03-01T14:36:00Z">
+      <w:ins w:id="338" w:author="Cari Ficken" w:date="2021-03-01T14:36:00Z">
         <w:r>
           <w:t xml:space="preserve"> encapsulates many different environmental </w:t>
         </w:r>
       </w:ins>
-      <w:ins w:id="319" w:author="Cari Ficken" w:date="2021-03-01T14:37:00Z">
+      <w:ins w:id="339" w:author="Cari Ficken" w:date="2021-03-01T14:37:00Z">
         <w:r>
           <w:t>conditions.</w:t>
         </w:r>
@@ -6818,7 +6896,7 @@
       <w:r>
         <w:t xml:space="preserve"> are </w:t>
       </w:r>
-      <w:ins w:id="320" w:author="Cari Ficken" w:date="2021-03-01T14:38:00Z">
+      <w:ins w:id="340" w:author="Cari Ficken" w:date="2021-03-01T14:38:00Z">
         <w:r>
           <w:t xml:space="preserve">likely </w:t>
         </w:r>
@@ -6901,7 +6979,7 @@
       <w:r>
         <w:t xml:space="preserve"> surrounded by high development extents are </w:t>
       </w:r>
-      <w:ins w:id="321" w:author="Cari Ficken" w:date="2021-03-01T14:38:00Z">
+      <w:ins w:id="341" w:author="Cari Ficken" w:date="2021-03-01T14:38:00Z">
         <w:r>
           <w:t xml:space="preserve">thought to be </w:t>
         </w:r>
@@ -6936,27 +7014,27 @@
       <w:r>
         <w:t xml:space="preserve">These conditions limit species richness under high and low human development extents, whereas at intermediate human development these species coexist in low abundances with generalist species that have moderate competitive and dispersal abilities. </w:t>
       </w:r>
-      <w:ins w:id="322" w:author="Cari Ficken" w:date="2021-03-01T14:39:00Z">
+      <w:ins w:id="342" w:author="Cari Ficken" w:date="2021-03-01T14:39:00Z">
         <w:r>
           <w:t xml:space="preserve">However, different human development types likely have different magnitudes of impact on adjacent wetlands such that wetlands surrounded by the same proportion of developed landscape will be </w:t>
         </w:r>
       </w:ins>
-      <w:ins w:id="323" w:author="Cari Ficken" w:date="2021-03-01T14:40:00Z">
+      <w:ins w:id="343" w:author="Cari Ficken" w:date="2021-03-01T14:40:00Z">
         <w:r>
           <w:t>affected</w:t>
         </w:r>
       </w:ins>
-      <w:ins w:id="324" w:author="Cari Ficken" w:date="2021-03-01T14:39:00Z">
+      <w:ins w:id="344" w:author="Cari Ficken" w:date="2021-03-01T14:39:00Z">
         <w:r>
           <w:t xml:space="preserve"> differently if the development is not the same type. In addition,</w:t>
         </w:r>
       </w:ins>
-      <w:ins w:id="325" w:author="Cari Ficken" w:date="2021-03-01T14:40:00Z">
+      <w:ins w:id="345" w:author="Cari Ficken" w:date="2021-03-01T14:40:00Z">
         <w:r>
           <w:t xml:space="preserve"> w</w:t>
         </w:r>
       </w:ins>
-      <w:del w:id="326" w:author="Cari Ficken" w:date="2021-03-01T14:40:00Z">
+      <w:del w:id="346" w:author="Cari Ficken" w:date="2021-03-01T14:40:00Z">
         <w:r>
           <w:delText>W</w:delText>
         </w:r>
@@ -7012,7 +7090,7 @@
       <w:r>
         <w:t>.</w:t>
       </w:r>
-      <w:ins w:id="327" w:author="Cari Ficken" w:date="2021-03-01T14:39:00Z">
+      <w:ins w:id="347" w:author="Cari Ficken" w:date="2021-03-01T14:39:00Z">
         <w:r>
           <w:t xml:space="preserve"> </w:t>
         </w:r>
@@ -7086,12 +7164,12 @@
       <w:r>
         <w:t xml:space="preserve">. In support of this, we found that wetland communities at the highest and lowest human development extents were both inhabited by species with </w:t>
       </w:r>
-      <w:del w:id="328" w:author="Cari Ficken" w:date="2021-03-01T14:40:00Z">
+      <w:del w:id="348" w:author="Cari Ficken" w:date="2021-03-01T14:40:00Z">
         <w:r>
           <w:delText xml:space="preserve">especially </w:delText>
         </w:r>
       </w:del>
-      <w:ins w:id="329" w:author="Cari Ficken" w:date="2021-03-01T14:40:00Z">
+      <w:ins w:id="349" w:author="Cari Ficken" w:date="2021-03-01T14:40:00Z">
         <w:r>
           <w:t>relatively</w:t>
         </w:r>
@@ -7138,12 +7216,12 @@
       <w:r>
         <w:t xml:space="preserve">. </w:t>
       </w:r>
-      <w:ins w:id="330" w:author="Cari Ficken" w:date="2021-03-01T14:41:00Z">
+      <w:ins w:id="350" w:author="Cari Ficken" w:date="2021-03-01T14:41:00Z">
         <w:r>
           <w:t>We speculate that w</w:t>
         </w:r>
       </w:ins>
-      <w:del w:id="331" w:author="Cari Ficken" w:date="2021-03-01T14:41:00Z">
+      <w:del w:id="351" w:author="Cari Ficken" w:date="2021-03-01T14:41:00Z">
         <w:r>
           <w:delText>W</w:delText>
         </w:r>
@@ -7224,12 +7302,12 @@
       <w:r>
         <w:fldChar w:fldCharType="end"/>
       </w:r>
-      <w:ins w:id="332" w:author="Cari Ficken" w:date="2021-03-01T14:42:00Z">
+      <w:ins w:id="352" w:author="Cari Ficken" w:date="2021-03-01T14:42:00Z">
         <w:r>
           <w:t>, though this will</w:t>
         </w:r>
       </w:ins>
-      <w:ins w:id="333" w:author="Cari Ficken" w:date="2021-03-01T14:43:00Z">
+      <w:ins w:id="353" w:author="Cari Ficken" w:date="2021-03-01T14:43:00Z">
         <w:r>
           <w:t xml:space="preserve"> vary depending on the type of human development</w:t>
         </w:r>
@@ -7597,7 +7675,7 @@
     <w:p>
       <w:pPr>
         <w:rPr>
-          <w:ins w:id="334" w:author="Cari Ficken" w:date="2021-03-01T13:42:00Z"/>
+          <w:ins w:id="354" w:author="Cari Ficken" w:date="2021-03-01T13:42:00Z"/>
         </w:rPr>
       </w:pPr>
       <w:r>
@@ -7793,7 +7871,7 @@
     <w:p>
       <w:pPr>
         <w:rPr>
-          <w:ins w:id="335" w:author="Cari Ficken" w:date="2021-03-01T13:42:00Z"/>
+          <w:ins w:id="355" w:author="Cari Ficken" w:date="2021-03-01T13:42:00Z"/>
         </w:rPr>
       </w:pPr>
     </w:p>
@@ -7801,10 +7879,10 @@
       <w:pPr>
         <w:pStyle w:val="Heading2"/>
         <w:rPr>
-          <w:ins w:id="336" w:author="Cari Ficken" w:date="2021-03-01T13:43:00Z"/>
-        </w:rPr>
-      </w:pPr>
-      <w:ins w:id="337" w:author="Cari Ficken" w:date="2021-03-01T13:42:00Z">
+          <w:ins w:id="356" w:author="Cari Ficken" w:date="2021-03-01T13:43:00Z"/>
+        </w:rPr>
+      </w:pPr>
+      <w:ins w:id="357" w:author="Cari Ficken" w:date="2021-03-01T13:42:00Z">
         <w:r>
           <w:t>Limitations</w:t>
         </w:r>
@@ -7813,215 +7891,215 @@
     <w:p>
       <w:pPr>
         <w:rPr>
-          <w:ins w:id="338" w:author="Cari Ficken" w:date="2021-03-01T13:42:00Z"/>
-        </w:rPr>
-      </w:pPr>
-      <w:ins w:id="339" w:author="Cari Ficken" w:date="2021-03-01T13:47:00Z">
+          <w:ins w:id="358" w:author="Cari Ficken" w:date="2021-03-01T13:42:00Z"/>
+        </w:rPr>
+      </w:pPr>
+      <w:ins w:id="359" w:author="Cari Ficken" w:date="2021-03-01T13:47:00Z">
         <w:r>
           <w:t xml:space="preserve">This </w:t>
         </w:r>
       </w:ins>
-      <w:ins w:id="340" w:author="Cari Ficken" w:date="2021-03-01T13:43:00Z">
+      <w:ins w:id="360" w:author="Cari Ficken" w:date="2021-03-01T13:43:00Z">
         <w:r>
           <w:t>s</w:t>
         </w:r>
       </w:ins>
-      <w:ins w:id="341" w:author="Cari Ficken" w:date="2021-03-01T13:46:00Z">
+      <w:ins w:id="361" w:author="Cari Ficken" w:date="2021-03-01T13:46:00Z">
         <w:r>
           <w:t>tud</w:t>
         </w:r>
       </w:ins>
-      <w:ins w:id="342" w:author="Cari Ficken" w:date="2021-03-01T13:47:00Z">
+      <w:ins w:id="362" w:author="Cari Ficken" w:date="2021-03-01T13:47:00Z">
         <w:r>
           <w:t>y</w:t>
         </w:r>
       </w:ins>
-      <w:ins w:id="343" w:author="Cari Ficken" w:date="2021-03-01T13:46:00Z">
+      <w:ins w:id="363" w:author="Cari Ficken" w:date="2021-03-01T13:46:00Z">
         <w:r>
           <w:t xml:space="preserve"> provides a</w:t>
         </w:r>
       </w:ins>
-      <w:ins w:id="344" w:author="Cari Ficken" w:date="2021-03-01T13:47:00Z">
+      <w:ins w:id="364" w:author="Cari Ficken" w:date="2021-03-01T13:47:00Z">
         <w:r>
           <w:t>n important assessment of the relationships among wetland vascular plant richness, niche dimensions, human development</w:t>
         </w:r>
       </w:ins>
-      <w:ins w:id="345" w:author="Cari Ficken" w:date="2021-03-01T13:48:00Z">
+      <w:ins w:id="365" w:author="Cari Ficken" w:date="2021-03-01T13:48:00Z">
         <w:r>
           <w:t>, and nonnative species</w:t>
         </w:r>
       </w:ins>
-      <w:ins w:id="346" w:author="Cari Ficken" w:date="2021-03-01T13:47:00Z">
+      <w:ins w:id="366" w:author="Cari Ficken" w:date="2021-03-01T13:47:00Z">
         <w:r>
           <w:t xml:space="preserve"> across a large geographical extent</w:t>
         </w:r>
       </w:ins>
-      <w:ins w:id="347" w:author="Cari Ficken" w:date="2021-03-01T13:49:00Z">
+      <w:ins w:id="367" w:author="Cari Ficken" w:date="2021-03-01T13:49:00Z">
         <w:r>
           <w:t xml:space="preserve"> and across a range of wetland classes. We note </w:t>
         </w:r>
       </w:ins>
-      <w:ins w:id="348" w:author="Cari Ficken" w:date="2021-03-01T13:50:00Z">
+      <w:ins w:id="368" w:author="Cari Ficken" w:date="2021-03-01T13:50:00Z">
         <w:r>
           <w:t>two important considerations, though</w:t>
         </w:r>
       </w:ins>
-      <w:ins w:id="349" w:author="Cari Ficken" w:date="2021-03-01T15:10:00Z">
+      <w:ins w:id="369" w:author="Cari Ficken" w:date="2021-03-01T15:10:00Z">
         <w:r>
           <w:t>, when interpreting our results</w:t>
         </w:r>
       </w:ins>
-      <w:ins w:id="350" w:author="Cari Ficken" w:date="2021-03-01T13:50:00Z">
+      <w:ins w:id="370" w:author="Cari Ficken" w:date="2021-03-01T13:50:00Z">
         <w:r>
           <w:t xml:space="preserve">. First, </w:t>
         </w:r>
       </w:ins>
-      <w:ins w:id="351" w:author="Cari Ficken" w:date="2021-03-01T13:55:00Z">
+      <w:ins w:id="371" w:author="Cari Ficken" w:date="2021-03-01T13:55:00Z">
         <w:r>
           <w:t>wetlands in our</w:t>
         </w:r>
       </w:ins>
-      <w:ins w:id="352" w:author="Cari Ficken" w:date="2021-03-01T13:56:00Z">
+      <w:ins w:id="372" w:author="Cari Ficken" w:date="2021-03-01T13:56:00Z">
         <w:r>
           <w:t xml:space="preserve"> dataset were sampled under two different monitoring protocols </w:t>
         </w:r>
       </w:ins>
-      <w:ins w:id="353" w:author="Cari Ficken" w:date="2021-03-01T14:09:00Z">
+      <w:ins w:id="373" w:author="Cari Ficken" w:date="2021-03-01T14:09:00Z">
         <w:r>
           <w:t>which each used</w:t>
         </w:r>
       </w:ins>
-      <w:ins w:id="354" w:author="Cari Ficken" w:date="2021-03-01T13:56:00Z">
+      <w:ins w:id="374" w:author="Cari Ficken" w:date="2021-03-01T13:56:00Z">
         <w:r>
           <w:t xml:space="preserve"> different methods. We attempted to</w:t>
         </w:r>
       </w:ins>
-      <w:ins w:id="355" w:author="Cari Ficken" w:date="2021-03-01T13:57:00Z">
+      <w:ins w:id="375" w:author="Cari Ficken" w:date="2021-03-01T13:57:00Z">
         <w:r>
           <w:t xml:space="preserve"> account for these differences statistically by including a </w:t>
         </w:r>
       </w:ins>
-      <w:ins w:id="356" w:author="Cari Ficken" w:date="2021-03-01T13:58:00Z">
+      <w:ins w:id="376" w:author="Cari Ficken" w:date="2021-03-01T13:58:00Z">
         <w:r>
           <w:t xml:space="preserve">“protocol” </w:t>
         </w:r>
       </w:ins>
-      <w:ins w:id="357" w:author="Cari Ficken" w:date="2021-03-01T13:57:00Z">
+      <w:ins w:id="377" w:author="Cari Ficken" w:date="2021-03-01T13:57:00Z">
         <w:r>
           <w:t>covariate</w:t>
         </w:r>
       </w:ins>
-      <w:ins w:id="358" w:author="Cari Ficken" w:date="2021-03-01T13:59:00Z">
+      <w:ins w:id="378" w:author="Cari Ficken" w:date="2021-03-01T13:59:00Z">
         <w:r>
           <w:t xml:space="preserve"> factor</w:t>
         </w:r>
       </w:ins>
-      <w:ins w:id="359" w:author="Cari Ficken" w:date="2021-03-01T13:57:00Z">
+      <w:ins w:id="379" w:author="Cari Ficken" w:date="2021-03-01T13:57:00Z">
         <w:r>
           <w:t>; we</w:t>
         </w:r>
       </w:ins>
-      <w:ins w:id="360" w:author="Cari Ficken" w:date="2021-03-01T13:58:00Z">
+      <w:ins w:id="380" w:author="Cari Ficken" w:date="2021-03-01T13:58:00Z">
         <w:r>
           <w:t xml:space="preserve"> also found that </w:t>
         </w:r>
       </w:ins>
-      <w:ins w:id="361" w:author="Cari Ficken" w:date="2021-03-01T13:59:00Z">
+      <w:ins w:id="381" w:author="Cari Ficken" w:date="2021-03-01T13:59:00Z">
         <w:r>
           <w:t>our</w:t>
         </w:r>
       </w:ins>
-      <w:ins w:id="362" w:author="Cari Ficken" w:date="2021-03-01T13:58:00Z">
+      <w:ins w:id="382" w:author="Cari Ficken" w:date="2021-03-01T13:58:00Z">
         <w:r>
           <w:t xml:space="preserve"> results were </w:t>
         </w:r>
       </w:ins>
-      <w:ins w:id="363" w:author="Cari Ficken" w:date="2021-03-01T13:59:00Z">
+      <w:ins w:id="383" w:author="Cari Ficken" w:date="2021-03-01T13:59:00Z">
         <w:r>
           <w:t>essentially unchanged</w:t>
         </w:r>
       </w:ins>
-      <w:ins w:id="364" w:author="Cari Ficken" w:date="2021-03-01T13:58:00Z">
+      <w:ins w:id="384" w:author="Cari Ficken" w:date="2021-03-01T13:58:00Z">
         <w:r>
           <w:t xml:space="preserve"> when wetlands sampled with different protocols were analyzed separatel</w:t>
         </w:r>
       </w:ins>
-      <w:ins w:id="365" w:author="Cari Ficken" w:date="2021-03-01T13:59:00Z">
+      <w:ins w:id="385" w:author="Cari Ficken" w:date="2021-03-01T13:59:00Z">
         <w:r>
           <w:t>y</w:t>
         </w:r>
       </w:ins>
-      <w:ins w:id="366" w:author="Cari Ficken" w:date="2021-03-01T13:58:00Z">
+      <w:ins w:id="386" w:author="Cari Ficken" w:date="2021-03-01T13:58:00Z">
         <w:r>
           <w:t>.</w:t>
         </w:r>
       </w:ins>
-      <w:ins w:id="367" w:author="Cari Ficken" w:date="2021-03-01T13:57:00Z">
+      <w:ins w:id="387" w:author="Cari Ficken" w:date="2021-03-01T13:57:00Z">
         <w:r>
           <w:t xml:space="preserve"> </w:t>
         </w:r>
       </w:ins>
-      <w:ins w:id="368" w:author="Cari Ficken" w:date="2021-03-01T14:10:00Z">
+      <w:ins w:id="388" w:author="Cari Ficken" w:date="2021-03-01T14:10:00Z">
         <w:r>
           <w:t xml:space="preserve">Still, different sampling methods, </w:t>
         </w:r>
       </w:ins>
-      <w:ins w:id="369" w:author="Cari Ficken" w:date="2021-03-01T14:11:00Z">
+      <w:ins w:id="389" w:author="Cari Ficken" w:date="2021-03-01T14:11:00Z">
         <w:r>
           <w:t>particularly</w:t>
         </w:r>
       </w:ins>
-      <w:ins w:id="370" w:author="Cari Ficken" w:date="2021-03-01T14:10:00Z">
+      <w:ins w:id="390" w:author="Cari Ficken" w:date="2021-03-01T14:10:00Z">
         <w:r>
           <w:t xml:space="preserve"> to measure vascular plant richness, may </w:t>
         </w:r>
       </w:ins>
-      <w:ins w:id="371" w:author="Cari Ficken" w:date="2021-03-01T14:11:00Z">
+      <w:ins w:id="391" w:author="Cari Ficken" w:date="2021-03-01T14:11:00Z">
         <w:r>
           <w:t>result in slightly modified relationships with human development. Second, o</w:t>
         </w:r>
       </w:ins>
-      <w:ins w:id="372" w:author="Cari Ficken" w:date="2021-03-01T13:50:00Z">
+      <w:ins w:id="392" w:author="Cari Ficken" w:date="2021-03-01T13:50:00Z">
         <w:r>
           <w:t>ur approach did not distinguish among human development types</w:t>
         </w:r>
       </w:ins>
-      <w:ins w:id="373" w:author="Cari Ficken" w:date="2021-03-01T13:54:00Z">
+      <w:ins w:id="393" w:author="Cari Ficken" w:date="2021-03-01T13:54:00Z">
         <w:r>
           <w:t xml:space="preserve"> but it is </w:t>
         </w:r>
       </w:ins>
-      <w:ins w:id="374" w:author="Cari Ficken" w:date="2021-03-01T14:11:00Z">
+      <w:ins w:id="394" w:author="Cari Ficken" w:date="2021-03-01T14:11:00Z">
         <w:r>
           <w:t>un</w:t>
         </w:r>
       </w:ins>
-      <w:ins w:id="375" w:author="Cari Ficken" w:date="2021-03-01T13:54:00Z">
+      <w:ins w:id="395" w:author="Cari Ficken" w:date="2021-03-01T13:54:00Z">
         <w:r>
           <w:t>likely that</w:t>
         </w:r>
       </w:ins>
-      <w:ins w:id="376" w:author="Cari Ficken" w:date="2021-03-01T14:11:00Z">
+      <w:ins w:id="396" w:author="Cari Ficken" w:date="2021-03-01T14:11:00Z">
         <w:r>
           <w:t xml:space="preserve"> all types </w:t>
         </w:r>
       </w:ins>
-      <w:ins w:id="377" w:author="Cari Ficken" w:date="2021-03-01T14:12:00Z">
+      <w:ins w:id="397" w:author="Cari Ficken" w:date="2021-03-01T14:12:00Z">
         <w:r>
           <w:t xml:space="preserve">have the same </w:t>
         </w:r>
       </w:ins>
-      <w:ins w:id="378" w:author="Cari Ficken" w:date="2021-03-01T13:54:00Z">
+      <w:ins w:id="398" w:author="Cari Ficken" w:date="2021-03-01T13:54:00Z">
         <w:r>
           <w:t>ecological impact.</w:t>
         </w:r>
       </w:ins>
-      <w:ins w:id="379" w:author="Cari Ficken" w:date="2021-03-01T13:51:00Z">
+      <w:ins w:id="399" w:author="Cari Ficken" w:date="2021-03-01T13:51:00Z">
         <w:r>
           <w:t xml:space="preserve"> For example,</w:t>
         </w:r>
       </w:ins>
-      <w:ins w:id="380" w:author="Cari Ficken" w:date="2021-03-01T13:52:00Z">
+      <w:ins w:id="400" w:author="Cari Ficken" w:date="2021-03-01T13:52:00Z">
         <w:r>
           <w:t xml:space="preserve"> parkland and impervious surface </w:t>
         </w:r>
@@ -8030,32 +8108,32 @@
           <w:t xml:space="preserve">(e.g. a road) </w:t>
         </w:r>
       </w:ins>
-      <w:ins w:id="381" w:author="Cari Ficken" w:date="2021-03-01T13:55:00Z">
+      <w:ins w:id="401" w:author="Cari Ficken" w:date="2021-03-01T13:55:00Z">
         <w:r>
           <w:t>will</w:t>
         </w:r>
       </w:ins>
-      <w:ins w:id="382" w:author="Cari Ficken" w:date="2021-03-01T13:53:00Z">
+      <w:ins w:id="402" w:author="Cari Ficken" w:date="2021-03-01T13:53:00Z">
         <w:r>
           <w:t xml:space="preserve"> likely have very different impacts on the ecology of adjacent </w:t>
         </w:r>
       </w:ins>
-      <w:ins w:id="383" w:author="Cari Ficken" w:date="2021-03-01T14:12:00Z">
+      <w:ins w:id="403" w:author="Cari Ficken" w:date="2021-03-01T14:12:00Z">
         <w:r>
           <w:t>wetlands</w:t>
         </w:r>
       </w:ins>
-      <w:ins w:id="384" w:author="Cari Ficken" w:date="2021-03-01T13:55:00Z">
+      <w:ins w:id="404" w:author="Cari Ficken" w:date="2021-03-01T13:55:00Z">
         <w:r>
           <w:t xml:space="preserve"> even when both human development types cover the same areal extent. </w:t>
         </w:r>
       </w:ins>
-      <w:ins w:id="385" w:author="Cari Ficken" w:date="2021-03-01T14:12:00Z">
+      <w:ins w:id="405" w:author="Cari Ficken" w:date="2021-03-01T14:12:00Z">
         <w:r>
           <w:t>Although previous work found that cumulative human development was an important driver of wetland plant community di</w:t>
         </w:r>
       </w:ins>
-      <w:ins w:id="386" w:author="Cari Ficken" w:date="2021-03-01T14:13:00Z">
+      <w:ins w:id="406" w:author="Cari Ficken" w:date="2021-03-01T14:13:00Z">
         <w:r>
           <w:t xml:space="preserve">versity in boreal wetlands </w:t>
         </w:r>
@@ -8075,47 +8153,47 @@
       <w:r>
         <w:fldChar w:fldCharType="end"/>
       </w:r>
-      <w:ins w:id="387" w:author="Cari Ficken" w:date="2021-03-01T14:13:00Z">
+      <w:ins w:id="407" w:author="Cari Ficken" w:date="2021-03-01T14:13:00Z">
         <w:r>
           <w:t xml:space="preserve">, </w:t>
         </w:r>
       </w:ins>
-      <w:ins w:id="388" w:author="Cari Ficken" w:date="2021-03-01T14:15:00Z">
+      <w:ins w:id="408" w:author="Cari Ficken" w:date="2021-03-01T14:15:00Z">
         <w:r>
           <w:t xml:space="preserve">a </w:t>
         </w:r>
       </w:ins>
-      <w:ins w:id="389" w:author="Cari Ficken" w:date="2021-03-01T14:13:00Z">
+      <w:ins w:id="409" w:author="Cari Ficken" w:date="2021-03-01T14:13:00Z">
         <w:r>
           <w:t>different</w:t>
         </w:r>
       </w:ins>
-      <w:ins w:id="390" w:author="Cari Ficken" w:date="2021-03-01T14:14:00Z">
+      <w:ins w:id="410" w:author="Cari Ficken" w:date="2021-03-01T14:14:00Z">
         <w:r>
           <w:t xml:space="preserve"> </w:t>
         </w:r>
       </w:ins>
-      <w:ins w:id="391" w:author="Cari Ficken" w:date="2021-03-01T14:13:00Z">
+      <w:ins w:id="411" w:author="Cari Ficken" w:date="2021-03-01T14:13:00Z">
         <w:r>
           <w:t xml:space="preserve">metric of human impact </w:t>
         </w:r>
       </w:ins>
-      <w:ins w:id="392" w:author="Cari Ficken" w:date="2021-03-01T14:15:00Z">
+      <w:ins w:id="412" w:author="Cari Ficken" w:date="2021-03-01T14:15:00Z">
         <w:r>
           <w:t>would likely influence calculations of niche breadth and subsequently of the relationships we present in</w:t>
         </w:r>
       </w:ins>
-      <w:ins w:id="393" w:author="Cari Ficken" w:date="2021-03-01T14:16:00Z">
+      <w:ins w:id="413" w:author="Cari Ficken" w:date="2021-03-01T14:16:00Z">
         <w:r>
           <w:t xml:space="preserve"> th</w:t>
         </w:r>
       </w:ins>
-      <w:ins w:id="394" w:author="Cari Ficken" w:date="2021-03-01T14:15:00Z">
+      <w:ins w:id="414" w:author="Cari Ficken" w:date="2021-03-01T14:15:00Z">
         <w:r>
           <w:t>is stu</w:t>
         </w:r>
       </w:ins>
-      <w:ins w:id="395" w:author="Cari Ficken" w:date="2021-03-01T14:16:00Z">
+      <w:ins w:id="415" w:author="Cari Ficken" w:date="2021-03-01T14:16:00Z">
         <w:r>
           <w:t>dy.</w:t>
         </w:r>
@@ -8127,8 +8205,8 @@
       <w:pPr>
         <w:pStyle w:val="Heading1"/>
       </w:pPr>
-      <w:bookmarkStart w:id="396" w:name="_e70rnjas5n2y" w:colFirst="0" w:colLast="0"/>
-      <w:bookmarkEnd w:id="396"/>
+      <w:bookmarkStart w:id="416" w:name="_e70rnjas5n2y" w:colFirst="0" w:colLast="0"/>
+      <w:bookmarkEnd w:id="416"/>
       <w:r>
         <w:t>Data availability statement</w:t>
       </w:r>
@@ -8145,21 +8223,21 @@
       <w:pPr>
         <w:pStyle w:val="Heading1"/>
       </w:pPr>
-      <w:bookmarkStart w:id="397" w:name="_8vh7b2ovb46e" w:colFirst="0" w:colLast="0"/>
-      <w:bookmarkStart w:id="398" w:name="_w6ar3q2ml4w6" w:colFirst="0" w:colLast="0"/>
-      <w:bookmarkEnd w:id="397"/>
-      <w:bookmarkEnd w:id="398"/>
-      <w:commentRangeStart w:id="399"/>
+      <w:bookmarkStart w:id="417" w:name="_8vh7b2ovb46e" w:colFirst="0" w:colLast="0"/>
+      <w:bookmarkStart w:id="418" w:name="_w6ar3q2ml4w6" w:colFirst="0" w:colLast="0"/>
+      <w:bookmarkEnd w:id="417"/>
+      <w:bookmarkEnd w:id="418"/>
+      <w:commentRangeStart w:id="419"/>
       <w:r>
         <w:t>References</w:t>
       </w:r>
-      <w:commentRangeEnd w:id="399"/>
+      <w:commentRangeEnd w:id="419"/>
       <w:r>
         <w:rPr>
           <w:rStyle w:val="CommentReference"/>
           <w:b w:val="0"/>
         </w:rPr>
-        <w:commentReference w:id="399"/>
+        <w:commentReference w:id="419"/>
       </w:r>
     </w:p>
     <w:p>
@@ -8801,8 +8879,8 @@
       <w:r>
         <w:fldChar w:fldCharType="end"/>
       </w:r>
-      <w:bookmarkStart w:id="400" w:name="_z8r1rh15e5ei" w:colFirst="0" w:colLast="0"/>
-      <w:bookmarkEnd w:id="400"/>
+      <w:bookmarkStart w:id="420" w:name="_z8r1rh15e5ei" w:colFirst="0" w:colLast="0"/>
+      <w:bookmarkEnd w:id="420"/>
     </w:p>
     <w:p>
       <w:pPr>
@@ -8867,7 +8945,7 @@
 
 <file path=word/comments.xml><?xml version="1.0" encoding="utf-8"?>
 <w:comments xmlns:wpc="http://schemas.microsoft.com/office/word/2010/wordprocessingCanvas" xmlns:cx="http://schemas.microsoft.com/office/drawing/2014/chartex" xmlns:cx1="http://schemas.microsoft.com/office/drawing/2015/9/8/chartex" xmlns:cx2="http://schemas.microsoft.com/office/drawing/2015/10/21/chartex" xmlns:cx3="http://schemas.microsoft.com/office/drawing/2016/5/9/chartex" xmlns:cx4="http://schemas.microsoft.com/office/drawing/2016/5/10/chartex" xmlns:cx5="http://schemas.microsoft.com/office/drawing/2016/5/11/chartex" xmlns:cx6="http://schemas.microsoft.com/office/drawing/2016/5/12/chartex" xmlns:cx7="http://schemas.microsoft.com/office/drawing/2016/5/13/chartex" xmlns:cx8="http://schemas.microsoft.com/office/drawing/2016/5/14/chartex" xmlns:mc="http://schemas.openxmlformats.org/markup-compatibility/2006" xmlns:aink="http://schemas.microsoft.com/office/drawing/2016/ink" xmlns:am3d="http://schemas.microsoft.com/office/drawing/2017/model3d" xmlns:o="urn:schemas-microsoft-com:office:office" xmlns:r="http://schemas.openxmlformats.org/officeDocument/2006/relationships" xmlns:m="http://schemas.openxmlformats.org/officeDocument/2006/math" xmlns:v="urn:schemas-microsoft-com:vml" xmlns:wp14="http://schemas.microsoft.com/office/word/2010/wordprocessingDrawing" xmlns:wp="http://schemas.openxmlformats.org/drawingml/2006/wordprocessingDrawing" xmlns:w10="urn:schemas-microsoft-com:office:word" xmlns:w="http://schemas.openxmlformats.org/wordprocessingml/2006/main" xmlns:w14="http://schemas.microsoft.com/office/word/2010/wordml" xmlns:w15="http://schemas.microsoft.com/office/word/2012/wordml" xmlns:w16cid="http://schemas.microsoft.com/office/word/2016/wordml/cid" xmlns:w16se="http://schemas.microsoft.com/office/word/2015/wordml/symex" xmlns:wpg="http://schemas.microsoft.com/office/word/2010/wordprocessingGroup" xmlns:wpi="http://schemas.microsoft.com/office/word/2010/wordprocessingInk" xmlns:wne="http://schemas.microsoft.com/office/word/2006/wordml" xmlns:wps="http://schemas.microsoft.com/office/word/2010/wordprocessingShape" mc:Ignorable="w14 w15 w16se w16cid wp14">
-  <w:comment w:id="1" w:author="Cari Ficken" w:date="2021-02-02T14:36:00Z" w:initials="CF">
+  <w:comment w:id="15" w:author="Cari Ficken" w:date="2021-02-02T14:36:00Z" w:initials="CF">
     <w:p>
       <w:pPr>
         <w:pStyle w:val="CommentText"/>
@@ -8899,7 +8977,7 @@
       </w:r>
     </w:p>
   </w:comment>
-  <w:comment w:id="5" w:author="Cari Ficken" w:date="2021-02-02T14:36:00Z" w:initials="CF">
+  <w:comment w:id="16" w:author="Cari Ficken" w:date="2021-03-02T09:45:00Z" w:initials="CF">
     <w:p>
       <w:pPr>
         <w:pStyle w:val="CommentText"/>
@@ -8911,6 +8989,22 @@
         <w:annotationRef/>
       </w:r>
       <w:r>
+        <w:t>We have added information on this to the abstract</w:t>
+      </w:r>
+    </w:p>
+  </w:comment>
+  <w:comment w:id="24" w:author="Cari Ficken" w:date="2021-02-02T14:36:00Z" w:initials="CF">
+    <w:p>
+      <w:pPr>
+        <w:pStyle w:val="CommentText"/>
+      </w:pPr>
+      <w:r>
+        <w:rPr>
+          <w:rStyle w:val="CommentReference"/>
+        </w:rPr>
+        <w:annotationRef/>
+      </w:r>
+      <w:r>
         <w:t xml:space="preserve">Rev 2 – </w:t>
       </w:r>
     </w:p>
@@ -8923,7 +9017,7 @@
       </w:r>
     </w:p>
   </w:comment>
-  <w:comment w:id="6" w:author="Cari Ficken" w:date="2021-03-01T13:35:00Z" w:initials="CF">
+  <w:comment w:id="25" w:author="Cari Ficken" w:date="2021-03-01T13:35:00Z" w:initials="CF">
     <w:p>
       <w:pPr>
         <w:pStyle w:val="CommentText"/>
@@ -8939,7 +9033,7 @@
       </w:r>
     </w:p>
   </w:comment>
-  <w:comment w:id="7" w:author="Cari Ficken" w:date="2021-02-02T14:51:00Z" w:initials="CF">
+  <w:comment w:id="26" w:author="Cari Ficken" w:date="2021-02-02T14:51:00Z" w:initials="CF">
     <w:p>
       <w:pPr>
         <w:pStyle w:val="CommentText"/>
@@ -9032,7 +9126,7 @@
       </w:r>
     </w:p>
   </w:comment>
-  <w:comment w:id="8" w:author="Cari Ficken" w:date="2021-03-01T13:04:00Z" w:initials="CF">
+  <w:comment w:id="27" w:author="Cari Ficken" w:date="2021-03-01T13:04:00Z" w:initials="CF">
     <w:p>
       <w:pPr>
         <w:pStyle w:val="CommentText"/>
@@ -9056,7 +9150,7 @@
       </w:r>
     </w:p>
   </w:comment>
-  <w:comment w:id="13" w:author="Cari Ficken" w:date="2021-02-02T14:38:00Z" w:initials="CF">
+  <w:comment w:id="32" w:author="Cari Ficken" w:date="2021-02-02T14:38:00Z" w:initials="CF">
     <w:p>
       <w:pPr>
         <w:pStyle w:val="CommentText"/>
@@ -9083,7 +9177,7 @@
       </w:r>
     </w:p>
   </w:comment>
-  <w:comment w:id="14" w:author="Cari Ficken" w:date="2021-03-01T13:05:00Z" w:initials="CF">
+  <w:comment w:id="33" w:author="Cari Ficken" w:date="2021-03-01T13:05:00Z" w:initials="CF">
     <w:p>
       <w:pPr>
         <w:pStyle w:val="CommentText"/>
@@ -9099,7 +9193,7 @@
       </w:r>
     </w:p>
   </w:comment>
-  <w:comment w:id="26" w:author="Cari Ficken" w:date="2021-02-02T14:51:00Z" w:initials="CF">
+  <w:comment w:id="45" w:author="Cari Ficken" w:date="2021-02-02T14:51:00Z" w:initials="CF">
     <w:p>
       <w:pPr>
         <w:pStyle w:val="CommentText"/>
@@ -9132,7 +9226,7 @@
       </w:r>
     </w:p>
   </w:comment>
-  <w:comment w:id="27" w:author="Cari Ficken" w:date="2021-03-01T13:05:00Z" w:initials="CF">
+  <w:comment w:id="46" w:author="Cari Ficken" w:date="2021-03-01T13:05:00Z" w:initials="CF">
     <w:p>
       <w:pPr>
         <w:pStyle w:val="CommentText"/>
@@ -9148,7 +9242,7 @@
       </w:r>
     </w:p>
   </w:comment>
-  <w:comment w:id="35" w:author="Cari Ficken" w:date="2021-02-02T14:36:00Z" w:initials="CF">
+  <w:comment w:id="54" w:author="Cari Ficken" w:date="2021-02-02T14:36:00Z" w:initials="CF">
     <w:p>
       <w:pPr>
         <w:pStyle w:val="CommentText"/>
@@ -9188,7 +9282,7 @@
       </w:r>
     </w:p>
   </w:comment>
-  <w:comment w:id="36" w:author="Cari Ficken" w:date="2021-02-22T15:53:00Z" w:initials="CF">
+  <w:comment w:id="55" w:author="Cari Ficken" w:date="2021-02-22T15:53:00Z" w:initials="CF">
     <w:p>
       <w:pPr>
         <w:pStyle w:val="CommentText"/>
@@ -9204,7 +9298,7 @@
       </w:r>
     </w:p>
   </w:comment>
-  <w:comment w:id="51" w:author="Cari Ficken" w:date="2021-02-02T14:51:00Z" w:initials="CF">
+  <w:comment w:id="70" w:author="Cari Ficken" w:date="2021-02-02T14:51:00Z" w:initials="CF">
     <w:p>
       <w:pPr>
         <w:pStyle w:val="CommentText"/>
@@ -9257,7 +9351,7 @@
       </w:r>
     </w:p>
   </w:comment>
-  <w:comment w:id="52" w:author="Cari Ficken" w:date="2021-02-18T09:51:00Z" w:initials="CF">
+  <w:comment w:id="71" w:author="Cari Ficken" w:date="2021-02-18T09:51:00Z" w:initials="CF">
     <w:p>
       <w:pPr>
         <w:pStyle w:val="CommentText"/>
@@ -9273,7 +9367,7 @@
       </w:r>
     </w:p>
   </w:comment>
-  <w:comment w:id="33" w:author="Cari Ficken" w:date="2021-02-02T14:33:00Z" w:initials="CF">
+  <w:comment w:id="52" w:author="Cari Ficken" w:date="2021-02-02T14:33:00Z" w:initials="CF">
     <w:p>
       <w:pPr>
         <w:pStyle w:val="CommentText"/>
@@ -9305,7 +9399,7 @@
       </w:r>
     </w:p>
   </w:comment>
-  <w:comment w:id="34" w:author="Cari Ficken" w:date="2021-02-18T09:41:00Z" w:initials="CF">
+  <w:comment w:id="53" w:author="Cari Ficken" w:date="2021-02-18T09:41:00Z" w:initials="CF">
     <w:p>
       <w:pPr>
         <w:pStyle w:val="CommentText"/>
@@ -9329,7 +9423,7 @@
       </w:r>
     </w:p>
   </w:comment>
-  <w:comment w:id="60" w:author="Cari Ficken" w:date="2021-02-02T14:52:00Z" w:initials="CF">
+  <w:comment w:id="78" w:author="Cari Ficken" w:date="2021-02-02T14:52:00Z" w:initials="CF">
     <w:p>
       <w:pPr>
         <w:pStyle w:val="CommentText"/>
@@ -9362,7 +9456,7 @@
       </w:r>
     </w:p>
   </w:comment>
-  <w:comment w:id="61" w:author="Cari Ficken" w:date="2021-02-18T09:56:00Z" w:initials="CF">
+  <w:comment w:id="79" w:author="Cari Ficken" w:date="2021-02-18T09:56:00Z" w:initials="CF">
     <w:p>
       <w:pPr>
         <w:pStyle w:val="CommentText"/>
@@ -9378,7 +9472,7 @@
       </w:r>
     </w:p>
   </w:comment>
-  <w:comment w:id="64" w:author="Cari Ficken" w:date="2021-02-02T14:40:00Z" w:initials="CF">
+  <w:comment w:id="82" w:author="Cari Ficken" w:date="2021-02-02T14:40:00Z" w:initials="CF">
     <w:p>
       <w:pPr>
         <w:pStyle w:val="CommentText"/>
@@ -9414,7 +9508,7 @@
       </w:r>
     </w:p>
   </w:comment>
-  <w:comment w:id="65" w:author="Cari Ficken" w:date="2021-02-22T15:31:00Z" w:initials="CF">
+  <w:comment w:id="83" w:author="Cari Ficken" w:date="2021-02-22T15:31:00Z" w:initials="CF">
     <w:p>
       <w:pPr>
         <w:pStyle w:val="CommentText"/>
@@ -9438,7 +9532,7 @@
       </w:r>
     </w:p>
   </w:comment>
-  <w:comment w:id="66" w:author="Cari Ficken" w:date="2021-02-02T14:32:00Z" w:initials="CF">
+  <w:comment w:id="84" w:author="Cari Ficken" w:date="2021-02-02T14:32:00Z" w:initials="CF">
     <w:p>
       <w:pPr>
         <w:pStyle w:val="CommentText"/>
@@ -9491,7 +9585,7 @@
       </w:r>
     </w:p>
   </w:comment>
-  <w:comment w:id="67" w:author="Cari Ficken" w:date="2021-02-11T13:57:00Z" w:initials="CF">
+  <w:comment w:id="85" w:author="Cari Ficken" w:date="2021-02-11T13:57:00Z" w:initials="CF">
     <w:p>
       <w:pPr>
         <w:spacing w:before="0" w:line="240" w:lineRule="auto"/>
@@ -9799,7 +9893,7 @@
       </w:pPr>
     </w:p>
   </w:comment>
-  <w:comment w:id="83" w:author="Cari Ficken" w:date="2021-02-02T14:52:00Z" w:initials="CF">
+  <w:comment w:id="101" w:author="Cari Ficken" w:date="2021-02-02T14:52:00Z" w:initials="CF">
     <w:p>
       <w:pPr>
         <w:pStyle w:val="CommentText"/>
@@ -10063,7 +10157,7 @@
       </w:r>
     </w:p>
   </w:comment>
-  <w:comment w:id="84" w:author="Cari Ficken" w:date="2021-02-11T14:19:00Z" w:initials="CF">
+  <w:comment w:id="102" w:author="Cari Ficken" w:date="2021-02-11T14:19:00Z" w:initials="CF">
     <w:p>
       <w:pPr>
         <w:pStyle w:val="CommentText"/>
@@ -10092,7 +10186,7 @@
       </w:r>
     </w:p>
   </w:comment>
-  <w:comment w:id="89" w:author="Cari Ficken" w:date="2021-02-02T14:42:00Z" w:initials="CF">
+  <w:comment w:id="107" w:author="Cari Ficken" w:date="2021-02-02T14:42:00Z" w:initials="CF">
     <w:p>
       <w:pPr>
         <w:pStyle w:val="CommentText"/>
@@ -10129,7 +10223,7 @@
       </w:r>
     </w:p>
   </w:comment>
-  <w:comment w:id="90" w:author="Cari Ficken" w:date="2021-02-11T14:46:00Z" w:initials="CF">
+  <w:comment w:id="108" w:author="Cari Ficken" w:date="2021-02-11T14:46:00Z" w:initials="CF">
     <w:p>
       <w:pPr>
         <w:pStyle w:val="CommentText"/>
@@ -10156,7 +10250,7 @@
       </w:pPr>
     </w:p>
   </w:comment>
-  <w:comment w:id="91" w:author="Cari Ficken" w:date="2021-02-11T14:45:00Z" w:initials="CF">
+  <w:comment w:id="109" w:author="Cari Ficken" w:date="2021-02-11T14:45:00Z" w:initials="CF">
     <w:p>
       <w:r>
         <w:rPr>
@@ -10198,7 +10292,7 @@
       </w:pPr>
     </w:p>
   </w:comment>
-  <w:comment w:id="92" w:author="Cari Ficken" w:date="2021-02-12T12:17:00Z" w:initials="CF">
+  <w:comment w:id="110" w:author="Cari Ficken" w:date="2021-02-12T12:17:00Z" w:initials="CF">
     <w:p>
       <w:pPr>
         <w:pStyle w:val="CommentText"/>
@@ -10261,7 +10355,7 @@
       </w:r>
     </w:p>
   </w:comment>
-  <w:comment w:id="102" w:author="Cari Ficken" w:date="2021-02-02T14:43:00Z" w:initials="CF">
+  <w:comment w:id="120" w:author="Cari Ficken" w:date="2021-02-02T14:43:00Z" w:initials="CF">
     <w:p>
       <w:pPr>
         <w:pStyle w:val="CommentText"/>
@@ -10293,7 +10387,7 @@
       </w:r>
     </w:p>
   </w:comment>
-  <w:comment w:id="103" w:author="Cari Ficken" w:date="2021-02-12T15:08:00Z" w:initials="CF">
+  <w:comment w:id="121" w:author="Cari Ficken" w:date="2021-02-12T15:08:00Z" w:initials="CF">
     <w:p>
       <w:pPr>
         <w:pStyle w:val="CommentText"/>
@@ -10309,7 +10403,7 @@
       </w:r>
     </w:p>
   </w:comment>
-  <w:comment w:id="100" w:author="Cari Ficken" w:date="2021-02-02T14:30:00Z" w:initials="CF">
+  <w:comment w:id="118" w:author="Cari Ficken" w:date="2021-02-02T14:30:00Z" w:initials="CF">
     <w:p>
       <w:pPr>
         <w:pStyle w:val="CommentText"/>
@@ -10338,7 +10432,7 @@
       </w:r>
     </w:p>
   </w:comment>
-  <w:comment w:id="101" w:author="Cari Ficken" w:date="2021-02-12T12:48:00Z" w:initials="CF">
+  <w:comment w:id="119" w:author="Cari Ficken" w:date="2021-02-12T12:48:00Z" w:initials="CF">
     <w:p>
       <w:pPr>
         <w:pStyle w:val="CommentText"/>
@@ -10429,7 +10523,7 @@
       </w:r>
     </w:p>
   </w:comment>
-  <w:comment w:id="104" w:author="Cari Ficken" w:date="2021-02-02T14:53:00Z" w:initials="CF">
+  <w:comment w:id="122" w:author="Cari Ficken" w:date="2021-02-02T14:53:00Z" w:initials="CF">
     <w:p>
       <w:pPr>
         <w:pStyle w:val="CommentText"/>
@@ -10602,7 +10696,7 @@
       </w:r>
     </w:p>
   </w:comment>
-  <w:comment w:id="105" w:author="Cari Ficken" w:date="2021-02-18T10:19:00Z" w:initials="CF">
+  <w:comment w:id="123" w:author="Cari Ficken" w:date="2021-02-18T10:19:00Z" w:initials="CF">
     <w:p>
       <w:pPr>
         <w:pStyle w:val="CommentText"/>
@@ -10671,7 +10765,7 @@
       </w:r>
     </w:p>
   </w:comment>
-  <w:comment w:id="106" w:author="Cari Ficken" w:date="2021-02-02T14:55:00Z" w:initials="CF">
+  <w:comment w:id="124" w:author="Cari Ficken" w:date="2021-02-02T14:55:00Z" w:initials="CF">
     <w:p>
       <w:pPr>
         <w:pStyle w:val="CommentText"/>
@@ -10737,7 +10831,7 @@
       </w:r>
     </w:p>
   </w:comment>
-  <w:comment w:id="107" w:author="Cari Ficken" w:date="2021-02-18T10:23:00Z" w:initials="CF">
+  <w:comment w:id="125" w:author="Cari Ficken" w:date="2021-02-18T10:23:00Z" w:initials="CF">
     <w:p>
       <w:pPr>
         <w:pStyle w:val="CommentText"/>
@@ -10753,7 +10847,7 @@
       </w:r>
     </w:p>
   </w:comment>
-  <w:comment w:id="115" w:author="Cari Ficken" w:date="2021-02-02T14:56:00Z" w:initials="CF">
+  <w:comment w:id="133" w:author="Cari Ficken" w:date="2021-02-02T14:56:00Z" w:initials="CF">
     <w:p>
       <w:pPr>
         <w:pStyle w:val="CommentText"/>
@@ -10918,7 +11012,28 @@
       </w:r>
     </w:p>
   </w:comment>
-  <w:comment w:id="113" w:author="Cari Ficken" w:date="2021-02-02T14:55:00Z" w:initials="CF">
+  <w:comment w:id="134" w:author="Cari Ficken" w:date="2021-03-02T09:30:00Z" w:initials="CF">
+    <w:p>
+      <w:pPr>
+        <w:pStyle w:val="CommentText"/>
+      </w:pPr>
+      <w:r>
+        <w:rPr>
+          <w:rStyle w:val="CommentReference"/>
+        </w:rPr>
+        <w:annotationRef/>
+      </w:r>
+      <w:proofErr w:type="spellStart"/>
+      <w:r>
+        <w:t>AICc</w:t>
+      </w:r>
+      <w:proofErr w:type="spellEnd"/>
+      <w:r>
+        <w:t xml:space="preserve"> can prevent overfitting and is thus used when sample sizes are small. Since our sample size is &gt;1500, we believe AIC is appropriate.</w:t>
+      </w:r>
+    </w:p>
+  </w:comment>
+  <w:comment w:id="131" w:author="Cari Ficken" w:date="2021-02-02T14:55:00Z" w:initials="CF">
     <w:p>
       <w:pPr>
         <w:pStyle w:val="CommentText"/>
@@ -11091,7 +11206,7 @@
       </w:r>
     </w:p>
   </w:comment>
-  <w:comment w:id="114" w:author="Cari Ficken" w:date="2021-03-01T15:29:00Z" w:initials="CF">
+  <w:comment w:id="132" w:author="Cari Ficken" w:date="2021-03-01T15:29:00Z" w:initials="CF">
     <w:p>
       <w:pPr>
         <w:pStyle w:val="CommentText"/>
@@ -11103,10 +11218,7 @@
         <w:annotationRef/>
       </w:r>
       <w:r>
-        <w:t xml:space="preserve">Thank you for catching this. This was a major oversight in the framing of our introduction. We have </w:t>
-      </w:r>
-      <w:r>
-        <w:t>updated the introduction to clarify that our a priori hypothesis, based on previous work, was that a 2</w:t>
+        <w:t>Thank you for catching this. This was a major oversight in the framing of our introduction. We have updated the introduction to clarify that our a priori hypothesis, based on previous work, was that a 2</w:t>
       </w:r>
       <w:r>
         <w:rPr>
@@ -11115,20 +11227,11 @@
         <w:t>nd</w:t>
       </w:r>
       <w:r>
-        <w:t xml:space="preserve"> order polynomial model would be the best fit</w:t>
-      </w:r>
-      <w:r>
-        <w:t xml:space="preserve"> (lines XX)</w:t>
-      </w:r>
-      <w:r>
-        <w:t xml:space="preserve">. We also </w:t>
-      </w:r>
-      <w:r>
-        <w:t xml:space="preserve">added this information to the methods section repeating this and also stating that visual inspection of the relationships did not warrant </w:t>
+        <w:t xml:space="preserve"> order polynomial model would be the best fit (lines XX). We also added this information to the methods section repeating this and also stating that visual inspection of the relationships did not warrant </w:t>
       </w:r>
     </w:p>
   </w:comment>
-  <w:comment w:id="123" w:author="Cari Ficken" w:date="2021-02-02T14:34:00Z" w:initials="CF">
+  <w:comment w:id="142" w:author="Cari Ficken" w:date="2021-02-02T14:34:00Z" w:initials="CF">
     <w:p>
       <w:pPr>
         <w:pStyle w:val="CommentText"/>
@@ -11157,7 +11260,7 @@
       </w:r>
     </w:p>
   </w:comment>
-  <w:comment w:id="124" w:author="Cari Ficken" w:date="2021-03-01T12:56:00Z" w:initials="CF">
+  <w:comment w:id="143" w:author="Cari Ficken" w:date="2021-03-01T12:56:00Z" w:initials="CF">
     <w:p>
       <w:pPr>
         <w:pStyle w:val="CommentText"/>
@@ -11189,7 +11292,7 @@
       </w:pPr>
     </w:p>
   </w:comment>
-  <w:comment w:id="128" w:author="Cari Ficken" w:date="2021-02-02T14:31:00Z" w:initials="CF">
+  <w:comment w:id="147" w:author="Cari Ficken" w:date="2021-02-02T14:31:00Z" w:initials="CF">
     <w:p>
       <w:pPr>
         <w:pStyle w:val="CommentText"/>
@@ -11234,7 +11337,7 @@
       </w:r>
     </w:p>
   </w:comment>
-  <w:comment w:id="129" w:author="Cari Ficken" w:date="2021-02-18T10:25:00Z" w:initials="CF">
+  <w:comment w:id="148" w:author="Cari Ficken" w:date="2021-02-18T10:25:00Z" w:initials="CF">
     <w:p>
       <w:pPr>
         <w:pStyle w:val="CommentText"/>
@@ -11258,7 +11361,7 @@
       </w:r>
     </w:p>
   </w:comment>
-  <w:comment w:id="139" w:author="Cari Ficken" w:date="2021-02-02T14:40:00Z" w:initials="CF">
+  <w:comment w:id="158" w:author="Cari Ficken" w:date="2021-02-02T14:40:00Z" w:initials="CF">
     <w:p>
       <w:pPr>
         <w:pStyle w:val="CommentText"/>
@@ -11294,7 +11397,7 @@
       </w:r>
     </w:p>
   </w:comment>
-  <w:comment w:id="140" w:author="Cari Ficken" w:date="2021-02-22T15:09:00Z" w:initials="CF">
+  <w:comment w:id="159" w:author="Cari Ficken" w:date="2021-02-22T15:09:00Z" w:initials="CF">
     <w:p>
       <w:pPr>
         <w:pStyle w:val="CommentText"/>
@@ -11334,7 +11437,7 @@
       </w:r>
     </w:p>
   </w:comment>
-  <w:comment w:id="155" w:author="Cari Ficken" w:date="2021-02-18T16:34:00Z" w:initials="CF">
+  <w:comment w:id="181" w:author="Cari Ficken" w:date="2021-02-22T11:36:00Z" w:initials="CF">
     <w:p>
       <w:pPr>
         <w:pStyle w:val="CommentText"/>
@@ -11346,19 +11449,11 @@
         <w:annotationRef/>
       </w:r>
       <w:r>
-        <w:t xml:space="preserve">Here p&lt;0.001 for </w:t>
-      </w:r>
-      <w:proofErr w:type="spellStart"/>
-      <w:r>
-        <w:t>totdist</w:t>
-      </w:r>
-      <w:proofErr w:type="spellEnd"/>
-      <w:r>
-        <w:t xml:space="preserve"> and p=0.002 for Protocol. How should I write this?</w:t>
+        <w:t>Updated</w:t>
       </w:r>
     </w:p>
   </w:comment>
-  <w:comment w:id="160" w:author="Cari Ficken" w:date="2021-02-22T11:36:00Z" w:initials="CF">
+  <w:comment w:id="231" w:author="Cari Ficken" w:date="2021-03-01T14:56:00Z" w:initials="CF">
     <w:p>
       <w:pPr>
         <w:pStyle w:val="CommentText"/>
@@ -11370,27 +11465,11 @@
         <w:annotationRef/>
       </w:r>
       <w:r>
-        <w:t>Updated</w:t>
+        <w:t>updated</w:t>
       </w:r>
     </w:p>
   </w:comment>
-  <w:comment w:id="211" w:author="Cari Ficken" w:date="2021-03-01T14:56:00Z" w:initials="CF">
-    <w:p>
-      <w:pPr>
-        <w:pStyle w:val="CommentText"/>
-      </w:pPr>
-      <w:r>
-        <w:rPr>
-          <w:rStyle w:val="CommentReference"/>
-        </w:rPr>
-        <w:annotationRef/>
-      </w:r>
-      <w:r>
-        <w:t>updated</w:t>
-      </w:r>
-    </w:p>
-  </w:comment>
-  <w:comment w:id="218" w:author="Cari Ficken" w:date="2021-02-02T14:58:00Z" w:initials="CF">
+  <w:comment w:id="238" w:author="Cari Ficken" w:date="2021-02-02T14:58:00Z" w:initials="CF">
     <w:p>
       <w:pPr>
         <w:pStyle w:val="CommentText"/>
@@ -11480,7 +11559,7 @@
       </w:r>
     </w:p>
   </w:comment>
-  <w:comment w:id="293" w:author="Cari Ficken" w:date="2021-02-22T14:55:00Z" w:initials="CF">
+  <w:comment w:id="313" w:author="Cari Ficken" w:date="2021-02-22T14:55:00Z" w:initials="CF">
     <w:p>
       <w:pPr>
         <w:pStyle w:val="CommentText"/>
@@ -11496,7 +11575,7 @@
       </w:r>
     </w:p>
   </w:comment>
-  <w:comment w:id="295" w:author="Cari Ficken" w:date="2021-02-02T14:49:00Z" w:initials="CF">
+  <w:comment w:id="315" w:author="Cari Ficken" w:date="2021-02-02T14:49:00Z" w:initials="CF">
     <w:p>
       <w:pPr>
         <w:pStyle w:val="CommentText"/>
@@ -11931,7 +12010,7 @@
       </w:r>
     </w:p>
   </w:comment>
-  <w:comment w:id="296" w:author="Cari Ficken" w:date="2021-03-01T14:20:00Z" w:initials="CF">
+  <w:comment w:id="316" w:author="Cari Ficken" w:date="2021-03-01T14:20:00Z" w:initials="CF">
     <w:p>
       <w:pPr>
         <w:pStyle w:val="CommentText"/>
@@ -11947,7 +12026,7 @@
       </w:r>
     </w:p>
   </w:comment>
-  <w:comment w:id="399" w:author="Cari Ficken" w:date="2021-02-02T15:17:00Z" w:initials="CF">
+  <w:comment w:id="419" w:author="Cari Ficken" w:date="2021-02-02T15:17:00Z" w:initials="CF">
     <w:p>
       <w:pPr>
         <w:pStyle w:val="CommentText"/>
@@ -12105,6 +12184,7 @@
 <file path=word/commentsExtended.xml><?xml version="1.0" encoding="utf-8"?>
 <w15:commentsEx xmlns:wpc="http://schemas.microsoft.com/office/word/2010/wordprocessingCanvas" xmlns:cx="http://schemas.microsoft.com/office/drawing/2014/chartex" xmlns:cx1="http://schemas.microsoft.com/office/drawing/2015/9/8/chartex" xmlns:cx2="http://schemas.microsoft.com/office/drawing/2015/10/21/chartex" xmlns:cx3="http://schemas.microsoft.com/office/drawing/2016/5/9/chartex" xmlns:cx4="http://schemas.microsoft.com/office/drawing/2016/5/10/chartex" xmlns:cx5="http://schemas.microsoft.com/office/drawing/2016/5/11/chartex" xmlns:cx6="http://schemas.microsoft.com/office/drawing/2016/5/12/chartex" xmlns:cx7="http://schemas.microsoft.com/office/drawing/2016/5/13/chartex" xmlns:cx8="http://schemas.microsoft.com/office/drawing/2016/5/14/chartex" xmlns:mc="http://schemas.openxmlformats.org/markup-compatibility/2006" xmlns:aink="http://schemas.microsoft.com/office/drawing/2016/ink" xmlns:am3d="http://schemas.microsoft.com/office/drawing/2017/model3d" xmlns:o="urn:schemas-microsoft-com:office:office" xmlns:r="http://schemas.openxmlformats.org/officeDocument/2006/relationships" xmlns:m="http://schemas.openxmlformats.org/officeDocument/2006/math" xmlns:v="urn:schemas-microsoft-com:vml" xmlns:wp14="http://schemas.microsoft.com/office/word/2010/wordprocessingDrawing" xmlns:wp="http://schemas.openxmlformats.org/drawingml/2006/wordprocessingDrawing" xmlns:w10="urn:schemas-microsoft-com:office:word" xmlns:w="http://schemas.openxmlformats.org/wordprocessingml/2006/main" xmlns:w14="http://schemas.microsoft.com/office/word/2010/wordml" xmlns:w15="http://schemas.microsoft.com/office/word/2012/wordml" xmlns:w16cid="http://schemas.microsoft.com/office/word/2016/wordml/cid" xmlns:w16se="http://schemas.microsoft.com/office/word/2015/wordml/symex" xmlns:wpg="http://schemas.microsoft.com/office/word/2010/wordprocessingGroup" xmlns:wpi="http://schemas.microsoft.com/office/word/2010/wordprocessingInk" xmlns:wne="http://schemas.microsoft.com/office/word/2006/wordml" xmlns:wps="http://schemas.microsoft.com/office/word/2010/wordprocessingShape" mc:Ignorable="w14 w15 w16se w16cid wp14">
   <w15:commentEx w15:paraId="46126375" w15:done="0"/>
+  <w15:commentEx w15:paraId="33889E97" w15:paraIdParent="46126375" w15:done="0"/>
   <w15:commentEx w15:paraId="052C5E9E" w15:done="0"/>
   <w15:commentEx w15:paraId="7B5E2451" w15:paraIdParent="052C5E9E" w15:done="0"/>
   <w15:commentEx w15:paraId="202CFD9A" w15:done="0"/>
@@ -12140,6 +12220,7 @@
   <w15:commentEx w15:paraId="0BB33405" w15:done="0"/>
   <w15:commentEx w15:paraId="288A12BF" w15:paraIdParent="0BB33405" w15:done="0"/>
   <w15:commentEx w15:paraId="049C7890" w15:done="0"/>
+  <w15:commentEx w15:paraId="655C600D" w15:paraIdParent="049C7890" w15:done="0"/>
   <w15:commentEx w15:paraId="009C3869" w15:done="0"/>
   <w15:commentEx w15:paraId="7FF64AB1" w15:paraIdParent="009C3869" w15:done="0"/>
   <w15:commentEx w15:paraId="2F510BBC" w15:done="0"/>
@@ -12148,7 +12229,6 @@
   <w15:commentEx w15:paraId="655E437A" w15:paraIdParent="7151D935" w15:done="0"/>
   <w15:commentEx w15:paraId="30190488" w15:done="0"/>
   <w15:commentEx w15:paraId="4CB187BC" w15:paraIdParent="30190488" w15:done="0"/>
-  <w15:commentEx w15:paraId="5DCD3D5C" w15:done="0"/>
   <w15:commentEx w15:paraId="7D1B2134" w15:done="0"/>
   <w15:commentEx w15:paraId="52ACC927" w15:done="0"/>
   <w15:commentEx w15:paraId="7DF213D8" w15:done="0"/>
@@ -12162,6 +12242,7 @@
 <file path=word/commentsIds.xml><?xml version="1.0" encoding="utf-8"?>
 <w16cid:commentsIds xmlns:wpc="http://schemas.microsoft.com/office/word/2010/wordprocessingCanvas" xmlns:cx="http://schemas.microsoft.com/office/drawing/2014/chartex" xmlns:cx1="http://schemas.microsoft.com/office/drawing/2015/9/8/chartex" xmlns:cx2="http://schemas.microsoft.com/office/drawing/2015/10/21/chartex" xmlns:cx3="http://schemas.microsoft.com/office/drawing/2016/5/9/chartex" xmlns:cx4="http://schemas.microsoft.com/office/drawing/2016/5/10/chartex" xmlns:cx5="http://schemas.microsoft.com/office/drawing/2016/5/11/chartex" xmlns:cx6="http://schemas.microsoft.com/office/drawing/2016/5/12/chartex" xmlns:cx7="http://schemas.microsoft.com/office/drawing/2016/5/13/chartex" xmlns:cx8="http://schemas.microsoft.com/office/drawing/2016/5/14/chartex" xmlns:mc="http://schemas.openxmlformats.org/markup-compatibility/2006" xmlns:aink="http://schemas.microsoft.com/office/drawing/2016/ink" xmlns:am3d="http://schemas.microsoft.com/office/drawing/2017/model3d" xmlns:o="urn:schemas-microsoft-com:office:office" xmlns:r="http://schemas.openxmlformats.org/officeDocument/2006/relationships" xmlns:m="http://schemas.openxmlformats.org/officeDocument/2006/math" xmlns:v="urn:schemas-microsoft-com:vml" xmlns:wp14="http://schemas.microsoft.com/office/word/2010/wordprocessingDrawing" xmlns:wp="http://schemas.openxmlformats.org/drawingml/2006/wordprocessingDrawing" xmlns:w10="urn:schemas-microsoft-com:office:word" xmlns:w="http://schemas.openxmlformats.org/wordprocessingml/2006/main" xmlns:w14="http://schemas.microsoft.com/office/word/2010/wordml" xmlns:w15="http://schemas.microsoft.com/office/word/2012/wordml" xmlns:w16cid="http://schemas.microsoft.com/office/word/2016/wordml/cid" xmlns:w16se="http://schemas.microsoft.com/office/word/2015/wordml/symex" xmlns:wpg="http://schemas.microsoft.com/office/word/2010/wordprocessingGroup" xmlns:wpi="http://schemas.microsoft.com/office/word/2010/wordprocessingInk" xmlns:wne="http://schemas.microsoft.com/office/word/2006/wordml" xmlns:wps="http://schemas.microsoft.com/office/word/2010/wordprocessingShape" mc:Ignorable="w14 w15 w16se w16cid wp14">
   <w16cid:commentId w16cid:paraId="46126375" w16cid:durableId="23C3E1F0"/>
+  <w16cid:commentId w16cid:paraId="33889E97" w16cid:durableId="23E887D4"/>
   <w16cid:commentId w16cid:paraId="052C5E9E" w16cid:durableId="23C3E206"/>
   <w16cid:commentId w16cid:paraId="7B5E2451" w16cid:durableId="23E76C06"/>
   <w16cid:commentId w16cid:paraId="202CFD9A" w16cid:durableId="23C3E557"/>
@@ -12197,6 +12278,7 @@
   <w16cid:commentId w16cid:paraId="0BB33405" w16cid:durableId="23C3E67C"/>
   <w16cid:commentId w16cid:paraId="288A12BF" w16cid:durableId="23D8BEB1"/>
   <w16cid:commentId w16cid:paraId="049C7890" w16cid:durableId="23C3E6A8"/>
+  <w16cid:commentId w16cid:paraId="655C600D" w16cid:durableId="23E8841B"/>
   <w16cid:commentId w16cid:paraId="009C3869" w16cid:durableId="23C3E65F"/>
   <w16cid:commentId w16cid:paraId="7FF64AB1" w16cid:durableId="23E786CC"/>
   <w16cid:commentId w16cid:paraId="2F510BBC" w16cid:durableId="23C3E188"/>
@@ -12205,7 +12287,6 @@
   <w16cid:commentId w16cid:paraId="655E437A" w16cid:durableId="23D8BF0E"/>
   <w16cid:commentId w16cid:paraId="30190488" w16cid:durableId="23C3E2D8"/>
   <w16cid:commentId w16cid:paraId="4CB187BC" w16cid:durableId="23DE4797"/>
-  <w16cid:commentId w16cid:paraId="5DCD3D5C" w16cid:durableId="23D9157D"/>
   <w16cid:commentId w16cid:paraId="7D1B2134" w16cid:durableId="23DE15D5"/>
   <w16cid:commentId w16cid:paraId="52ACC927" w16cid:durableId="23E77F08"/>
   <w16cid:commentId w16cid:paraId="27C61224" w16cid:durableId="23DE4468"/>
@@ -12244,7 +12325,6 @@
         <w:docPartUnique/>
       </w:docPartObj>
     </w:sdtPr>
-    <w:sdtEndPr/>
     <w:sdtContent>
       <w:p>
         <w:pPr>
@@ -14295,7 +14375,7 @@
 </file>
 
 <file path=customXml/itemProps1.xml><?xml version="1.0" encoding="utf-8"?>
-<ds:datastoreItem xmlns:ds="http://schemas.openxmlformats.org/officeDocument/2006/customXml" ds:itemID="{494D64AD-6F47-4001-B060-C0CEC1DF872A}">
+<ds:datastoreItem xmlns:ds="http://schemas.openxmlformats.org/officeDocument/2006/customXml" ds:itemID="{C199F634-4705-4878-9B64-33D199F49458}">
   <ds:schemaRefs>
     <ds:schemaRef ds:uri="http://schemas.openxmlformats.org/officeDocument/2006/bibliography"/>
   </ds:schemaRefs>

</xml_diff>

<commit_message>
Minor changes as discussed with Martin.
</commit_message>
<xml_diff>
--- a/manuscript/Ficken, Jeanmougin et al JOB Richness vs Niche Specialization_with_reviewer_comments.docx
+++ b/manuscript/Ficken, Jeanmougin et al JOB Richness vs Niche Specialization_with_reviewer_comments.docx
@@ -6260,8 +6260,79 @@
       <w:r>
         <w:t xml:space="preserve">. </w:t>
       </w:r>
-      <w:r>
-        <w:t>The proportion of nonnative species</w:t>
+      <w:ins w:id="379" w:author="Cari Ficken" w:date="2021-03-10T09:36:00Z">
+        <w:r>
+          <w:t>Including</w:t>
+        </w:r>
+      </w:ins>
+      <w:ins w:id="380" w:author="Cari Ficken" w:date="2021-03-10T09:37:00Z">
+        <w:r>
+          <w:t xml:space="preserve"> an interaction between</w:t>
+        </w:r>
+      </w:ins>
+      <w:ins w:id="381" w:author="Cari Ficken" w:date="2021-03-10T09:36:00Z">
+        <w:r>
+          <w:t xml:space="preserve"> nonnative species </w:t>
+        </w:r>
+      </w:ins>
+      <w:ins w:id="382" w:author="Cari Ficken" w:date="2021-03-10T09:37:00Z">
+        <w:r>
+          <w:t>and human d</w:t>
+        </w:r>
+      </w:ins>
+      <w:ins w:id="383" w:author="Cari Ficken" w:date="2021-03-10T09:38:00Z">
+        <w:r>
+          <w:t xml:space="preserve">evelopment extent </w:t>
+        </w:r>
+      </w:ins>
+      <w:ins w:id="384" w:author="Cari Ficken" w:date="2021-03-10T09:36:00Z">
+        <w:r>
+          <w:t xml:space="preserve">improved </w:t>
+        </w:r>
+      </w:ins>
+      <w:ins w:id="385" w:author="Cari Ficken" w:date="2021-03-10T09:38:00Z">
+        <w:r>
+          <w:t xml:space="preserve">the overall fit of </w:t>
+        </w:r>
+      </w:ins>
+      <w:ins w:id="386" w:author="Cari Ficken" w:date="2021-03-10T09:36:00Z">
+        <w:r>
+          <w:t xml:space="preserve">models of richness </w:t>
+        </w:r>
+      </w:ins>
+      <w:ins w:id="387" w:author="Cari Ficken" w:date="2021-03-10T09:38:00Z">
+        <w:r>
+          <w:t>(</w:t>
+        </w:r>
+      </w:ins>
+      <w:ins w:id="388" w:author="Cari Ficken" w:date="2021-03-10T09:39:00Z">
+        <w:r>
+          <w:t>ΔAIC</w:t>
+        </w:r>
+        <w:r>
+          <w:t xml:space="preserve"> versus polynomial richness model = 59</w:t>
+        </w:r>
+        <w:r>
+          <w:t xml:space="preserve">; SI </w:t>
+        </w:r>
+      </w:ins>
+      <w:ins w:id="389" w:author="Cari Ficken" w:date="2021-03-10T09:40:00Z">
+        <w:r>
+          <w:t>1</w:t>
+        </w:r>
+      </w:ins>
+      <w:ins w:id="390" w:author="Cari Ficken" w:date="2021-03-10T09:38:00Z">
+        <w:r>
+          <w:t xml:space="preserve">). </w:t>
+        </w:r>
+      </w:ins>
+      <w:proofErr w:type="spellStart"/>
+      <w:r>
+        <w:t>The</w:t>
+      </w:r>
+      <w:proofErr w:type="spellEnd"/>
+      <w:r>
+        <w:t xml:space="preserve"> proportion of nonnative species</w:t>
       </w:r>
       <w:r>
         <w:t xml:space="preserve"> differed </w:t>
@@ -6293,12 +6364,12 @@
       <w:r>
         <w:t xml:space="preserve">Figure </w:t>
       </w:r>
-      <w:ins w:id="379" w:author="Cari Ficken" w:date="2021-03-01T15:07:00Z">
+      <w:ins w:id="391" w:author="Cari Ficken" w:date="2021-03-01T15:07:00Z">
         <w:r>
           <w:t>3</w:t>
         </w:r>
       </w:ins>
-      <w:del w:id="380" w:author="Cari Ficken" w:date="2021-03-01T15:07:00Z">
+      <w:del w:id="392" w:author="Cari Ficken" w:date="2021-03-01T15:07:00Z">
         <w:r>
           <w:delText>2</w:delText>
         </w:r>
@@ -6336,12 +6407,12 @@
       <w:r>
         <w:t xml:space="preserve"> </w:t>
       </w:r>
-      <w:ins w:id="381" w:author="Cari Ficken" w:date="2021-02-22T12:27:00Z">
+      <w:ins w:id="393" w:author="Cari Ficken" w:date="2021-02-22T12:27:00Z">
         <w:r>
           <w:t>2</w:t>
         </w:r>
       </w:ins>
-      <w:del w:id="382" w:author="Cari Ficken" w:date="2021-02-22T12:26:00Z">
+      <w:del w:id="394" w:author="Cari Ficken" w:date="2021-02-22T12:26:00Z">
         <w:r>
           <w:delText>0</w:delText>
         </w:r>
@@ -6385,12 +6456,12 @@
       <w:r>
         <w:t xml:space="preserve"> 1</w:t>
       </w:r>
-      <w:ins w:id="383" w:author="Cari Ficken" w:date="2021-02-22T12:27:00Z">
+      <w:ins w:id="395" w:author="Cari Ficken" w:date="2021-02-22T12:27:00Z">
         <w:r>
           <w:t>4</w:t>
         </w:r>
       </w:ins>
-      <w:del w:id="384" w:author="Cari Ficken" w:date="2021-02-22T12:27:00Z">
+      <w:del w:id="396" w:author="Cari Ficken" w:date="2021-02-22T12:27:00Z">
         <w:r>
           <w:delText>5</w:delText>
         </w:r>
@@ -6401,12 +6472,12 @@
       <w:r>
         <w:t xml:space="preserve"> </w:t>
       </w:r>
-      <w:ins w:id="385" w:author="Cari Ficken" w:date="2021-02-22T12:27:00Z">
+      <w:ins w:id="397" w:author="Cari Ficken" w:date="2021-02-22T12:27:00Z">
         <w:r>
           <w:t>19</w:t>
         </w:r>
       </w:ins>
-      <w:del w:id="386" w:author="Cari Ficken" w:date="2021-02-22T12:27:00Z">
+      <w:del w:id="398" w:author="Cari Ficken" w:date="2021-02-22T12:27:00Z">
         <w:r>
           <w:delText>20</w:delText>
         </w:r>
@@ -6450,12 +6521,12 @@
       <w:r>
         <w:t xml:space="preserve"> </w:t>
       </w:r>
-      <w:ins w:id="387" w:author="Cari Ficken" w:date="2021-02-22T12:27:00Z">
+      <w:ins w:id="399" w:author="Cari Ficken" w:date="2021-02-22T12:27:00Z">
         <w:r>
           <w:t>28</w:t>
         </w:r>
       </w:ins>
-      <w:del w:id="388" w:author="Cari Ficken" w:date="2021-02-22T12:27:00Z">
+      <w:del w:id="400" w:author="Cari Ficken" w:date="2021-02-22T12:27:00Z">
         <w:r>
           <w:delText>3</w:delText>
         </w:r>
@@ -6481,7 +6552,7 @@
       <w:r>
         <w:t xml:space="preserve">F = </w:t>
       </w:r>
-      <w:ins w:id="389" w:author="Cari Ficken" w:date="2021-02-22T12:35:00Z">
+      <w:ins w:id="401" w:author="Cari Ficken" w:date="2021-02-22T12:35:00Z">
         <w:r>
           <w:t>158314.4</w:t>
         </w:r>
@@ -6489,7 +6560,7 @@
           <w:t>5</w:t>
         </w:r>
       </w:ins>
-      <w:del w:id="390" w:author="Cari Ficken" w:date="2021-02-22T12:35:00Z">
+      <w:del w:id="402" w:author="Cari Ficken" w:date="2021-02-22T12:35:00Z">
         <w:r>
           <w:delText>321.79</w:delText>
         </w:r>
@@ -6512,12 +6583,12 @@
       <w:r>
         <w:t xml:space="preserve">). </w:t>
       </w:r>
-      <w:ins w:id="391" w:author="Cari Ficken" w:date="2021-02-22T12:36:00Z">
+      <w:ins w:id="403" w:author="Cari Ficken" w:date="2021-02-22T12:36:00Z">
         <w:r>
           <w:t>S</w:t>
         </w:r>
       </w:ins>
-      <w:del w:id="392" w:author="Cari Ficken" w:date="2021-02-22T12:36:00Z">
+      <w:del w:id="404" w:author="Cari Ficken" w:date="2021-02-22T12:36:00Z">
         <w:r>
           <w:delText>M</w:delText>
         </w:r>
@@ -6531,7 +6602,7 @@
       <w:r>
         <w:t xml:space="preserve">pecies richness </w:t>
       </w:r>
-      <w:ins w:id="393" w:author="Cari Ficken" w:date="2021-02-22T12:36:00Z">
+      <w:ins w:id="405" w:author="Cari Ficken" w:date="2021-02-22T12:36:00Z">
         <w:r>
           <w:t xml:space="preserve">models </w:t>
         </w:r>
@@ -6545,7 +6616,7 @@
       <w:r>
         <w:t xml:space="preserve">included </w:t>
       </w:r>
-      <w:del w:id="394" w:author="Cari Ficken" w:date="2021-02-22T12:36:00Z">
+      <w:del w:id="406" w:author="Cari Ficken" w:date="2021-02-22T12:36:00Z">
         <w:r>
           <w:delText>as fixed effects</w:delText>
         </w:r>
@@ -6580,7 +6651,7 @@
       <w:r>
         <w:t>).</w:t>
       </w:r>
-      <w:del w:id="395" w:author="Cari Ficken" w:date="2021-02-22T12:36:00Z">
+      <w:del w:id="407" w:author="Cari Ficken" w:date="2021-02-22T12:36:00Z">
         <w:r>
           <w:delText xml:space="preserve"> </w:delText>
         </w:r>
@@ -6637,12 +6708,12 @@
                             <w:r>
                               <w:t xml:space="preserve">Figure </w:t>
                             </w:r>
-                            <w:del w:id="396" w:author="Cari Ficken" w:date="2021-02-26T14:14:00Z">
+                            <w:del w:id="408" w:author="Cari Ficken" w:date="2021-02-26T14:14:00Z">
                               <w:r>
                                 <w:delText>2</w:delText>
                               </w:r>
                             </w:del>
-                            <w:ins w:id="397" w:author="Cari Ficken" w:date="2021-02-26T14:14:00Z">
+                            <w:ins w:id="409" w:author="Cari Ficken" w:date="2021-02-26T14:14:00Z">
                               <w:r>
                                 <w:t>3</w:t>
                               </w:r>
@@ -6680,7 +6751,7 @@
                             <w:r>
                               <w:t xml:space="preserve"> the solid thi</w:t>
                             </w:r>
-                            <w:ins w:id="398" w:author="Cari Ficken" w:date="2021-02-22T12:38:00Z">
+                            <w:ins w:id="410" w:author="Cari Ficken" w:date="2021-02-22T12:38:00Z">
                               <w:r>
                                 <w:t>c</w:t>
                               </w:r>
@@ -6703,12 +6774,12 @@
                             <w:r>
                               <w:t xml:space="preserve">, total richness (native + nonnative) was </w:t>
                             </w:r>
-                            <w:del w:id="399" w:author="Cari Ficken" w:date="2021-02-22T12:37:00Z">
+                            <w:del w:id="411" w:author="Cari Ficken" w:date="2021-02-22T12:37:00Z">
                               <w:r>
                                 <w:delText xml:space="preserve">27 </w:delText>
                               </w:r>
                             </w:del>
-                            <w:ins w:id="400" w:author="Cari Ficken" w:date="2021-02-22T12:37:00Z">
+                            <w:ins w:id="412" w:author="Cari Ficken" w:date="2021-02-22T12:37:00Z">
                               <w:r>
                                 <w:t xml:space="preserve">34 </w:t>
                               </w:r>
@@ -6719,12 +6790,12 @@
                             <w:r>
                               <w:t xml:space="preserve"> </w:t>
                             </w:r>
-                            <w:ins w:id="401" w:author="Cari Ficken" w:date="2021-02-22T12:37:00Z">
+                            <w:ins w:id="413" w:author="Cari Ficken" w:date="2021-02-22T12:37:00Z">
                               <w:r>
                                 <w:t>19</w:t>
                               </w:r>
                             </w:ins>
-                            <w:del w:id="402" w:author="Cari Ficken" w:date="2021-02-22T12:37:00Z">
+                            <w:del w:id="414" w:author="Cari Ficken" w:date="2021-02-22T12:37:00Z">
                               <w:r>
                                 <w:delText>18.5</w:delText>
                               </w:r>
@@ -6732,12 +6803,12 @@
                             <w:r>
                               <w:t xml:space="preserve"> for low, </w:t>
                             </w:r>
-                            <w:del w:id="403" w:author="Cari Ficken" w:date="2021-02-22T12:37:00Z">
+                            <w:del w:id="415" w:author="Cari Ficken" w:date="2021-02-22T12:37:00Z">
                               <w:r>
                                 <w:delText xml:space="preserve">39 </w:delText>
                               </w:r>
                             </w:del>
-                            <w:ins w:id="404" w:author="Cari Ficken" w:date="2021-02-22T12:37:00Z">
+                            <w:ins w:id="416" w:author="Cari Ficken" w:date="2021-02-22T12:37:00Z">
                               <w:r>
                                 <w:t xml:space="preserve">36 </w:t>
                               </w:r>
@@ -6748,12 +6819,12 @@
                             <w:r>
                               <w:t xml:space="preserve"> 2</w:t>
                             </w:r>
-                            <w:del w:id="405" w:author="Cari Ficken" w:date="2021-02-22T12:37:00Z">
+                            <w:del w:id="417" w:author="Cari Ficken" w:date="2021-02-22T12:37:00Z">
                               <w:r>
                                 <w:delText>3</w:delText>
                               </w:r>
                             </w:del>
-                            <w:ins w:id="406" w:author="Cari Ficken" w:date="2021-02-22T12:37:00Z">
+                            <w:ins w:id="418" w:author="Cari Ficken" w:date="2021-02-22T12:37:00Z">
                               <w:r>
                                 <w:t>6</w:t>
                               </w:r>
@@ -6761,12 +6832,12 @@
                             <w:r>
                               <w:t xml:space="preserve"> for intermediate and </w:t>
                             </w:r>
-                            <w:del w:id="407" w:author="Cari Ficken" w:date="2021-02-22T12:37:00Z">
+                            <w:del w:id="419" w:author="Cari Ficken" w:date="2021-02-22T12:37:00Z">
                               <w:r>
                                 <w:delText xml:space="preserve">35 </w:delText>
                               </w:r>
                             </w:del>
-                            <w:ins w:id="408" w:author="Cari Ficken" w:date="2021-02-22T12:37:00Z">
+                            <w:ins w:id="420" w:author="Cari Ficken" w:date="2021-02-22T12:37:00Z">
                               <w:r>
                                 <w:t xml:space="preserve">27 </w:t>
                               </w:r>
@@ -6777,17 +6848,17 @@
                             <w:r>
                               <w:t xml:space="preserve"> </w:t>
                             </w:r>
-                            <w:del w:id="409" w:author="Cari Ficken" w:date="2021-02-22T12:37:00Z">
+                            <w:del w:id="421" w:author="Cari Ficken" w:date="2021-02-22T12:37:00Z">
                               <w:r>
                                 <w:delText>19.75</w:delText>
                               </w:r>
                             </w:del>
-                            <w:ins w:id="410" w:author="Cari Ficken" w:date="2021-02-22T12:37:00Z">
+                            <w:ins w:id="422" w:author="Cari Ficken" w:date="2021-02-22T12:37:00Z">
                               <w:r>
                                 <w:t>1</w:t>
                               </w:r>
                             </w:ins>
-                            <w:ins w:id="411" w:author="Cari Ficken" w:date="2021-02-22T12:38:00Z">
+                            <w:ins w:id="423" w:author="Cari Ficken" w:date="2021-02-22T12:38:00Z">
                               <w:r>
                                 <w:t>8</w:t>
                               </w:r>
@@ -6831,12 +6902,12 @@
                       <w:r>
                         <w:t xml:space="preserve">Figure </w:t>
                       </w:r>
-                      <w:del w:id="412" w:author="Cari Ficken" w:date="2021-02-26T14:14:00Z">
+                      <w:del w:id="424" w:author="Cari Ficken" w:date="2021-02-26T14:14:00Z">
                         <w:r>
                           <w:delText>2</w:delText>
                         </w:r>
                       </w:del>
-                      <w:ins w:id="413" w:author="Cari Ficken" w:date="2021-02-26T14:14:00Z">
+                      <w:ins w:id="425" w:author="Cari Ficken" w:date="2021-02-26T14:14:00Z">
                         <w:r>
                           <w:t>3</w:t>
                         </w:r>
@@ -6874,7 +6945,7 @@
                       <w:r>
                         <w:t xml:space="preserve"> the solid thi</w:t>
                       </w:r>
-                      <w:ins w:id="414" w:author="Cari Ficken" w:date="2021-02-22T12:38:00Z">
+                      <w:ins w:id="426" w:author="Cari Ficken" w:date="2021-02-22T12:38:00Z">
                         <w:r>
                           <w:t>c</w:t>
                         </w:r>
@@ -6897,12 +6968,12 @@
                       <w:r>
                         <w:t xml:space="preserve">, total richness (native + nonnative) was </w:t>
                       </w:r>
-                      <w:del w:id="415" w:author="Cari Ficken" w:date="2021-02-22T12:37:00Z">
+                      <w:del w:id="427" w:author="Cari Ficken" w:date="2021-02-22T12:37:00Z">
                         <w:r>
                           <w:delText xml:space="preserve">27 </w:delText>
                         </w:r>
                       </w:del>
-                      <w:ins w:id="416" w:author="Cari Ficken" w:date="2021-02-22T12:37:00Z">
+                      <w:ins w:id="428" w:author="Cari Ficken" w:date="2021-02-22T12:37:00Z">
                         <w:r>
                           <w:t xml:space="preserve">34 </w:t>
                         </w:r>
@@ -6913,12 +6984,12 @@
                       <w:r>
                         <w:t xml:space="preserve"> </w:t>
                       </w:r>
-                      <w:ins w:id="417" w:author="Cari Ficken" w:date="2021-02-22T12:37:00Z">
+                      <w:ins w:id="429" w:author="Cari Ficken" w:date="2021-02-22T12:37:00Z">
                         <w:r>
                           <w:t>19</w:t>
                         </w:r>
                       </w:ins>
-                      <w:del w:id="418" w:author="Cari Ficken" w:date="2021-02-22T12:37:00Z">
+                      <w:del w:id="430" w:author="Cari Ficken" w:date="2021-02-22T12:37:00Z">
                         <w:r>
                           <w:delText>18.5</w:delText>
                         </w:r>
@@ -6926,12 +6997,12 @@
                       <w:r>
                         <w:t xml:space="preserve"> for low, </w:t>
                       </w:r>
-                      <w:del w:id="419" w:author="Cari Ficken" w:date="2021-02-22T12:37:00Z">
+                      <w:del w:id="431" w:author="Cari Ficken" w:date="2021-02-22T12:37:00Z">
                         <w:r>
                           <w:delText xml:space="preserve">39 </w:delText>
                         </w:r>
                       </w:del>
-                      <w:ins w:id="420" w:author="Cari Ficken" w:date="2021-02-22T12:37:00Z">
+                      <w:ins w:id="432" w:author="Cari Ficken" w:date="2021-02-22T12:37:00Z">
                         <w:r>
                           <w:t xml:space="preserve">36 </w:t>
                         </w:r>
@@ -6942,12 +7013,12 @@
                       <w:r>
                         <w:t xml:space="preserve"> 2</w:t>
                       </w:r>
-                      <w:del w:id="421" w:author="Cari Ficken" w:date="2021-02-22T12:37:00Z">
+                      <w:del w:id="433" w:author="Cari Ficken" w:date="2021-02-22T12:37:00Z">
                         <w:r>
                           <w:delText>3</w:delText>
                         </w:r>
                       </w:del>
-                      <w:ins w:id="422" w:author="Cari Ficken" w:date="2021-02-22T12:37:00Z">
+                      <w:ins w:id="434" w:author="Cari Ficken" w:date="2021-02-22T12:37:00Z">
                         <w:r>
                           <w:t>6</w:t>
                         </w:r>
@@ -6955,12 +7026,12 @@
                       <w:r>
                         <w:t xml:space="preserve"> for intermediate and </w:t>
                       </w:r>
-                      <w:del w:id="423" w:author="Cari Ficken" w:date="2021-02-22T12:37:00Z">
+                      <w:del w:id="435" w:author="Cari Ficken" w:date="2021-02-22T12:37:00Z">
                         <w:r>
                           <w:delText xml:space="preserve">35 </w:delText>
                         </w:r>
                       </w:del>
-                      <w:ins w:id="424" w:author="Cari Ficken" w:date="2021-02-22T12:37:00Z">
+                      <w:ins w:id="436" w:author="Cari Ficken" w:date="2021-02-22T12:37:00Z">
                         <w:r>
                           <w:t xml:space="preserve">27 </w:t>
                         </w:r>
@@ -6971,17 +7042,17 @@
                       <w:r>
                         <w:t xml:space="preserve"> </w:t>
                       </w:r>
-                      <w:del w:id="425" w:author="Cari Ficken" w:date="2021-02-22T12:37:00Z">
+                      <w:del w:id="437" w:author="Cari Ficken" w:date="2021-02-22T12:37:00Z">
                         <w:r>
                           <w:delText>19.75</w:delText>
                         </w:r>
                       </w:del>
-                      <w:ins w:id="426" w:author="Cari Ficken" w:date="2021-02-22T12:37:00Z">
+                      <w:ins w:id="438" w:author="Cari Ficken" w:date="2021-02-22T12:37:00Z">
                         <w:r>
                           <w:t>1</w:t>
                         </w:r>
                       </w:ins>
-                      <w:ins w:id="427" w:author="Cari Ficken" w:date="2021-02-22T12:38:00Z">
+                      <w:ins w:id="439" w:author="Cari Ficken" w:date="2021-02-22T12:38:00Z">
                         <w:r>
                           <w:t>8</w:t>
                         </w:r>
@@ -7009,7 +7080,7 @@
           </mc:Fallback>
         </mc:AlternateContent>
       </w:r>
-      <w:commentRangeStart w:id="428"/>
+      <w:commentRangeStart w:id="440"/>
       <w:r>
         <w:rPr>
           <w:noProof/>
@@ -7056,40 +7127,40 @@
           </wp:inline>
         </w:drawing>
       </w:r>
-      <w:commentRangeEnd w:id="428"/>
+      <w:commentRangeEnd w:id="440"/>
       <w:r>
         <w:rPr>
           <w:rStyle w:val="CommentReference"/>
         </w:rPr>
-        <w:commentReference w:id="428"/>
+        <w:commentReference w:id="440"/>
       </w:r>
     </w:p>
     <w:p>
       <w:pPr>
         <w:pStyle w:val="Heading1"/>
       </w:pPr>
-      <w:bookmarkStart w:id="429" w:name="_4t7t0a2qwy2q" w:colFirst="0" w:colLast="0"/>
-      <w:bookmarkEnd w:id="429"/>
-      <w:commentRangeStart w:id="430"/>
-      <w:commentRangeStart w:id="431"/>
+      <w:bookmarkStart w:id="441" w:name="_4t7t0a2qwy2q" w:colFirst="0" w:colLast="0"/>
+      <w:bookmarkEnd w:id="441"/>
+      <w:commentRangeStart w:id="442"/>
+      <w:commentRangeStart w:id="443"/>
       <w:r>
         <w:t>Discussion</w:t>
       </w:r>
-      <w:commentRangeEnd w:id="430"/>
+      <w:commentRangeEnd w:id="442"/>
       <w:r>
         <w:rPr>
           <w:rStyle w:val="CommentReference"/>
           <w:b w:val="0"/>
         </w:rPr>
-        <w:commentReference w:id="430"/>
-      </w:r>
-      <w:commentRangeEnd w:id="431"/>
+        <w:commentReference w:id="442"/>
+      </w:r>
+      <w:commentRangeEnd w:id="443"/>
       <w:r>
         <w:rPr>
           <w:rStyle w:val="CommentReference"/>
           <w:b w:val="0"/>
         </w:rPr>
-        <w:commentReference w:id="431"/>
+        <w:commentReference w:id="443"/>
       </w:r>
     </w:p>
     <w:p>
@@ -7128,37 +7199,37 @@
       <w:r>
         <w:t xml:space="preserve">We found that richness peaked in wetlands surrounded by intermediate extents of human development, and was lower in wetlands surrounded by both low and high human development extents. </w:t>
       </w:r>
-      <w:ins w:id="432" w:author="Cari Ficken" w:date="2021-03-01T14:17:00Z">
+      <w:ins w:id="444" w:author="Cari Ficken" w:date="2021-03-01T14:17:00Z">
         <w:r>
           <w:t xml:space="preserve">Although this peak was gentle, </w:t>
         </w:r>
       </w:ins>
-      <w:ins w:id="433" w:author="Cari Ficken" w:date="2021-03-01T14:18:00Z">
+      <w:ins w:id="445" w:author="Cari Ficken" w:date="2021-03-01T14:18:00Z">
         <w:r>
           <w:t xml:space="preserve">it is notable that the peak </w:t>
         </w:r>
       </w:ins>
-      <w:ins w:id="434" w:author="Cari Ficken" w:date="2021-03-01T14:22:00Z">
+      <w:ins w:id="446" w:author="Cari Ficken" w:date="2021-03-01T14:22:00Z">
         <w:r>
           <w:t>was</w:t>
         </w:r>
       </w:ins>
-      <w:ins w:id="435" w:author="Cari Ficken" w:date="2021-03-01T14:19:00Z">
+      <w:ins w:id="447" w:author="Cari Ficken" w:date="2021-03-01T14:19:00Z">
         <w:r>
           <w:t xml:space="preserve"> detectable even across diverse </w:t>
         </w:r>
       </w:ins>
-      <w:ins w:id="436" w:author="Cari Ficken" w:date="2021-03-01T14:18:00Z">
+      <w:ins w:id="448" w:author="Cari Ficken" w:date="2021-03-01T14:18:00Z">
         <w:r>
           <w:t>wetland classes</w:t>
         </w:r>
       </w:ins>
-      <w:ins w:id="437" w:author="Cari Ficken" w:date="2021-03-01T14:19:00Z">
+      <w:ins w:id="449" w:author="Cari Ficken" w:date="2021-03-01T14:19:00Z">
         <w:r>
           <w:t xml:space="preserve"> and</w:t>
         </w:r>
       </w:ins>
-      <w:ins w:id="438" w:author="Cari Ficken" w:date="2021-03-01T14:18:00Z">
+      <w:ins w:id="450" w:author="Cari Ficken" w:date="2021-03-01T14:18:00Z">
         <w:r>
           <w:t xml:space="preserve"> across a range of environmental conditions. </w:t>
         </w:r>
@@ -7400,7 +7471,7 @@
       <w:r>
         <w:t>tradeoff</w:t>
       </w:r>
-      <w:ins w:id="439" w:author="Cari Ficken" w:date="2021-03-01T14:22:00Z">
+      <w:ins w:id="451" w:author="Cari Ficken" w:date="2021-03-01T14:22:00Z">
         <w:r>
           <w:t>s</w:t>
         </w:r>
@@ -7429,38 +7500,38 @@
       <w:r>
         <w:t xml:space="preserve">. </w:t>
       </w:r>
-      <w:ins w:id="440" w:author="Cari Ficken" w:date="2021-03-01T14:34:00Z">
+      <w:ins w:id="452" w:author="Cari Ficken" w:date="2021-03-01T14:34:00Z">
         <w:r>
           <w:t>T</w:t>
         </w:r>
       </w:ins>
-      <w:ins w:id="441" w:author="jeanmoum@osug-fd.fr" w:date="2021-03-08T22:31:00Z">
+      <w:ins w:id="453" w:author="jeanmoum@osug-fd.fr" w:date="2021-03-08T22:31:00Z">
         <w:r>
           <w:t>hough there are many limit</w:t>
         </w:r>
       </w:ins>
-      <w:ins w:id="442" w:author="jeanmoum@osug-fd.fr" w:date="2021-03-08T22:32:00Z">
+      <w:ins w:id="454" w:author="jeanmoum@osug-fd.fr" w:date="2021-03-08T22:32:00Z">
         <w:r>
           <w:t>ations on data availability at large spatial scale, t</w:t>
         </w:r>
       </w:ins>
-      <w:ins w:id="443" w:author="Cari Ficken" w:date="2021-03-01T14:34:00Z">
+      <w:ins w:id="455" w:author="Cari Ficken" w:date="2021-03-01T14:34:00Z">
         <w:r>
           <w:t>hese speculations c</w:t>
         </w:r>
       </w:ins>
-      <w:ins w:id="444" w:author="Cari Ficken" w:date="2021-03-01T14:35:00Z">
+      <w:ins w:id="456" w:author="Cari Ficken" w:date="2021-03-01T14:35:00Z">
         <w:r>
           <w:t>ould be tested by</w:t>
         </w:r>
       </w:ins>
-      <w:ins w:id="445" w:author="jeanmoum@osug-fd.fr" w:date="2021-03-08T22:30:00Z">
+      <w:ins w:id="457" w:author="jeanmoum@osug-fd.fr" w:date="2021-03-08T22:30:00Z">
         <w:r>
           <w:t xml:space="preserve"> </w:t>
         </w:r>
       </w:ins>
-      <w:ins w:id="446" w:author="Cari Ficken" w:date="2021-03-01T14:35:00Z">
-        <w:del w:id="447" w:author="jeanmoum@osug-fd.fr" w:date="2021-03-08T22:30:00Z">
+      <w:ins w:id="458" w:author="Cari Ficken" w:date="2021-03-01T14:35:00Z">
+        <w:del w:id="459" w:author="jeanmoum@osug-fd.fr" w:date="2021-03-08T22:30:00Z">
           <w:r>
             <w:delText xml:space="preserve">, for example, </w:delText>
           </w:r>
@@ -7469,100 +7540,100 @@
           <w:t xml:space="preserve">calculating niche specialization based </w:t>
         </w:r>
       </w:ins>
-      <w:ins w:id="448" w:author="Cari Ficken" w:date="2021-03-01T14:36:00Z">
+      <w:ins w:id="460" w:author="Cari Ficken" w:date="2021-03-01T14:36:00Z">
         <w:r>
           <w:t xml:space="preserve">on </w:t>
         </w:r>
       </w:ins>
-      <w:ins w:id="449" w:author="Cari Ficken" w:date="2021-03-01T14:37:00Z">
-        <w:del w:id="450" w:author="jeanmoum@osug-fd.fr" w:date="2021-03-08T22:33:00Z">
+      <w:ins w:id="461" w:author="Cari Ficken" w:date="2021-03-01T14:37:00Z">
+        <w:del w:id="462" w:author="jeanmoum@osug-fd.fr" w:date="2021-03-08T22:33:00Z">
           <w:r>
             <w:delText xml:space="preserve">direct </w:delText>
           </w:r>
         </w:del>
       </w:ins>
-      <w:ins w:id="451" w:author="Cari Ficken" w:date="2021-03-01T14:36:00Z">
-        <w:del w:id="452" w:author="jeanmoum@osug-fd.fr" w:date="2021-03-08T22:33:00Z">
+      <w:ins w:id="463" w:author="Cari Ficken" w:date="2021-03-01T14:36:00Z">
+        <w:del w:id="464" w:author="jeanmoum@osug-fd.fr" w:date="2021-03-08T22:33:00Z">
           <w:r>
             <w:delText>measures of</w:delText>
           </w:r>
         </w:del>
       </w:ins>
-      <w:ins w:id="453" w:author="Cari Ficken" w:date="2021-03-01T14:35:00Z">
-        <w:del w:id="454" w:author="jeanmoum@osug-fd.fr" w:date="2021-03-08T22:33:00Z">
+      <w:ins w:id="465" w:author="Cari Ficken" w:date="2021-03-01T14:35:00Z">
+        <w:del w:id="466" w:author="jeanmoum@osug-fd.fr" w:date="2021-03-08T22:33:00Z">
           <w:r>
             <w:delText xml:space="preserve"> </w:delText>
           </w:r>
         </w:del>
       </w:ins>
-      <w:ins w:id="455" w:author="jeanmoum@osug-fd.fr" w:date="2021-03-08T22:33:00Z">
+      <w:ins w:id="467" w:author="jeanmoum@osug-fd.fr" w:date="2021-03-08T22:33:00Z">
         <w:r>
           <w:t xml:space="preserve">different </w:t>
         </w:r>
       </w:ins>
-      <w:ins w:id="456" w:author="jeanmoum@osug-fd.fr" w:date="2021-03-08T22:32:00Z">
+      <w:ins w:id="468" w:author="jeanmoum@osug-fd.fr" w:date="2021-03-08T22:32:00Z">
         <w:r>
           <w:t xml:space="preserve">environmental </w:t>
         </w:r>
       </w:ins>
-      <w:ins w:id="457" w:author="Cari Ficken" w:date="2021-03-01T14:35:00Z">
-        <w:del w:id="458" w:author="jeanmoum@osug-fd.fr" w:date="2021-03-08T22:32:00Z">
+      <w:ins w:id="469" w:author="Cari Ficken" w:date="2021-03-01T14:35:00Z">
+        <w:del w:id="470" w:author="jeanmoum@osug-fd.fr" w:date="2021-03-08T22:32:00Z">
           <w:r>
             <w:delText>variables</w:delText>
           </w:r>
         </w:del>
       </w:ins>
-      <w:ins w:id="459" w:author="jeanmoum@osug-fd.fr" w:date="2021-03-08T22:32:00Z">
+      <w:ins w:id="471" w:author="jeanmoum@osug-fd.fr" w:date="2021-03-08T22:32:00Z">
         <w:r>
           <w:t>gradient</w:t>
         </w:r>
       </w:ins>
-      <w:ins w:id="460" w:author="jeanmoum@osug-fd.fr" w:date="2021-03-08T22:33:00Z">
+      <w:ins w:id="472" w:author="jeanmoum@osug-fd.fr" w:date="2021-03-08T22:33:00Z">
         <w:r>
           <w:t>s</w:t>
         </w:r>
       </w:ins>
-      <w:ins w:id="461" w:author="Cari Ficken" w:date="2021-03-01T14:36:00Z">
+      <w:ins w:id="473" w:author="Cari Ficken" w:date="2021-03-01T14:36:00Z">
         <w:r>
           <w:t xml:space="preserve">, </w:t>
         </w:r>
       </w:ins>
-      <w:ins w:id="462" w:author="Cari Ficken" w:date="2021-03-01T14:35:00Z">
+      <w:ins w:id="474" w:author="Cari Ficken" w:date="2021-03-01T14:35:00Z">
         <w:r>
           <w:t xml:space="preserve">rather than calculating </w:t>
         </w:r>
       </w:ins>
-      <w:ins w:id="463" w:author="Cari Ficken" w:date="2021-03-01T14:37:00Z">
+      <w:ins w:id="475" w:author="Cari Ficken" w:date="2021-03-01T14:37:00Z">
         <w:r>
           <w:t>niche specialization</w:t>
         </w:r>
       </w:ins>
-      <w:ins w:id="464" w:author="Cari Ficken" w:date="2021-03-01T14:36:00Z">
+      <w:ins w:id="476" w:author="Cari Ficken" w:date="2021-03-01T14:36:00Z">
         <w:r>
           <w:t xml:space="preserve"> based </w:t>
         </w:r>
       </w:ins>
-      <w:ins w:id="465" w:author="Cari Ficken" w:date="2021-03-01T14:37:00Z">
+      <w:ins w:id="477" w:author="Cari Ficken" w:date="2021-03-01T14:37:00Z">
         <w:r>
           <w:t xml:space="preserve">on a </w:t>
         </w:r>
       </w:ins>
-      <w:ins w:id="466" w:author="Cari Ficken" w:date="2021-03-01T14:36:00Z">
+      <w:ins w:id="478" w:author="Cari Ficken" w:date="2021-03-01T14:36:00Z">
         <w:r>
           <w:t xml:space="preserve">human development, </w:t>
         </w:r>
       </w:ins>
-      <w:ins w:id="467" w:author="Cari Ficken" w:date="2021-03-01T14:37:00Z">
+      <w:ins w:id="479" w:author="Cari Ficken" w:date="2021-03-01T14:37:00Z">
         <w:r>
           <w:t>which itself</w:t>
         </w:r>
       </w:ins>
-      <w:ins w:id="468" w:author="Cari Ficken" w:date="2021-03-01T14:36:00Z">
+      <w:ins w:id="480" w:author="Cari Ficken" w:date="2021-03-01T14:36:00Z">
         <w:r>
           <w:t xml:space="preserve"> encapsulates many different environmental </w:t>
         </w:r>
       </w:ins>
-      <w:ins w:id="469" w:author="Cari Ficken" w:date="2021-03-01T14:37:00Z">
+      <w:ins w:id="481" w:author="Cari Ficken" w:date="2021-03-01T14:37:00Z">
         <w:r>
           <w:t>conditions.</w:t>
         </w:r>
@@ -7666,7 +7737,7 @@
       <w:r>
         <w:t xml:space="preserve"> are </w:t>
       </w:r>
-      <w:ins w:id="470" w:author="Cari Ficken" w:date="2021-03-01T14:38:00Z">
+      <w:ins w:id="482" w:author="Cari Ficken" w:date="2021-03-01T14:38:00Z">
         <w:r>
           <w:t xml:space="preserve">likely </w:t>
         </w:r>
@@ -7749,7 +7820,7 @@
       <w:r>
         <w:t xml:space="preserve"> surrounded by high development extents are </w:t>
       </w:r>
-      <w:ins w:id="471" w:author="Cari Ficken" w:date="2021-03-01T14:38:00Z">
+      <w:ins w:id="483" w:author="Cari Ficken" w:date="2021-03-01T14:38:00Z">
         <w:r>
           <w:t xml:space="preserve">thought to be </w:t>
         </w:r>
@@ -7784,21 +7855,21 @@
       <w:r>
         <w:t xml:space="preserve">These conditions limit species richness under high and low human development extents, whereas at intermediate human development these species coexist in low abundances with generalist species that have moderate competitive and dispersal abilities. </w:t>
       </w:r>
-      <w:ins w:id="472" w:author="Cari Ficken" w:date="2021-03-01T14:39:00Z">
+      <w:ins w:id="484" w:author="Cari Ficken" w:date="2021-03-01T14:39:00Z">
         <w:r>
           <w:t xml:space="preserve">However, different human development types likely have different magnitudes of impact on adjacent wetlands such that wetlands surrounded by the same proportion of developed landscape will be </w:t>
         </w:r>
       </w:ins>
-      <w:ins w:id="473" w:author="Cari Ficken" w:date="2021-03-01T14:40:00Z">
+      <w:ins w:id="485" w:author="Cari Ficken" w:date="2021-03-01T14:40:00Z">
         <w:r>
           <w:t>affected</w:t>
         </w:r>
       </w:ins>
-      <w:ins w:id="474" w:author="Cari Ficken" w:date="2021-03-01T14:39:00Z">
+      <w:ins w:id="486" w:author="Cari Ficken" w:date="2021-03-01T14:39:00Z">
         <w:r>
           <w:t xml:space="preserve"> differently</w:t>
         </w:r>
-        <w:del w:id="475" w:author="jeanmoum@osug-fd.fr" w:date="2021-03-08T22:34:00Z">
+        <w:del w:id="487" w:author="jeanmoum@osug-fd.fr" w:date="2021-03-08T22:34:00Z">
           <w:r>
             <w:delText xml:space="preserve"> if the development is not the same type</w:delText>
           </w:r>
@@ -7807,12 +7878,12 @@
           <w:t>. In addition,</w:t>
         </w:r>
       </w:ins>
-      <w:ins w:id="476" w:author="Cari Ficken" w:date="2021-03-01T14:40:00Z">
+      <w:ins w:id="488" w:author="Cari Ficken" w:date="2021-03-01T14:40:00Z">
         <w:r>
           <w:t xml:space="preserve"> w</w:t>
         </w:r>
       </w:ins>
-      <w:del w:id="477" w:author="Cari Ficken" w:date="2021-03-01T14:40:00Z">
+      <w:del w:id="489" w:author="Cari Ficken" w:date="2021-03-01T14:40:00Z">
         <w:r>
           <w:delText>W</w:delText>
         </w:r>
@@ -7868,7 +7939,7 @@
       <w:r>
         <w:t>.</w:t>
       </w:r>
-      <w:ins w:id="478" w:author="Cari Ficken" w:date="2021-03-01T14:39:00Z">
+      <w:ins w:id="490" w:author="Cari Ficken" w:date="2021-03-01T14:39:00Z">
         <w:r>
           <w:t xml:space="preserve"> </w:t>
         </w:r>
@@ -7942,12 +8013,12 @@
       <w:r>
         <w:t xml:space="preserve">. In support of this, we found that wetland communities at the highest and lowest human development extents were both inhabited by species with </w:t>
       </w:r>
-      <w:del w:id="479" w:author="Cari Ficken" w:date="2021-03-01T14:40:00Z">
+      <w:del w:id="491" w:author="Cari Ficken" w:date="2021-03-01T14:40:00Z">
         <w:r>
           <w:delText xml:space="preserve">especially </w:delText>
         </w:r>
       </w:del>
-      <w:ins w:id="480" w:author="Cari Ficken" w:date="2021-03-01T14:40:00Z">
+      <w:ins w:id="492" w:author="Cari Ficken" w:date="2021-03-01T14:40:00Z">
         <w:r>
           <w:t>relatively</w:t>
         </w:r>
@@ -7994,12 +8065,12 @@
       <w:r>
         <w:t xml:space="preserve">. </w:t>
       </w:r>
-      <w:ins w:id="481" w:author="Cari Ficken" w:date="2021-03-01T14:41:00Z">
+      <w:ins w:id="493" w:author="Cari Ficken" w:date="2021-03-01T14:41:00Z">
         <w:r>
           <w:t>We speculate that w</w:t>
         </w:r>
       </w:ins>
-      <w:del w:id="482" w:author="Cari Ficken" w:date="2021-03-01T14:41:00Z">
+      <w:del w:id="494" w:author="Cari Ficken" w:date="2021-03-01T14:41:00Z">
         <w:r>
           <w:delText>W</w:delText>
         </w:r>
@@ -8080,12 +8151,12 @@
       <w:r>
         <w:fldChar w:fldCharType="end"/>
       </w:r>
-      <w:ins w:id="483" w:author="Cari Ficken" w:date="2021-03-01T14:42:00Z">
+      <w:ins w:id="495" w:author="Cari Ficken" w:date="2021-03-01T14:42:00Z">
         <w:r>
           <w:t>, though this will</w:t>
         </w:r>
       </w:ins>
-      <w:ins w:id="484" w:author="Cari Ficken" w:date="2021-03-01T14:43:00Z">
+      <w:ins w:id="496" w:author="Cari Ficken" w:date="2021-03-01T14:43:00Z">
         <w:r>
           <w:t xml:space="preserve"> vary depending on the type of human development</w:t>
         </w:r>
@@ -8236,15 +8307,7 @@
         <w:fldChar w:fldCharType="separate"/>
       </w:r>
       <w:r>
-        <w:t>(</w:t>
-      </w:r>
-      <w:proofErr w:type="spellStart"/>
-      <w:r>
-        <w:t>Gallien</w:t>
-      </w:r>
-      <w:proofErr w:type="spellEnd"/>
-      <w:r>
-        <w:t xml:space="preserve"> et al., 2019)</w:t>
+        <w:t>(Gallien et al., 2019)</w:t>
       </w:r>
       <w:r>
         <w:fldChar w:fldCharType="end"/>
@@ -8448,47 +8511,159 @@
         <w:rPr>
           <w:szCs w:val="24"/>
         </w:rPr>
-        <w:t xml:space="preserve">(Chase, 2003; </w:t>
-      </w:r>
-      <w:proofErr w:type="spellStart"/>
+        <w:t>(Chase, 2003; Münkemüller et al., 2020)</w:t>
+      </w:r>
+      <w:r>
+        <w:fldChar w:fldCharType="end"/>
+      </w:r>
+      <w:r>
+        <w:t>.</w:t>
+      </w:r>
+    </w:p>
+    <w:p/>
+    <w:p>
+      <w:pPr>
+        <w:rPr>
+          <w:ins w:id="497" w:author="Cari Ficken" w:date="2021-03-01T13:42:00Z"/>
+        </w:rPr>
+      </w:pPr>
+      <w:r>
+        <w:t>Although we</w:t>
+      </w:r>
+      <w:r>
+        <w:t xml:space="preserve"> focused on</w:t>
+      </w:r>
+      <w:r>
+        <w:t xml:space="preserve"> </w:t>
+      </w:r>
+      <w:r>
+        <w:t>only two drivers of richness – human development and nonnative species – a number of other environmental variables co-vary with human development and may also influence vascular plant richness. For example, previous work has found that reduced species richness is associated with increased nitrogen deposition</w:t>
+      </w:r>
+      <w:r>
+        <w:t xml:space="preserve"> </w:t>
+      </w:r>
+      <w:r>
+        <w:fldChar w:fldCharType="begin"/>
+      </w:r>
+      <w:r>
+        <w:instrText xml:space="preserve"> ADDIN ZOTERO_ITEM CSL_CITATION {"citationID":"Q7As8B8n","properties":{"formattedCitation":"(Payne et al., 2017)","plainCitation":"(Payne et al., 2017)","noteIndex":0},"citationItems":[{"id":2129,"uris":["http://zotero.org/users/5389092/items/XI2TYM8I"],"uri":["http://zotero.org/users/5389092/items/XI2TYM8I"],"itemData":{"id":2129,"type":"article-journal","abstract":"Reactive nitrogen (N) deposition from intensive agricultural and industrial activity has been identified as the third greatest threat to global terrestrial biodiversity, after land-use and climate change. While the impacts of N deposition are widely acknowledged, their magnitude is poorly quantified. We combine N deposition models, empirical response functions, and vegetation mapping to simulate the effects of N deposition on plant species richness from 1900 to 2030, using the island of Great Britain as a case study. We find that current species richness values – when averaged across five widespread habitat types – are approximately one-third less than without N deposition. Our results suggest that currently expected reductions in emissions will achieve no more than modest increases in species richness by 2030, and that emissions cuts based on habitat-specific “critical loads” may be an inefficient approach to managing N deposition for the protection of plant biodiversity. The effects of N deposition on biodiversity are severe and are unlikely to be quickly reversed.","container-title":"Frontiers in Ecology and the Environment","DOI":"10.1002/fee.1528","ISSN":"1540-9309","issue":"8","language":"en","note":"_eprint: https://esajournals.onlinelibrary.wiley.com/doi/pdf/10.1002/fee.1528","page":"431-436","source":"Wiley Online Library","title":"Nitrogen deposition and plant biodiversity: past, present, and future","title-short":"Nitrogen deposition and plant biodiversity","volume":"15","author":[{"family":"Payne","given":"Richard J."},{"family":"Dise","given":"Nancy B."},{"family":"Field","given":"Christopher D."},{"family":"Dore","given":"Anthony J."},{"family":"Caporn","given":"Simon JM"},{"family":"Stevens","given":"Carly J."}],"issued":{"date-parts":[["2017"]]}}}],"schema":"https://github.com/citation-style-language/schema/raw/master/csl-citation.json"} </w:instrText>
+      </w:r>
+      <w:r>
+        <w:fldChar w:fldCharType="separate"/>
+      </w:r>
+      <w:r>
+        <w:t>(Payne et al., 2017)</w:t>
+      </w:r>
+      <w:r>
+        <w:fldChar w:fldCharType="end"/>
+      </w:r>
+      <w:r>
+        <w:t xml:space="preserve"> – another environmental variable associated with human development </w:t>
+      </w:r>
+      <w:r>
+        <w:fldChar w:fldCharType="begin"/>
+      </w:r>
+      <w:r>
+        <w:instrText xml:space="preserve"> ADDIN ZOTERO_ITEM CSL_CITATION {"citationID":"Fi4eNGZV","properties":{"formattedCitation":"(though the effect of nitrogen on species richness is inconsistent; Pe\\uc0\\u241{}uelas et al., 2013; Sasaki et al., 2010; Seastedt &amp; Vaccaro, 2001)","plainCitation":"(though the effect of nitrogen on species richness is inconsistent; Peñuelas et al., 2013; Sasaki et al., 2010; Seastedt &amp; Vaccaro, 2001)","noteIndex":0},"citationItems":[{"id":2137,"uris":["http://zotero.org/users/5389092/items/KMT26A25"],"uri":["http://zotero.org/users/5389092/items/KMT26A25"],"itemData":{"id":2137,"type":"article-journal","abstract":"The availability of carbon from rising atmospheric carbon dioxide levels and of nitrogen from various human-induced inputs to ecosystems is continuously increasing; however, these increases are not paralleled by a similar increase in phosphorus inputs. The inexorable change in the stoichiometry of carbon and nitrogen relative to phosphorus has no equivalent in Earth’s history. Here we report the profound and yet uncertain consequences of the human imprint on the phosphorus cycle and nitrogen:phosphorus stoichiometry for the structure, functioning and diversity of terrestrial and aquatic organisms and ecosystems. A mass balance approach is used to show that limited phosphorus and nitrogen availability are likely to jointly reduce future carbon storage by natural ecosystems during this century. Further, if phosphorus fertilizers cannot be made increasingly accessible, the crop yields projections of the Millennium Ecosystem Assessment imply an increase of the nutrient deficit in developing regions.","container-title":"Nature Communications","DOI":"10.1038/ncomms3934","ISSN":"2041-1723","issue":"1","language":"en","note":"number: 1\npublisher: Nature Publishing Group","page":"2934","source":"www.nature.com","title":"Human-induced nitrogen–phosphorus imbalances alter natural and managed ecosystems across the globe","volume":"4","author":[{"family":"Peñuelas","given":"Josep"},{"family":"Poulter","given":"Benjamin"},{"family":"Sardans","given":"Jordi"},{"family":"Ciais","given":"Philippe"},{"family":"Velde","given":"Marijn","non-dropping-particle":"van der"},{"family":"Bopp","given":"Laurent"},{"family":"Boucher","given":"Olivier"},{"family":"Godderis","given":"Yves"},{"family":"Hinsinger","given":"Philippe"},{"family":"Llusia","given":"Joan"},{"family":"Nardin","given":"Elise"},{"family":"Vicca","given":"Sara"},{"family":"Obersteiner","given":"Michael"},{"family":"Janssens","given":"Ivan A."}],"issued":{"date-parts":[["2013",12,17]]}},"prefix":"though the effect of nitrogen on species richness is inconsistent; "},{"id":2135,"uris":["http://zotero.org/users/5389092/items/C98ZHZTX"],"uri":["http://zotero.org/users/5389092/items/C98ZHZTX"],"itemData":{"id":2135,"type":"article-journal","abstract":"Plant facilitation (positive plant–plant interactions) strongly influences biodiversity, structure, and dynamics in plant communities, and the topic has received considerable attention among ecologists. Most studies of facilitation processes by shrubs have been conducted at small spatial scales between shrubs and their neighboring species. Yet, we know little about whether facilitation processes by shrubs at a small scale (i.e., a patch scale) also work at a larger scale (i.e., a site scale) in terms of the maintenance of biodiversity. Here, we report that the facilitative effects of shrubs on plant diversity at a larger scale can be explained by changing ecological stoichiometry. The soil fertility showed unimodal shape along shrub cover gradient, suggesting that the facilitative effects of a shrub do not necessarily increase as the shrub develops. The unimodal shape of dependence of plant species richness on shrub cover probably was generated by the unimodal dependence of soil fertility on shrub cover. Soil nutrient enrichment by shrubs shifted low N:P ratios of plant communities with low levels of shrub cover to more balanced N:P ratios at intermediate levels of shrub cover. At the peak N:P ratio along the gradient in shrub cover, the maximum species richness and functional richness were observed, which was consistent with the unimodal relationship predicted by the resource balance hypothesis. Thus, our findings showed that facilitation processes by shrubs at a patch scale also work at a larger scale in terms of the maintenance of biodiversity. Because observed larger-scale facilitation processes are enhanced at some intermediate levels of shrub cover, this study offers practical insight into the need for management practices that allow some intermediate levels of grazing by livestock for optimizing the role of larger-scale facilitation processes in the maintenance of biodiversity and ecosystem functioning in arid and semi-arid rangelands.","container-title":"Ecological Engineering","DOI":"10.1016/j.ecoleng.2010.04.020","ISSN":"0925-8574","issue":"8","journalAbbreviation":"Ecological Engineering","language":"en","page":"1070-1075","source":"ScienceDirect","title":"Ecological stoichiometry explains larger-scale facilitation processes by shrubs on species coexistence among understory plants","volume":"36","author":[{"family":"Sasaki","given":"Takehiro"},{"family":"Yoshihara","given":"Yu"},{"family":"Jamsran","given":"Undarmaa"},{"family":"Ohkuro","given":"Toshiya"}],"issued":{"date-parts":[["2010",8,1]]}}},{"id":2132,"uris":["http://zotero.org/users/5389092/items/4MRXZT8L"],"uri":["http://zotero.org/users/5389092/items/4MRXZT8L"],"itemData":{"id":2132,"type":"article-journal","abstract":"The extent to which nutrient limitation affects species composition, abundance, and productivity of the alpine tundra is an ongoing area of ecological inquiry. At Niwot Ridge in the Front Range of Colorado, plant species richness and foliage production were studied with respect to N and P additions in three alpine communities varying in snowpack depth and duration. These effects were also measured in conjunction with a snowpack enhancement experiment. Measurements of plant responses were made 4 yr following the initiation of the manipulations. The addition of either N or P enhanced plant foliage productivity (P = 0.05 and P = 0.03, respectively). Nitrogen additions had a negative effect on the species richness censused in 1-m2 plots (P &lt; 0.001), while P additions had no effect on species richness (P &gt; 0.60). Snowpack did not affect foliage productivity (P = 0.20), but species richness was negatively affected (P &lt; 0.001). Snowpack also appeared to mediate species-specific responses to N and P additions. In the alpine, the relationship between species diversity and plant productivity is mediated by species-specific traits. After 4 yr, the increased production by plant species sensitive to P additions did not reduce species richness. This suggests that production-induced competitive exclusion is not a generalization that can be used to explain the decline in species richness. Moreover, the reduction in species richness due to N addition occurred across all of the tundra communities studied here. These communities differ with respect to the strength of other potential limiting resources such as light (self-shading) or water. Thus, this negative response is best explained by changes in soil chemistry that resulted directly or indirectly from N additions.","container-title":"Arctic, Antarctic, and Alpine Research","DOI":"10.1080/15230430.2001.12003410","ISSN":"1523-0430","issue":"1","note":"publisher: Taylor &amp; Francis\n_eprint: https://doi.org/10.1080/15230430.2001.12003410","page":"100-106","source":"Taylor and Francis+NEJM","title":"Plant Species Richness, Productivity, and Nitrogen and Phosphorus Limitations across a Snowpack Gradient in Alpine Tundra, Colorado, U.S.A.","volume":"33","author":[{"family":"Seastedt","given":"T. R."},{"family":"Vaccaro","given":"Lynn"}],"issued":{"date-parts":[["2001",2,1]]}}}],"schema":"https://github.com/citation-style-language/schema/raw/master/csl-citation.json"} </w:instrText>
+      </w:r>
+      <w:r>
+        <w:fldChar w:fldCharType="separate"/>
+      </w:r>
       <w:r>
         <w:rPr>
           <w:szCs w:val="24"/>
         </w:rPr>
-        <w:t>Münkemüller</w:t>
-      </w:r>
-      <w:proofErr w:type="spellEnd"/>
-      <w:r>
-        <w:rPr>
-          <w:szCs w:val="24"/>
-        </w:rPr>
-        <w:t xml:space="preserve"> et al., 2020)</w:t>
+        <w:t>(though the effect of nitrogen on species richness is inconsistent; Peñuelas et al., 2013; Sasaki et al., 2010; Seastedt &amp; Vaccaro, 2001)</w:t>
       </w:r>
       <w:r>
         <w:fldChar w:fldCharType="end"/>
       </w:r>
       <w:r>
+        <w:t xml:space="preserve">. Indeed, where </w:t>
+      </w:r>
+      <w:r>
+        <w:t>human</w:t>
+      </w:r>
+      <w:r>
+        <w:t>s</w:t>
+      </w:r>
+      <w:r>
+        <w:t xml:space="preserve"> settle</w:t>
+      </w:r>
+      <w:r>
+        <w:t xml:space="preserve"> on a landscape is</w:t>
+      </w:r>
+      <w:r>
+        <w:t xml:space="preserve"> non-random</w:t>
+      </w:r>
+      <w:r>
+        <w:t xml:space="preserve"> </w:t>
+      </w:r>
+      <w:r>
+        <w:fldChar w:fldCharType="begin"/>
+      </w:r>
+      <w:r>
+        <w:instrText xml:space="preserve"> ADDIN ZOTERO_ITEM CSL_CITATION {"citationID":"17RCDp2j","properties":{"formattedCitation":"(Antrop, 2004; Pickett &amp; Cadenasso, 1995; Vandam et al., 2013)","plainCitation":"(Antrop, 2004; Pickett &amp; Cadenasso, 1995; Vandam et al., 2013)","noteIndex":0},"citationItems":[{"id":2143,"uris":["http://zotero.org/users/5389092/items/L49QHRCB"],"uri":["http://zotero.org/users/5389092/items/L49QHRCB"],"itemData":{"id":2143,"type":"article-journal","abstract":"Urbanization is one of the fundamental characteristics of the European civilization. It gradually spread from Southeast Europe around 700 b.c., across the whole continent. Cities and the urban networks they formed were always an important factor in the development and shaping of their surrounding regions. Polarization of territory between urban and rural and accessibility are still important aspects in landscape dynamics. Urbanization and its associated transportation infrastructure define the relationship between city and countryside. Urbanization, expressed as the proportion of people living in urban places shows a recent but explosive growth reaching values around 80% in most European countries. Simultaneously the countryside becomes abandoned. Thinking, valuing and planning the countryside is done mainly by urbanites and future rural development is mainly focused upon the urban needs. Thinking of urban places with their associated rural hinterland and spheres of influence has become complex. Clusters of urban places, their situation in a globalizing world and changing accessibility for fast transportation modes are some new factors that affect the change of traditional European cultural landscapes. Urbanization processes show cycles of evolution that spread in different ways through space. Urbanization phases developed at different speeds and time between Northern and Southern Europe. Main cities are affected first, but gradually urbanization processes affect smaller settlements and even remote rural villages. Functional urban regions (FURs) are a new concept, which is also significant for landscape ecologists. Local landscape change can only be comprehended when situated in its general geographical context and with all its related dynamics. Patterns of change are different for the countryside near major cities, for metropolitan villages and for remote rural villages. Planning and designing landscapes for the future requires that this is understood. Urbanized landscapes are highly dynamic, complex and multifunctional. Therefore, detailed inventories of landscape conditions and monitoring of change are urgently needed in order to obtain reliable data for good decision-making.","collection-title":"Development of European Landscapes","container-title":"Landscape and Urban Planning","DOI":"10.1016/S0169-2046(03)00026-4","ISSN":"0169-2046","issue":"1","journalAbbreviation":"Landscape and Urban Planning","language":"en","page":"9-26","source":"ScienceDirect","title":"Landscape change and the urbanization process in Europe","volume":"67","author":[{"family":"Antrop","given":"Marc"}],"issued":{"date-parts":[["2004",3,15]]}}},{"id":2140,"uris":["http://zotero.org/users/5389092/items/VRB53HLH"],"uri":["http://zotero.org/users/5389092/items/VRB53HLH"],"itemData":{"id":2140,"type":"article-journal","abstract":"Many ecological phenomena are sensitive to spatial heterogeneity and fluxes within spatial mosaics. Landscape ecology, which concerns spatial dynamics (including fluxes of organisms, materials, and energy) and the ways in which fluxes are controlled within heterogeneous matrices, has provided new ways to explore aspects of spatial heterogeneity and to discover how spatial pattern controls ecological processes.","container-title":"Science","DOI":"10.1126/science.269.5222.331","ISSN":"0036-8075, 1095-9203","issue":"5222","language":"en","note":"publisher: American Association for the Advancement of Science\nsection: Articles\nPMID: 17841249","page":"331-334","source":"science.sciencemag.org","title":"Landscape Ecology: Spatial Heterogeneity in Ecological Systems","title-short":"Landscape Ecology","volume":"269","author":[{"family":"Pickett","given":"S. T. A."},{"family":"Cadenasso","given":"M. L."}],"issued":{"date-parts":[["1995",7,21]]}}},{"id":2145,"uris":["http://zotero.org/users/5389092/items/H5PHWJK5"],"uri":["http://zotero.org/users/5389092/items/H5PHWJK5"],"itemData":{"id":2145,"type":"article-journal","abstract":"The relative importance of deterministic and stochastic processes driving patterns of human settlement remains controversial. A main reason for this is that disentangling the drivers of distributions and geographic clustering at different spatial scales is not straightforward and powerful analytical toolboxes able to deal with this type of data are largely deficient. Here we use a multivariate statistical framework originally developed in community ecology, to infer the relative importance of spatial and environmental drivers of human settlement. Using Moran’s eigenvector maps and a dataset of spatial variation in a set of relevant environmental variables we applied a variation partitioning procedure based on redundancy analysis models to assess the relative importance of spatial and environmental processes explaining settlement patterns. We applied this method on an archaeological dataset covering a 15 km2 area in SW Turkey spanning a time period of 8000 years from the Late Neolithic/Early Chalcolithic up to the Byzantine period. Variation partitioning revealed both significant unique and commonly explained effects of environmental and spatial variables. Land cover and water availability were the dominant environmental determinants of human settlement throughout the study period, supporting the theory of the presence of farming communities. Spatial clustering was mainly restricted to small spatial scales. Significant spatial clustering independent of environmental gradients was also detected which can be indicative of expansion into unsuitable areas or an unexpected absence in suitable areas which could be caused by dispersal limitation. Integrating historic settlement patterns as additional predictor variables resulted in more explained variation reflecting temporal autocorrelation in settlement locations.","container-title":"PLOS ONE","DOI":"10.1371/journal.pone.0067726","ISSN":"1932-6203","issue":"7","journalAbbreviation":"PLOS ONE","language":"en","note":"publisher: Public Library of Science","page":"e67726","source":"PLoS Journals","title":"Disentangling the Spatio-Environmental Drivers of Human Settlement: An Eigenvector Based Variation Decomposition","title-short":"Disentangling the Spatio-Environmental Drivers of Human Settlement","volume":"8","author":[{"family":"Vandam","given":"Ralf"},{"family":"Kaptijn","given":"Eva"},{"family":"Vanschoenwinkel","given":"Bram"}],"issued":{"date-parts":[["2013",7,2]]}}}],"schema":"https://github.com/citation-style-language/schema/raw/master/csl-citation.json"} </w:instrText>
+      </w:r>
+      <w:r>
+        <w:fldChar w:fldCharType="separate"/>
+      </w:r>
+      <w:r>
+        <w:t>(Antrop, 2004; Pickett &amp; Cadenasso, 1995; Vandam et al., 2013)</w:t>
+      </w:r>
+      <w:r>
+        <w:fldChar w:fldCharType="end"/>
+      </w:r>
+      <w:r>
+        <w:t xml:space="preserve"> </w:t>
+      </w:r>
+      <w:r>
+        <w:t xml:space="preserve">and </w:t>
+      </w:r>
+      <w:r>
+        <w:t xml:space="preserve">these confounding variables may also influence diversity. </w:t>
+      </w:r>
+      <w:r>
+        <w:t>Additional work can disentangle the relative importance of different variables associated with human development</w:t>
+      </w:r>
+      <w:r>
         <w:t>.</w:t>
       </w:r>
-    </w:p>
-    <w:p/>
-    <w:p>
-      <w:pPr>
-        <w:rPr>
-          <w:ins w:id="485" w:author="Cari Ficken" w:date="2021-03-01T13:42:00Z"/>
-        </w:rPr>
-      </w:pPr>
-      <w:r>
-        <w:t>Although we</w:t>
-      </w:r>
-      <w:r>
-        <w:t xml:space="preserve"> focused on</w:t>
-      </w:r>
-      <w:r>
-        <w:t xml:space="preserve"> </w:t>
-      </w:r>
-      <w:r>
-        <w:t>only two drivers of richness – human development and nonnative species – a number of other environmental variables co-vary with human development and may also influence vascular plant richness. For example, previous work has found that reduced species richness is associated with increased nitrogen deposition</w:t>
+      <w:r>
+        <w:t xml:space="preserve"> </w:t>
+      </w:r>
+      <w:r>
+        <w:t xml:space="preserve">More broadly, </w:t>
+      </w:r>
+      <w:r>
+        <w:t xml:space="preserve">however, </w:t>
+      </w:r>
+      <w:r>
+        <w:t xml:space="preserve">since nonnative species clearly contribute to the observed patterns in species richness and niche specialization </w:t>
+      </w:r>
+      <w:r>
+        <w:t>in</w:t>
+      </w:r>
+      <w:r>
+        <w:t xml:space="preserve"> </w:t>
+      </w:r>
+      <w:r>
+        <w:t>Albertan wetlands, care should be taken to understand when broad biogeographical patterns are driven by nonnative species, native species, or both</w:t>
+      </w:r>
+      <w:r>
+        <w:t>, and also when the introduction of a nonnative species moves the community away from steady state.</w:t>
+      </w:r>
+      <w:r>
+        <w:t xml:space="preserve"> Particularly in the case of mixed responses of species diversity </w:t>
+      </w:r>
+      <w:r>
+        <w:t>to</w:t>
+      </w:r>
+      <w:r>
+        <w:t xml:space="preserve"> </w:t>
+      </w:r>
+      <w:r>
+        <w:t>disturbance gradients</w:t>
       </w:r>
       <w:r>
         <w:t xml:space="preserve"> </w:t>
@@ -8497,185 +8672,59 @@
         <w:fldChar w:fldCharType="begin"/>
       </w:r>
       <w:r>
-        <w:instrText xml:space="preserve"> ADDIN ZOTERO_ITEM CSL_CITATION {"citationID":"Q7As8B8n","properties":{"formattedCitation":"(Payne et al., 2017)","plainCitation":"(Payne et al., 2017)","noteIndex":0},"citationItems":[{"id":2129,"uris":["http://zotero.org/users/5389092/items/XI2TYM8I"],"uri":["http://zotero.org/users/5389092/items/XI2TYM8I"],"itemData":{"id":2129,"type":"article-journal","abstract":"Reactive nitrogen (N) deposition from intensive agricultural and industrial activity has been identified as the third greatest threat to global terrestrial biodiversity, after land-use and climate change. While the impacts of N deposition are widely acknowledged, their magnitude is poorly quantified. We combine N deposition models, empirical response functions, and vegetation mapping to simulate the effects of N deposition on plant species richness from 1900 to 2030, using the island of Great Britain as a case study. We find that current species richness values – when averaged across five widespread habitat types – are approximately one-third less than without N deposition. Our results suggest that currently expected reductions in emissions will achieve no more than modest increases in species richness by 2030, and that emissions cuts based on habitat-specific “critical loads” may be an inefficient approach to managing N deposition for the protection of plant biodiversity. The effects of N deposition on biodiversity are severe and are unlikely to be quickly reversed.","container-title":"Frontiers in Ecology and the Environment","DOI":"10.1002/fee.1528","ISSN":"1540-9309","issue":"8","language":"en","note":"_eprint: https://esajournals.onlinelibrary.wiley.com/doi/pdf/10.1002/fee.1528","page":"431-436","source":"Wiley Online Library","title":"Nitrogen deposition and plant biodiversity: past, present, and future","title-short":"Nitrogen deposition and plant biodiversity","volume":"15","author":[{"family":"Payne","given":"Richard J."},{"family":"Dise","given":"Nancy B."},{"family":"Field","given":"Christopher D."},{"family":"Dore","given":"Anthony J."},{"family":"Caporn","given":"Simon JM"},{"family":"Stevens","given":"Carly J."}],"issued":{"date-parts":[["2017"]]}}}],"schema":"https://github.com/citation-style-language/schema/raw/master/csl-citation.json"} </w:instrText>
+        <w:instrText xml:space="preserve"> ADDIN ZOTERO_ITEM CSL_CITATION {"citationID":"YOxIAwgZ","properties":{"formattedCitation":"(Fox, 2013; Huston, 2014; Mackey &amp; Currie, 2001; Mayor et al., 2012; Sheil &amp; Burslem, 2013)","plainCitation":"(Fox, 2013; Huston, 2014; Mackey &amp; Currie, 2001; Mayor et al., 2012; Sheil &amp; Burslem, 2013)","noteIndex":0},"citationItems":[{"id":1944,"uris":["http://zotero.org/users/5389092/items/7WP9DNHE"],"uri":["http://zotero.org/users/5389092/items/7WP9DNHE"],"itemData":{"id":1944,"type":"article-journal","container-title":"Nature Communications","journalAbbreviation":"Nature Communications","page":"1142","title":"Regional boreal biodiversity peaks at intermediate human disturbance","volume":"3","author":[{"family":"Mayor","given":"S.J."},{"family":"Cahill Jr","given":"J.F."},{"family":"He","given":"F."},{"family":"Sólymos","given":"P."},{"family":"Boutin","given":"S."}],"issued":{"date-parts":[["2012",10,16]]}}},{"id":1934,"uris":["http://zotero.org/users/5389092/items/6NXH4YEZ"],"uri":["http://zotero.org/users/5389092/items/6NXH4YEZ"],"itemData":{"id":1934,"type":"article-journal","container-title":"Trends in Ecology &amp; Evolution","DOI":"10.1016/j.tree.2012.08.014","ISSN":"0169-5347","issue":"2","page":"86-92","title":"The intermediate disturbance hypothesis should be abandoned","volume":"28","author":[{"family":"Fox","given":"Jeremy W."}],"issued":{"date-parts":[["2013",2,1]]}}},{"id":1936,"uris":["http://zotero.org/users/5389092/items/DAZVQNIT"],"uri":["http://zotero.org/users/5389092/items/DAZVQNIT"],"itemData":{"id":1936,"type":"article-journal","abstract":"The ?intermediate disturbance hypothesis? and the ?intermediate productivity hypothesis? have been widely recognized concepts for explaining patterns of species diversity for the past 40 years. While these hypotheses have generated numerous reviews and meta-analyses, as well as persistent criticism, two prominent papers have recently concluded that both of these hypotheses should be abandoned because of theoretical weaknesses and failure to predict observed diversity patterns. I review these criticisms in the context of the continuing tension between logic and empiricism in the development of ecological theory, and conclude that most of the criticisms are misguided because they fail to recognize the inherent connections between these two hypotheses, and consequently fail to test them appropriately. The logic of every hypothesis is based on the underlying assumptions. In the case of these two hypotheses, the assumptions on which the criticisms of their logic depend are falsified by the strong empirical support for the linked predictions of the hypotheses. This conclusion calls for a reevaluation of the basic assumptions upon which most of ecological competition and diversity theory is based.","container-title":"Ecology","DOI":"10.1890/13-1397.1","ISSN":"0012-9658","issue":"9","journalAbbreviation":"Ecology","page":"2382-2396","title":"Disturbance, productivity, and species diversity: empiricism vs. logic in ecological theory","volume":"95","author":[{"family":"Huston","given":"Michael A."}],"issued":{"date-parts":[["2014",9,1]]}}},{"id":428,"uris":["http://zotero.org/users/5389092/items/QQ4STKZW"],"uri":["http://zotero.org/users/5389092/items/QQ4STKZW"],"itemData":{"id":428,"type":"article-journal","container-title":"Ecology","DOI":"10.1890/0012-9658(2001)082[3479:TDDRII]2.0.CO;2","journalAbbreviation":"Ecol","page":"3479-3492","title":"The diversity-disturbance relationship: Is it generally strong and peaked?","volume":"82","author":[{"family":"Mackey","given":"R. L."},{"family":"Currie","given":"D. J."}],"issued":{"date-parts":[["2001"]]}}},{"id":1940,"uris":["http://zotero.org/users/5389092/items/FEFVL5V7"],"uri":["http://zotero.org/users/5389092/items/FEFVL5V7"],"itemData":{"id":1940,"type":"article-journal","container-title":"Trends in Ecology &amp; Evolution","DOI":"10.1016/j.tree.2013.07.006","ISSN":"0169-5347","issue":"10","journalAbbreviation":"Trends in Ecology &amp; Evolution","page":"571-572","title":"Defining and defending Connell's intermediate disturbance hypothesis: a response to Fox","volume":"28","author":[{"family":"Sheil","given":"Douglas"},{"family":"Burslem","given":"David F.R.P."}],"issued":{"date-parts":[["2013",10,1]]}}}],"schema":"https://github.com/citation-style-language/schema/raw/master/csl-citation.json"} </w:instrText>
       </w:r>
       <w:r>
         <w:fldChar w:fldCharType="separate"/>
       </w:r>
       <w:r>
-        <w:t>(Payne et al., 2017)</w:t>
+        <w:t>(Fox, 2013; Huston, 2014; Mackey &amp; Currie, 2001; Mayor et al., 2012; Sheil &amp; Burslem, 2013)</w:t>
       </w:r>
       <w:r>
         <w:fldChar w:fldCharType="end"/>
       </w:r>
       <w:r>
-        <w:t xml:space="preserve"> – another environmental variable associated with human development </w:t>
+        <w:t xml:space="preserve"> or time</w:t>
+      </w:r>
+      <w:r>
+        <w:t xml:space="preserve"> </w:t>
       </w:r>
       <w:r>
         <w:fldChar w:fldCharType="begin"/>
       </w:r>
       <w:r>
-        <w:instrText xml:space="preserve"> ADDIN ZOTERO_ITEM CSL_CITATION {"citationID":"Fi4eNGZV","properties":{"formattedCitation":"(though the effect of nitrogen on species richness is inconsistent; Pe\\uc0\\u241{}uelas et al., 2013; Sasaki et al., 2010; Seastedt &amp; Vaccaro, 2001)","plainCitation":"(though the effect of nitrogen on species richness is inconsistent; Peñuelas et al., 2013; Sasaki et al., 2010; Seastedt &amp; Vaccaro, 2001)","noteIndex":0},"citationItems":[{"id":2137,"uris":["http://zotero.org/users/5389092/items/KMT26A25"],"uri":["http://zotero.org/users/5389092/items/KMT26A25"],"itemData":{"id":2137,"type":"article-journal","abstract":"The availability of carbon from rising atmospheric carbon dioxide levels and of nitrogen from various human-induced inputs to ecosystems is continuously increasing; however, these increases are not paralleled by a similar increase in phosphorus inputs. The inexorable change in the stoichiometry of carbon and nitrogen relative to phosphorus has no equivalent in Earth’s history. Here we report the profound and yet uncertain consequences of the human imprint on the phosphorus cycle and nitrogen:phosphorus stoichiometry for the structure, functioning and diversity of terrestrial and aquatic organisms and ecosystems. A mass balance approach is used to show that limited phosphorus and nitrogen availability are likely to jointly reduce future carbon storage by natural ecosystems during this century. Further, if phosphorus fertilizers cannot be made increasingly accessible, the crop yields projections of the Millennium Ecosystem Assessment imply an increase of the nutrient deficit in developing regions.","container-title":"Nature Communications","DOI":"10.1038/ncomms3934","ISSN":"2041-1723","issue":"1","language":"en","note":"number: 1\npublisher: Nature Publishing Group","page":"2934","source":"www.nature.com","title":"Human-induced nitrogen–phosphorus imbalances alter natural and managed ecosystems across the globe","volume":"4","author":[{"family":"Peñuelas","given":"Josep"},{"family":"Poulter","given":"Benjamin"},{"family":"Sardans","given":"Jordi"},{"family":"Ciais","given":"Philippe"},{"family":"Velde","given":"Marijn","non-dropping-particle":"van der"},{"family":"Bopp","given":"Laurent"},{"family":"Boucher","given":"Olivier"},{"family":"Godderis","given":"Yves"},{"family":"Hinsinger","given":"Philippe"},{"family":"Llusia","given":"Joan"},{"family":"Nardin","given":"Elise"},{"family":"Vicca","given":"Sara"},{"family":"Obersteiner","given":"Michael"},{"family":"Janssens","given":"Ivan A."}],"issued":{"date-parts":[["2013",12,17]]}},"prefix":"though the effect of nitrogen on species richness is inconsistent; "},{"id":2135,"uris":["http://zotero.org/users/5389092/items/C98ZHZTX"],"uri":["http://zotero.org/users/5389092/items/C98ZHZTX"],"itemData":{"id":2135,"type":"article-journal","abstract":"Plant facilitation (positive plant–plant interactions) strongly influences biodiversity, structure, and dynamics in plant communities, and the topic has received considerable attention among ecologists. Most studies of facilitation processes by shrubs have been conducted at small spatial scales between shrubs and their neighboring species. Yet, we know little about whether facilitation processes by shrubs at a small scale (i.e., a patch scale) also work at a larger scale (i.e., a site scale) in terms of the maintenance of biodiversity. Here, we report that the facilitative effects of shrubs on plant diversity at a larger scale can be explained by changing ecological stoichiometry. The soil fertility showed unimodal shape along shrub cover gradient, suggesting that the facilitative effects of a shrub do not necessarily increase as the shrub develops. The unimodal shape of dependence of plant species richness on shrub cover probably was generated by the unimodal dependence of soil fertility on shrub cover. Soil nutrient enrichment by shrubs shifted low N:P ratios of plant communities with low levels of shrub cover to more balanced N:P ratios at intermediate levels of shrub cover. At the peak N:P ratio along the gradient in shrub cover, the maximum species richness and functional richness were observed, which was consistent with the unimodal relationship predicted by the resource balance hypothesis. Thus, our findings showed that facilitation processes by shrubs at a patch scale also work at a larger scale in terms of the maintenance of biodiversity. Because observed larger-scale facilitation processes are enhanced at some intermediate levels of shrub cover, this study offers practical insight into the need for management practices that allow some intermediate levels of grazing by livestock for optimizing the role of larger-scale facilitation processes in the maintenance of biodiversity and ecosystem functioning in arid and semi-arid rangelands.","container-title":"Ecological Engineering","DOI":"10.1016/j.ecoleng.2010.04.020","ISSN":"0925-8574","issue":"8","journalAbbreviation":"Ecological Engineering","language":"en","page":"1070-1075","source":"ScienceDirect","title":"Ecological stoichiometry explains larger-scale facilitation processes by shrubs on species coexistence among understory plants","volume":"36","author":[{"family":"Sasaki","given":"Takehiro"},{"family":"Yoshihara","given":"Yu"},{"family":"Jamsran","given":"Undarmaa"},{"family":"Ohkuro","given":"Toshiya"}],"issued":{"date-parts":[["2010",8,1]]}}},{"id":2132,"uris":["http://zotero.org/users/5389092/items/4MRXZT8L"],"uri":["http://zotero.org/users/5389092/items/4MRXZT8L"],"itemData":{"id":2132,"type":"article-journal","abstract":"The extent to which nutrient limitation affects species composition, abundance, and productivity of the alpine tundra is an ongoing area of ecological inquiry. At Niwot Ridge in the Front Range of Colorado, plant species richness and foliage production were studied with respect to N and P additions in three alpine communities varying in snowpack depth and duration. These effects were also measured in conjunction with a snowpack enhancement experiment. Measurements of plant responses were made 4 yr following the initiation of the manipulations. The addition of either N or P enhanced plant foliage productivity (P = 0.05 and P = 0.03, respectively). Nitrogen additions had a negative effect on the species richness censused in 1-m2 plots (P &lt; 0.001), while P additions had no effect on species richness (P &gt; 0.60). Snowpack did not affect foliage productivity (P = 0.20), but species richness was negatively affected (P &lt; 0.001). Snowpack also appeared to mediate species-specific responses to N and P additions. In the alpine, the relationship between species diversity and plant productivity is mediated by species-specific traits. After 4 yr, the increased production by plant species sensitive to P additions did not reduce species richness. This suggests that production-induced competitive exclusion is not a generalization that can be used to explain the decline in species richness. Moreover, the reduction in species richness due to N addition occurred across all of the tundra communities studied here. These communities differ with respect to the strength of other potential limiting resources such as light (self-shading) or water. Thus, this negative response is best explained by changes in soil chemistry that resulted directly or indirectly from N additions.","container-title":"Arctic, Antarctic, and Alpine Research","DOI":"10.1080/15230430.2001.12003410","ISSN":"1523-0430","issue":"1","note":"publisher: Taylor &amp; Francis\n_eprint: https://doi.org/10.1080/15230430.2001.12003410","page":"100-106","source":"Taylor and Francis+NEJM","title":"Plant Species Richness, Productivity, and Nitrogen and Phosphorus Limitations across a Snowpack Gradient in Alpine Tundra, Colorado, U.S.A.","volume":"33","author":[{"family":"Seastedt","given":"T. R."},{"family":"Vaccaro","given":"Lynn"}],"issued":{"date-parts":[["2001",2,1]]}}}],"schema":"https://github.com/citation-style-language/schema/raw/master/csl-citation.json"} </w:instrText>
+        <w:instrText xml:space="preserve"> ADDIN ZOTERO_ITEM CSL_CITATION {"citationID":"7BTALLub","properties":{"formattedCitation":"(Cardinale et al., 2018; Sax &amp; Gaines, 2003; Vellend et al., 2013)","plainCitation":"(Cardinale et al., 2018; Sax &amp; Gaines, 2003; Vellend et al., 2013)","noteIndex":0},"citationItems":[{"id":2007,"uris":["http://zotero.org/users/5389092/items/UDDG6Q3P"],"uri":["http://zotero.org/users/5389092/items/UDDG6Q3P"],"itemData":{"id":2007,"type":"article-journal","abstract":"Recently, a debate has developed over how biodiversity is changing across the planet. While most researchers agree species extinctions are increasing globally due to human activity, some now argue that species richness at local scales is not declining as many biologists have claimed. This argument stems from recent syntheses of timeseries data that suggest species richness is decreasing in some locations, increasing in others, but not changing on average. Critics of these syntheses (like us) have argued there are serious limitations of existing time-series datasets and their analyses that preclude meaningful conclusions about local biodiversity change. Speciﬁcally, authors of these syntheses have failed to account for several primary drivers of biodiversity change, have relied on data poor time-series that lack baselines needed to detect change, and have unreasonably extrapolated conclusions. Here we summarize the history of this debate, as well as key papers and exchanges that have helped clarify new issues and ideas. To resolve the debate, we suggest future researchers be more clear about the hypotheses of biodiversity change being tested, focus less on amassing large datasets, and more on amassing high-quality datasets that provide unambiguous tests of the hypotheses. Researchers should also keep track of the contributions that native versus non-native species make to biodiversity time trends, as these have diﬀerent implications for conservation. Lastly, we suggest researchers be aware of pros and cons of using diﬀerent types of data (e.g., time-series, spatial comparisons), taking care to resolve divergent results among sources to allow broader conclusions about biodiversity change.","container-title":"Biological Conservation","DOI":"10.1016/j.biocon.2017.12.021","ISSN":"00063207","journalAbbreviation":"Biological Conservation","language":"en","page":"175-183","source":"DOI.org (Crossref)","title":"Is local biodiversity declining or not? A summary of the debate over analysis of species richness time trends","title-short":"Is local biodiversity declining or not?","volume":"219","author":[{"family":"Cardinale","given":"Bradley J."},{"family":"Gonzalez","given":"Andrew"},{"family":"Allington","given":"Ginger R.H."},{"family":"Loreau","given":"Michel"}],"issued":{"date-parts":[["2018",3]]}}},{"id":2005,"uris":["http://zotero.org/users/5389092/items/SBUI2UCX"],"uri":["http://zotero.org/users/5389092/items/SBUI2UCX"],"itemData":{"id":2005,"type":"article-journal","abstract":"Current patterns of global change can strongly affect biodiversity at global, regional and local scales. At global scales, habitat destruction and the introduction of exotic species are contributing to declines in species diversity. At regional and local scales, evidence for declines in diversity is mixed, and recent work suggests that diversity might commonly be increasing. In spite of these trends, considerable research continues to consider explicitly the effects of declines in diversity on processes that operate at regional and local scales (such as ecosystem functioning), without explicitly considering the converse set of questions, namely the effects of increases in diversity. Here, we examine evidence that indicates how species diversity is changing across spatial scales and argue that global decreases in diversity are commonly contrasted by increases in diversity at regional and local scales.","container-title":"Trends in Ecology &amp; Evolution","DOI":"10.1016/S0169-5347(03)00224-6","ISSN":"0169-5347","issue":"11","journalAbbreviation":"Trends in Ecology &amp; Evolution","page":"561-566","source":"ScienceDirect","title":"Species diversity: from global decreases to local increases","title-short":"Species diversity","volume":"18","author":[{"family":"Sax","given":"Dov F."},{"family":"Gaines","given":"Steven D."}],"issued":{"date-parts":[["2003",11,1]]}}},{"id":2013,"uris":["http://zotero.org/users/5389092/items/AFF887JJ"],"uri":["http://zotero.org/users/5389092/items/AFF887JJ"],"itemData":{"id":2013,"type":"article-journal","abstract":"A major advance of the last 20 y at the interface of biological, environmental, and conservation sciences has been the demonstration that plant biodiversity positively influences ecosystem function. Linking these results to applied conservation efforts hinges on the assumption that biodiversity is actually declining at the local scale at which diversity–function relationships are strongest. Our compilation and analysis of a global database of &amp;gt;16,000 repeat survey vegetation plots from habitats across the globe directly contradict this assumption. We find no general tendency for local-scale plant species diversity to decline over the last century, calling into question the widespread use of ecosystem function experiments to argue for the importance of biodiversity conservation in nature.Global biodiversity is in decline. This is of concern for aesthetic and ethical reasons, but possibly also for practical reasons, as suggested by experimental studies, mostly with plants, showing that biodiversity reductions in small study plots can lead to compromised ecosystem function. However, inferring that ecosystem functions will decline due to biodiversity loss in the real world rests on the untested assumption that such loss is actually occurring at these small scales in nature. Using a global database of 168 published studies and &amp;gt;16,000 nonexperimental, local-scale vegetation plots, we show that mean temporal change in species diversity over periods of 5–261 y is not different from zero, with increases at least as likely as declines over time. Sites influenced primarily by plant species’ invasions showed a tendency for declines in species richness, whereas sites undergoing postdisturbance succession showed increases in richness over time. Other distinctions among studies had little influence on temporal richness trends. Although maximizing diversity is likely important for maintaining ecosystem function in intensely managed systems such as restored grasslands or tree plantations, the clear lack of any general tendency for plant biodiversity to decline at small scales in nature directly contradicts the key assumption linking experimental results to ecosystem function as a motivation for biodiversity conservation in nature. How often real world changes in the diversity and composition of plant communities at the local scale cause ecosystem function to deteriorate, or actually to improve, remains unknown and is in critical need of further study.","container-title":"Proceedings of the National Academy of Sciences","DOI":"10.1073/pnas.1312779110","issue":"48","journalAbbreviation":"Proc Natl Acad Sci USA","page":"19456","title":"Global meta-analysis reveals no net change in local-scale plant biodiversity over time","volume":"110","author":[{"family":"Vellend","given":"Mark"},{"family":"Baeten","given":"Lander"},{"family":"Myers-Smith","given":"Isla H."},{"family":"Elmendorf","given":"Sarah C."},{"family":"Beauséjour","given":"Robin"},{"family":"Brown","given":"Carissa D."},{"family":"De Frenne","given":"Pieter"},{"family":"Verheyen","given":"Kris"},{"family":"Wipf","given":"Sonja"}],"issued":{"date-parts":[["2013",11,26]]}}}],"schema":"https://github.com/citation-style-language/schema/raw/master/csl-citation.json"} </w:instrText>
       </w:r>
       <w:r>
         <w:fldChar w:fldCharType="separate"/>
       </w:r>
       <w:r>
-        <w:rPr>
-          <w:szCs w:val="24"/>
-        </w:rPr>
-        <w:t>(though the effect of nitrogen on species richness is inconsistent; Peñuelas et al., 2013; Sasaki et al., 2010; Seastedt &amp; Vaccaro, 2001)</w:t>
+        <w:t>(Cardinale et al., 2018; Sax &amp; Gaines, 2003; Vellend et al., 2013)</w:t>
       </w:r>
       <w:r>
         <w:fldChar w:fldCharType="end"/>
       </w:r>
       <w:r>
-        <w:t xml:space="preserve">. Indeed, where </w:t>
-      </w:r>
-      <w:r>
-        <w:t>human</w:t>
-      </w:r>
-      <w:r>
-        <w:t>s</w:t>
-      </w:r>
-      <w:r>
-        <w:t xml:space="preserve"> settle</w:t>
-      </w:r>
-      <w:r>
-        <w:t xml:space="preserve"> on a landscape is</w:t>
-      </w:r>
-      <w:r>
-        <w:t xml:space="preserve"> non-random</w:t>
-      </w:r>
-      <w:r>
-        <w:t xml:space="preserve"> </w:t>
-      </w:r>
-      <w:r>
-        <w:fldChar w:fldCharType="begin"/>
-      </w:r>
-      <w:r>
-        <w:instrText xml:space="preserve"> ADDIN ZOTERO_ITEM CSL_CITATION {"citationID":"17RCDp2j","properties":{"formattedCitation":"(Antrop, 2004; Pickett &amp; Cadenasso, 1995; Vandam et al., 2013)","plainCitation":"(Antrop, 2004; Pickett &amp; Cadenasso, 1995; Vandam et al., 2013)","noteIndex":0},"citationItems":[{"id":2143,"uris":["http://zotero.org/users/5389092/items/L49QHRCB"],"uri":["http://zotero.org/users/5389092/items/L49QHRCB"],"itemData":{"id":2143,"type":"article-journal","abstract":"Urbanization is one of the fundamental characteristics of the European civilization. It gradually spread from Southeast Europe around 700 b.c., across the whole continent. Cities and the urban networks they formed were always an important factor in the development and shaping of their surrounding regions. Polarization of territory between urban and rural and accessibility are still important aspects in landscape dynamics. Urbanization and its associated transportation infrastructure define the relationship between city and countryside. Urbanization, expressed as the proportion of people living in urban places shows a recent but explosive growth reaching values around 80% in most European countries. Simultaneously the countryside becomes abandoned. Thinking, valuing and planning the countryside is done mainly by urbanites and future rural development is mainly focused upon the urban needs. Thinking of urban places with their associated rural hinterland and spheres of influence has become complex. Clusters of urban places, their situation in a globalizing world and changing accessibility for fast transportation modes are some new factors that affect the change of traditional European cultural landscapes. Urbanization processes show cycles of evolution that spread in different ways through space. Urbanization phases developed at different speeds and time between Northern and Southern Europe. Main cities are affected first, but gradually urbanization processes affect smaller settlements and even remote rural villages. Functional urban regions (FURs) are a new concept, which is also significant for landscape ecologists. Local landscape change can only be comprehended when situated in its general geographical context and with all its related dynamics. Patterns of change are different for the countryside near major cities, for metropolitan villages and for remote rural villages. Planning and designing landscapes for the future requires that this is understood. Urbanized landscapes are highly dynamic, complex and multifunctional. Therefore, detailed inventories of landscape conditions and monitoring of change are urgently needed in order to obtain reliable data for good decision-making.","collection-title":"Development of European Landscapes","container-title":"Landscape and Urban Planning","DOI":"10.1016/S0169-2046(03)00026-4","ISSN":"0169-2046","issue":"1","journalAbbreviation":"Landscape and Urban Planning","language":"en","page":"9-26","source":"ScienceDirect","title":"Landscape change and the urbanization process in Europe","volume":"67","author":[{"family":"Antrop","given":"Marc"}],"issued":{"date-parts":[["2004",3,15]]}}},{"id":2140,"uris":["http://zotero.org/users/5389092/items/VRB53HLH"],"uri":["http://zotero.org/users/5389092/items/VRB53HLH"],"itemData":{"id":2140,"type":"article-journal","abstract":"Many ecological phenomena are sensitive to spatial heterogeneity and fluxes within spatial mosaics. Landscape ecology, which concerns spatial dynamics (including fluxes of organisms, materials, and energy) and the ways in which fluxes are controlled within heterogeneous matrices, has provided new ways to explore aspects of spatial heterogeneity and to discover how spatial pattern controls ecological processes.","container-title":"Science","DOI":"10.1126/science.269.5222.331","ISSN":"0036-8075, 1095-9203","issue":"5222","language":"en","note":"publisher: American Association for the Advancement of Science\nsection: Articles\nPMID: 17841249","page":"331-334","source":"science.sciencemag.org","title":"Landscape Ecology: Spatial Heterogeneity in Ecological Systems","title-short":"Landscape Ecology","volume":"269","author":[{"family":"Pickett","given":"S. T. A."},{"family":"Cadenasso","given":"M. L."}],"issued":{"date-parts":[["1995",7,21]]}}},{"id":2145,"uris":["http://zotero.org/users/5389092/items/H5PHWJK5"],"uri":["http://zotero.org/users/5389092/items/H5PHWJK5"],"itemData":{"id":2145,"type":"article-journal","abstract":"The relative importance of deterministic and stochastic processes driving patterns of human settlement remains controversial. A main reason for this is that disentangling the drivers of distributions and geographic clustering at different spatial scales is not straightforward and powerful analytical toolboxes able to deal with this type of data are largely deficient. Here we use a multivariate statistical framework originally developed in community ecology, to infer the relative importance of spatial and environmental drivers of human settlement. Using Moran’s eigenvector maps and a dataset of spatial variation in a set of relevant environmental variables we applied a variation partitioning procedure based on redundancy analysis models to assess the relative importance of spatial and environmental processes explaining settlement patterns. We applied this method on an archaeological dataset covering a 15 km2 area in SW Turkey spanning a time period of 8000 years from the Late Neolithic/Early Chalcolithic up to the Byzantine period. Variation partitioning revealed both significant unique and commonly explained effects of environmental and spatial variables. Land cover and water availability were the dominant environmental determinants of human settlement throughout the study period, supporting the theory of the presence of farming communities. Spatial clustering was mainly restricted to small spatial scales. Significant spatial clustering independent of environmental gradients was also detected which can be indicative of expansion into unsuitable areas or an unexpected absence in suitable areas which could be caused by dispersal limitation. Integrating historic settlement patterns as additional predictor variables resulted in more explained variation reflecting temporal autocorrelation in settlement locations.","container-title":"PLOS ONE","DOI":"10.1371/journal.pone.0067726","ISSN":"1932-6203","issue":"7","journalAbbreviation":"PLOS ONE","language":"en","note":"publisher: Public Library of Science","page":"e67726","source":"PLoS Journals","title":"Disentangling the Spatio-Environmental Drivers of Human Settlement: An Eigenvector Based Variation Decomposition","title-short":"Disentangling the Spatio-Environmental Drivers of Human Settlement","volume":"8","author":[{"family":"Vandam","given":"Ralf"},{"family":"Kaptijn","given":"Eva"},{"family":"Vanschoenwinkel","given":"Bram"}],"issued":{"date-parts":[["2013",7,2]]}}}],"schema":"https://github.com/citation-style-language/schema/raw/master/csl-citation.json"} </w:instrText>
-      </w:r>
-      <w:r>
-        <w:fldChar w:fldCharType="separate"/>
-      </w:r>
-      <w:r>
-        <w:t>(Antrop, 2004; Pickett &amp; Cadenasso, 1995; Vandam et al., 2013)</w:t>
-      </w:r>
-      <w:r>
-        <w:fldChar w:fldCharType="end"/>
-      </w:r>
-      <w:r>
-        <w:t xml:space="preserve"> </w:t>
-      </w:r>
-      <w:r>
-        <w:t xml:space="preserve">and </w:t>
-      </w:r>
-      <w:r>
-        <w:t xml:space="preserve">these confounding variables may also influence diversity. </w:t>
-      </w:r>
-      <w:r>
-        <w:t>Additional work can disentangle the relative importance of different variables associated with human development</w:t>
+        <w:t>,</w:t>
+      </w:r>
+      <w:r>
+        <w:t xml:space="preserve"> differentiating the responses of native, nonnative, and invasive species may help clarify these </w:t>
+      </w:r>
+      <w:r>
+        <w:t>relationships</w:t>
       </w:r>
       <w:r>
         <w:t>.</w:t>
       </w:r>
-      <w:r>
-        <w:t xml:space="preserve"> </w:t>
-      </w:r>
-      <w:r>
-        <w:t xml:space="preserve">More broadly, </w:t>
-      </w:r>
-      <w:r>
-        <w:t xml:space="preserve">however, </w:t>
-      </w:r>
-      <w:r>
-        <w:t xml:space="preserve">since nonnative species clearly contribute to the observed patterns in species richness and niche specialization </w:t>
-      </w:r>
-      <w:r>
-        <w:t>in</w:t>
-      </w:r>
-      <w:r>
-        <w:t xml:space="preserve"> </w:t>
-      </w:r>
-      <w:r>
-        <w:t>Albertan wetlands, care should be taken to understand when broad biogeographical patterns are driven by nonnative species, native species, or both</w:t>
-      </w:r>
-      <w:r>
-        <w:t>, and also when the introduction of a nonnative species moves the community away from steady state.</w:t>
-      </w:r>
-      <w:r>
-        <w:t xml:space="preserve"> Particularly in the case of mixed responses of species diversity </w:t>
-      </w:r>
-      <w:r>
-        <w:t>to</w:t>
-      </w:r>
-      <w:r>
-        <w:t xml:space="preserve"> </w:t>
-      </w:r>
-      <w:r>
-        <w:t>disturbance gradients</w:t>
-      </w:r>
-      <w:r>
-        <w:t xml:space="preserve"> </w:t>
-      </w:r>
-      <w:r>
-        <w:fldChar w:fldCharType="begin"/>
-      </w:r>
-      <w:r>
-        <w:instrText xml:space="preserve"> ADDIN ZOTERO_ITEM CSL_CITATION {"citationID":"YOxIAwgZ","properties":{"formattedCitation":"(Fox, 2013; Huston, 2014; Mackey &amp; Currie, 2001; Mayor et al., 2012; Sheil &amp; Burslem, 2013)","plainCitation":"(Fox, 2013; Huston, 2014; Mackey &amp; Currie, 2001; Mayor et al., 2012; Sheil &amp; Burslem, 2013)","noteIndex":0},"citationItems":[{"id":1944,"uris":["http://zotero.org/users/5389092/items/7WP9DNHE"],"uri":["http://zotero.org/users/5389092/items/7WP9DNHE"],"itemData":{"id":1944,"type":"article-journal","container-title":"Nature Communications","journalAbbreviation":"Nature Communications","page":"1142","title":"Regional boreal biodiversity peaks at intermediate human disturbance","volume":"3","author":[{"family":"Mayor","given":"S.J."},{"family":"Cahill Jr","given":"J.F."},{"family":"He","given":"F."},{"family":"Sólymos","given":"P."},{"family":"Boutin","given":"S."}],"issued":{"date-parts":[["2012",10,16]]}}},{"id":1934,"uris":["http://zotero.org/users/5389092/items/6NXH4YEZ"],"uri":["http://zotero.org/users/5389092/items/6NXH4YEZ"],"itemData":{"id":1934,"type":"article-journal","container-title":"Trends in Ecology &amp; Evolution","DOI":"10.1016/j.tree.2012.08.014","ISSN":"0169-5347","issue":"2","page":"86-92","title":"The intermediate disturbance hypothesis should be abandoned","volume":"28","author":[{"family":"Fox","given":"Jeremy W."}],"issued":{"date-parts":[["2013",2,1]]}}},{"id":1936,"uris":["http://zotero.org/users/5389092/items/DAZVQNIT"],"uri":["http://zotero.org/users/5389092/items/DAZVQNIT"],"itemData":{"id":1936,"type":"article-journal","abstract":"The ?intermediate disturbance hypothesis? and the ?intermediate productivity hypothesis? have been widely recognized concepts for explaining patterns of species diversity for the past 40 years. While these hypotheses have generated numerous reviews and meta-analyses, as well as persistent criticism, two prominent papers have recently concluded that both of these hypotheses should be abandoned because of theoretical weaknesses and failure to predict observed diversity patterns. I review these criticisms in the context of the continuing tension between logic and empiricism in the development of ecological theory, and conclude that most of the criticisms are misguided because they fail to recognize the inherent connections between these two hypotheses, and consequently fail to test them appropriately. The logic of every hypothesis is based on the underlying assumptions. In the case of these two hypotheses, the assumptions on which the criticisms of their logic depend are falsified by the strong empirical support for the linked predictions of the hypotheses. This conclusion calls for a reevaluation of the basic assumptions upon which most of ecological competition and diversity theory is based.","container-title":"Ecology","DOI":"10.1890/13-1397.1","ISSN":"0012-9658","issue":"9","journalAbbreviation":"Ecology","page":"2382-2396","title":"Disturbance, productivity, and species diversity: empiricism vs. logic in ecological theory","volume":"95","author":[{"family":"Huston","given":"Michael A."}],"issued":{"date-parts":[["2014",9,1]]}}},{"id":428,"uris":["http://zotero.org/users/5389092/items/QQ4STKZW"],"uri":["http://zotero.org/users/5389092/items/QQ4STKZW"],"itemData":{"id":428,"type":"article-journal","container-title":"Ecology","DOI":"10.1890/0012-9658(2001)082[3479:TDDRII]2.0.CO;2","journalAbbreviation":"Ecol","page":"3479-3492","title":"The diversity-disturbance relationship: Is it generally strong and peaked?","volume":"82","author":[{"family":"Mackey","given":"R. L."},{"family":"Currie","given":"D. J."}],"issued":{"date-parts":[["2001"]]}}},{"id":1940,"uris":["http://zotero.org/users/5389092/items/FEFVL5V7"],"uri":["http://zotero.org/users/5389092/items/FEFVL5V7"],"itemData":{"id":1940,"type":"article-journal","container-title":"Trends in Ecology &amp; Evolution","DOI":"10.1016/j.tree.2013.07.006","ISSN":"0169-5347","issue":"10","journalAbbreviation":"Trends in Ecology &amp; Evolution","page":"571-572","title":"Defining and defending Connell's intermediate disturbance hypothesis: a response to Fox","volume":"28","author":[{"family":"Sheil","given":"Douglas"},{"family":"Burslem","given":"David F.R.P."}],"issued":{"date-parts":[["2013",10,1]]}}}],"schema":"https://github.com/citation-style-language/schema/raw/master/csl-citation.json"} </w:instrText>
-      </w:r>
-      <w:r>
-        <w:fldChar w:fldCharType="separate"/>
-      </w:r>
-      <w:r>
-        <w:t>(Fox, 2013; Huston, 2014; Mackey &amp; Currie, 2001; Mayor et al., 2012; Sheil &amp; Burslem, 2013)</w:t>
-      </w:r>
-      <w:r>
-        <w:fldChar w:fldCharType="end"/>
-      </w:r>
-      <w:r>
-        <w:t xml:space="preserve"> or time</w:t>
-      </w:r>
-      <w:r>
-        <w:t xml:space="preserve"> </w:t>
-      </w:r>
-      <w:r>
-        <w:fldChar w:fldCharType="begin"/>
-      </w:r>
-      <w:r>
-        <w:instrText xml:space="preserve"> ADDIN ZOTERO_ITEM CSL_CITATION {"citationID":"7BTALLub","properties":{"formattedCitation":"(Cardinale et al., 2018; Sax &amp; Gaines, 2003; Vellend et al., 2013)","plainCitation":"(Cardinale et al., 2018; Sax &amp; Gaines, 2003; Vellend et al., 2013)","noteIndex":0},"citationItems":[{"id":2007,"uris":["http://zotero.org/users/5389092/items/UDDG6Q3P"],"uri":["http://zotero.org/users/5389092/items/UDDG6Q3P"],"itemData":{"id":2007,"type":"article-journal","abstract":"Recently, a debate has developed over how biodiversity is changing across the planet. While most researchers agree species extinctions are increasing globally due to human activity, some now argue that species richness at local scales is not declining as many biologists have claimed. This argument stems from recent syntheses of timeseries data that suggest species richness is decreasing in some locations, increasing in others, but not changing on average. Critics of these syntheses (like us) have argued there are serious limitations of existing time-series datasets and their analyses that preclude meaningful conclusions about local biodiversity change. Speciﬁcally, authors of these syntheses have failed to account for several primary drivers of biodiversity change, have relied on data poor time-series that lack baselines needed to detect change, and have unreasonably extrapolated conclusions. Here we summarize the history of this debate, as well as key papers and exchanges that have helped clarify new issues and ideas. To resolve the debate, we suggest future researchers be more clear about the hypotheses of biodiversity change being tested, focus less on amassing large datasets, and more on amassing high-quality datasets that provide unambiguous tests of the hypotheses. Researchers should also keep track of the contributions that native versus non-native species make to biodiversity time trends, as these have diﬀerent implications for conservation. Lastly, we suggest researchers be aware of pros and cons of using diﬀerent types of data (e.g., time-series, spatial comparisons), taking care to resolve divergent results among sources to allow broader conclusions about biodiversity change.","container-title":"Biological Conservation","DOI":"10.1016/j.biocon.2017.12.021","ISSN":"00063207","journalAbbreviation":"Biological Conservation","language":"en","page":"175-183","source":"DOI.org (Crossref)","title":"Is local biodiversity declining or not? A summary of the debate over analysis of species richness time trends","title-short":"Is local biodiversity declining or not?","volume":"219","author":[{"family":"Cardinale","given":"Bradley J."},{"family":"Gonzalez","given":"Andrew"},{"family":"Allington","given":"Ginger R.H."},{"family":"Loreau","given":"Michel"}],"issued":{"date-parts":[["2018",3]]}}},{"id":2005,"uris":["http://zotero.org/users/5389092/items/SBUI2UCX"],"uri":["http://zotero.org/users/5389092/items/SBUI2UCX"],"itemData":{"id":2005,"type":"article-journal","abstract":"Current patterns of global change can strongly affect biodiversity at global, regional and local scales. At global scales, habitat destruction and the introduction of exotic species are contributing to declines in species diversity. At regional and local scales, evidence for declines in diversity is mixed, and recent work suggests that diversity might commonly be increasing. In spite of these trends, considerable research continues to consider explicitly the effects of declines in diversity on processes that operate at regional and local scales (such as ecosystem functioning), without explicitly considering the converse set of questions, namely the effects of increases in diversity. Here, we examine evidence that indicates how species diversity is changing across spatial scales and argue that global decreases in diversity are commonly contrasted by increases in diversity at regional and local scales.","container-title":"Trends in Ecology &amp; Evolution","DOI":"10.1016/S0169-5347(03)00224-6","ISSN":"0169-5347","issue":"11","journalAbbreviation":"Trends in Ecology &amp; Evolution","page":"561-566","source":"ScienceDirect","title":"Species diversity: from global decreases to local increases","title-short":"Species diversity","volume":"18","author":[{"family":"Sax","given":"Dov F."},{"family":"Gaines","given":"Steven D."}],"issued":{"date-parts":[["2003",11,1]]}}},{"id":2013,"uris":["http://zotero.org/users/5389092/items/AFF887JJ"],"uri":["http://zotero.org/users/5389092/items/AFF887JJ"],"itemData":{"id":2013,"type":"article-journal","abstract":"A major advance of the last 20 y at the interface of biological, environmental, and conservation sciences has been the demonstration that plant biodiversity positively influences ecosystem function. Linking these results to applied conservation efforts hinges on the assumption that biodiversity is actually declining at the local scale at which diversity–function relationships are strongest. Our compilation and analysis of a global database of &amp;gt;16,000 repeat survey vegetation plots from habitats across the globe directly contradict this assumption. We find no general tendency for local-scale plant species diversity to decline over the last century, calling into question the widespread use of ecosystem function experiments to argue for the importance of biodiversity conservation in nature.Global biodiversity is in decline. This is of concern for aesthetic and ethical reasons, but possibly also for practical reasons, as suggested by experimental studies, mostly with plants, showing that biodiversity reductions in small study plots can lead to compromised ecosystem function. However, inferring that ecosystem functions will decline due to biodiversity loss in the real world rests on the untested assumption that such loss is actually occurring at these small scales in nature. Using a global database of 168 published studies and &amp;gt;16,000 nonexperimental, local-scale vegetation plots, we show that mean temporal change in species diversity over periods of 5–261 y is not different from zero, with increases at least as likely as declines over time. Sites influenced primarily by plant species’ invasions showed a tendency for declines in species richness, whereas sites undergoing postdisturbance succession showed increases in richness over time. Other distinctions among studies had little influence on temporal richness trends. Although maximizing diversity is likely important for maintaining ecosystem function in intensely managed systems such as restored grasslands or tree plantations, the clear lack of any general tendency for plant biodiversity to decline at small scales in nature directly contradicts the key assumption linking experimental results to ecosystem function as a motivation for biodiversity conservation in nature. How often real world changes in the diversity and composition of plant communities at the local scale cause ecosystem function to deteriorate, or actually to improve, remains unknown and is in critical need of further study.","container-title":"Proceedings of the National Academy of Sciences","DOI":"10.1073/pnas.1312779110","issue":"48","journalAbbreviation":"Proc Natl Acad Sci USA","page":"19456","title":"Global meta-analysis reveals no net change in local-scale plant biodiversity over time","volume":"110","author":[{"family":"Vellend","given":"Mark"},{"family":"Baeten","given":"Lander"},{"family":"Myers-Smith","given":"Isla H."},{"family":"Elmendorf","given":"Sarah C."},{"family":"Beauséjour","given":"Robin"},{"family":"Brown","given":"Carissa D."},{"family":"De Frenne","given":"Pieter"},{"family":"Verheyen","given":"Kris"},{"family":"Wipf","given":"Sonja"}],"issued":{"date-parts":[["2013",11,26]]}}}],"schema":"https://github.com/citation-style-language/schema/raw/master/csl-citation.json"} </w:instrText>
-      </w:r>
-      <w:r>
-        <w:fldChar w:fldCharType="separate"/>
-      </w:r>
-      <w:r>
-        <w:t>(Cardinale et al., 2018; Sax &amp; Gaines, 2003; Vellend et al., 2013)</w:t>
-      </w:r>
-      <w:r>
-        <w:fldChar w:fldCharType="end"/>
-      </w:r>
-      <w:r>
-        <w:t>,</w:t>
-      </w:r>
-      <w:r>
-        <w:t xml:space="preserve"> differentiating the responses of native, nonnative, and invasive species may help clarify these </w:t>
-      </w:r>
-      <w:r>
-        <w:t>relationships</w:t>
-      </w:r>
-      <w:r>
-        <w:t>.</w:t>
-      </w:r>
     </w:p>
     <w:p>
       <w:pPr>
         <w:pStyle w:val="Heading2"/>
         <w:rPr>
-          <w:ins w:id="486" w:author="Cari Ficken" w:date="2021-03-01T13:43:00Z"/>
-        </w:rPr>
-      </w:pPr>
-      <w:ins w:id="487" w:author="Cari Ficken" w:date="2021-03-01T13:42:00Z">
+          <w:ins w:id="498" w:author="Cari Ficken" w:date="2021-03-01T13:43:00Z"/>
+        </w:rPr>
+      </w:pPr>
+      <w:ins w:id="499" w:author="Cari Ficken" w:date="2021-03-01T13:42:00Z">
         <w:r>
           <w:t>Limitations</w:t>
         </w:r>
@@ -8684,88 +8733,88 @@
     <w:p>
       <w:pPr>
         <w:rPr>
-          <w:ins w:id="488" w:author="Cari Ficken" w:date="2021-03-01T13:42:00Z"/>
-        </w:rPr>
-      </w:pPr>
-      <w:ins w:id="489" w:author="Cari Ficken" w:date="2021-03-01T13:47:00Z">
+          <w:ins w:id="500" w:author="Cari Ficken" w:date="2021-03-01T13:42:00Z"/>
+        </w:rPr>
+      </w:pPr>
+      <w:ins w:id="501" w:author="Cari Ficken" w:date="2021-03-01T13:47:00Z">
         <w:r>
           <w:t xml:space="preserve">This </w:t>
         </w:r>
       </w:ins>
-      <w:ins w:id="490" w:author="Cari Ficken" w:date="2021-03-01T13:43:00Z">
+      <w:ins w:id="502" w:author="Cari Ficken" w:date="2021-03-01T13:43:00Z">
         <w:r>
           <w:t>s</w:t>
         </w:r>
       </w:ins>
-      <w:ins w:id="491" w:author="Cari Ficken" w:date="2021-03-01T13:46:00Z">
+      <w:ins w:id="503" w:author="Cari Ficken" w:date="2021-03-01T13:46:00Z">
         <w:r>
           <w:t>tud</w:t>
         </w:r>
       </w:ins>
-      <w:ins w:id="492" w:author="Cari Ficken" w:date="2021-03-01T13:47:00Z">
+      <w:ins w:id="504" w:author="Cari Ficken" w:date="2021-03-01T13:47:00Z">
         <w:r>
           <w:t>y</w:t>
         </w:r>
       </w:ins>
-      <w:ins w:id="493" w:author="Cari Ficken" w:date="2021-03-01T13:46:00Z">
+      <w:ins w:id="505" w:author="Cari Ficken" w:date="2021-03-01T13:46:00Z">
         <w:r>
           <w:t xml:space="preserve"> provides a</w:t>
         </w:r>
       </w:ins>
-      <w:ins w:id="494" w:author="Cari Ficken" w:date="2021-03-01T13:47:00Z">
+      <w:ins w:id="506" w:author="Cari Ficken" w:date="2021-03-01T13:47:00Z">
         <w:r>
           <w:t>n important assessment of the relationships among wetland vascular plant richness, niche dimensions, human development</w:t>
         </w:r>
       </w:ins>
-      <w:ins w:id="495" w:author="Cari Ficken" w:date="2021-03-01T13:48:00Z">
+      <w:ins w:id="507" w:author="Cari Ficken" w:date="2021-03-01T13:48:00Z">
         <w:r>
           <w:t>, and nonnative species</w:t>
         </w:r>
       </w:ins>
-      <w:ins w:id="496" w:author="Cari Ficken" w:date="2021-03-01T13:47:00Z">
+      <w:ins w:id="508" w:author="Cari Ficken" w:date="2021-03-01T13:47:00Z">
         <w:r>
           <w:t xml:space="preserve"> across a large geographical extent</w:t>
         </w:r>
       </w:ins>
-      <w:ins w:id="497" w:author="Cari Ficken" w:date="2021-03-01T13:49:00Z">
+      <w:ins w:id="509" w:author="Cari Ficken" w:date="2021-03-01T13:49:00Z">
         <w:r>
           <w:t xml:space="preserve"> and across a range of wetland classes. </w:t>
         </w:r>
       </w:ins>
-      <w:ins w:id="498" w:author="jeanmoum@osug-fd.fr" w:date="2021-03-08T22:38:00Z">
+      <w:ins w:id="510" w:author="jeanmoum@osug-fd.fr" w:date="2021-03-08T22:38:00Z">
         <w:r>
           <w:t xml:space="preserve">However, these results should be interpreted </w:t>
         </w:r>
-        <w:del w:id="499" w:author="Cari Ficken" w:date="2021-03-09T09:51:00Z">
+        <w:del w:id="511" w:author="Cari Ficken" w:date="2021-03-09T09:51:00Z">
           <w:r>
             <w:delText>o</w:delText>
           </w:r>
         </w:del>
       </w:ins>
-      <w:ins w:id="500" w:author="Cari Ficken" w:date="2021-03-09T09:51:00Z">
+      <w:ins w:id="512" w:author="Cari Ficken" w:date="2021-03-09T09:51:00Z">
         <w:r>
           <w:t>i</w:t>
         </w:r>
       </w:ins>
-      <w:ins w:id="501" w:author="jeanmoum@osug-fd.fr" w:date="2021-03-08T22:38:00Z">
+      <w:ins w:id="513" w:author="jeanmoum@osug-fd.fr" w:date="2021-03-08T22:38:00Z">
         <w:r>
           <w:t>n light of two important</w:t>
         </w:r>
       </w:ins>
-      <w:ins w:id="502" w:author="jeanmoum@osug-fd.fr" w:date="2021-03-08T22:39:00Z">
+      <w:ins w:id="514" w:author="jeanmoum@osug-fd.fr" w:date="2021-03-08T22:39:00Z">
         <w:r>
           <w:t xml:space="preserve"> </w:t>
         </w:r>
       </w:ins>
-      <w:ins w:id="503" w:author="Cari Ficken" w:date="2021-03-01T13:49:00Z">
-        <w:del w:id="504" w:author="jeanmoum@osug-fd.fr" w:date="2021-03-08T22:38:00Z">
+      <w:ins w:id="515" w:author="Cari Ficken" w:date="2021-03-01T13:49:00Z">
+        <w:del w:id="516" w:author="jeanmoum@osug-fd.fr" w:date="2021-03-08T22:38:00Z">
           <w:r>
             <w:delText xml:space="preserve">We note </w:delText>
           </w:r>
         </w:del>
       </w:ins>
-      <w:ins w:id="505" w:author="Cari Ficken" w:date="2021-03-01T13:50:00Z">
-        <w:del w:id="506" w:author="jeanmoum@osug-fd.fr" w:date="2021-03-08T22:38:00Z">
+      <w:ins w:id="517" w:author="Cari Ficken" w:date="2021-03-01T13:50:00Z">
+        <w:del w:id="518" w:author="jeanmoum@osug-fd.fr" w:date="2021-03-08T22:38:00Z">
           <w:r>
             <w:delText xml:space="preserve">two important </w:delText>
           </w:r>
@@ -8773,143 +8822,144 @@
         <w:r>
           <w:t>considerations</w:t>
         </w:r>
-        <w:del w:id="507" w:author="jeanmoum@osug-fd.fr" w:date="2021-03-08T22:39:00Z">
+        <w:del w:id="519" w:author="jeanmoum@osug-fd.fr" w:date="2021-03-08T22:39:00Z">
           <w:r>
             <w:delText xml:space="preserve"> though</w:delText>
           </w:r>
         </w:del>
       </w:ins>
-      <w:ins w:id="508" w:author="Cari Ficken" w:date="2021-03-01T15:10:00Z">
-        <w:del w:id="509" w:author="jeanmoum@osug-fd.fr" w:date="2021-03-08T22:39:00Z">
+      <w:ins w:id="520" w:author="Cari Ficken" w:date="2021-03-01T15:10:00Z">
+        <w:del w:id="521" w:author="jeanmoum@osug-fd.fr" w:date="2021-03-08T22:39:00Z">
           <w:r>
             <w:delText>, when interpreting our results</w:delText>
           </w:r>
         </w:del>
       </w:ins>
-      <w:ins w:id="510" w:author="Cari Ficken" w:date="2021-03-01T13:50:00Z">
+      <w:ins w:id="522" w:author="Cari Ficken" w:date="2021-03-01T13:50:00Z">
         <w:r>
           <w:t xml:space="preserve">. First, </w:t>
         </w:r>
       </w:ins>
-      <w:ins w:id="511" w:author="Cari Ficken" w:date="2021-03-01T13:55:00Z">
+      <w:ins w:id="523" w:author="Cari Ficken" w:date="2021-03-01T13:55:00Z">
         <w:r>
           <w:t>wetlands in our</w:t>
         </w:r>
       </w:ins>
-      <w:ins w:id="512" w:author="Cari Ficken" w:date="2021-03-01T13:56:00Z">
+      <w:ins w:id="524" w:author="Cari Ficken" w:date="2021-03-01T13:56:00Z">
         <w:r>
           <w:t xml:space="preserve"> dataset were sampled under two different monitoring protocols </w:t>
         </w:r>
       </w:ins>
-      <w:ins w:id="513" w:author="Cari Ficken" w:date="2021-03-01T14:09:00Z">
+      <w:ins w:id="525" w:author="Cari Ficken" w:date="2021-03-01T14:09:00Z">
         <w:r>
           <w:t>which each used</w:t>
         </w:r>
       </w:ins>
-      <w:ins w:id="514" w:author="Cari Ficken" w:date="2021-03-01T13:56:00Z">
+      <w:ins w:id="526" w:author="Cari Ficken" w:date="2021-03-01T13:56:00Z">
         <w:r>
           <w:t xml:space="preserve"> different methods</w:t>
         </w:r>
       </w:ins>
-      <w:ins w:id="515" w:author="Cari Ficken" w:date="2021-03-09T10:00:00Z">
+      <w:ins w:id="527" w:author="Cari Ficken" w:date="2021-03-09T10:00:00Z">
         <w:r>
           <w:t>; these</w:t>
         </w:r>
       </w:ins>
-      <w:ins w:id="516" w:author="Cari Ficken" w:date="2021-03-09T09:59:00Z">
+      <w:ins w:id="528" w:author="Cari Ficken" w:date="2021-03-09T09:59:00Z">
         <w:r>
           <w:t xml:space="preserve"> wetlands </w:t>
         </w:r>
       </w:ins>
-      <w:ins w:id="517" w:author="Cari Ficken" w:date="2021-03-09T10:00:00Z">
-        <w:r>
-          <w:t>were surrounded by slightly different human development ranges</w:t>
-        </w:r>
-      </w:ins>
-      <w:ins w:id="518" w:author="Cari Ficken" w:date="2021-03-01T13:56:00Z">
+      <w:ins w:id="529" w:author="Cari Ficken" w:date="2021-03-09T10:00:00Z">
+        <w:r>
+          <w:t>were</w:t>
+        </w:r>
+      </w:ins>
+      <w:ins w:id="530" w:author="Cari Ficken" w:date="2021-03-10T10:06:00Z">
+        <w:r>
+          <w:t xml:space="preserve"> also</w:t>
+        </w:r>
+      </w:ins>
+      <w:ins w:id="531" w:author="Cari Ficken" w:date="2021-03-09T10:00:00Z">
+        <w:r>
+          <w:t xml:space="preserve"> surrounded by slightly different human development ranges</w:t>
+        </w:r>
+      </w:ins>
+      <w:ins w:id="532" w:author="Cari Ficken" w:date="2021-03-10T10:06:00Z">
         <w:r>
           <w:t xml:space="preserve">. </w:t>
         </w:r>
       </w:ins>
-      <w:ins w:id="519" w:author="jeanmoum@osug-fd.fr" w:date="2021-03-08T22:39:00Z">
-        <w:r>
-          <w:t xml:space="preserve">Based on pre-analysis, </w:t>
-        </w:r>
-      </w:ins>
-      <w:ins w:id="520" w:author="Cari Ficken" w:date="2021-03-01T13:56:00Z">
-        <w:del w:id="521" w:author="jeanmoum@osug-fd.fr" w:date="2021-03-08T22:39:00Z">
+      <w:ins w:id="533" w:author="Cari Ficken" w:date="2021-03-10T10:07:00Z">
+        <w:r>
+          <w:t>We</w:t>
+        </w:r>
+      </w:ins>
+      <w:ins w:id="534" w:author="Cari Ficken" w:date="2021-03-10T10:05:00Z">
+        <w:r>
+          <w:t xml:space="preserve"> </w:t>
+        </w:r>
+      </w:ins>
+      <w:ins w:id="535" w:author="jeanmoum@osug-fd.fr" w:date="2021-03-08T22:39:00Z">
+        <w:del w:id="536" w:author="Cari Ficken" w:date="2021-03-10T10:06:00Z">
           <w:r>
-            <w:delText>W</w:delText>
+            <w:delText xml:space="preserve">Based on pre-analysis, wassumed that these differences </w:delText>
           </w:r>
         </w:del>
       </w:ins>
-      <w:ins w:id="522" w:author="jeanmoum@osug-fd.fr" w:date="2021-03-08T22:39:00Z">
-        <w:r>
-          <w:t>w</w:t>
-        </w:r>
-      </w:ins>
-      <w:ins w:id="523" w:author="Cari Ficken" w:date="2021-03-01T13:56:00Z">
-        <w:r>
-          <w:t xml:space="preserve">e </w:t>
-        </w:r>
-      </w:ins>
-      <w:ins w:id="524" w:author="jeanmoum@osug-fd.fr" w:date="2021-03-08T22:39:00Z">
-        <w:r>
-          <w:t xml:space="preserve">assumed that these differences </w:t>
-        </w:r>
-      </w:ins>
-      <w:ins w:id="525" w:author="jeanmoum@osug-fd.fr" w:date="2021-03-08T22:40:00Z">
-        <w:r>
-          <w:t>were constant</w:t>
-        </w:r>
-      </w:ins>
-      <w:ins w:id="526" w:author="jeanmoum@osug-fd.fr" w:date="2021-03-08T22:42:00Z">
-        <w:r>
-          <w:t xml:space="preserve"> between both protocols</w:t>
-        </w:r>
-      </w:ins>
-      <w:ins w:id="527" w:author="jeanmoum@osug-fd.fr" w:date="2021-03-08T22:40:00Z">
-        <w:r>
-          <w:t xml:space="preserve"> and we </w:t>
-        </w:r>
-      </w:ins>
-      <w:ins w:id="528" w:author="Cari Ficken" w:date="2021-03-01T13:56:00Z">
-        <w:r>
-          <w:t>attempted to</w:t>
-        </w:r>
-      </w:ins>
-      <w:ins w:id="529" w:author="Cari Ficken" w:date="2021-03-01T13:57:00Z">
-        <w:r>
-          <w:t xml:space="preserve"> account for </w:t>
-        </w:r>
-        <w:del w:id="530" w:author="jeanmoum@osug-fd.fr" w:date="2021-03-08T22:40:00Z">
+      <w:ins w:id="537" w:author="jeanmoum@osug-fd.fr" w:date="2021-03-08T22:40:00Z">
+        <w:del w:id="538" w:author="Cari Ficken" w:date="2021-03-10T10:06:00Z">
           <w:r>
-            <w:delText>these differences</w:delText>
+            <w:delText>were constant</w:delText>
           </w:r>
         </w:del>
       </w:ins>
-      <w:ins w:id="531" w:author="jeanmoum@osug-fd.fr" w:date="2021-03-08T22:40:00Z">
-        <w:r>
-          <w:t>them</w:t>
-        </w:r>
-      </w:ins>
-      <w:ins w:id="532" w:author="Cari Ficken" w:date="2021-03-01T13:57:00Z">
-        <w:r>
-          <w:t xml:space="preserve"> statistically by including a </w:t>
-        </w:r>
-      </w:ins>
-      <w:ins w:id="533" w:author="Cari Ficken" w:date="2021-03-01T13:58:00Z">
+      <w:ins w:id="539" w:author="jeanmoum@osug-fd.fr" w:date="2021-03-08T22:42:00Z">
+        <w:del w:id="540" w:author="Cari Ficken" w:date="2021-03-10T10:06:00Z">
+          <w:r>
+            <w:delText xml:space="preserve"> between both protocols</w:delText>
+          </w:r>
+        </w:del>
+      </w:ins>
+      <w:ins w:id="541" w:author="jeanmoum@osug-fd.fr" w:date="2021-03-08T22:40:00Z">
+        <w:del w:id="542" w:author="Cari Ficken" w:date="2021-03-10T10:06:00Z">
+          <w:r>
+            <w:delText xml:space="preserve"> and we </w:delText>
+          </w:r>
+        </w:del>
+      </w:ins>
+      <w:ins w:id="543" w:author="Cari Ficken" w:date="2021-03-01T13:56:00Z">
+        <w:r>
+          <w:t>attempted to</w:t>
+        </w:r>
+      </w:ins>
+      <w:ins w:id="544" w:author="Cari Ficken" w:date="2021-03-01T13:57:00Z">
+        <w:r>
+          <w:t xml:space="preserve"> account for</w:t>
+        </w:r>
+      </w:ins>
+      <w:ins w:id="545" w:author="Cari Ficken" w:date="2021-03-10T10:06:00Z">
+        <w:r>
+          <w:t xml:space="preserve"> these differences</w:t>
+        </w:r>
+      </w:ins>
+      <w:ins w:id="546" w:author="Cari Ficken" w:date="2021-03-01T13:57:00Z">
+        <w:r>
+          <w:t xml:space="preserve"> by including a </w:t>
+        </w:r>
+      </w:ins>
+      <w:ins w:id="547" w:author="Cari Ficken" w:date="2021-03-01T13:58:00Z">
         <w:r>
           <w:t>“</w:t>
         </w:r>
       </w:ins>
-      <w:ins w:id="534" w:author="jeanmoum@osug-fd.fr" w:date="2021-03-08T22:40:00Z">
+      <w:ins w:id="548" w:author="jeanmoum@osug-fd.fr" w:date="2021-03-08T22:40:00Z">
         <w:r>
           <w:t>P</w:t>
         </w:r>
       </w:ins>
-      <w:ins w:id="535" w:author="Cari Ficken" w:date="2021-03-01T13:58:00Z">
-        <w:del w:id="536" w:author="jeanmoum@osug-fd.fr" w:date="2021-03-08T22:40:00Z">
+      <w:ins w:id="549" w:author="Cari Ficken" w:date="2021-03-01T13:58:00Z">
+        <w:del w:id="550" w:author="jeanmoum@osug-fd.fr" w:date="2021-03-08T22:40:00Z">
           <w:r>
             <w:delText>p</w:delText>
           </w:r>
@@ -8918,397 +8968,194 @@
           <w:t xml:space="preserve">rotocol” </w:t>
         </w:r>
       </w:ins>
-      <w:ins w:id="537" w:author="Cari Ficken" w:date="2021-03-01T13:57:00Z">
+      <w:ins w:id="551" w:author="Cari Ficken" w:date="2021-03-01T13:57:00Z">
         <w:r>
           <w:t>covariate</w:t>
         </w:r>
       </w:ins>
-      <w:ins w:id="538" w:author="Cari Ficken" w:date="2021-03-01T13:59:00Z">
+      <w:ins w:id="552" w:author="Cari Ficken" w:date="2021-03-01T13:59:00Z">
         <w:r>
           <w:t xml:space="preserve"> factor</w:t>
         </w:r>
       </w:ins>
-      <w:ins w:id="539" w:author="jeanmoum@osug-fd.fr" w:date="2021-03-08T22:40:00Z">
-        <w:r>
-          <w:t>.</w:t>
-        </w:r>
-      </w:ins>
-      <w:ins w:id="540" w:author="jeanmoum@osug-fd.fr" w:date="2021-03-08T22:41:00Z">
+      <w:ins w:id="553" w:author="Cari Ficken" w:date="2021-03-10T10:06:00Z">
+        <w:r>
+          <w:t xml:space="preserve"> in all models</w:t>
+        </w:r>
+      </w:ins>
+      <w:r>
+        <w:t>.</w:t>
+      </w:r>
+      <w:r>
+        <w:t xml:space="preserve"> </w:t>
+      </w:r>
+      <w:ins w:id="554" w:author="Cari Ficken" w:date="2021-03-01T14:10:00Z">
+        <w:r>
+          <w:t xml:space="preserve">Still, </w:t>
+        </w:r>
+      </w:ins>
+      <w:ins w:id="555" w:author="Cari Ficken" w:date="2021-03-10T10:07:00Z">
+        <w:r>
+          <w:t xml:space="preserve">the </w:t>
+        </w:r>
+      </w:ins>
+      <w:ins w:id="556" w:author="Cari Ficken" w:date="2021-03-01T14:10:00Z">
+        <w:r>
+          <w:t xml:space="preserve">different sampling methods, </w:t>
+        </w:r>
+      </w:ins>
+      <w:ins w:id="557" w:author="Cari Ficken" w:date="2021-03-01T14:11:00Z">
+        <w:r>
+          <w:t>particularly</w:t>
+        </w:r>
+      </w:ins>
+      <w:ins w:id="558" w:author="Cari Ficken" w:date="2021-03-10T10:07:00Z">
+        <w:r>
+          <w:t xml:space="preserve"> those used</w:t>
+        </w:r>
+      </w:ins>
+      <w:ins w:id="559" w:author="Cari Ficken" w:date="2021-03-01T14:10:00Z">
+        <w:r>
+          <w:t xml:space="preserve"> to measure vascular plant richness, may </w:t>
+        </w:r>
+      </w:ins>
+      <w:ins w:id="560" w:author="Cari Ficken" w:date="2021-03-10T10:07:00Z">
+        <w:r>
+          <w:t>have affected</w:t>
+        </w:r>
+      </w:ins>
+      <w:ins w:id="561" w:author="Cari Ficken" w:date="2021-03-01T14:11:00Z">
         <w:r>
           <w:t xml:space="preserve"> </w:t>
         </w:r>
       </w:ins>
-      <w:ins w:id="541" w:author="Cari Ficken" w:date="2021-03-01T13:57:00Z">
-        <w:del w:id="542" w:author="jeanmoum@osug-fd.fr" w:date="2021-03-08T22:40:00Z">
-          <w:r>
-            <w:delText>; we</w:delText>
-          </w:r>
-        </w:del>
-      </w:ins>
-      <w:ins w:id="543" w:author="Cari Ficken" w:date="2021-03-01T13:58:00Z">
-        <w:del w:id="544" w:author="jeanmoum@osug-fd.fr" w:date="2021-03-08T22:40:00Z">
-          <w:r>
-            <w:delText xml:space="preserve"> also found that </w:delText>
-          </w:r>
-        </w:del>
-      </w:ins>
-      <w:ins w:id="545" w:author="Cari Ficken" w:date="2021-03-01T13:59:00Z">
-        <w:del w:id="546" w:author="jeanmoum@osug-fd.fr" w:date="2021-03-08T22:40:00Z">
-          <w:r>
-            <w:delText>our</w:delText>
-          </w:r>
-        </w:del>
-      </w:ins>
-      <w:ins w:id="547" w:author="Cari Ficken" w:date="2021-03-01T13:58:00Z">
-        <w:del w:id="548" w:author="jeanmoum@osug-fd.fr" w:date="2021-03-08T22:40:00Z">
-          <w:r>
-            <w:delText xml:space="preserve"> results were </w:delText>
-          </w:r>
-        </w:del>
-      </w:ins>
-      <w:ins w:id="549" w:author="Cari Ficken" w:date="2021-03-01T13:59:00Z">
-        <w:del w:id="550" w:author="jeanmoum@osug-fd.fr" w:date="2021-03-08T22:40:00Z">
-          <w:r>
-            <w:delText>essentially unchanged</w:delText>
-          </w:r>
-        </w:del>
-      </w:ins>
-      <w:ins w:id="551" w:author="Cari Ficken" w:date="2021-03-01T13:58:00Z">
-        <w:del w:id="552" w:author="jeanmoum@osug-fd.fr" w:date="2021-03-08T22:40:00Z">
-          <w:r>
-            <w:delText xml:space="preserve"> when wetlands sampled with different protocols were analyzed separatel</w:delText>
-          </w:r>
-        </w:del>
-      </w:ins>
-      <w:ins w:id="553" w:author="Cari Ficken" w:date="2021-03-01T13:59:00Z">
-        <w:del w:id="554" w:author="jeanmoum@osug-fd.fr" w:date="2021-03-08T22:40:00Z">
-          <w:r>
-            <w:delText>y</w:delText>
-          </w:r>
-        </w:del>
-      </w:ins>
-      <w:ins w:id="555" w:author="Cari Ficken" w:date="2021-03-01T13:58:00Z">
-        <w:del w:id="556" w:author="jeanmoum@osug-fd.fr" w:date="2021-03-08T22:40:00Z">
-          <w:r>
-            <w:delText>.</w:delText>
-          </w:r>
-        </w:del>
-      </w:ins>
-      <w:ins w:id="557" w:author="Cari Ficken" w:date="2021-03-01T13:57:00Z">
-        <w:del w:id="558" w:author="jeanmoum@osug-fd.fr" w:date="2021-03-08T22:40:00Z">
-          <w:r>
-            <w:delText xml:space="preserve"> </w:delText>
-          </w:r>
-        </w:del>
-      </w:ins>
-      <w:ins w:id="559" w:author="jeanmoum@osug-fd.fr" w:date="2021-03-08T22:57:00Z">
+      <w:ins w:id="562" w:author="Cari Ficken" w:date="2021-03-10T10:07:00Z">
+        <w:r>
+          <w:t xml:space="preserve">the relationships we </w:t>
+        </w:r>
+      </w:ins>
+      <w:ins w:id="563" w:author="Cari Ficken" w:date="2021-03-10T10:08:00Z">
+        <w:r>
+          <w:t>detected here</w:t>
+        </w:r>
+      </w:ins>
+      <w:r>
+        <w:t>.</w:t>
+      </w:r>
+      <w:r>
+        <w:t xml:space="preserve"> </w:t>
+      </w:r>
+      <w:ins w:id="564" w:author="Cari Ficken" w:date="2021-03-01T14:11:00Z">
+        <w:r>
+          <w:t>Second, o</w:t>
+        </w:r>
+      </w:ins>
+      <w:ins w:id="565" w:author="Cari Ficken" w:date="2021-03-01T13:50:00Z">
+        <w:r>
+          <w:t xml:space="preserve">ur approach did not distinguish among human development </w:t>
+        </w:r>
+        <w:r>
+          <w:lastRenderedPageBreak/>
+          <w:t>types</w:t>
+        </w:r>
+      </w:ins>
+      <w:ins w:id="566" w:author="Cari Ficken" w:date="2021-03-01T13:54:00Z">
         <w:r>
           <w:t xml:space="preserve"> </w:t>
         </w:r>
-        <w:commentRangeStart w:id="560"/>
-        <w:commentRangeStart w:id="561"/>
-        <w:r>
-          <w:t>Combining these both protocols allowed us to fulfill a</w:t>
-        </w:r>
-      </w:ins>
-      <w:ins w:id="562" w:author="jeanmoum@osug-fd.fr" w:date="2021-03-08T23:21:00Z">
-        <w:r>
-          <w:t xml:space="preserve"> human development </w:t>
-        </w:r>
-      </w:ins>
-      <w:ins w:id="563" w:author="jeanmoum@osug-fd.fr" w:date="2021-03-08T22:57:00Z">
-        <w:r>
-          <w:t xml:space="preserve">gradient with </w:t>
-        </w:r>
-        <w:r>
-          <w:lastRenderedPageBreak/>
-          <w:t xml:space="preserve">enough sites </w:t>
-        </w:r>
-      </w:ins>
-      <w:ins w:id="564" w:author="jeanmoum@osug-fd.fr" w:date="2021-03-08T22:59:00Z">
-        <w:r>
-          <w:t xml:space="preserve">equitably distributed </w:t>
-        </w:r>
-      </w:ins>
-      <w:ins w:id="565" w:author="jeanmoum@osug-fd.fr" w:date="2021-03-08T22:57:00Z">
-        <w:r>
-          <w:t>to calculate</w:t>
-        </w:r>
-      </w:ins>
-      <w:ins w:id="566" w:author="jeanmoum@osug-fd.fr" w:date="2021-03-08T22:59:00Z">
-        <w:r>
-          <w:t xml:space="preserve"> relevant</w:t>
-        </w:r>
-      </w:ins>
-      <w:ins w:id="567" w:author="jeanmoum@osug-fd.fr" w:date="2021-03-08T22:57:00Z">
-        <w:r>
-          <w:t xml:space="preserve"> niche specialization</w:t>
-        </w:r>
-      </w:ins>
-      <w:ins w:id="568" w:author="jeanmoum@osug-fd.fr" w:date="2021-03-08T23:02:00Z">
+      </w:ins>
+      <w:r>
+        <w:t>and</w:t>
+      </w:r>
+      <w:ins w:id="567" w:author="Cari Ficken" w:date="2021-03-01T13:54:00Z">
+        <w:r>
+          <w:t xml:space="preserve"> it is </w:t>
+        </w:r>
+      </w:ins>
+      <w:ins w:id="568" w:author="Cari Ficken" w:date="2021-03-01T14:11:00Z">
+        <w:r>
+          <w:t>un</w:t>
+        </w:r>
+      </w:ins>
+      <w:ins w:id="569" w:author="Cari Ficken" w:date="2021-03-01T13:54:00Z">
+        <w:r>
+          <w:t>likely that</w:t>
+        </w:r>
+      </w:ins>
+      <w:ins w:id="570" w:author="Cari Ficken" w:date="2021-03-01T14:11:00Z">
+        <w:r>
+          <w:t xml:space="preserve"> all types </w:t>
+        </w:r>
+      </w:ins>
+      <w:ins w:id="571" w:author="Cari Ficken" w:date="2021-03-01T14:12:00Z">
+        <w:r>
+          <w:t xml:space="preserve">have the same </w:t>
+        </w:r>
+      </w:ins>
+      <w:ins w:id="572" w:author="Cari Ficken" w:date="2021-03-01T13:54:00Z">
+        <w:r>
+          <w:t>ecological impact.</w:t>
+        </w:r>
+      </w:ins>
+      <w:ins w:id="573" w:author="Cari Ficken" w:date="2021-03-01T13:51:00Z">
+        <w:r>
+          <w:t xml:space="preserve"> For example,</w:t>
+        </w:r>
+      </w:ins>
+      <w:ins w:id="574" w:author="Cari Ficken" w:date="2021-03-01T13:52:00Z">
         <w:r>
           <w:t xml:space="preserve"> </w:t>
         </w:r>
       </w:ins>
-      <w:ins w:id="569" w:author="jeanmoum@osug-fd.fr" w:date="2021-03-08T23:03:00Z">
-        <w:r>
-          <w:t xml:space="preserve">indices and </w:t>
-        </w:r>
-      </w:ins>
-      <w:ins w:id="570" w:author="jeanmoum@osug-fd.fr" w:date="2021-03-08T23:02:00Z">
-        <w:r>
-          <w:t>revealing patterns we observed</w:t>
-        </w:r>
-      </w:ins>
-      <w:commentRangeEnd w:id="560"/>
-      <w:ins w:id="571" w:author="jeanmoum@osug-fd.fr" w:date="2021-03-08T23:04:00Z">
-        <w:r>
-          <w:rPr>
-            <w:rStyle w:val="CommentReference"/>
-          </w:rPr>
-          <w:commentReference w:id="560"/>
-        </w:r>
-      </w:ins>
-      <w:commentRangeEnd w:id="561"/>
-      <w:r>
-        <w:rPr>
-          <w:rStyle w:val="CommentReference"/>
-        </w:rPr>
-        <w:commentReference w:id="561"/>
-      </w:r>
-      <w:ins w:id="572" w:author="jeanmoum@osug-fd.fr" w:date="2021-03-08T23:00:00Z">
-        <w:r>
-          <w:t>.</w:t>
-        </w:r>
-      </w:ins>
-      <w:ins w:id="573" w:author="jeanmoum@osug-fd.fr" w:date="2021-03-08T22:57:00Z">
-        <w:r>
-          <w:t xml:space="preserve"> </w:t>
-        </w:r>
-      </w:ins>
-      <w:ins w:id="574" w:author="Cari Ficken" w:date="2021-03-01T14:10:00Z">
-        <w:r>
-          <w:t xml:space="preserve">Still, different sampling methods, </w:t>
-        </w:r>
-      </w:ins>
-      <w:ins w:id="575" w:author="Cari Ficken" w:date="2021-03-01T14:11:00Z">
-        <w:r>
-          <w:t>particularly</w:t>
-        </w:r>
-      </w:ins>
-      <w:ins w:id="576" w:author="Cari Ficken" w:date="2021-03-01T14:10:00Z">
-        <w:r>
-          <w:t xml:space="preserve"> to measure vascular plant richness, may </w:t>
-        </w:r>
-      </w:ins>
-      <w:ins w:id="577" w:author="Cari Ficken" w:date="2021-03-01T14:11:00Z">
-        <w:r>
-          <w:t>result in slightly modified relationships with human development</w:t>
-        </w:r>
-      </w:ins>
-      <w:ins w:id="578" w:author="jeanmoum@osug-fd.fr" w:date="2021-03-08T22:44:00Z">
-        <w:r>
-          <w:t xml:space="preserve"> though </w:t>
-        </w:r>
-      </w:ins>
-      <w:ins w:id="579" w:author="jeanmoum@osug-fd.fr" w:date="2021-03-08T23:02:00Z">
-        <w:r>
-          <w:t xml:space="preserve">we expect that </w:t>
-        </w:r>
-      </w:ins>
-      <w:ins w:id="580" w:author="jeanmoum@osug-fd.fr" w:date="2021-03-08T22:49:00Z">
-        <w:r>
-          <w:t>general pattern</w:t>
-        </w:r>
-      </w:ins>
-      <w:ins w:id="581" w:author="jeanmoum@osug-fd.fr" w:date="2021-03-08T23:03:00Z">
+      <w:r>
+        <w:t xml:space="preserve">agricultural </w:t>
+      </w:r>
+      <w:ins w:id="575" w:author="Cari Ficken" w:date="2021-03-09T10:02:00Z">
+        <w:r>
+          <w:t xml:space="preserve">land cover </w:t>
+        </w:r>
+      </w:ins>
+      <w:ins w:id="576" w:author="Cari Ficken" w:date="2021-03-01T13:52:00Z">
+        <w:r>
+          <w:t>and impervious surface</w:t>
+        </w:r>
+      </w:ins>
+      <w:ins w:id="577" w:author="Cari Ficken" w:date="2021-03-09T10:02:00Z">
         <w:r>
           <w:t>s</w:t>
         </w:r>
       </w:ins>
-      <w:ins w:id="582" w:author="jeanmoum@osug-fd.fr" w:date="2021-03-08T22:44:00Z">
-        <w:r>
-          <w:t xml:space="preserve"> would still </w:t>
-        </w:r>
-      </w:ins>
-      <w:ins w:id="583" w:author="jeanmoum@osug-fd.fr" w:date="2021-03-08T22:47:00Z">
-        <w:r>
-          <w:t>stand</w:t>
-        </w:r>
-      </w:ins>
-      <w:ins w:id="584" w:author="jeanmoum@osug-fd.fr" w:date="2021-03-08T22:49:00Z">
-        <w:r>
-          <w:t xml:space="preserve">. For example, interpretation of our results was essentially </w:t>
-        </w:r>
-      </w:ins>
-      <w:ins w:id="585" w:author="jeanmoum@osug-fd.fr" w:date="2021-03-08T22:50:00Z">
-        <w:r>
-          <w:t>unchanged when wetlands sampled with different protocols were analyzed separately</w:t>
-        </w:r>
-      </w:ins>
-      <w:ins w:id="586" w:author="jeanmoum@osug-fd.fr" w:date="2021-03-08T22:53:00Z">
-        <w:r>
-          <w:t xml:space="preserve"> </w:t>
-        </w:r>
-      </w:ins>
-      <w:ins w:id="587" w:author="jeanmoum@osug-fd.fr" w:date="2021-03-08T23:00:00Z">
-        <w:r>
-          <w:t>with</w:t>
-        </w:r>
-      </w:ins>
-      <w:ins w:id="588" w:author="jeanmoum@osug-fd.fr" w:date="2021-03-08T23:01:00Z">
-        <w:r>
-          <w:t xml:space="preserve"> values of</w:t>
-        </w:r>
-      </w:ins>
-      <w:ins w:id="589" w:author="jeanmoum@osug-fd.fr" w:date="2021-03-08T23:00:00Z">
-        <w:r>
-          <w:t xml:space="preserve"> niche specialization calculated on the </w:t>
-        </w:r>
-      </w:ins>
-      <w:ins w:id="590" w:author="jeanmoum@osug-fd.fr" w:date="2021-03-08T23:04:00Z">
-        <w:r>
-          <w:t>combined</w:t>
-        </w:r>
-      </w:ins>
-      <w:ins w:id="591" w:author="jeanmoum@osug-fd.fr" w:date="2021-03-08T23:00:00Z">
-        <w:r>
-          <w:t xml:space="preserve"> </w:t>
-        </w:r>
-      </w:ins>
-      <w:ins w:id="592" w:author="jeanmoum@osug-fd.fr" w:date="2021-03-08T23:01:00Z">
-        <w:r>
-          <w:t>dataset</w:t>
-        </w:r>
-      </w:ins>
-      <w:ins w:id="593" w:author="Cari Ficken" w:date="2021-03-01T14:11:00Z">
-        <w:r>
-          <w:t>. Second, o</w:t>
-        </w:r>
-      </w:ins>
-      <w:ins w:id="594" w:author="Cari Ficken" w:date="2021-03-01T13:50:00Z">
-        <w:r>
-          <w:t>ur approach did not distinguish among human development types</w:t>
-        </w:r>
-      </w:ins>
-      <w:ins w:id="595" w:author="Cari Ficken" w:date="2021-03-01T13:54:00Z">
-        <w:r>
-          <w:t xml:space="preserve"> </w:t>
-        </w:r>
-        <w:del w:id="596" w:author="jeanmoum@osug-fd.fr" w:date="2021-03-08T22:45:00Z">
-          <w:r>
-            <w:delText>but</w:delText>
-          </w:r>
-        </w:del>
-      </w:ins>
-      <w:ins w:id="597" w:author="jeanmoum@osug-fd.fr" w:date="2021-03-08T22:45:00Z">
-        <w:r>
-          <w:t>and</w:t>
-        </w:r>
-      </w:ins>
-      <w:ins w:id="598" w:author="Cari Ficken" w:date="2021-03-01T13:54:00Z">
-        <w:r>
-          <w:t xml:space="preserve"> it is </w:t>
-        </w:r>
-      </w:ins>
-      <w:ins w:id="599" w:author="Cari Ficken" w:date="2021-03-01T14:11:00Z">
-        <w:r>
-          <w:t>un</w:t>
-        </w:r>
-      </w:ins>
-      <w:ins w:id="600" w:author="Cari Ficken" w:date="2021-03-01T13:54:00Z">
-        <w:r>
-          <w:t>likely that</w:t>
-        </w:r>
-      </w:ins>
-      <w:ins w:id="601" w:author="Cari Ficken" w:date="2021-03-01T14:11:00Z">
-        <w:r>
-          <w:t xml:space="preserve"> all types </w:t>
-        </w:r>
-      </w:ins>
-      <w:ins w:id="602" w:author="Cari Ficken" w:date="2021-03-01T14:12:00Z">
-        <w:r>
-          <w:t xml:space="preserve">have the same </w:t>
-        </w:r>
-      </w:ins>
-      <w:ins w:id="603" w:author="Cari Ficken" w:date="2021-03-01T13:54:00Z">
-        <w:r>
-          <w:t>ecological impact.</w:t>
-        </w:r>
-      </w:ins>
-      <w:ins w:id="604" w:author="Cari Ficken" w:date="2021-03-01T13:51:00Z">
-        <w:r>
-          <w:t xml:space="preserve"> For example,</w:t>
-        </w:r>
-      </w:ins>
-      <w:ins w:id="605" w:author="Cari Ficken" w:date="2021-03-01T13:52:00Z">
-        <w:r>
-          <w:t xml:space="preserve"> </w:t>
-        </w:r>
-      </w:ins>
-      <w:r>
-        <w:t>agr</w:t>
-      </w:r>
-      <w:r>
-        <w:t xml:space="preserve">icultural </w:t>
-      </w:r>
-      <w:del w:id="606" w:author="Cari Ficken" w:date="2021-03-09T10:02:00Z">
-        <w:r>
-          <w:delText>field</w:delText>
-        </w:r>
-        <w:r>
-          <w:delText xml:space="preserve"> </w:delText>
-        </w:r>
-      </w:del>
-      <w:ins w:id="607" w:author="Cari Ficken" w:date="2021-03-09T10:02:00Z">
-        <w:r>
-          <w:t>land cover</w:t>
-        </w:r>
-        <w:r>
-          <w:t xml:space="preserve"> </w:t>
-        </w:r>
-      </w:ins>
-      <w:ins w:id="608" w:author="Cari Ficken" w:date="2021-03-01T13:52:00Z">
-        <w:r>
-          <w:t>and impervious surface</w:t>
-        </w:r>
-      </w:ins>
-      <w:ins w:id="609" w:author="Cari Ficken" w:date="2021-03-09T10:02:00Z">
-        <w:r>
-          <w:t>s</w:t>
-        </w:r>
-      </w:ins>
-      <w:ins w:id="610" w:author="Cari Ficken" w:date="2021-03-01T13:52:00Z">
+      <w:ins w:id="578" w:author="Cari Ficken" w:date="2021-03-01T13:52:00Z">
         <w:r>
           <w:t xml:space="preserve"> (e.g. a road) </w:t>
         </w:r>
       </w:ins>
-      <w:ins w:id="611" w:author="Cari Ficken" w:date="2021-03-01T13:55:00Z">
+      <w:ins w:id="579" w:author="Cari Ficken" w:date="2021-03-01T13:55:00Z">
         <w:r>
           <w:t>will</w:t>
         </w:r>
       </w:ins>
-      <w:ins w:id="612" w:author="Cari Ficken" w:date="2021-03-01T13:53:00Z">
+      <w:ins w:id="580" w:author="Cari Ficken" w:date="2021-03-01T13:53:00Z">
         <w:r>
           <w:t xml:space="preserve"> likely have very different impacts on the ecology of adjacent </w:t>
         </w:r>
       </w:ins>
-      <w:ins w:id="613" w:author="Cari Ficken" w:date="2021-03-01T14:12:00Z">
+      <w:ins w:id="581" w:author="Cari Ficken" w:date="2021-03-01T14:12:00Z">
         <w:r>
           <w:t>wetlands</w:t>
         </w:r>
       </w:ins>
-      <w:ins w:id="614" w:author="Cari Ficken" w:date="2021-03-01T13:55:00Z">
+      <w:ins w:id="582" w:author="Cari Ficken" w:date="2021-03-01T13:55:00Z">
         <w:r>
           <w:t xml:space="preserve"> even when both human development types cover the same areal extent. </w:t>
         </w:r>
       </w:ins>
-      <w:ins w:id="615" w:author="Cari Ficken" w:date="2021-03-01T14:12:00Z">
+      <w:ins w:id="583" w:author="Cari Ficken" w:date="2021-03-01T14:12:00Z">
         <w:r>
           <w:t>Although previous work found that cumulative human development was an important driver of wetland plant community di</w:t>
         </w:r>
       </w:ins>
-      <w:ins w:id="616" w:author="Cari Ficken" w:date="2021-03-01T14:13:00Z">
+      <w:ins w:id="584" w:author="Cari Ficken" w:date="2021-03-01T14:13:00Z">
         <w:r>
           <w:t xml:space="preserve">versity in boreal wetlands </w:t>
         </w:r>
@@ -9328,136 +9175,138 @@
       <w:r>
         <w:fldChar w:fldCharType="end"/>
       </w:r>
-      <w:ins w:id="617" w:author="Cari Ficken" w:date="2021-03-01T14:13:00Z">
+      <w:ins w:id="585" w:author="Cari Ficken" w:date="2021-03-01T14:13:00Z">
         <w:r>
           <w:t xml:space="preserve">, </w:t>
         </w:r>
       </w:ins>
-      <w:ins w:id="618" w:author="Cari Ficken" w:date="2021-03-01T14:15:00Z">
+      <w:ins w:id="586" w:author="Cari Ficken" w:date="2021-03-01T14:15:00Z">
         <w:r>
           <w:t xml:space="preserve">a </w:t>
         </w:r>
       </w:ins>
-      <w:ins w:id="619" w:author="Cari Ficken" w:date="2021-03-01T14:13:00Z">
-        <w:del w:id="620" w:author="jeanmoum@osug-fd.fr" w:date="2021-03-08T23:11:00Z">
+      <w:bookmarkStart w:id="587" w:name="_GoBack"/>
+      <w:bookmarkEnd w:id="587"/>
+      <w:ins w:id="588" w:author="Cari Ficken" w:date="2021-03-01T14:13:00Z">
+        <w:del w:id="589" w:author="jeanmoum@osug-fd.fr" w:date="2021-03-08T23:11:00Z">
           <w:r>
             <w:delText>different</w:delText>
           </w:r>
         </w:del>
       </w:ins>
-      <w:ins w:id="621" w:author="jeanmoum@osug-fd.fr" w:date="2021-03-08T23:11:00Z">
+      <w:ins w:id="590" w:author="jeanmoum@osug-fd.fr" w:date="2021-03-08T23:11:00Z">
         <w:r>
           <w:t>more detailed</w:t>
         </w:r>
       </w:ins>
-      <w:ins w:id="622" w:author="Cari Ficken" w:date="2021-03-01T14:14:00Z">
+      <w:ins w:id="591" w:author="Cari Ficken" w:date="2021-03-01T14:14:00Z">
         <w:r>
           <w:t xml:space="preserve"> </w:t>
         </w:r>
       </w:ins>
-      <w:ins w:id="623" w:author="Cari Ficken" w:date="2021-03-01T14:13:00Z">
-        <w:del w:id="624" w:author="jeanmoum@osug-fd.fr" w:date="2021-03-08T23:13:00Z">
+      <w:ins w:id="592" w:author="Cari Ficken" w:date="2021-03-01T14:13:00Z">
+        <w:del w:id="593" w:author="jeanmoum@osug-fd.fr" w:date="2021-03-08T23:13:00Z">
           <w:r>
             <w:delText>metric</w:delText>
           </w:r>
         </w:del>
       </w:ins>
-      <w:ins w:id="625" w:author="jeanmoum@osug-fd.fr" w:date="2021-03-08T23:13:00Z">
+      <w:ins w:id="594" w:author="jeanmoum@osug-fd.fr" w:date="2021-03-08T23:13:00Z">
         <w:r>
           <w:t>gradient</w:t>
         </w:r>
       </w:ins>
-      <w:ins w:id="626" w:author="jeanmoum@osug-fd.fr" w:date="2021-03-08T23:15:00Z">
+      <w:ins w:id="595" w:author="jeanmoum@osug-fd.fr" w:date="2021-03-08T23:15:00Z">
         <w:r>
           <w:t xml:space="preserve"> encompasses enough sites</w:t>
         </w:r>
       </w:ins>
-      <w:ins w:id="627" w:author="jeanmoum@osug-fd.fr" w:date="2021-03-08T23:13:00Z">
+      <w:ins w:id="596" w:author="jeanmoum@osug-fd.fr" w:date="2021-03-08T23:13:00Z">
         <w:r>
           <w:t xml:space="preserve"> of </w:t>
         </w:r>
       </w:ins>
-      <w:ins w:id="628" w:author="jeanmoum@osug-fd.fr" w:date="2021-03-08T23:15:00Z">
+      <w:ins w:id="597" w:author="jeanmoum@osug-fd.fr" w:date="2021-03-08T23:15:00Z">
         <w:r>
           <w:t xml:space="preserve">a precise </w:t>
         </w:r>
       </w:ins>
-      <w:ins w:id="629" w:author="jeanmoum@osug-fd.fr" w:date="2021-03-08T23:13:00Z">
+      <w:ins w:id="598" w:author="jeanmoum@osug-fd.fr" w:date="2021-03-08T23:13:00Z">
         <w:r>
           <w:t>metric</w:t>
         </w:r>
       </w:ins>
-      <w:ins w:id="630" w:author="Cari Ficken" w:date="2021-03-01T14:13:00Z">
+      <w:ins w:id="599" w:author="Cari Ficken" w:date="2021-03-01T14:13:00Z">
         <w:r>
           <w:t xml:space="preserve"> of human impact </w:t>
         </w:r>
       </w:ins>
-      <w:ins w:id="631" w:author="Cari Ficken" w:date="2021-03-01T14:15:00Z">
+      <w:ins w:id="600" w:author="Cari Ficken" w:date="2021-03-01T14:15:00Z">
         <w:r>
           <w:t xml:space="preserve">would likely influence calculations of niche breadth </w:t>
         </w:r>
       </w:ins>
-      <w:ins w:id="632" w:author="jeanmoum@osug-fd.fr" w:date="2021-03-08T23:15:00Z">
+      <w:ins w:id="601" w:author="jeanmoum@osug-fd.fr" w:date="2021-03-08T23:15:00Z">
         <w:r>
           <w:t xml:space="preserve">related to human development </w:t>
         </w:r>
       </w:ins>
-      <w:ins w:id="633" w:author="Cari Ficken" w:date="2021-03-01T14:15:00Z">
+      <w:ins w:id="602" w:author="Cari Ficken" w:date="2021-03-01T14:15:00Z">
         <w:r>
           <w:t>and subsequently of the relationships we present in</w:t>
         </w:r>
       </w:ins>
-      <w:ins w:id="634" w:author="Cari Ficken" w:date="2021-03-01T14:16:00Z">
+      <w:ins w:id="603" w:author="Cari Ficken" w:date="2021-03-01T14:16:00Z">
         <w:r>
           <w:t xml:space="preserve"> th</w:t>
         </w:r>
       </w:ins>
-      <w:ins w:id="635" w:author="Cari Ficken" w:date="2021-03-01T14:15:00Z">
+      <w:ins w:id="604" w:author="Cari Ficken" w:date="2021-03-01T14:15:00Z">
         <w:r>
           <w:t>is stu</w:t>
         </w:r>
       </w:ins>
-      <w:ins w:id="636" w:author="Cari Ficken" w:date="2021-03-01T14:16:00Z">
+      <w:ins w:id="605" w:author="Cari Ficken" w:date="2021-03-01T14:16:00Z">
         <w:r>
           <w:t>dy.</w:t>
         </w:r>
       </w:ins>
-      <w:ins w:id="637" w:author="jeanmoum@osug-fd.fr" w:date="2021-03-08T22:46:00Z">
+      <w:ins w:id="606" w:author="jeanmoum@osug-fd.fr" w:date="2021-03-08T22:46:00Z">
         <w:r>
           <w:t xml:space="preserve"> Further studies</w:t>
         </w:r>
       </w:ins>
-      <w:ins w:id="638" w:author="jeanmoum@osug-fd.fr" w:date="2021-03-08T23:12:00Z">
+      <w:ins w:id="607" w:author="jeanmoum@osug-fd.fr" w:date="2021-03-08T23:12:00Z">
         <w:r>
           <w:t xml:space="preserve"> </w:t>
         </w:r>
       </w:ins>
-      <w:ins w:id="639" w:author="jeanmoum@osug-fd.fr" w:date="2021-03-08T23:13:00Z">
+      <w:ins w:id="608" w:author="jeanmoum@osug-fd.fr" w:date="2021-03-08T23:13:00Z">
         <w:r>
           <w:t>with</w:t>
         </w:r>
       </w:ins>
-      <w:ins w:id="640" w:author="jeanmoum@osug-fd.fr" w:date="2021-03-08T23:12:00Z">
+      <w:ins w:id="609" w:author="jeanmoum@osug-fd.fr" w:date="2021-03-08T23:12:00Z">
         <w:r>
           <w:t xml:space="preserve"> data sampled along different environmental </w:t>
         </w:r>
       </w:ins>
-      <w:ins w:id="641" w:author="jeanmoum@osug-fd.fr" w:date="2021-03-08T23:13:00Z">
+      <w:ins w:id="610" w:author="jeanmoum@osug-fd.fr" w:date="2021-03-08T23:13:00Z">
         <w:r>
           <w:t xml:space="preserve">and human development </w:t>
         </w:r>
       </w:ins>
-      <w:ins w:id="642" w:author="jeanmoum@osug-fd.fr" w:date="2021-03-08T23:12:00Z">
+      <w:ins w:id="611" w:author="jeanmoum@osug-fd.fr" w:date="2021-03-08T23:12:00Z">
         <w:r>
           <w:t>gradients</w:t>
         </w:r>
       </w:ins>
-      <w:ins w:id="643" w:author="jeanmoum@osug-fd.fr" w:date="2021-03-08T22:46:00Z">
+      <w:ins w:id="612" w:author="jeanmoum@osug-fd.fr" w:date="2021-03-08T22:46:00Z">
         <w:r>
           <w:t xml:space="preserve"> would be useful to disentangle these potential limitations</w:t>
         </w:r>
       </w:ins>
-      <w:ins w:id="644" w:author="jeanmoum@osug-fd.fr" w:date="2021-03-08T22:53:00Z">
+      <w:ins w:id="613" w:author="jeanmoum@osug-fd.fr" w:date="2021-03-08T22:53:00Z">
         <w:r>
           <w:t>.</w:t>
         </w:r>
@@ -9466,14 +9315,14 @@
     <w:p>
       <w:pPr>
         <w:rPr>
-          <w:del w:id="645" w:author="jeanmoum@osug-fd.fr" w:date="2021-03-08T18:42:00Z"/>
-        </w:rPr>
-      </w:pPr>
-    </w:p>
-    <w:p>
-      <w:pPr>
-        <w:rPr>
-          <w:del w:id="646" w:author="jeanmoum@osug-fd.fr" w:date="2021-03-08T18:42:00Z"/>
+          <w:del w:id="614" w:author="jeanmoum@osug-fd.fr" w:date="2021-03-08T18:42:00Z"/>
+        </w:rPr>
+      </w:pPr>
+    </w:p>
+    <w:p>
+      <w:pPr>
+        <w:rPr>
+          <w:del w:id="615" w:author="jeanmoum@osug-fd.fr" w:date="2021-03-08T18:42:00Z"/>
         </w:rPr>
       </w:pPr>
     </w:p>
@@ -9481,8 +9330,8 @@
       <w:pPr>
         <w:pStyle w:val="Heading1"/>
       </w:pPr>
-      <w:bookmarkStart w:id="647" w:name="_e70rnjas5n2y" w:colFirst="0" w:colLast="0"/>
-      <w:bookmarkEnd w:id="647"/>
+      <w:bookmarkStart w:id="616" w:name="_e70rnjas5n2y" w:colFirst="0" w:colLast="0"/>
+      <w:bookmarkEnd w:id="616"/>
       <w:r>
         <w:t>Data availability statement</w:t>
       </w:r>
@@ -9499,39 +9348,39 @@
       <w:pPr>
         <w:pStyle w:val="Heading1"/>
       </w:pPr>
-      <w:bookmarkStart w:id="648" w:name="_8vh7b2ovb46e" w:colFirst="0" w:colLast="0"/>
-      <w:bookmarkStart w:id="649" w:name="_w6ar3q2ml4w6" w:colFirst="0" w:colLast="0"/>
-      <w:bookmarkEnd w:id="648"/>
-      <w:bookmarkEnd w:id="649"/>
-      <w:commentRangeStart w:id="650"/>
-      <w:commentRangeStart w:id="651"/>
-      <w:commentRangeStart w:id="652"/>
+      <w:bookmarkStart w:id="617" w:name="_8vh7b2ovb46e" w:colFirst="0" w:colLast="0"/>
+      <w:bookmarkStart w:id="618" w:name="_w6ar3q2ml4w6" w:colFirst="0" w:colLast="0"/>
+      <w:bookmarkEnd w:id="617"/>
+      <w:bookmarkEnd w:id="618"/>
+      <w:commentRangeStart w:id="619"/>
+      <w:commentRangeStart w:id="620"/>
+      <w:commentRangeStart w:id="621"/>
       <w:r>
         <w:t>References</w:t>
       </w:r>
-      <w:commentRangeEnd w:id="650"/>
+      <w:commentRangeEnd w:id="619"/>
       <w:r>
         <w:rPr>
           <w:rStyle w:val="CommentReference"/>
           <w:b w:val="0"/>
         </w:rPr>
-        <w:commentReference w:id="650"/>
-      </w:r>
-      <w:commentRangeEnd w:id="651"/>
+        <w:commentReference w:id="619"/>
+      </w:r>
+      <w:commentRangeEnd w:id="620"/>
       <w:r>
         <w:rPr>
           <w:rStyle w:val="CommentReference"/>
           <w:b w:val="0"/>
         </w:rPr>
-        <w:commentReference w:id="651"/>
-      </w:r>
-      <w:commentRangeEnd w:id="652"/>
+        <w:commentReference w:id="620"/>
+      </w:r>
+      <w:commentRangeEnd w:id="621"/>
       <w:r>
         <w:rPr>
           <w:rStyle w:val="CommentReference"/>
           <w:b w:val="0"/>
         </w:rPr>
-        <w:commentReference w:id="652"/>
+        <w:commentReference w:id="621"/>
       </w:r>
     </w:p>
     <w:p>
@@ -9585,13 +9434,8 @@
       <w:pPr>
         <w:pStyle w:val="Bibliography"/>
       </w:pPr>
-      <w:proofErr w:type="spellStart"/>
-      <w:r>
-        <w:t>Antrop</w:t>
-      </w:r>
-      <w:proofErr w:type="spellEnd"/>
-      <w:r>
-        <w:t>, M. (2004). Landscape change and the urbanization process in Europe. Landscape and Urban Planning, 67(1), 9–26. https://doi.org/10.1016/S0169-2046(03)00026-4</w:t>
+      <w:r>
+        <w:t>Antrop, M. (2004). Landscape change and the urbanization process in Europe. Landscape and Urban Planning, 67(1), 9–26. https://doi.org/10.1016/S0169-2046(03)00026-4</w:t>
       </w:r>
     </w:p>
     <w:p>
@@ -9599,23 +9443,7 @@
         <w:pStyle w:val="Bibliography"/>
       </w:pPr>
       <w:r>
-        <w:t xml:space="preserve">Bates, D., </w:t>
-      </w:r>
-      <w:proofErr w:type="spellStart"/>
-      <w:r>
-        <w:t>Mächler</w:t>
-      </w:r>
-      <w:proofErr w:type="spellEnd"/>
-      <w:r>
-        <w:t xml:space="preserve">, M., </w:t>
-      </w:r>
-      <w:proofErr w:type="spellStart"/>
-      <w:r>
-        <w:t>Bolker</w:t>
-      </w:r>
-      <w:proofErr w:type="spellEnd"/>
-      <w:r>
-        <w:t>, B., &amp; Walker, S. (2015). Fitting Linear Mixed-Effects Models Using lme4. Journal of Statistical Software, 67(1), 1–48. https://doi.org/10.18637/jss.v067.i01</w:t>
+        <w:t>Bates, D., Mächler, M., Bolker, B., &amp; Walker, S. (2015). Fitting Linear Mixed-Effects Models Using lme4. Journal of Statistical Software, 67(1), 1–48. https://doi.org/10.18637/jss.v067.i01</w:t>
       </w:r>
     </w:p>
     <w:p>
@@ -9623,60 +9451,15 @@
         <w:pStyle w:val="Bibliography"/>
       </w:pPr>
       <w:r>
-        <w:t xml:space="preserve">Brooks, M. L., </w:t>
-      </w:r>
-      <w:proofErr w:type="spellStart"/>
-      <w:r>
-        <w:t>D’Antonio</w:t>
-      </w:r>
-      <w:proofErr w:type="spellEnd"/>
-      <w:r>
-        <w:t xml:space="preserve">, C. M., Richardson, D. M., Grace, J. B., Keeley, J. E., </w:t>
-      </w:r>
-      <w:proofErr w:type="spellStart"/>
-      <w:r>
-        <w:t>DiTomaso</w:t>
-      </w:r>
-      <w:proofErr w:type="spellEnd"/>
-      <w:r>
-        <w:t xml:space="preserve">, J. M., Hobbs, R. J., </w:t>
-      </w:r>
-      <w:proofErr w:type="spellStart"/>
-      <w:r>
-        <w:t>Pellant</w:t>
-      </w:r>
-      <w:proofErr w:type="spellEnd"/>
-      <w:r>
-        <w:t xml:space="preserve">, M., &amp; Pyke, D. (2004). Effects of invasive alien plants on fire regimes. </w:t>
-      </w:r>
-      <w:proofErr w:type="spellStart"/>
-      <w:r>
-        <w:t>BioScience</w:t>
-      </w:r>
-      <w:proofErr w:type="spellEnd"/>
-      <w:r>
-        <w:t>, 54(7), 677–688. https://doi.org/10.1641/0006-3568(2004)054[</w:t>
-      </w:r>
-      <w:proofErr w:type="gramStart"/>
-      <w:r>
-        <w:t>0677:EOIAPO</w:t>
-      </w:r>
-      <w:proofErr w:type="gramEnd"/>
-      <w:r>
-        <w:t>]2.0.CO;2</w:t>
+        <w:t>Brooks, M. L., D’Antonio, C. M., Richardson, D. M., Grace, J. B., Keeley, J. E., DiTomaso, J. M., Hobbs, R. J., Pellant, M., &amp; Pyke, D. (2004). Effects of invasive alien plants on fire regimes. BioScience, 54(7), 677–688. https://doi.org/10.1641/0006-3568(2004)054[0677:EOIAPO]2.0.CO;2</w:t>
       </w:r>
     </w:p>
     <w:p>
       <w:pPr>
         <w:pStyle w:val="Bibliography"/>
       </w:pPr>
-      <w:proofErr w:type="spellStart"/>
-      <w:r>
-        <w:t>Cadotte</w:t>
-      </w:r>
-      <w:proofErr w:type="spellEnd"/>
-      <w:r>
-        <w:t>, M. W. (2007). Competition-colonization trade-offs and disturbance effects at multiple scales. Ecology, 88(4), 823–829. https://doi.org/10.1890/06-1117</w:t>
+      <w:r>
+        <w:t>Cadotte, M. W. (2007). Competition-colonization trade-offs and disturbance effects at multiple scales. Ecology, 88(4), 823–829. https://doi.org/10.1890/06-1117</w:t>
       </w:r>
     </w:p>
     <w:p>
@@ -9684,15 +9467,7 @@
         <w:pStyle w:val="Bibliography"/>
       </w:pPr>
       <w:r>
-        <w:t xml:space="preserve">Cardinale, B. J., Gonzalez, A., Allington, G. R. H., &amp; </w:t>
-      </w:r>
-      <w:proofErr w:type="spellStart"/>
-      <w:r>
-        <w:t>Loreau</w:t>
-      </w:r>
-      <w:proofErr w:type="spellEnd"/>
-      <w:r>
-        <w:t>, M. (2018). Is local biodiversity declining or not? A summary of the debate over analysis of species richness time trends. Biological Conservation, 219, 175–183. https://doi.org/10.1016/j.biocon.2017.12.021</w:t>
+        <w:t>Cardinale, B. J., Gonzalez, A., Allington, G. R. H., &amp; Loreau, M. (2018). Is local biodiversity declining or not? A summary of the debate over analysis of species richness time trends. Biological Conservation, 219, 175–183. https://doi.org/10.1016/j.biocon.2017.12.021</w:t>
       </w:r>
     </w:p>
     <w:p>
@@ -9707,38 +9482,25 @@
       <w:pPr>
         <w:pStyle w:val="Bibliography"/>
       </w:pPr>
-      <w:proofErr w:type="spellStart"/>
+      <w:r>
+        <w:t>Carscadden, K. A., Emery, N. C., Arnillas, C. A., Cadotte, M. W., Afkhami, M. E., Gravel, D., Livingstone, S. W., &amp; Wiens, J. J. (2020). Niche Breadth: Causes and Consequences for Ecology, Evolution, and Conservation. The Quarterly Review of Biology, 95(3), 179–214. https://doi.org/10.1086/710388</w:t>
+      </w:r>
+    </w:p>
+    <w:p>
+      <w:pPr>
+        <w:pStyle w:val="Bibliography"/>
+      </w:pPr>
+      <w:r>
+        <w:t>Catford, J. A., Bode, M., &amp; Tilman, D. (2018). Introduced species that overcome life history tradeoffs can cause native extinctions. Nature Communications, 9(1), 2131. https://doi.org/10.1038/s41467-018-04491-3</w:t>
+      </w:r>
+    </w:p>
+    <w:p>
+      <w:pPr>
+        <w:pStyle w:val="Bibliography"/>
+      </w:pPr>
       <w:r>
         <w:lastRenderedPageBreak/>
-        <w:t>Carscadden</w:t>
-      </w:r>
-      <w:proofErr w:type="spellEnd"/>
-      <w:r>
-        <w:t xml:space="preserve">, K. A., Emery, N. C., </w:t>
-      </w:r>
-      <w:proofErr w:type="spellStart"/>
-      <w:r>
-        <w:t>Arnillas</w:t>
-      </w:r>
-      <w:proofErr w:type="spellEnd"/>
-      <w:r>
-        <w:t xml:space="preserve">, C. A., </w:t>
-      </w:r>
-      <w:proofErr w:type="spellStart"/>
-      <w:r>
-        <w:t>Cadotte</w:t>
-      </w:r>
-      <w:proofErr w:type="spellEnd"/>
-      <w:r>
-        <w:t xml:space="preserve">, M. W., </w:t>
-      </w:r>
-      <w:proofErr w:type="spellStart"/>
-      <w:r>
-        <w:t>Afkhami</w:t>
-      </w:r>
-      <w:proofErr w:type="spellEnd"/>
-      <w:r>
-        <w:t>, M. E., Gravel, D., Livingstone, S. W., &amp; Wiens, J. J. (2020). Niche Breadth: Causes and Consequences for Ecology, Evolution, and Conservation. The Quarterly Review of Biology, 95(3), 179–214. https://doi.org/10.1086/710388</w:t>
+        <w:t>Chadwell, T. B., &amp; Engelhardt, K. A. M. (2008). Effects of pre-existing submersed vegetation and propagule pressure on the invasion success of Hydrilla verticillata. Journal of Applied Ecology, 45(2), 515–523. https://doi.org/10.1111/j.1365-2664.2007.01384.x</w:t>
       </w:r>
     </w:p>
     <w:p>
@@ -9746,7 +9508,7 @@
         <w:pStyle w:val="Bibliography"/>
       </w:pPr>
       <w:r>
-        <w:t>Catford, J. A., Bode, M., &amp; Tilman, D. (2018). Introduced species that overcome life history tradeoffs can cause native extinctions. Nature Communications, 9(1), 2131. https://doi.org/10.1038/s41467-018-04491-3</w:t>
+        <w:t>Chase, J. M. (2003). Community assembly: When should history matter? Oecologia, 136(4), 489–498. https://doi.org/10.1007/s00442-003-1311-7</w:t>
       </w:r>
     </w:p>
     <w:p>
@@ -9754,15 +9516,7 @@
         <w:pStyle w:val="Bibliography"/>
       </w:pPr>
       <w:r>
-        <w:t xml:space="preserve">Chadwell, T. B., &amp; Engelhardt, K. A. M. (2008). Effects of pre-existing submersed vegetation and propagule pressure on the invasion success of Hydrilla </w:t>
-      </w:r>
-      <w:proofErr w:type="spellStart"/>
-      <w:r>
-        <w:t>verticillata</w:t>
-      </w:r>
-      <w:proofErr w:type="spellEnd"/>
-      <w:r>
-        <w:t>. Journal of Applied Ecology, 45(2), 515–523. https://doi.org/10.1111/j.1365-2664.2007.01384.x</w:t>
+        <w:t>Chase, J. M., &amp; Leibold, M. A. (2003). Ecological Niches: Linking Classical and Contemporary Approaches. The University of Chicago Press. https://www.press.uchicago.edu/ucp/books/book/chicago/E/bo3638660.html</w:t>
       </w:r>
     </w:p>
     <w:p>
@@ -9770,15 +9524,7 @@
         <w:pStyle w:val="Bibliography"/>
       </w:pPr>
       <w:r>
-        <w:t xml:space="preserve">Chase, J. M. (2003). Community assembly: When should history matter? </w:t>
-      </w:r>
-      <w:proofErr w:type="spellStart"/>
-      <w:r>
-        <w:t>Oecologia</w:t>
-      </w:r>
-      <w:proofErr w:type="spellEnd"/>
-      <w:r>
-        <w:t>, 136(4), 489–498. https://doi.org/10.1007/s00442-003-1311-7</w:t>
+        <w:t>Chesson, P. (2000). Mechanisms of maintenance of species diversity. Annual Review of Ecology and Systematics, 31, 343–366. https://doi.org/10.1146/annurev.ecolsys.31.1.343</w:t>
       </w:r>
     </w:p>
     <w:p>
@@ -9786,15 +9532,7 @@
         <w:pStyle w:val="Bibliography"/>
       </w:pPr>
       <w:r>
-        <w:t xml:space="preserve">Chase, J. M., &amp; </w:t>
-      </w:r>
-      <w:proofErr w:type="spellStart"/>
-      <w:r>
-        <w:t>Leibold</w:t>
-      </w:r>
-      <w:proofErr w:type="spellEnd"/>
-      <w:r>
-        <w:t>, M. A. (2003). Ecological Niches: Linking Classical and Contemporary Approaches. The University of Chicago Press. https://www.press.uchicago.edu/ucp/books/book/chicago/E/bo3638660.html</w:t>
+        <w:t>Chesson, P., &amp; Huntly, N. (1997). The roles of harsh and fluctuating conditions in the dynamics of ecological communities. The American Naturalist, 150, 519–553. https://doi.org/10.1086/286080</w:t>
       </w:r>
     </w:p>
     <w:p>
@@ -9802,7 +9540,7 @@
         <w:pStyle w:val="Bibliography"/>
       </w:pPr>
       <w:r>
-        <w:t>Chesson, P. (2000). Mechanisms of maintenance of species diversity. Annual Review of Ecology and Systematics, 31, 343–366. https://doi.org/10.1146/annurev.ecolsys.31.1.343</w:t>
+        <w:t>Cornell, H. V., &amp; Harrison, S. P. (2014). What Are Species Pools and When Are They Important? Annual Review of Ecology, Evolution, and Systematics, 45(1), 45–67. https://doi.org/10.1146/annurev-ecolsys-120213-091759</w:t>
       </w:r>
     </w:p>
     <w:p>
@@ -9810,7 +9548,7 @@
         <w:pStyle w:val="Bibliography"/>
       </w:pPr>
       <w:r>
-        <w:t>Chesson, P., &amp; Huntly, N. (1997). The roles of harsh and fluctuating conditions in the dynamics of ecological communities. The American Naturalist, 150, 519–553. https://doi.org/10.1086/286080</w:t>
+        <w:t>Devictor, V., Clavel, J., Julliard, R., Lavergne, S., Mouillot, D., Thuiller, W., Venail, P., Villéger, S., &amp; Mouquet, N. (2010). Defining and measuring ecological specialization. Journal of Applied Ecology, 47(1), 15–25. https://doi.org/10.1111/j.1365-2664.2009.01744.x</w:t>
       </w:r>
     </w:p>
     <w:p>
@@ -9818,60 +9556,15 @@
         <w:pStyle w:val="Bibliography"/>
       </w:pPr>
       <w:r>
-        <w:t>Cornell, H. V., &amp; Harrison, S. P. (2014). What Are Species Pools and When Are They Important? Annual Review of Ecology, Evolution, and Systematics, 45(1), 45–67. https://doi.org/10.1146/annurev-ecolsys-120213-091759</w:t>
+        <w:t>Diamond, J. M. (1975). Assembly of species communities. In D. J. M. CodyML (Ed.), Ecology and evolution of communities.Harvard (pp. 342–444). University Press.</w:t>
       </w:r>
     </w:p>
     <w:p>
       <w:pPr>
         <w:pStyle w:val="Bibliography"/>
       </w:pPr>
-      <w:proofErr w:type="spellStart"/>
-      <w:r>
-        <w:t>Devictor</w:t>
-      </w:r>
-      <w:proofErr w:type="spellEnd"/>
-      <w:r>
-        <w:t xml:space="preserve">, V., </w:t>
-      </w:r>
-      <w:proofErr w:type="spellStart"/>
-      <w:r>
-        <w:t>Clavel</w:t>
-      </w:r>
-      <w:proofErr w:type="spellEnd"/>
-      <w:r>
-        <w:t xml:space="preserve">, J., Julliard, R., Lavergne, S., </w:t>
-      </w:r>
-      <w:proofErr w:type="spellStart"/>
-      <w:r>
-        <w:t>Mouillot</w:t>
-      </w:r>
-      <w:proofErr w:type="spellEnd"/>
-      <w:r>
-        <w:t xml:space="preserve">, D., </w:t>
-      </w:r>
-      <w:proofErr w:type="spellStart"/>
-      <w:r>
-        <w:t>Thuiller</w:t>
-      </w:r>
-      <w:proofErr w:type="spellEnd"/>
-      <w:r>
-        <w:t xml:space="preserve">, W., </w:t>
-      </w:r>
-      <w:proofErr w:type="spellStart"/>
-      <w:r>
-        <w:t>Venail</w:t>
-      </w:r>
-      <w:proofErr w:type="spellEnd"/>
-      <w:r>
-        <w:t xml:space="preserve">, P., </w:t>
-      </w:r>
-      <w:proofErr w:type="spellStart"/>
-      <w:r>
-        <w:t>Villéger</w:t>
-      </w:r>
-      <w:proofErr w:type="spellEnd"/>
-      <w:r>
-        <w:t>, S., &amp; Mouquet, N. (2010). Defining and measuring ecological specialization. Journal of Applied Ecology, 47(1), 15–25. https://doi.org/10.1111/j.1365-2664.2009.01744.x</w:t>
+      <w:r>
+        <w:t>Díaz S, J. Settele, E. S. Brondizio, H. T. Ngo, M. Guèze, J. Agard, A. Arneth, P. Balvanera, K. A. Brauman, S. H. M. Butchart, K. M. A. Chan, L. A. Garibaldi, K. Ichii, J. Liu, S. M. Subramanian, G. F. Midgley, P. Miloslavich, Z. Molnár, D. Obura, … K. J. Willis (Eds.). (2019). Summary for policymakers of the global assessment report on biodiversity and ecosystem services of the Intergovernmental Science-Policy Platform on Biodiversity and Ecosystem Services (IPBES). IPBES secretariat.</w:t>
       </w:r>
     </w:p>
     <w:p>
@@ -9879,25 +9572,7 @@
         <w:pStyle w:val="Bibliography"/>
       </w:pPr>
       <w:r>
-        <w:t xml:space="preserve">Diamond, J. M. (1975). Assembly of species communities. In D. J. M. </w:t>
-      </w:r>
-      <w:proofErr w:type="spellStart"/>
-      <w:r>
-        <w:t>CodyML</w:t>
-      </w:r>
-      <w:proofErr w:type="spellEnd"/>
-      <w:r>
-        <w:t xml:space="preserve"> (Ed.), Ecology and evolution of </w:t>
-      </w:r>
-      <w:proofErr w:type="spellStart"/>
-      <w:proofErr w:type="gramStart"/>
-      <w:r>
-        <w:t>communities.Harvard</w:t>
-      </w:r>
-      <w:proofErr w:type="spellEnd"/>
-      <w:proofErr w:type="gramEnd"/>
-      <w:r>
-        <w:t xml:space="preserve"> (pp. 342–444). University Press.</w:t>
+        <w:t>Fahrig, L., Arroyo-Rodríguez, V., Bennett, J. R., Boucher-Lalonde, V., Cazetta, E., Currie, D. J., Eigenbrod, F., Ford, A. T., Harrison, S. P., Jaeger, J. A. G., Koper, N., Martin, A. E., Martin, J.-L., Metzger, J. P., Morrison, P., Rhodes, J. R., Saunders, D. A., Simberloff, D., Smith, A. C., … Watling, J. I. (2019). Is habitat fragmentation bad for biodiversity? Biological Conservation, 230, 179–186. https://doi.org/10.1016/j.biocon.2018.12.026</w:t>
       </w:r>
     </w:p>
     <w:p>
@@ -9905,132 +9580,15 @@
         <w:pStyle w:val="Bibliography"/>
       </w:pPr>
       <w:r>
-        <w:t xml:space="preserve">Díaz S, J. </w:t>
-      </w:r>
-      <w:proofErr w:type="spellStart"/>
-      <w:r>
-        <w:t>Settele</w:t>
-      </w:r>
-      <w:proofErr w:type="spellEnd"/>
-      <w:r>
-        <w:t xml:space="preserve">, E. S. </w:t>
-      </w:r>
-      <w:proofErr w:type="spellStart"/>
-      <w:r>
-        <w:t>Brondizio</w:t>
-      </w:r>
-      <w:proofErr w:type="spellEnd"/>
-      <w:r>
-        <w:t xml:space="preserve">, H. T. Ngo, M. </w:t>
-      </w:r>
-      <w:proofErr w:type="spellStart"/>
-      <w:r>
-        <w:t>Guèze</w:t>
-      </w:r>
-      <w:proofErr w:type="spellEnd"/>
-      <w:r>
-        <w:t xml:space="preserve">, J. </w:t>
-      </w:r>
-      <w:proofErr w:type="spellStart"/>
-      <w:r>
-        <w:t>Agard</w:t>
-      </w:r>
-      <w:proofErr w:type="spellEnd"/>
-      <w:r>
-        <w:t xml:space="preserve">, A. </w:t>
-      </w:r>
-      <w:proofErr w:type="spellStart"/>
-      <w:r>
-        <w:t>Arneth</w:t>
-      </w:r>
-      <w:proofErr w:type="spellEnd"/>
-      <w:r>
-        <w:t xml:space="preserve">, P. </w:t>
-      </w:r>
-      <w:proofErr w:type="spellStart"/>
-      <w:r>
-        <w:t>Balvanera</w:t>
-      </w:r>
-      <w:proofErr w:type="spellEnd"/>
-      <w:r>
-        <w:t xml:space="preserve">, K. A. </w:t>
-      </w:r>
-      <w:proofErr w:type="spellStart"/>
-      <w:r>
-        <w:t>Brauman</w:t>
-      </w:r>
-      <w:proofErr w:type="spellEnd"/>
-      <w:r>
-        <w:t xml:space="preserve">, S. H. M. Butchart, K. M. A. Chan, L. A. Garibaldi, K. </w:t>
-      </w:r>
-      <w:proofErr w:type="spellStart"/>
-      <w:r>
-        <w:t>Ichii</w:t>
-      </w:r>
-      <w:proofErr w:type="spellEnd"/>
-      <w:r>
-        <w:t xml:space="preserve">, J. Liu, S. M. Subramanian, G. F. Midgley, P. </w:t>
-      </w:r>
-      <w:proofErr w:type="spellStart"/>
-      <w:r>
-        <w:t>Miloslavich</w:t>
-      </w:r>
-      <w:proofErr w:type="spellEnd"/>
-      <w:r>
-        <w:t xml:space="preserve">, Z. </w:t>
-      </w:r>
-      <w:proofErr w:type="spellStart"/>
-      <w:r>
-        <w:t>Molnár</w:t>
-      </w:r>
-      <w:proofErr w:type="spellEnd"/>
-      <w:r>
-        <w:t xml:space="preserve">, D. </w:t>
-      </w:r>
-      <w:proofErr w:type="spellStart"/>
-      <w:r>
-        <w:t>Obura</w:t>
-      </w:r>
-      <w:proofErr w:type="spellEnd"/>
-      <w:r>
-        <w:t>, … K. J. Willis (Eds.). (2019). Summary for policymakers of the global assessment report on biodiversity and ecosystem services of the Intergovernmental Science-Policy Platform on Biodiversity and Ecosystem Services (IPBES). IPBES secretariat.</w:t>
+        <w:t>Ficken, C. D., Cobbaert, D., &amp; Rooney, R. C. (2019). Low extent but high impact of human land use on wetland flora across the boreal oil sands region. Science of The Total Environment, 693, 133647. https://doi.org/10.1016/j.scitotenv.2019.133647</w:t>
       </w:r>
     </w:p>
     <w:p>
       <w:pPr>
         <w:pStyle w:val="Bibliography"/>
       </w:pPr>
-      <w:proofErr w:type="spellStart"/>
-      <w:r>
-        <w:t>Fahrig</w:t>
-      </w:r>
-      <w:proofErr w:type="spellEnd"/>
-      <w:r>
-        <w:t xml:space="preserve">, L., Arroyo-Rodríguez, V., Bennett, J. R., Boucher-Lalonde, V., </w:t>
-      </w:r>
-      <w:proofErr w:type="spellStart"/>
-      <w:r>
-        <w:t>Cazetta</w:t>
-      </w:r>
-      <w:proofErr w:type="spellEnd"/>
-      <w:r>
-        <w:t xml:space="preserve">, E., Currie, D. J., </w:t>
-      </w:r>
-      <w:proofErr w:type="spellStart"/>
-      <w:r>
-        <w:t>Eigenbrod</w:t>
-      </w:r>
-      <w:proofErr w:type="spellEnd"/>
-      <w:r>
-        <w:t xml:space="preserve">, F., Ford, A. T., Harrison, S. P., Jaeger, J. A. G., Koper, N., Martin, A. E., Martin, J.-L., Metzger, J. P., Morrison, P., Rhodes, J. R., Saunders, D. A., </w:t>
-      </w:r>
-      <w:proofErr w:type="spellStart"/>
-      <w:r>
-        <w:t>Simberloff</w:t>
-      </w:r>
-      <w:proofErr w:type="spellEnd"/>
-      <w:r>
-        <w:t>, D., Smith, A. C., … Watling, J. I. (2019). Is habitat fragmentation bad for biodiversity? Biological Conservation, 230, 179–186. https://doi.org/10.1016/j.biocon.2018.12.026</w:t>
+      <w:r>
+        <w:t>Fischer, J., &amp; Lindenmayer, D. B. (2007). Landscape modification and habitat fragmentation: A synthesis. Global Ecology and Biogeography, 16(3), 265–280. https://doi.org/10.1111/j.1466-8238.2007.00287.x</w:t>
       </w:r>
     </w:p>
     <w:p>
@@ -10038,15 +9596,7 @@
         <w:pStyle w:val="Bibliography"/>
       </w:pPr>
       <w:r>
-        <w:t xml:space="preserve">Ficken, C. D., </w:t>
-      </w:r>
-      <w:proofErr w:type="spellStart"/>
-      <w:r>
-        <w:t>Cobbaert</w:t>
-      </w:r>
-      <w:proofErr w:type="spellEnd"/>
-      <w:r>
-        <w:t>, D., &amp; Rooney, R. C. (2019). Low extent but high impact of human land use on wetland flora across the boreal oil sands region. Science of The Total Environment, 693, 133647. https://doi.org/10.1016/j.scitotenv.2019.133647</w:t>
+        <w:t>Fletcher, R. J., Didham, R. K., Banks-Leite, C., Barlow, J., Ewers, R. M., Rosindell, J., Holt, R. D., Gonzalez, A., Pardini, R., Damschen, E. I., Melo, F. P. L., Ries, L., Prevedello, J. A., Tscharntke, T., Laurance, W. F., Lovejoy, T., &amp; Haddad, N. M. (2018). Is habitat fragmentation good for biodiversity? Biological Conservation, 226, 9–15. https://doi.org/10.1016/j.biocon.2018.07.022</w:t>
       </w:r>
     </w:p>
     <w:p>
@@ -10054,15 +9604,7 @@
         <w:pStyle w:val="Bibliography"/>
       </w:pPr>
       <w:r>
-        <w:t xml:space="preserve">Fischer, J., &amp; </w:t>
-      </w:r>
-      <w:proofErr w:type="spellStart"/>
-      <w:r>
-        <w:t>Lindenmayer</w:t>
-      </w:r>
-      <w:proofErr w:type="spellEnd"/>
-      <w:r>
-        <w:t>, D. B. (2007). Landscape modification and habitat fragmentation: A synthesis. Global Ecology and Biogeography, 16(3), 265–280. https://doi.org/10.1111/j.1466-8238.2007.00287.x</w:t>
+        <w:t>Fox, J. W. (2013). The intermediate disturbance hypothesis should be abandoned. Trends in Ecology &amp; Evolution, 28(2), 86–92. https://doi.org/10.1016/j.tree.2012.08.014</w:t>
       </w:r>
     </w:p>
     <w:p>
@@ -10070,79 +9612,7 @@
         <w:pStyle w:val="Bibliography"/>
       </w:pPr>
       <w:r>
-        <w:t xml:space="preserve">Fletcher, R. J., </w:t>
-      </w:r>
-      <w:proofErr w:type="spellStart"/>
-      <w:r>
-        <w:t>Didham</w:t>
-      </w:r>
-      <w:proofErr w:type="spellEnd"/>
-      <w:r>
-        <w:t>, R. K., Banks-</w:t>
-      </w:r>
-      <w:proofErr w:type="spellStart"/>
-      <w:r>
-        <w:t>Leite</w:t>
-      </w:r>
-      <w:proofErr w:type="spellEnd"/>
-      <w:r>
-        <w:t xml:space="preserve">, C., Barlow, J., Ewers, R. M., </w:t>
-      </w:r>
-      <w:proofErr w:type="spellStart"/>
-      <w:r>
-        <w:t>Rosindell</w:t>
-      </w:r>
-      <w:proofErr w:type="spellEnd"/>
-      <w:r>
-        <w:t xml:space="preserve">, J., Holt, R. D., Gonzalez, A., </w:t>
-      </w:r>
-      <w:proofErr w:type="spellStart"/>
-      <w:r>
-        <w:t>Pardini</w:t>
-      </w:r>
-      <w:proofErr w:type="spellEnd"/>
-      <w:r>
-        <w:t xml:space="preserve">, R., </w:t>
-      </w:r>
-      <w:proofErr w:type="spellStart"/>
-      <w:r>
-        <w:t>Damschen</w:t>
-      </w:r>
-      <w:proofErr w:type="spellEnd"/>
-      <w:r>
-        <w:t xml:space="preserve">, E. I., Melo, F. P. L., </w:t>
-      </w:r>
-      <w:proofErr w:type="spellStart"/>
-      <w:r>
-        <w:t>Ries</w:t>
-      </w:r>
-      <w:proofErr w:type="spellEnd"/>
-      <w:r>
-        <w:t xml:space="preserve">, L., </w:t>
-      </w:r>
-      <w:proofErr w:type="spellStart"/>
-      <w:r>
-        <w:t>Prevedello</w:t>
-      </w:r>
-      <w:proofErr w:type="spellEnd"/>
-      <w:r>
-        <w:t xml:space="preserve">, J. A., </w:t>
-      </w:r>
-      <w:proofErr w:type="spellStart"/>
-      <w:r>
-        <w:t>Tscharntke</w:t>
-      </w:r>
-      <w:proofErr w:type="spellEnd"/>
-      <w:r>
-        <w:t xml:space="preserve">, T., </w:t>
-      </w:r>
-      <w:proofErr w:type="spellStart"/>
-      <w:r>
-        <w:t>Laurance</w:t>
-      </w:r>
-      <w:proofErr w:type="spellEnd"/>
-      <w:r>
-        <w:t>, W. F., Lovejoy, T., &amp; Haddad, N. M. (2018). Is habitat fragmentation good for biodiversity? Biological Conservation, 226, 9–15. https://doi.org/10.1016/j.biocon.2018.07.022</w:t>
+        <w:t>Gallien, L., Thornhill, A. H., Zurell, D., Miller, J. T., &amp; Richardson, D. M. (2019). Global predictors of alien plant establishment success: Combining niche and trait proxies. Proceedings of the Royal Society B: Biological Sciences, 286(1897), 20182477. https://doi.org/10.1098/rspb.2018.2477</w:t>
       </w:r>
     </w:p>
     <w:p>
@@ -10150,29 +9620,19 @@
         <w:pStyle w:val="Bibliography"/>
       </w:pPr>
       <w:r>
-        <w:t>Fox, J. W. (2013). The intermediate disturbance hypothesis should be abandoned. Trends in Ecology &amp; Evolution, 28(2), 86–92. https://doi.org/10.1016/j.tree.2012.08.014</w:t>
+        <w:t>Giraudoux, P. (2018). pgirmess: Spatial Analysis and Data Mining for Field Ecologists (R package version 1.6.9) [Computer software]. https://CRAN.R-project.org/package=pgirmess</w:t>
       </w:r>
     </w:p>
     <w:p>
       <w:pPr>
         <w:pStyle w:val="Bibliography"/>
       </w:pPr>
-      <w:proofErr w:type="spellStart"/>
+      <w:r>
+        <w:t xml:space="preserve">Gonzalez, A., Cardinale, B. J., Allington, G. R. H., Byrnes, J., Endsley, K. A., Brown, D. G., Hooper, D. U., Isbell, F., O’Connor, M. I., &amp; Loreau, M. (2016). Estimating local biodiversity change: A </w:t>
+      </w:r>
       <w:r>
         <w:lastRenderedPageBreak/>
-        <w:t>Gallien</w:t>
-      </w:r>
-      <w:proofErr w:type="spellEnd"/>
-      <w:r>
-        <w:t xml:space="preserve">, L., Thornhill, A. H., </w:t>
-      </w:r>
-      <w:proofErr w:type="spellStart"/>
-      <w:r>
-        <w:t>Zurell</w:t>
-      </w:r>
-      <w:proofErr w:type="spellEnd"/>
-      <w:r>
-        <w:t>, D., Miller, J. T., &amp; Richardson, D. M. (2019). Global predictors of alien plant establishment success: Combining niche and trait proxies. Proceedings of the Royal Society B: Biological Sciences, 286(1897), 20182477. https://doi.org/10.1098/rspb.2018.2477</w:t>
+        <w:t>critique of papers claiming no net loss of local diversity. Ecology, 97(8), 1949–1960. https://doi.org/10.1890/15-1759.1</w:t>
       </w:r>
     </w:p>
     <w:p>
@@ -10180,15 +9640,7 @@
         <w:pStyle w:val="Bibliography"/>
       </w:pPr>
       <w:r>
-        <w:t xml:space="preserve">Giraudoux, P. (2018). </w:t>
-      </w:r>
-      <w:proofErr w:type="spellStart"/>
-      <w:r>
-        <w:t>pgirmess</w:t>
-      </w:r>
-      <w:proofErr w:type="spellEnd"/>
-      <w:r>
-        <w:t>: Spatial Analysis and Data Mining for Field Ecologists (R package version 1.6.9) [Computer software]. https://CRAN.R-project.org/package=pgirmess</w:t>
+        <w:t>Hall, A. R., Miller, A. D., Leggett, H. C., Roxburgh, S. H., Buckling, A., &amp; Shea, K. (2012). Diversity–disturbance relationships: Frequency and intensity interact. Biology Letters, 8(5), 768–771. https://doi.org/10.1098/rsbl.2012.0282</w:t>
       </w:r>
     </w:p>
     <w:p>
@@ -10196,23 +9648,7 @@
         <w:pStyle w:val="Bibliography"/>
       </w:pPr>
       <w:r>
-        <w:t xml:space="preserve">Gonzalez, A., Cardinale, B. J., Allington, G. R. H., Byrnes, J., </w:t>
-      </w:r>
-      <w:proofErr w:type="spellStart"/>
-      <w:r>
-        <w:t>Endsley</w:t>
-      </w:r>
-      <w:proofErr w:type="spellEnd"/>
-      <w:r>
-        <w:t xml:space="preserve">, K. A., Brown, D. G., Hooper, D. U., Isbell, F., O’Connor, M. I., &amp; </w:t>
-      </w:r>
-      <w:proofErr w:type="spellStart"/>
-      <w:r>
-        <w:t>Loreau</w:t>
-      </w:r>
-      <w:proofErr w:type="spellEnd"/>
-      <w:r>
-        <w:t>, M. (2016). Estimating local biodiversity change: A critique of papers claiming no net loss of local diversity. Ecology, 97(8), 1949–1960. https://doi.org/10.1890/15-1759.1</w:t>
+        <w:t>Hallmann, C. A., Sorg, M., Jongejans, E., Siepel, H., Hofland, N., Schwan, H., Stenmans, W., Müller, A., Sumser, H., Hörren, T., Goulson, D., &amp; de Kroon, H. (2017). More than 75 percent decline over 27 years in total flying insect biomass in protected areas. PLOS ONE, 12(10), e0185809. https://doi.org/10.1371/journal.pone.0185809</w:t>
       </w:r>
     </w:p>
     <w:p>
@@ -10220,105 +9656,23 @@
         <w:pStyle w:val="Bibliography"/>
       </w:pPr>
       <w:r>
-        <w:t xml:space="preserve">Hall, A. R., Miller, A. D., Leggett, H. C., </w:t>
-      </w:r>
-      <w:proofErr w:type="spellStart"/>
-      <w:r>
-        <w:t>Roxburgh</w:t>
-      </w:r>
-      <w:proofErr w:type="spellEnd"/>
-      <w:r>
-        <w:t>, S. H., Buckling, A., &amp; Shea, K. (2012). Diversity–disturbance relationships: Frequency and intensity interact. Biology Letters, 8(5), 768–771. https://doi.org/10.1098/rsbl.2012.0282</w:t>
+        <w:t>Harpole, W. S., &amp; Tilman, D. (2007). Grassland species loss resulting from reduced niche dimension. Nature, 446(7137), 791–793. https://doi.org/10.1038/nature05684</w:t>
       </w:r>
     </w:p>
     <w:p>
       <w:pPr>
         <w:pStyle w:val="Bibliography"/>
       </w:pPr>
-      <w:proofErr w:type="spellStart"/>
-      <w:r>
-        <w:t>Hallmann</w:t>
-      </w:r>
-      <w:proofErr w:type="spellEnd"/>
-      <w:r>
-        <w:t xml:space="preserve">, C. A., </w:t>
-      </w:r>
-      <w:proofErr w:type="spellStart"/>
-      <w:r>
-        <w:t>Sorg</w:t>
-      </w:r>
-      <w:proofErr w:type="spellEnd"/>
-      <w:r>
-        <w:t xml:space="preserve">, M., </w:t>
-      </w:r>
-      <w:proofErr w:type="spellStart"/>
-      <w:r>
-        <w:t>Jongejans</w:t>
-      </w:r>
-      <w:proofErr w:type="spellEnd"/>
-      <w:r>
-        <w:t xml:space="preserve">, E., </w:t>
-      </w:r>
-      <w:proofErr w:type="spellStart"/>
-      <w:r>
-        <w:t>Siepel</w:t>
-      </w:r>
-      <w:proofErr w:type="spellEnd"/>
-      <w:r>
-        <w:t xml:space="preserve">, H., </w:t>
-      </w:r>
-      <w:proofErr w:type="spellStart"/>
-      <w:r>
-        <w:t>Hofland</w:t>
-      </w:r>
-      <w:proofErr w:type="spellEnd"/>
-      <w:r>
-        <w:t xml:space="preserve">, N., Schwan, H., </w:t>
-      </w:r>
-      <w:proofErr w:type="spellStart"/>
-      <w:r>
-        <w:t>Stenmans</w:t>
-      </w:r>
-      <w:proofErr w:type="spellEnd"/>
-      <w:r>
-        <w:t xml:space="preserve">, W., Müller, A., </w:t>
-      </w:r>
-      <w:proofErr w:type="spellStart"/>
-      <w:r>
-        <w:t>Sumser</w:t>
-      </w:r>
-      <w:proofErr w:type="spellEnd"/>
-      <w:r>
-        <w:t xml:space="preserve">, H., </w:t>
-      </w:r>
-      <w:proofErr w:type="spellStart"/>
-      <w:r>
-        <w:t>Hörren</w:t>
-      </w:r>
-      <w:proofErr w:type="spellEnd"/>
-      <w:r>
-        <w:t xml:space="preserve">, T., </w:t>
-      </w:r>
-      <w:proofErr w:type="spellStart"/>
-      <w:r>
-        <w:t>Goulson</w:t>
-      </w:r>
-      <w:proofErr w:type="spellEnd"/>
-      <w:r>
-        <w:t>, D., &amp; de Kroon, H. (2017). More than 75 percent decline over 27 years in total flying insect biomass in protected areas. PLOS ONE, 12(10), e0185809. https://doi.org/10.1371/journal.pone.0185809</w:t>
+      <w:r>
+        <w:t>Hillebrand, H., Blasius, B., Borer, E. T., Chase, J. M., Downing, J. A., Eriksson, B. K., Filstrup, C. T., Harpole, W. S., Hodapp, D., Larsen, S., Lewandowska, A. M., Seabloom, E. W., Waal, D. B. V. de, &amp; Ryabov, A. B. (2018). Biodiversity change is uncoupled from species richness trends: Consequences for conservation and monitoring. Journal of Applied Ecology, 55(1), 169–184. https://doi.org/10.1111/1365-2664.12959</w:t>
       </w:r>
     </w:p>
     <w:p>
       <w:pPr>
         <w:pStyle w:val="Bibliography"/>
       </w:pPr>
-      <w:proofErr w:type="spellStart"/>
-      <w:r>
-        <w:t>Harpole</w:t>
-      </w:r>
-      <w:proofErr w:type="spellEnd"/>
-      <w:r>
-        <w:t>, W. S., &amp; Tilman, D. (2007). Grassland species loss resulting from reduced niche dimension. Nature, 446(7137), 791–793. https://doi.org/10.1038/nature05684</w:t>
+      <w:r>
+        <w:t>HilleRisLambers, J., Adler, P. B., Harpole, W. S., Levine, J. M., &amp; Mayfield, M. M. (2012). Rethinking Community Assembly through the Lens of Coexistence Theory. Annual Review of Ecology, Evolution, and Systematics, 43(1), 227–248. https://doi.org/10.1146/annurev-ecolsys-110411-160411</w:t>
       </w:r>
     </w:p>
     <w:p>
@@ -10326,76 +9680,15 @@
         <w:pStyle w:val="Bibliography"/>
       </w:pPr>
       <w:r>
-        <w:t xml:space="preserve">Hillebrand, H., Blasius, B., Borer, E. T., Chase, J. M., Downing, J. A., Eriksson, B. K., </w:t>
-      </w:r>
-      <w:proofErr w:type="spellStart"/>
-      <w:r>
-        <w:t>Filstrup</w:t>
-      </w:r>
-      <w:proofErr w:type="spellEnd"/>
-      <w:r>
-        <w:t xml:space="preserve">, C. T., </w:t>
-      </w:r>
-      <w:proofErr w:type="spellStart"/>
-      <w:r>
-        <w:t>Harpole</w:t>
-      </w:r>
-      <w:proofErr w:type="spellEnd"/>
-      <w:r>
-        <w:t xml:space="preserve">, W. S., </w:t>
-      </w:r>
-      <w:proofErr w:type="spellStart"/>
-      <w:r>
-        <w:t>Hodapp</w:t>
-      </w:r>
-      <w:proofErr w:type="spellEnd"/>
-      <w:r>
-        <w:t xml:space="preserve">, D., Larsen, S., </w:t>
-      </w:r>
-      <w:proofErr w:type="spellStart"/>
-      <w:r>
-        <w:t>Lewandowska</w:t>
-      </w:r>
-      <w:proofErr w:type="spellEnd"/>
-      <w:r>
-        <w:t xml:space="preserve">, A. M., </w:t>
-      </w:r>
-      <w:proofErr w:type="spellStart"/>
-      <w:r>
-        <w:t>Seabloom</w:t>
-      </w:r>
-      <w:proofErr w:type="spellEnd"/>
-      <w:r>
-        <w:t xml:space="preserve">, E. W., Waal, D. B. V. de, &amp; </w:t>
-      </w:r>
-      <w:proofErr w:type="spellStart"/>
-      <w:r>
-        <w:t>Ryabov</w:t>
-      </w:r>
-      <w:proofErr w:type="spellEnd"/>
-      <w:r>
-        <w:t>, A. B. (2018). Biodiversity change is uncoupled from species richness trends: Consequences for conservation and monitoring. Journal of Applied Ecology, 55(1), 169–184. https://doi.org/10.1111/1365-2664.12959</w:t>
+        <w:t>Huston, M. A. (2014). Disturbance, productivity, and species diversity: Empiricism vs. Logic in ecological theory. Ecology, 95(9), 2382–2396. https://doi.org/10.1890/13-1397.1</w:t>
       </w:r>
     </w:p>
     <w:p>
       <w:pPr>
         <w:pStyle w:val="Bibliography"/>
       </w:pPr>
-      <w:proofErr w:type="spellStart"/>
-      <w:r>
-        <w:t>HilleRisLambers</w:t>
-      </w:r>
-      <w:proofErr w:type="spellEnd"/>
-      <w:r>
-        <w:t xml:space="preserve">, J., Adler, P. B., </w:t>
-      </w:r>
-      <w:proofErr w:type="spellStart"/>
-      <w:r>
-        <w:t>Harpole</w:t>
-      </w:r>
-      <w:proofErr w:type="spellEnd"/>
-      <w:r>
-        <w:t>, W. S., Levine, J. M., &amp; Mayfield, M. M. (2012). Rethinking Community Assembly through the Lens of Coexistence Theory. Annual Review of Ecology, Evolution, and Systematics, 43(1), 227–248. https://doi.org/10.1146/annurev-ecolsys-110411-160411</w:t>
+      <w:r>
+        <w:t>Hutchinson, G. E. (1959). Homage to Santa Rosalia or Why Are There So Many Kinds of Animals? The American Naturalist, 93(870), 145–159.</w:t>
       </w:r>
     </w:p>
     <w:p>
@@ -10403,7 +9696,7 @@
         <w:pStyle w:val="Bibliography"/>
       </w:pPr>
       <w:r>
-        <w:t>Huston, M. A. (2014). Disturbance, productivity, and species diversity: Empiricism vs. Logic in ecological theory. Ecology, 95(9), 2382–2396. https://doi.org/10.1890/13-1397.1</w:t>
+        <w:t>Hutchinson, G. Evelyn. (1957). Concluding Remarks. Cold Spring Harbor Symposia on Quantitative Biology, 22, 415–427. https://doi.org/10.1101/SQB.1957.022.01.039</w:t>
       </w:r>
     </w:p>
     <w:p>
@@ -10411,7 +9704,7 @@
         <w:pStyle w:val="Bibliography"/>
       </w:pPr>
       <w:r>
-        <w:t>Hutchinson, G. E. (1959). Homage to Santa Rosalia or Why Are There So Many Kinds of Animals? The American Naturalist, 93(870), 145–159.</w:t>
+        <w:t>Ibáñez, I., Katz, D. S. W., Peltier, D., Wolf, S. M., &amp; Barrie, B. T. C. (2014). Assessing the integrated effects of landscape fragmentation on plants and plant communities: The challenge of multiprocess–multiresponse dynamics. Journal of Ecology, 102(4), 882–895. https://doi.org/10.1111/1365-2745.12223</w:t>
       </w:r>
     </w:p>
     <w:p>
@@ -10419,7 +9712,7 @@
         <w:pStyle w:val="Bibliography"/>
       </w:pPr>
       <w:r>
-        <w:t>Hutchinson, G. Evelyn. (1957). Concluding Remarks. Cold Spring Harbor Symposia on Quantitative Biology, 22, 415–427. https://doi.org/10.1101/SQB.1957.022.01.039</w:t>
+        <w:t>Imhoff, M. L., Zhang, P., Wolfe, R. E., &amp; Bounoua, L. (2010). Remote sensing of the urban heat island effect across biomes in the continental USA. Remote Sensing of Environment, 114(3), 504–513. https://doi.org/10.1016/j.rse.2009.10.008</w:t>
       </w:r>
     </w:p>
     <w:p>
@@ -10427,23 +9720,7 @@
         <w:pStyle w:val="Bibliography"/>
       </w:pPr>
       <w:r>
-        <w:t xml:space="preserve">Ibáñez, I., Katz, D. S. W., Peltier, D., Wolf, S. M., &amp; Barrie, B. T. C. (2014). Assessing the integrated effects of landscape fragmentation on plants and plant communities: The challenge of </w:t>
-      </w:r>
-      <w:proofErr w:type="spellStart"/>
-      <w:r>
-        <w:t>multiprocess</w:t>
-      </w:r>
-      <w:proofErr w:type="spellEnd"/>
-      <w:r>
-        <w:t>–</w:t>
-      </w:r>
-      <w:proofErr w:type="spellStart"/>
-      <w:r>
-        <w:t>multiresponse</w:t>
-      </w:r>
-      <w:proofErr w:type="spellEnd"/>
-      <w:r>
-        <w:t xml:space="preserve"> dynamics. Journal of Ecology, 102(4), 882–895. https://doi.org/10.1111/1365-2745.12223</w:t>
+        <w:t>Levine, J M, Vilà, M., Antonio, C. M. D., Dukes, J. S., Grigulis, K., &amp; Lavorel, S. (2003). Mechanisms underlying the impacts of exotic plant invasions. Proceedings of the Royal Society of London. Series B: Biological Sciences, 270(1517), 775–781. https://doi.org/10.1098/rspb.2003.2327</w:t>
       </w:r>
     </w:p>
     <w:p>
@@ -10451,15 +9728,7 @@
         <w:pStyle w:val="Bibliography"/>
       </w:pPr>
       <w:r>
-        <w:t xml:space="preserve">Imhoff, M. L., Zhang, P., Wolfe, R. E., &amp; </w:t>
-      </w:r>
-      <w:proofErr w:type="spellStart"/>
-      <w:r>
-        <w:t>Bounoua</w:t>
-      </w:r>
-      <w:proofErr w:type="spellEnd"/>
-      <w:r>
-        <w:t>, L. (2010). Remote sensing of the urban heat island effect across biomes in the continental USA. Remote Sensing of Environment, 114(3), 504–513. https://doi.org/10.1016/j.rse.2009.10.008</w:t>
+        <w:t>Levine, Jonathan M., Pachepsky, E., Kendall, B. E., Yelenik, S. G., &amp; Lambers, J. H. R. (2006). Plant–soil feedbacks and invasive spread. Ecology Letters, 9(9), 1005–1014. https://doi.org/10.1111/j.1461-0248.2006.00949.x</w:t>
       </w:r>
     </w:p>
     <w:p>
@@ -10467,31 +9736,7 @@
         <w:pStyle w:val="Bibliography"/>
       </w:pPr>
       <w:r>
-        <w:t xml:space="preserve">Levine, J M, </w:t>
-      </w:r>
-      <w:proofErr w:type="spellStart"/>
-      <w:r>
-        <w:t>Vilà</w:t>
-      </w:r>
-      <w:proofErr w:type="spellEnd"/>
-      <w:r>
-        <w:t xml:space="preserve">, M., Antonio, C. M. D., Dukes, J. S., </w:t>
-      </w:r>
-      <w:proofErr w:type="spellStart"/>
-      <w:r>
-        <w:t>Grigulis</w:t>
-      </w:r>
-      <w:proofErr w:type="spellEnd"/>
-      <w:r>
-        <w:t xml:space="preserve">, K., &amp; </w:t>
-      </w:r>
-      <w:proofErr w:type="spellStart"/>
-      <w:r>
-        <w:t>Lavorel</w:t>
-      </w:r>
-      <w:proofErr w:type="spellEnd"/>
-      <w:r>
-        <w:t>, S. (2003). Mechanisms underlying the impacts of exotic plant invasions. Proceedings of the Royal Society of London. Series B: Biological Sciences, 270(1517), 775–781. https://doi.org/10.1098/rspb.2003.2327</w:t>
+        <w:t>Liu, C., Wolter, C., Xian, W., &amp; Jeschke, J. M. (2020). Most invasive species largely conserve their climatic niche. Proceedings of the National Academy of Sciences, 117(38), 23643–23651. https://doi.org/10.1073/pnas.2004289117</w:t>
       </w:r>
     </w:p>
     <w:p>
@@ -10499,31 +9744,7 @@
         <w:pStyle w:val="Bibliography"/>
       </w:pPr>
       <w:r>
-        <w:t xml:space="preserve">Levine, Jonathan M., </w:t>
-      </w:r>
-      <w:proofErr w:type="spellStart"/>
-      <w:r>
-        <w:t>Pachepsky</w:t>
-      </w:r>
-      <w:proofErr w:type="spellEnd"/>
-      <w:r>
-        <w:t xml:space="preserve">, E., Kendall, B. E., </w:t>
-      </w:r>
-      <w:proofErr w:type="spellStart"/>
-      <w:r>
-        <w:t>Yelenik</w:t>
-      </w:r>
-      <w:proofErr w:type="spellEnd"/>
-      <w:r>
-        <w:t xml:space="preserve">, S. G., &amp; </w:t>
-      </w:r>
-      <w:proofErr w:type="spellStart"/>
-      <w:r>
-        <w:t>Lambers</w:t>
-      </w:r>
-      <w:proofErr w:type="spellEnd"/>
-      <w:r>
-        <w:t>, J. H. R. (2006). Plant–soil feedbacks and invasive spread. Ecology Letters, 9(9), 1005–1014. https://doi.org/10.1111/j.1461-0248.2006.00949.x</w:t>
+        <w:t>Mackey, R. L., &amp; Currie, D. J. (2001). The diversity-disturbance relationship: Is it generally strong and peaked? Ecology, 82, 3479–3492. https://doi.org/10.1890/0012-9658(2001)082[3479:TDDRII]2.0.CO;2</w:t>
       </w:r>
     </w:p>
     <w:p>
@@ -10531,15 +9752,7 @@
         <w:pStyle w:val="Bibliography"/>
       </w:pPr>
       <w:r>
-        <w:t xml:space="preserve">Liu, C., Wolter, C., Xian, W., &amp; </w:t>
-      </w:r>
-      <w:proofErr w:type="spellStart"/>
-      <w:r>
-        <w:t>Jeschke</w:t>
-      </w:r>
-      <w:proofErr w:type="spellEnd"/>
-      <w:r>
-        <w:t>, J. M. (2020). Most invasive species largely conserve their climatic niche. Proceedings of the National Academy of Sciences, 117(38), 23643–23651. https://doi.org/10.1073/pnas.2004289117</w:t>
+        <w:t>Marques, A., Martins, I. S., Kastner, T., Plutzar, C., Theurl, M. C., Eisenmenger, N., Huijbregts, M. A. J., Wood, R., Stadler, K., Bruckner, M., Canelas, J., Hilbers, J. P., Tukker, A., Erb, K., &amp; Pereira, H. M. (2019). Increasing impacts of land use on biodiversity and carbon sequestration driven by population and economic growth. Nature Ecology &amp; Evolution, 3(4), 628–637. https://doi.org/10.1038/s41559-019-0824-3</w:t>
       </w:r>
     </w:p>
     <w:p>
@@ -10548,15 +9761,7 @@
       </w:pPr>
       <w:r>
         <w:lastRenderedPageBreak/>
-        <w:t>Mackey, R. L., &amp; Currie, D. J. (2001). The diversity-disturbance relationship: Is it generally strong and peaked? Ecology, 82, 3479–3492. https://doi.org/10.1890/0012-9658(2001)082[</w:t>
-      </w:r>
-      <w:proofErr w:type="gramStart"/>
-      <w:r>
-        <w:t>3479:TDDRII</w:t>
-      </w:r>
-      <w:proofErr w:type="gramEnd"/>
-      <w:r>
-        <w:t>]2.0.CO;2</w:t>
+        <w:t>Mayor, S. J., Cahill Jr, J. F., He, F., Sólymos, P., &amp; Boutin, S. (2012). Regional boreal biodiversity peaks at intermediate human disturbance. Nature Communications, 3, 1142.</w:t>
       </w:r>
     </w:p>
     <w:p>
@@ -10564,63 +9769,7 @@
         <w:pStyle w:val="Bibliography"/>
       </w:pPr>
       <w:r>
-        <w:t xml:space="preserve">Marques, A., Martins, I. S., Kastner, T., </w:t>
-      </w:r>
-      <w:proofErr w:type="spellStart"/>
-      <w:r>
-        <w:t>Plutzar</w:t>
-      </w:r>
-      <w:proofErr w:type="spellEnd"/>
-      <w:r>
-        <w:t xml:space="preserve">, C., </w:t>
-      </w:r>
-      <w:proofErr w:type="spellStart"/>
-      <w:r>
-        <w:t>Theurl</w:t>
-      </w:r>
-      <w:proofErr w:type="spellEnd"/>
-      <w:r>
-        <w:t xml:space="preserve">, M. C., Eisenmenger, N., </w:t>
-      </w:r>
-      <w:proofErr w:type="spellStart"/>
-      <w:r>
-        <w:t>Huijbregts</w:t>
-      </w:r>
-      <w:proofErr w:type="spellEnd"/>
-      <w:r>
-        <w:t xml:space="preserve">, M. A. J., Wood, R., Stadler, K., Bruckner, M., </w:t>
-      </w:r>
-      <w:proofErr w:type="spellStart"/>
-      <w:r>
-        <w:t>Canelas</w:t>
-      </w:r>
-      <w:proofErr w:type="spellEnd"/>
-      <w:r>
-        <w:t xml:space="preserve">, J., </w:t>
-      </w:r>
-      <w:proofErr w:type="spellStart"/>
-      <w:r>
-        <w:t>Hilbers</w:t>
-      </w:r>
-      <w:proofErr w:type="spellEnd"/>
-      <w:r>
-        <w:t xml:space="preserve">, J. P., </w:t>
-      </w:r>
-      <w:proofErr w:type="spellStart"/>
-      <w:r>
-        <w:t>Tukker</w:t>
-      </w:r>
-      <w:proofErr w:type="spellEnd"/>
-      <w:r>
-        <w:t xml:space="preserve">, A., </w:t>
-      </w:r>
-      <w:proofErr w:type="spellStart"/>
-      <w:r>
-        <w:t>Erb</w:t>
-      </w:r>
-      <w:proofErr w:type="spellEnd"/>
-      <w:r>
-        <w:t>, K., &amp; Pereira, H. M. (2019). Increasing impacts of land use on biodiversity and carbon sequestration driven by population and economic growth. Nature Ecology &amp; Evolution, 3(4), 628–637. https://doi.org/10.1038/s41559-019-0824-3</w:t>
+        <w:t>Münkemüller, T., Gallien, L., Pollock, L. J., Barros, C., Carboni, M., Chalmandrier, L., Mazel, F., Mokany, K., Roquet, C., Smyčka, J., Talluto, M. V., &amp; Thuiller, W. (2020). Dos and don’ts when inferring assembly rules from diversity patterns. Global Ecology and Biogeography, 29(7), 1212–1229. https://doi.org/10.1111/geb.13098</w:t>
       </w:r>
     </w:p>
     <w:p>
@@ -10628,92 +9777,15 @@
         <w:pStyle w:val="Bibliography"/>
       </w:pPr>
       <w:r>
-        <w:t xml:space="preserve">Mayor, S. J., Cahill Jr, J. F., He, F., </w:t>
-      </w:r>
-      <w:proofErr w:type="spellStart"/>
-      <w:r>
-        <w:t>Sólymos</w:t>
-      </w:r>
-      <w:proofErr w:type="spellEnd"/>
-      <w:r>
-        <w:t>, P., &amp; Boutin, S. (2012). Regional boreal biodiversity peaks at intermediate human disturbance. Nature Communications, 3, 1142.</w:t>
+        <w:t>Newbold, T., Hudson, L. N., Hill, S. L. L., Contu, S., Gray, C. L., Scharlemann, J. P. W., Börger, L., Phillips, H. R. P., Sheil, D., Lysenko, I., &amp; Purvis, A. (2016). Global patterns of terrestrial assemblage turnover within and among land uses. Ecography, 39(12), 1151–1163. https://doi.org/10.1111/ecog.01932</w:t>
       </w:r>
     </w:p>
     <w:p>
       <w:pPr>
         <w:pStyle w:val="Bibliography"/>
       </w:pPr>
-      <w:proofErr w:type="spellStart"/>
-      <w:r>
-        <w:t>Münkemüller</w:t>
-      </w:r>
-      <w:proofErr w:type="spellEnd"/>
-      <w:r>
-        <w:t xml:space="preserve">, T., </w:t>
-      </w:r>
-      <w:proofErr w:type="spellStart"/>
-      <w:r>
-        <w:t>Gallien</w:t>
-      </w:r>
-      <w:proofErr w:type="spellEnd"/>
-      <w:r>
-        <w:t xml:space="preserve">, L., Pollock, L. J., Barros, C., </w:t>
-      </w:r>
-      <w:proofErr w:type="spellStart"/>
-      <w:r>
-        <w:t>Carboni</w:t>
-      </w:r>
-      <w:proofErr w:type="spellEnd"/>
-      <w:r>
-        <w:t xml:space="preserve">, M., </w:t>
-      </w:r>
-      <w:proofErr w:type="spellStart"/>
-      <w:r>
-        <w:t>Chalmandrier</w:t>
-      </w:r>
-      <w:proofErr w:type="spellEnd"/>
-      <w:r>
-        <w:t xml:space="preserve">, L., Mazel, F., </w:t>
-      </w:r>
-      <w:proofErr w:type="spellStart"/>
-      <w:r>
-        <w:t>Mokany</w:t>
-      </w:r>
-      <w:proofErr w:type="spellEnd"/>
-      <w:r>
-        <w:t xml:space="preserve">, K., </w:t>
-      </w:r>
-      <w:proofErr w:type="spellStart"/>
-      <w:r>
-        <w:t>Roquet</w:t>
-      </w:r>
-      <w:proofErr w:type="spellEnd"/>
-      <w:r>
-        <w:t xml:space="preserve">, C., </w:t>
-      </w:r>
-      <w:proofErr w:type="spellStart"/>
-      <w:r>
-        <w:t>Smyčka</w:t>
-      </w:r>
-      <w:proofErr w:type="spellEnd"/>
-      <w:r>
-        <w:t xml:space="preserve">, J., </w:t>
-      </w:r>
-      <w:proofErr w:type="spellStart"/>
-      <w:r>
-        <w:t>Talluto</w:t>
-      </w:r>
-      <w:proofErr w:type="spellEnd"/>
-      <w:r>
-        <w:t xml:space="preserve">, M. V., &amp; </w:t>
-      </w:r>
-      <w:proofErr w:type="spellStart"/>
-      <w:r>
-        <w:t>Thuiller</w:t>
-      </w:r>
-      <w:proofErr w:type="spellEnd"/>
-      <w:r>
-        <w:t>, W. (2020). Dos and don’ts when inferring assembly rules from diversity patterns. Global Ecology and Biogeography, 29(7), 1212–1229. https://doi.org/10.1111/geb.13098</w:t>
+      <w:r>
+        <w:t>Newbold, T., Hudson, L. N., Hill, S. L. L., Contu, S., Lysenko, I., Senior, R. A., Börger, L., Bennett, D. J., Choimes, A., Collen, B., Day, J., De Palma, A., Díaz, S., Echeverria-Londoño, S., Edgar, M. J., Feldman, A., Garon, M., Harrison, M. L. K., Alhusseini, T., … Purvis, A. (2015). Global effects of land use on local terrestrial biodiversity. Nature, 520, 45.</w:t>
       </w:r>
     </w:p>
     <w:p>
@@ -10721,47 +9793,7 @@
         <w:pStyle w:val="Bibliography"/>
       </w:pPr>
       <w:r>
-        <w:t xml:space="preserve">Newbold, T., Hudson, L. N., Hill, S. L. L., </w:t>
-      </w:r>
-      <w:proofErr w:type="spellStart"/>
-      <w:r>
-        <w:t>Contu</w:t>
-      </w:r>
-      <w:proofErr w:type="spellEnd"/>
-      <w:r>
-        <w:t xml:space="preserve">, S., Gray, C. L., </w:t>
-      </w:r>
-      <w:proofErr w:type="spellStart"/>
-      <w:r>
-        <w:t>Scharlemann</w:t>
-      </w:r>
-      <w:proofErr w:type="spellEnd"/>
-      <w:r>
-        <w:t xml:space="preserve">, J. P. W., </w:t>
-      </w:r>
-      <w:proofErr w:type="spellStart"/>
-      <w:r>
-        <w:t>Börger</w:t>
-      </w:r>
-      <w:proofErr w:type="spellEnd"/>
-      <w:r>
-        <w:t xml:space="preserve">, L., Phillips, H. R. P., </w:t>
-      </w:r>
-      <w:proofErr w:type="spellStart"/>
-      <w:r>
-        <w:t>Sheil</w:t>
-      </w:r>
-      <w:proofErr w:type="spellEnd"/>
-      <w:r>
-        <w:t xml:space="preserve">, D., Lysenko, I., &amp; Purvis, A. (2016). Global patterns of terrestrial assemblage turnover within and among land uses. </w:t>
-      </w:r>
-      <w:proofErr w:type="spellStart"/>
-      <w:r>
-        <w:t>Ecography</w:t>
-      </w:r>
-      <w:proofErr w:type="spellEnd"/>
-      <w:r>
-        <w:t>, 39(12), 1151–1163. https://doi.org/10.1111/ecog.01932</w:t>
+        <w:t>Oksanen, J., Blanchet, F. G., Friendly, M., Kindt, R., Legendre, P., McGlinn, D., Minchin, P. R., O’Hara, R. B., Simpson, G. L., Solymos, P., Stevens, M. H. H., Szoecs, E., &amp; Wagner, H. (2018). vegan: Community Ecology Package.</w:t>
       </w:r>
     </w:p>
     <w:p>
@@ -10769,55 +9801,7 @@
         <w:pStyle w:val="Bibliography"/>
       </w:pPr>
       <w:r>
-        <w:t xml:space="preserve">Newbold, T., Hudson, L. N., Hill, S. L. L., </w:t>
-      </w:r>
-      <w:proofErr w:type="spellStart"/>
-      <w:r>
-        <w:t>Contu</w:t>
-      </w:r>
-      <w:proofErr w:type="spellEnd"/>
-      <w:r>
-        <w:t xml:space="preserve">, S., Lysenko, I., Senior, R. A., </w:t>
-      </w:r>
-      <w:proofErr w:type="spellStart"/>
-      <w:r>
-        <w:t>Börger</w:t>
-      </w:r>
-      <w:proofErr w:type="spellEnd"/>
-      <w:r>
-        <w:t xml:space="preserve">, L., Bennett, D. J., </w:t>
-      </w:r>
-      <w:proofErr w:type="spellStart"/>
-      <w:r>
-        <w:t>Choimes</w:t>
-      </w:r>
-      <w:proofErr w:type="spellEnd"/>
-      <w:r>
-        <w:t>, A., Collen, B., Day, J., De Palma, A., Díaz, S., Echeverria-</w:t>
-      </w:r>
-      <w:proofErr w:type="spellStart"/>
-      <w:r>
-        <w:t>Londoño</w:t>
-      </w:r>
-      <w:proofErr w:type="spellEnd"/>
-      <w:r>
-        <w:t xml:space="preserve">, S., Edgar, M. J., Feldman, A., </w:t>
-      </w:r>
-      <w:proofErr w:type="spellStart"/>
-      <w:r>
-        <w:t>Garon</w:t>
-      </w:r>
-      <w:proofErr w:type="spellEnd"/>
-      <w:r>
-        <w:t xml:space="preserve">, M., Harrison, M. L. K., </w:t>
-      </w:r>
-      <w:proofErr w:type="spellStart"/>
-      <w:r>
-        <w:t>Alhusseini</w:t>
-      </w:r>
-      <w:proofErr w:type="spellEnd"/>
-      <w:r>
-        <w:t>, T., … Purvis, A. (2015). Global effects of land use on local terrestrial biodiversity. Nature, 520, 45.</w:t>
+        <w:t>Paradis, E., &amp; Schliep, K. (2019). ape 5.0: An environment for modern phylogenetics and evolutionary analyses in R. Bioinformatics, 35(3), 526–528. https://doi.org/10.1093/bioinformatics/bty633</w:t>
       </w:r>
     </w:p>
     <w:p>
@@ -10825,31 +9809,7 @@
         <w:pStyle w:val="Bibliography"/>
       </w:pPr>
       <w:r>
-        <w:t xml:space="preserve">Oksanen, J., Blanchet, F. G., Friendly, M., </w:t>
-      </w:r>
-      <w:proofErr w:type="spellStart"/>
-      <w:r>
-        <w:t>Kindt</w:t>
-      </w:r>
-      <w:proofErr w:type="spellEnd"/>
-      <w:r>
-        <w:t xml:space="preserve">, R., Legendre, P., McGlinn, D., Minchin, P. R., O’Hara, R. B., Simpson, G. L., </w:t>
-      </w:r>
-      <w:proofErr w:type="spellStart"/>
-      <w:r>
-        <w:t>Solymos</w:t>
-      </w:r>
-      <w:proofErr w:type="spellEnd"/>
-      <w:r>
-        <w:t xml:space="preserve">, P., Stevens, M. H. H., </w:t>
-      </w:r>
-      <w:proofErr w:type="spellStart"/>
-      <w:r>
-        <w:t>Szoecs</w:t>
-      </w:r>
-      <w:proofErr w:type="spellEnd"/>
-      <w:r>
-        <w:t>, E., &amp; Wagner, H. (2018). vegan: Community Ecology Package.</w:t>
+        <w:t>Payne, R. J., Dise, N. B., Field, C. D., Dore, A. J., Caporn, S. J., &amp; Stevens, C. J. (2017). Nitrogen deposition and plant biodiversity: Past, present, and future. Frontiers in Ecology and the Environment, 15(8), 431–436. https://doi.org/10.1002/fee.1528</w:t>
       </w:r>
     </w:p>
     <w:p>
@@ -10857,15 +9817,7 @@
         <w:pStyle w:val="Bibliography"/>
       </w:pPr>
       <w:r>
-        <w:t xml:space="preserve">Paradis, E., &amp; </w:t>
-      </w:r>
-      <w:proofErr w:type="spellStart"/>
-      <w:r>
-        <w:t>Schliep</w:t>
-      </w:r>
-      <w:proofErr w:type="spellEnd"/>
-      <w:r>
-        <w:t>, K. (2019). ape 5.0: An environment for modern phylogenetics and evolutionary analyses in R. Bioinformatics, 35(3), 526–528. https://doi.org/10.1093/bioinformatics/bty633</w:t>
+        <w:t>Peñuelas, J., Poulter, B., Sardans, J., Ciais, P., van der Velde, M., Bopp, L., Boucher, O., Godderis, Y., Hinsinger, P., Llusia, J., Nardin, E., Vicca, S., Obersteiner, M., &amp; Janssens, I. A. (2013). Human-induced nitrogen–phosphorus imbalances alter natural and managed ecosystems across the globe. Nature Communications, 4(1), 2934. https://doi.org/10.1038/ncomms3934</w:t>
       </w:r>
     </w:p>
     <w:p>
@@ -10873,145 +9825,23 @@
         <w:pStyle w:val="Bibliography"/>
       </w:pPr>
       <w:r>
-        <w:t xml:space="preserve">Payne, R. J., </w:t>
-      </w:r>
-      <w:proofErr w:type="spellStart"/>
-      <w:r>
-        <w:t>Dise</w:t>
-      </w:r>
-      <w:proofErr w:type="spellEnd"/>
-      <w:r>
-        <w:t xml:space="preserve">, N. B., Field, C. D., Dore, A. J., </w:t>
-      </w:r>
-      <w:proofErr w:type="spellStart"/>
-      <w:r>
-        <w:t>Caporn</w:t>
-      </w:r>
-      <w:proofErr w:type="spellEnd"/>
-      <w:r>
-        <w:t>, S. J., &amp; Stevens, C. J. (2017). Nitrogen deposition and plant biodiversity: Past, present, and future. Frontiers in Ecology and the Environment, 15(8), 431–436. https://doi.org/10.1002/fee.1528</w:t>
+        <w:t>Petitpierre, B., Kueffer, C., Broennimann, O., Randin, C., Daehler, C., &amp; Guisan, A. (2012). Climatic Niche Shifts Are Rare Among Terrestrial Plant Invaders. Science, 335(6074), 1344–1348. https://doi.org/10.1126/science.1215933</w:t>
       </w:r>
     </w:p>
     <w:p>
       <w:pPr>
         <w:pStyle w:val="Bibliography"/>
       </w:pPr>
-      <w:proofErr w:type="spellStart"/>
-      <w:r>
-        <w:t>Peñuelas</w:t>
-      </w:r>
-      <w:proofErr w:type="spellEnd"/>
-      <w:r>
-        <w:t xml:space="preserve">, J., Poulter, B., </w:t>
-      </w:r>
-      <w:proofErr w:type="spellStart"/>
-      <w:r>
-        <w:t>Sardans</w:t>
-      </w:r>
-      <w:proofErr w:type="spellEnd"/>
-      <w:r>
-        <w:t xml:space="preserve">, J., </w:t>
-      </w:r>
-      <w:proofErr w:type="spellStart"/>
-      <w:r>
-        <w:t>Ciais</w:t>
-      </w:r>
-      <w:proofErr w:type="spellEnd"/>
-      <w:r>
-        <w:t xml:space="preserve">, P., van der Velde, M., Bopp, L., Boucher, O., </w:t>
-      </w:r>
-      <w:proofErr w:type="spellStart"/>
-      <w:r>
-        <w:t>Godderis</w:t>
-      </w:r>
-      <w:proofErr w:type="spellEnd"/>
-      <w:r>
-        <w:t xml:space="preserve">, Y., </w:t>
-      </w:r>
-      <w:proofErr w:type="spellStart"/>
-      <w:r>
-        <w:t>Hinsinger</w:t>
-      </w:r>
-      <w:proofErr w:type="spellEnd"/>
-      <w:r>
-        <w:t xml:space="preserve">, P., </w:t>
-      </w:r>
-      <w:proofErr w:type="spellStart"/>
-      <w:r>
-        <w:t>Llusia</w:t>
-      </w:r>
-      <w:proofErr w:type="spellEnd"/>
-      <w:r>
-        <w:t xml:space="preserve">, J., </w:t>
-      </w:r>
-      <w:proofErr w:type="spellStart"/>
-      <w:r>
-        <w:t>Nardin</w:t>
-      </w:r>
-      <w:proofErr w:type="spellEnd"/>
-      <w:r>
-        <w:t xml:space="preserve">, E., </w:t>
-      </w:r>
-      <w:proofErr w:type="spellStart"/>
-      <w:r>
-        <w:t>Vicca</w:t>
-      </w:r>
-      <w:proofErr w:type="spellEnd"/>
-      <w:r>
-        <w:t xml:space="preserve">, S., </w:t>
-      </w:r>
-      <w:proofErr w:type="spellStart"/>
-      <w:r>
-        <w:t>Obersteiner</w:t>
-      </w:r>
-      <w:proofErr w:type="spellEnd"/>
-      <w:r>
-        <w:t>, M., &amp; Janssens, I. A. (2013). Human-induced nitrogen–phosphorus imbalances alter natural and managed ecosystems across the globe. Nature Communications, 4(1), 2934. https://doi.org/10.1038/ncomms3934</w:t>
+      <w:r>
+        <w:t>Pickett, S. T. A., &amp; Cadenasso, M. L. (1995). Landscape Ecology: Spatial Heterogeneity in Ecological Systems. Science, 269(5222), 331–334. https://doi.org/10.1126/science.269.5222.331</w:t>
       </w:r>
     </w:p>
     <w:p>
       <w:pPr>
         <w:pStyle w:val="Bibliography"/>
       </w:pPr>
-      <w:proofErr w:type="spellStart"/>
-      <w:r>
-        <w:t>Petitpierre</w:t>
-      </w:r>
-      <w:proofErr w:type="spellEnd"/>
-      <w:r>
-        <w:t xml:space="preserve">, B., </w:t>
-      </w:r>
-      <w:proofErr w:type="spellStart"/>
-      <w:r>
-        <w:t>Kueffer</w:t>
-      </w:r>
-      <w:proofErr w:type="spellEnd"/>
-      <w:r>
-        <w:t xml:space="preserve">, C., </w:t>
-      </w:r>
-      <w:proofErr w:type="spellStart"/>
-      <w:r>
-        <w:t>Broennimann</w:t>
-      </w:r>
-      <w:proofErr w:type="spellEnd"/>
-      <w:r>
-        <w:t xml:space="preserve">, O., </w:t>
-      </w:r>
-      <w:proofErr w:type="spellStart"/>
-      <w:r>
-        <w:t>Randin</w:t>
-      </w:r>
-      <w:proofErr w:type="spellEnd"/>
-      <w:r>
-        <w:t xml:space="preserve">, C., Daehler, C., &amp; </w:t>
-      </w:r>
-      <w:proofErr w:type="spellStart"/>
-      <w:r>
-        <w:t>Guisan</w:t>
-      </w:r>
-      <w:proofErr w:type="spellEnd"/>
-      <w:r>
-        <w:t>, A. (2012). Climatic Niche Shifts Are Rare Among Terrestrial Plant Invaders. Science, 335(6074), 1344–1348. https://doi.org/10.1126/science.1215933</w:t>
+      <w:r>
+        <w:t>Pocheville, A. (2015). The Ecological Niche: History and Recent Controversies. In T. Heams, P. Huneman, G. Lecointre, &amp; M. Silberstein (Eds.), Handbook of Evolutionary Thinking in the Sciences (pp. 547–586). Springer Netherlands. https://doi.org/10.1007/978-94-017-9014-7_26</w:t>
       </w:r>
     </w:p>
     <w:p>
@@ -11019,105 +9849,23 @@
         <w:pStyle w:val="Bibliography"/>
       </w:pPr>
       <w:r>
-        <w:t xml:space="preserve">Pickett, S. T. A., &amp; </w:t>
-      </w:r>
-      <w:proofErr w:type="spellStart"/>
-      <w:r>
-        <w:t>Cadenasso</w:t>
-      </w:r>
-      <w:proofErr w:type="spellEnd"/>
-      <w:r>
-        <w:t>, M. L. (1995). Landscape Ecology: Spatial Heterogeneity in Ecological Systems. Science, 269(5222), 331–334. https://doi.org/10.1126/science.269.5222.331</w:t>
+        <w:t>Pyšek, P., Jarošík, V., Hulme, P. E., Pergl, J., Hejda, M., Schaffner, U., &amp; Vilà, M. (2012). A global assessment of invasive plant impacts on resident species, communities and ecosystems: The interaction of impact measures, invading species’ traits and environment. Global Change Biology, 18(5), 1725–1737. https://doi.org/10.1111/j.1365-2486.2011.02636.x</w:t>
       </w:r>
     </w:p>
     <w:p>
       <w:pPr>
         <w:pStyle w:val="Bibliography"/>
       </w:pPr>
-      <w:proofErr w:type="spellStart"/>
-      <w:r>
-        <w:t>Pocheville</w:t>
-      </w:r>
-      <w:proofErr w:type="spellEnd"/>
-      <w:r>
-        <w:t xml:space="preserve">, A. (2015). The Ecological Niche: History and Recent Controversies. In T. </w:t>
-      </w:r>
-      <w:proofErr w:type="spellStart"/>
-      <w:r>
-        <w:t>Heams</w:t>
-      </w:r>
-      <w:proofErr w:type="spellEnd"/>
-      <w:r>
-        <w:t xml:space="preserve">, P. </w:t>
-      </w:r>
-      <w:proofErr w:type="spellStart"/>
-      <w:r>
-        <w:t>Huneman</w:t>
-      </w:r>
-      <w:proofErr w:type="spellEnd"/>
-      <w:r>
-        <w:t xml:space="preserve">, G. </w:t>
-      </w:r>
-      <w:proofErr w:type="spellStart"/>
-      <w:r>
-        <w:t>Lecointre</w:t>
-      </w:r>
-      <w:proofErr w:type="spellEnd"/>
-      <w:r>
-        <w:t>, &amp; M. Silberstein (Eds.), Handbook of Evolutionary Thinking in the Sciences (pp. 547–586). Springer Netherlands. https://doi.org/10.1007/978-94-017-9014-7_26</w:t>
+      <w:r>
+        <w:t>R Core Team. (2018). R: A language and environment for statistical computing. R Foundation for Statistical Computing.</w:t>
       </w:r>
     </w:p>
     <w:p>
       <w:pPr>
         <w:pStyle w:val="Bibliography"/>
       </w:pPr>
-      <w:proofErr w:type="spellStart"/>
-      <w:r>
-        <w:t>Pyšek</w:t>
-      </w:r>
-      <w:proofErr w:type="spellEnd"/>
-      <w:r>
-        <w:t xml:space="preserve">, P., </w:t>
-      </w:r>
-      <w:proofErr w:type="spellStart"/>
-      <w:r>
-        <w:t>Jarošík</w:t>
-      </w:r>
-      <w:proofErr w:type="spellEnd"/>
-      <w:r>
-        <w:t xml:space="preserve">, V., </w:t>
-      </w:r>
-      <w:proofErr w:type="spellStart"/>
-      <w:r>
-        <w:t>Hulme</w:t>
-      </w:r>
-      <w:proofErr w:type="spellEnd"/>
-      <w:r>
-        <w:t xml:space="preserve">, P. E., </w:t>
-      </w:r>
-      <w:proofErr w:type="spellStart"/>
-      <w:r>
-        <w:t>Pergl</w:t>
-      </w:r>
-      <w:proofErr w:type="spellEnd"/>
-      <w:r>
-        <w:t xml:space="preserve">, J., </w:t>
-      </w:r>
-      <w:proofErr w:type="spellStart"/>
-      <w:r>
-        <w:t>Hejda</w:t>
-      </w:r>
-      <w:proofErr w:type="spellEnd"/>
-      <w:r>
-        <w:t xml:space="preserve">, M., Schaffner, U., &amp; </w:t>
-      </w:r>
-      <w:proofErr w:type="spellStart"/>
-      <w:r>
-        <w:t>Vilà</w:t>
-      </w:r>
-      <w:proofErr w:type="spellEnd"/>
-      <w:r>
-        <w:t>, M. (2012). A global assessment of invasive plant impacts on resident species, communities and ecosystems: The interaction of impact measures, invading species’ traits and environment. Global Change Biology, 18(5), 1725–1737. https://doi.org/10.1111/j.1365-2486.2011.02636.x</w:t>
+      <w:r>
+        <w:t>Richardson, D. M., Pysek, P., Rejmanek, M., Barbour, M. G., Panetta, F. D., &amp; West, C. J. (2000). Naturalization and Invasion of Alien Plants: Concepts and Definitions. Diversity and Distributions, 6(2), 93–107. JSTOR.</w:t>
       </w:r>
     </w:p>
     <w:p>
@@ -11125,7 +9873,7 @@
         <w:pStyle w:val="Bibliography"/>
       </w:pPr>
       <w:r>
-        <w:t>R Core Team. (2018). R: A language and environment for statistical computing. R Foundation for Statistical Computing.</w:t>
+        <w:t>Sanderson, E. W., Jaiteh, M., Levy, M. A., Redford, K. H., Wannebo, A. V., &amp; Woolmer, G. (2002). The human footprint and the last of the wild. BioScience, 52(10), 891–904. https://doi.org/10.1641/0006-3568(2002)052[0891:THFATL]2.0.CO;2</w:t>
       </w:r>
     </w:p>
     <w:p>
@@ -11133,23 +9881,7 @@
         <w:pStyle w:val="Bibliography"/>
       </w:pPr>
       <w:r>
-        <w:t xml:space="preserve">Richardson, D. M., </w:t>
-      </w:r>
-      <w:proofErr w:type="spellStart"/>
-      <w:r>
-        <w:t>Pysek</w:t>
-      </w:r>
-      <w:proofErr w:type="spellEnd"/>
-      <w:r>
-        <w:t xml:space="preserve">, P., </w:t>
-      </w:r>
-      <w:proofErr w:type="spellStart"/>
-      <w:r>
-        <w:t>Rejmanek</w:t>
-      </w:r>
-      <w:proofErr w:type="spellEnd"/>
-      <w:r>
-        <w:t>, M., Barbour, M. G., Panetta, F. D., &amp; West, C. J. (2000). Naturalization and Invasion of Alien Plants: Concepts and Definitions. Diversity and Distributions, 6(2), 93–107. JSTOR.</w:t>
+        <w:t>Sarneel, J. M., Soons, M. B., Geurts, J. J. M., Beltman, B., &amp; Verhoeven, J. T. A. (2011). Multiple effects of land-use changes impede the colonization of open water in fen ponds. Journal of Vegetation Science, 22(3), 551–563. https://doi.org/10.1111/j.1654-1103.2011.01281.x</w:t>
       </w:r>
     </w:p>
     <w:p>
@@ -11158,68 +9890,15 @@
       </w:pPr>
       <w:r>
         <w:lastRenderedPageBreak/>
-        <w:t xml:space="preserve">Sanderson, E. W., Jaiteh, M., Levy, M. A., Redford, K. H., </w:t>
-      </w:r>
-      <w:proofErr w:type="spellStart"/>
-      <w:r>
-        <w:t>Wannebo</w:t>
-      </w:r>
-      <w:proofErr w:type="spellEnd"/>
-      <w:r>
-        <w:t xml:space="preserve">, A. V., &amp; Woolmer, G. (2002). The human footprint and the last of the wild. </w:t>
-      </w:r>
-      <w:proofErr w:type="spellStart"/>
-      <w:r>
-        <w:t>BioScience</w:t>
-      </w:r>
-      <w:proofErr w:type="spellEnd"/>
-      <w:r>
-        <w:t>, 52(10), 891–904. https://doi.org/10.1641/0006-3568(2002)052[</w:t>
-      </w:r>
-      <w:proofErr w:type="gramStart"/>
-      <w:r>
-        <w:t>0891:THFATL</w:t>
-      </w:r>
-      <w:proofErr w:type="gramEnd"/>
-      <w:r>
-        <w:t>]2.0.CO;2</w:t>
+        <w:t>Sasaki, T., Yoshihara, Y., Jamsran, U., &amp; Ohkuro, T. (2010). Ecological stoichiometry explains larger-scale facilitation processes by shrubs on species coexistence among understory plants. Ecological Engineering, 36(8), 1070–1075. https://doi.org/10.1016/j.ecoleng.2010.04.020</w:t>
       </w:r>
     </w:p>
     <w:p>
       <w:pPr>
         <w:pStyle w:val="Bibliography"/>
       </w:pPr>
-      <w:proofErr w:type="spellStart"/>
-      <w:r>
-        <w:t>Sarneel</w:t>
-      </w:r>
-      <w:proofErr w:type="spellEnd"/>
-      <w:r>
-        <w:t xml:space="preserve">, J. M., </w:t>
-      </w:r>
-      <w:proofErr w:type="spellStart"/>
-      <w:r>
-        <w:t>Soons</w:t>
-      </w:r>
-      <w:proofErr w:type="spellEnd"/>
-      <w:r>
-        <w:t xml:space="preserve">, M. B., </w:t>
-      </w:r>
-      <w:proofErr w:type="spellStart"/>
-      <w:r>
-        <w:t>Geurts</w:t>
-      </w:r>
-      <w:proofErr w:type="spellEnd"/>
-      <w:r>
-        <w:t xml:space="preserve">, J. J. M., </w:t>
-      </w:r>
-      <w:proofErr w:type="spellStart"/>
-      <w:r>
-        <w:t>Beltman</w:t>
-      </w:r>
-      <w:proofErr w:type="spellEnd"/>
-      <w:r>
-        <w:t>, B., &amp; Verhoeven, J. T. A. (2011). Multiple effects of land-use changes impede the colonization of open water in fen ponds. Journal of Vegetation Science, 22(3), 551–563. https://doi.org/10.1111/j.1654-1103.2011.01281.x</w:t>
+      <w:r>
+        <w:t>Sax, D. F., &amp; Gaines, S. D. (2003). Species diversity: From global decreases to local increases. Trends in Ecology &amp; Evolution, 18(11), 561–566. https://doi.org/10.1016/S0169-5347(03)00224-6</w:t>
       </w:r>
     </w:p>
     <w:p>
@@ -11227,23 +9906,7 @@
         <w:pStyle w:val="Bibliography"/>
       </w:pPr>
       <w:r>
-        <w:t xml:space="preserve">Sasaki, T., Yoshihara, Y., </w:t>
-      </w:r>
-      <w:proofErr w:type="spellStart"/>
-      <w:r>
-        <w:t>Jamsran</w:t>
-      </w:r>
-      <w:proofErr w:type="spellEnd"/>
-      <w:r>
-        <w:t xml:space="preserve">, U., &amp; </w:t>
-      </w:r>
-      <w:proofErr w:type="spellStart"/>
-      <w:r>
-        <w:t>Ohkuro</w:t>
-      </w:r>
-      <w:proofErr w:type="spellEnd"/>
-      <w:r>
-        <w:t>, T. (2010). Ecological stoichiometry explains larger-scale facilitation processes by shrubs on species coexistence among understory plants. Ecological Engineering, 36(8), 1070–1075. https://doi.org/10.1016/j.ecoleng.2010.04.020</w:t>
+        <w:t>Seastedt, T. R., &amp; Vaccaro, L. (2001). Plant Species Richness, Productivity, and Nitrogen and Phosphorus Limitations across a Snowpack Gradient in Alpine Tundra, Colorado, U.S.A. Arctic, Antarctic, and Alpine Research, 33(1), 100–106. https://doi.org/10.1080/15230430.2001.12003410</w:t>
       </w:r>
     </w:p>
     <w:p>
@@ -11251,20 +9914,15 @@
         <w:pStyle w:val="Bibliography"/>
       </w:pPr>
       <w:r>
-        <w:t>Sax, D. F., &amp; Gaines, S. D. (2003). Species diversity: From global decreases to local increases. Trends in Ecology &amp; Evolution, 18(11), 561–566. https://doi.org/10.1016/S0169-5347(03)00224-6</w:t>
+        <w:t>Shea, K., Roxburgh, S. H., &amp; Rauschert, E. S. J. (2004). Moving from pattern to process: Coexistence mechanisms under intermediate disturbance regimes. Ecology Letters, 7(6), 491–508. https://doi.org/10.1111/j.1461-0248.2004.00600.x</w:t>
       </w:r>
     </w:p>
     <w:p>
       <w:pPr>
         <w:pStyle w:val="Bibliography"/>
       </w:pPr>
-      <w:proofErr w:type="spellStart"/>
-      <w:r>
-        <w:t>Seastedt</w:t>
-      </w:r>
-      <w:proofErr w:type="spellEnd"/>
-      <w:r>
-        <w:t>, T. R., &amp; Vaccaro, L. (2001). Plant Species Richness, Productivity, and Nitrogen and Phosphorus Limitations across a Snowpack Gradient in Alpine Tundra, Colorado, U.S.A. Arctic, Antarctic, and Alpine Research, 33(1), 100–106. https://doi.org/10.1080/15230430.2001.12003410</w:t>
+      <w:r>
+        <w:t>Sheil, D., &amp; Burslem, D. F. R. P. (2013). Defining and defending Connell’s intermediate disturbance hypothesis: A response to Fox. Trends in Ecology &amp; Evolution, 28(10), 571–572. https://doi.org/10.1016/j.tree.2013.07.006</w:t>
       </w:r>
     </w:p>
     <w:p>
@@ -11272,65 +9930,23 @@
         <w:pStyle w:val="Bibliography"/>
       </w:pPr>
       <w:r>
-        <w:t xml:space="preserve">Shea, K., </w:t>
-      </w:r>
-      <w:proofErr w:type="spellStart"/>
-      <w:r>
-        <w:t>Roxburgh</w:t>
-      </w:r>
-      <w:proofErr w:type="spellEnd"/>
-      <w:r>
-        <w:t xml:space="preserve">, S. H., &amp; </w:t>
-      </w:r>
-      <w:proofErr w:type="spellStart"/>
-      <w:r>
-        <w:t>Rauschert</w:t>
-      </w:r>
-      <w:proofErr w:type="spellEnd"/>
-      <w:r>
-        <w:t>, E. S. J. (2004). Moving from pattern to process: Coexistence mechanisms under intermediate disturbance regimes. Ecology Letters, 7(6), 491–508. https://doi.org/10.1111/j.1461-0248.2004.00600.x</w:t>
+        <w:t>Theoharides, K. A., &amp; Dukes, J. S. (2007). Plant invasion across space and time: Factors affecting nonindigenous species success during four stages of invasion. New Phytologist, 176(2), 256–273. https://doi.org/10.1111/j.1469-8137.2007.02207.x</w:t>
       </w:r>
     </w:p>
     <w:p>
       <w:pPr>
         <w:pStyle w:val="Bibliography"/>
       </w:pPr>
-      <w:proofErr w:type="spellStart"/>
-      <w:r>
-        <w:t>Sheil</w:t>
-      </w:r>
-      <w:proofErr w:type="spellEnd"/>
-      <w:r>
-        <w:t xml:space="preserve">, D., &amp; </w:t>
-      </w:r>
-      <w:proofErr w:type="spellStart"/>
-      <w:r>
-        <w:t>Burslem</w:t>
-      </w:r>
-      <w:proofErr w:type="spellEnd"/>
-      <w:r>
-        <w:t>, D. F. R. P. (2013). Defining and defending Connell’s intermediate disturbance hypothesis: A response to Fox. Trends in Ecology &amp; Evolution, 28(10), 571–572. https://doi.org/10.1016/j.tree.2013.07.006</w:t>
+      <w:r>
+        <w:t>Tilman, D., &amp; Pacala, S. W. (1993). The Maintenance of Species Richness in Plant Communities. In R. E. Ricklefs &amp; D. Schluter (Eds.), Species Diversity in Ecology Communities (pp. 13–25). University of Chicago Press.</w:t>
       </w:r>
     </w:p>
     <w:p>
       <w:pPr>
         <w:pStyle w:val="Bibliography"/>
       </w:pPr>
-      <w:proofErr w:type="spellStart"/>
-      <w:r>
-        <w:t>Theoharides</w:t>
-      </w:r>
-      <w:proofErr w:type="spellEnd"/>
-      <w:r>
-        <w:t xml:space="preserve">, K. A., &amp; Dukes, J. S. (2007). Plant invasion across space and time: Factors affecting nonindigenous species success during four stages of invasion. New </w:t>
-      </w:r>
-      <w:proofErr w:type="spellStart"/>
-      <w:r>
-        <w:t>Phytologist</w:t>
-      </w:r>
-      <w:proofErr w:type="spellEnd"/>
-      <w:r>
-        <w:t>, 176(2), 256–273. https://doi.org/10.1111/j.1469-8137.2007.02207.x</w:t>
+      <w:r>
+        <w:t>Tilman, David. (2011). Diversification, Biotic Interchange, and the Universal Trade-Off Hypothesis. The American Naturalist, 178(3), 355–371. https://doi.org/10.1086/661245</w:t>
       </w:r>
     </w:p>
     <w:p>
@@ -11338,23 +9954,7 @@
         <w:pStyle w:val="Bibliography"/>
       </w:pPr>
       <w:r>
-        <w:t xml:space="preserve">Tilman, D., &amp; </w:t>
-      </w:r>
-      <w:proofErr w:type="spellStart"/>
-      <w:r>
-        <w:t>Pacala</w:t>
-      </w:r>
-      <w:proofErr w:type="spellEnd"/>
-      <w:r>
-        <w:t xml:space="preserve">, S. W. (1993). The Maintenance of Species Richness in Plant Communities. In R. E. </w:t>
-      </w:r>
-      <w:proofErr w:type="spellStart"/>
-      <w:r>
-        <w:t>Ricklefs</w:t>
-      </w:r>
-      <w:proofErr w:type="spellEnd"/>
-      <w:r>
-        <w:t xml:space="preserve"> &amp; D. Schluter (Eds.), Species Diversity in Ecology Communities (pp. 13–25). University of Chicago Press.</w:t>
+        <w:t>Turetsky, M., &amp; St. Louis, V. (2006). Disturbance in boreal peatlands. In Boreal Peatland Ecosystems, Ecological Studies (Vol. 188). Springer‐Verlag.</w:t>
       </w:r>
     </w:p>
     <w:p>
@@ -11362,7 +9962,7 @@
         <w:pStyle w:val="Bibliography"/>
       </w:pPr>
       <w:r>
-        <w:t>Tilman, David. (2011). Diversification, Biotic Interchange, and the Universal Trade-Off Hypothesis. The American Naturalist, 178(3), 355–371. https://doi.org/10.1086/661245</w:t>
+        <w:t>Tylianakis, J. M., Didham, R. K., Bascompte, J., &amp; Wardle, D. A. (2008). Global change and species interactions in terrestrial ecosystems. Ecology Letters, 11(12), 1351–1363. https://doi.org/10.1111/j.1461-0248.2008.01250.x</w:t>
       </w:r>
     </w:p>
     <w:p>
@@ -11370,36 +9970,15 @@
         <w:pStyle w:val="Bibliography"/>
       </w:pPr>
       <w:r>
-        <w:t>Turetsky, M., &amp; St. Louis, V. (2006). Disturbance in boreal peatlands. In Boreal Peatland Ecosystems, Ecological Studies (Vol. 188). Springer‐Verlag.</w:t>
+        <w:t>USDA &amp; NRCS. (2020). The PLANTS Database (http://plants.usda.gov, 6 January 2020). National Plant Data Team, Greensboro, NC 27401-4901 USA.</w:t>
       </w:r>
     </w:p>
     <w:p>
       <w:pPr>
         <w:pStyle w:val="Bibliography"/>
       </w:pPr>
-      <w:proofErr w:type="spellStart"/>
-      <w:r>
-        <w:t>Tylianakis</w:t>
-      </w:r>
-      <w:proofErr w:type="spellEnd"/>
-      <w:r>
-        <w:t xml:space="preserve">, J. M., </w:t>
-      </w:r>
-      <w:proofErr w:type="spellStart"/>
-      <w:r>
-        <w:t>Didham</w:t>
-      </w:r>
-      <w:proofErr w:type="spellEnd"/>
-      <w:r>
-        <w:t xml:space="preserve">, R. K., </w:t>
-      </w:r>
-      <w:proofErr w:type="spellStart"/>
-      <w:r>
-        <w:t>Bascompte</w:t>
-      </w:r>
-      <w:proofErr w:type="spellEnd"/>
-      <w:r>
-        <w:t>, J., &amp; Wardle, D. A. (2008). Global change and species interactions in terrestrial ecosystems. Ecology Letters, 11(12), 1351–1363. https://doi.org/10.1111/j.1461-0248.2008.01250.x</w:t>
+      <w:r>
+        <w:t>Vandam, R., Kaptijn, E., &amp; Vanschoenwinkel, B. (2013). Disentangling the Spatio-Environmental Drivers of Human Settlement: An Eigenvector Based Variation Decomposition. PLOS ONE, 8(7), e67726. https://doi.org/10.1371/journal.pone.0067726</w:t>
       </w:r>
     </w:p>
     <w:p>
@@ -11407,254 +9986,59 @@
         <w:pStyle w:val="Bibliography"/>
       </w:pPr>
       <w:r>
-        <w:t>USDA &amp; NRCS. (2020). The PLANTS Database (http://plants.usda.gov, 6 January 2020). National Plant Data Team, Greensboro, NC 27401-4901 USA.</w:t>
+        <w:t>Velland, M. (2017). The Theory of Ecological Communities. Princeton University Press. https://press.princeton.edu/books/hardcover/9780691164847/the-theory-of-ecological-communities-mpb-57</w:t>
       </w:r>
     </w:p>
     <w:p>
       <w:pPr>
         <w:pStyle w:val="Bibliography"/>
       </w:pPr>
-      <w:proofErr w:type="spellStart"/>
-      <w:r>
-        <w:t>Vandam</w:t>
-      </w:r>
-      <w:proofErr w:type="spellEnd"/>
-      <w:r>
-        <w:t xml:space="preserve">, R., </w:t>
-      </w:r>
-      <w:proofErr w:type="spellStart"/>
-      <w:r>
-        <w:t>Kaptijn</w:t>
-      </w:r>
-      <w:proofErr w:type="spellEnd"/>
-      <w:r>
-        <w:t xml:space="preserve">, E., &amp; </w:t>
-      </w:r>
-      <w:proofErr w:type="spellStart"/>
-      <w:r>
-        <w:t>Vanschoenwinkel</w:t>
-      </w:r>
-      <w:proofErr w:type="spellEnd"/>
-      <w:r>
-        <w:t xml:space="preserve">, B. (2013). Disentangling the </w:t>
-      </w:r>
-      <w:proofErr w:type="spellStart"/>
-      <w:r>
-        <w:t>Spatio</w:t>
-      </w:r>
-      <w:proofErr w:type="spellEnd"/>
-      <w:r>
-        <w:t>-Environmental Drivers of Human Settlement: An Eigenvector Based Variation Decomposition. PLOS ONE, 8(7), e67726. https://doi.org/10.1371/journal.pone.0067726</w:t>
+      <w:r>
+        <w:t>Vellend, M., Baeten, L., Myers-Smith, I. H., Elmendorf, S. C., Beauséjour, R., Brown, C. D., De Frenne, P., Verheyen, K., &amp; Wipf, S. (2013). Global meta-analysis reveals no net change in local-scale plant biodiversity over time. Proceedings of the National Academy of Sciences, 110(48), 19456. https://doi.org/10.1073/pnas.1312779110</w:t>
       </w:r>
     </w:p>
     <w:p>
       <w:pPr>
         <w:pStyle w:val="Bibliography"/>
       </w:pPr>
-      <w:proofErr w:type="spellStart"/>
-      <w:r>
-        <w:t>Velland</w:t>
-      </w:r>
-      <w:proofErr w:type="spellEnd"/>
-      <w:r>
-        <w:t>, M. (2017). The Theory of Ecological Communities. Princeton University Press. https://press.princeton.edu/books/hardcover/9780691164847/the-theory-of-ecological-communities-mpb-57</w:t>
+      <w:r>
+        <w:t>Vilà, M., Espinar, J. L., Hejda, M., Hulme, P. E., Jarošík, V., Maron, J. L., Pergl, J., Schaffner, U., Sun, Y., &amp; Pyšek, P. (2011). Ecological impacts of invasive alien plants: A meta-analysis of their effects on species, communities and ecosystems. Ecology Letters, 14(7), 702–708. https://doi.org/10.1111/j.1461-0248.2011.01628.x</w:t>
       </w:r>
     </w:p>
     <w:p>
       <w:pPr>
         <w:pStyle w:val="Bibliography"/>
       </w:pPr>
-      <w:proofErr w:type="spellStart"/>
-      <w:r>
-        <w:t>Vellend</w:t>
-      </w:r>
-      <w:proofErr w:type="spellEnd"/>
-      <w:r>
-        <w:t xml:space="preserve">, M., </w:t>
-      </w:r>
-      <w:proofErr w:type="spellStart"/>
-      <w:r>
-        <w:t>Baeten</w:t>
-      </w:r>
-      <w:proofErr w:type="spellEnd"/>
-      <w:r>
-        <w:t xml:space="preserve">, L., Myers-Smith, I. H., Elmendorf, S. C., </w:t>
-      </w:r>
-      <w:proofErr w:type="spellStart"/>
-      <w:r>
-        <w:t>Beauséjour</w:t>
-      </w:r>
-      <w:proofErr w:type="spellEnd"/>
-      <w:r>
-        <w:t xml:space="preserve">, R., Brown, C. D., De </w:t>
-      </w:r>
-      <w:proofErr w:type="spellStart"/>
-      <w:r>
-        <w:t>Frenne</w:t>
-      </w:r>
-      <w:proofErr w:type="spellEnd"/>
-      <w:r>
-        <w:t xml:space="preserve">, P., </w:t>
-      </w:r>
-      <w:proofErr w:type="spellStart"/>
-      <w:r>
-        <w:t>Verheyen</w:t>
-      </w:r>
-      <w:proofErr w:type="spellEnd"/>
-      <w:r>
-        <w:t>, K., &amp; Wipf, S. (2013). Global meta-analysis reveals no net change in local-scale plant biodiversity over time. Proceedings of the National Academy of Sciences, 110(48), 19456. https://doi.org/10.1073/pnas.1312779110</w:t>
+      <w:r>
+        <w:t>Vitt, D. (1996). Peatland inventory of Alberta Phase I: Overview of peatland resources in the natural regions and subregions of the province: Vol. Publication No. 96-1. Alberta Peatland Resource Centre.</w:t>
       </w:r>
     </w:p>
     <w:p>
       <w:pPr>
         <w:pStyle w:val="Bibliography"/>
       </w:pPr>
-      <w:proofErr w:type="spellStart"/>
-      <w:r>
-        <w:t>Vilà</w:t>
-      </w:r>
-      <w:proofErr w:type="spellEnd"/>
-      <w:r>
-        <w:t xml:space="preserve">, M., </w:t>
-      </w:r>
-      <w:proofErr w:type="spellStart"/>
-      <w:r>
-        <w:t>Espinar</w:t>
-      </w:r>
-      <w:proofErr w:type="spellEnd"/>
-      <w:r>
-        <w:t xml:space="preserve">, J. L., </w:t>
-      </w:r>
-      <w:proofErr w:type="spellStart"/>
-      <w:r>
-        <w:t>Hejda</w:t>
-      </w:r>
-      <w:proofErr w:type="spellEnd"/>
-      <w:r>
-        <w:t xml:space="preserve">, M., </w:t>
-      </w:r>
-      <w:proofErr w:type="spellStart"/>
-      <w:r>
-        <w:t>Hulme</w:t>
-      </w:r>
-      <w:proofErr w:type="spellEnd"/>
-      <w:r>
-        <w:t xml:space="preserve">, P. E., </w:t>
-      </w:r>
-      <w:proofErr w:type="spellStart"/>
-      <w:r>
-        <w:t>Jarošík</w:t>
-      </w:r>
-      <w:proofErr w:type="spellEnd"/>
-      <w:r>
-        <w:t xml:space="preserve">, V., Maron, J. L., </w:t>
-      </w:r>
-      <w:proofErr w:type="spellStart"/>
-      <w:r>
-        <w:t>Pergl</w:t>
-      </w:r>
-      <w:proofErr w:type="spellEnd"/>
-      <w:r>
-        <w:t xml:space="preserve">, J., Schaffner, U., Sun, Y., &amp; </w:t>
-      </w:r>
-      <w:proofErr w:type="spellStart"/>
-      <w:r>
-        <w:t>Pyšek</w:t>
-      </w:r>
-      <w:proofErr w:type="spellEnd"/>
-      <w:r>
-        <w:t>, P. (2011). Ecological impacts of invasive alien plants: A meta-analysis of their effects on species, communities and ecosystems. Ecology Letters, 14(7), 702–708. https://doi.org/10.1111/j.1461-0248.2011.01628.x</w:t>
+      <w:r>
+        <w:t>Vitt, D. H. (2006). Functional Characteristics and Indicators of Boreal Peatlands. In R. K. Wieder &amp; D. H. Vitt (Eds.), Boreal Peatland Ecosystems (pp. 9–24). Springer Berlin Heidelberg. https://doi.org/10.1007/978-3-540-31913-9_2</w:t>
       </w:r>
     </w:p>
     <w:p>
       <w:pPr>
         <w:pStyle w:val="Bibliography"/>
       </w:pPr>
-      <w:proofErr w:type="spellStart"/>
+      <w:r>
+        <w:t xml:space="preserve">Waller, L. P., Allen, W. J., Barratt, B. I. P., Condron, L. M., França, F. M., Hunt, J. E., Koele, N., Orwin, K. H., Steel, G. S., Tylianakis, J. M., Wakelin, S. A., &amp; Dickie, I. A. (2020). Biotic interactions </w:t>
+      </w:r>
       <w:r>
         <w:lastRenderedPageBreak/>
-        <w:t>Vitt</w:t>
-      </w:r>
-      <w:proofErr w:type="spellEnd"/>
-      <w:r>
-        <w:t>, D. (1996). Peatland inventory of Alberta Phase I: Overview of peatland resources in the natural regions and subregions of the province: Vol. Publication No. 96-1. Alberta Peatland Resource Centre.</w:t>
-      </w:r>
-    </w:p>
-    <w:p>
-      <w:pPr>
-        <w:pStyle w:val="Bibliography"/>
-      </w:pPr>
-      <w:proofErr w:type="spellStart"/>
-      <w:r>
-        <w:t>Vitt</w:t>
-      </w:r>
-      <w:proofErr w:type="spellEnd"/>
-      <w:r>
-        <w:t xml:space="preserve">, D. H. (2006). Functional Characteristics and Indicators of Boreal Peatlands. In R. K. </w:t>
-      </w:r>
-      <w:proofErr w:type="spellStart"/>
-      <w:r>
-        <w:t>Wieder</w:t>
-      </w:r>
-      <w:proofErr w:type="spellEnd"/>
-      <w:r>
-        <w:t xml:space="preserve"> &amp; D. H. </w:t>
-      </w:r>
-      <w:proofErr w:type="spellStart"/>
-      <w:r>
-        <w:t>Vitt</w:t>
-      </w:r>
-      <w:proofErr w:type="spellEnd"/>
-      <w:r>
-        <w:t xml:space="preserve"> (Eds.), Boreal Peatland Ecosystems (pp. 9–24). Springer Berlin Heidelberg. https://doi.org/10.1007/978-3-540-31913-9_2</w:t>
-      </w:r>
-    </w:p>
-    <w:p>
-      <w:pPr>
-        <w:pStyle w:val="Bibliography"/>
-      </w:pPr>
-      <w:r>
-        <w:t xml:space="preserve">Waller, L. P., Allen, W. J., Barratt, B. I. P., Condron, L. M., </w:t>
-      </w:r>
-      <w:proofErr w:type="spellStart"/>
-      <w:r>
-        <w:t>França</w:t>
-      </w:r>
-      <w:proofErr w:type="spellEnd"/>
-      <w:r>
-        <w:t xml:space="preserve">, F. M., Hunt, J. E., </w:t>
-      </w:r>
-      <w:proofErr w:type="spellStart"/>
-      <w:r>
-        <w:t>Koele</w:t>
-      </w:r>
-      <w:proofErr w:type="spellEnd"/>
-      <w:r>
-        <w:t xml:space="preserve">, N., </w:t>
-      </w:r>
-      <w:proofErr w:type="spellStart"/>
-      <w:r>
-        <w:t>Orwin</w:t>
-      </w:r>
-      <w:proofErr w:type="spellEnd"/>
-      <w:r>
-        <w:t xml:space="preserve">, K. H., Steel, G. S., </w:t>
-      </w:r>
-      <w:proofErr w:type="spellStart"/>
-      <w:r>
-        <w:t>Tylianakis</w:t>
-      </w:r>
-      <w:proofErr w:type="spellEnd"/>
-      <w:r>
-        <w:t>, J. M., Wakelin, S. A., &amp; Dickie, I. A. (2020). Biotic interactions drive ecosystem responses to exotic plant invaders. Science, 368(6494), 967–972. https://doi.org/10.1126/science.aba2225</w:t>
+        <w:t>drive ecosystem responses to exotic plant invaders. Science, 368(6494), 967–972. https://doi.org/10.1126/science.aba2225</w:t>
       </w:r>
     </w:p>
     <w:p>
       <w:r>
         <w:fldChar w:fldCharType="end"/>
       </w:r>
-      <w:bookmarkStart w:id="654" w:name="_z8r1rh15e5ei" w:colFirst="0" w:colLast="0"/>
-      <w:bookmarkEnd w:id="654"/>
+      <w:bookmarkStart w:id="622" w:name="_z8r1rh15e5ei" w:colFirst="0" w:colLast="0"/>
+      <w:bookmarkEnd w:id="622"/>
     </w:p>
     <w:p>
       <w:pPr>
@@ -14574,7 +12958,7 @@
       </w:r>
     </w:p>
   </w:comment>
-  <w:comment w:id="428" w:author="Cari Ficken" w:date="2021-02-22T14:55:00Z" w:initials="CF">
+  <w:comment w:id="440" w:author="Cari Ficken" w:date="2021-02-22T14:55:00Z" w:initials="CF">
     <w:p>
       <w:pPr>
         <w:pStyle w:val="CommentText"/>
@@ -14590,7 +12974,7 @@
       </w:r>
     </w:p>
   </w:comment>
-  <w:comment w:id="430" w:author="Cari Ficken" w:date="2021-02-02T14:49:00Z" w:initials="CF">
+  <w:comment w:id="442" w:author="Cari Ficken" w:date="2021-02-02T14:49:00Z" w:initials="CF">
     <w:p>
       <w:pPr>
         <w:pStyle w:val="CommentText"/>
@@ -15025,7 +13409,7 @@
       </w:r>
     </w:p>
   </w:comment>
-  <w:comment w:id="431" w:author="Cari Ficken" w:date="2021-03-01T14:20:00Z" w:initials="CF">
+  <w:comment w:id="443" w:author="Cari Ficken" w:date="2021-03-01T14:20:00Z" w:initials="CF">
     <w:p>
       <w:pPr>
         <w:pStyle w:val="CommentText"/>
@@ -15041,98 +13425,7 @@
       </w:r>
     </w:p>
   </w:comment>
-  <w:comment w:id="560" w:author="jeanmoum@osug-fd.fr" w:date="2021-03-08T23:04:00Z" w:initials="j">
-    <w:p>
-      <w:pPr>
-        <w:pStyle w:val="CommentText"/>
-      </w:pPr>
-      <w:r>
-        <w:rPr>
-          <w:rStyle w:val="CommentReference"/>
-        </w:rPr>
-        <w:annotationRef/>
-      </w:r>
-      <w:r>
-        <w:t>I wanted to add something about this because otherwise, as a reader, I think, we don’t really understand why actually we did not separate the analyses.</w:t>
-      </w:r>
-    </w:p>
-    <w:p>
-      <w:pPr>
-        <w:pStyle w:val="CommentText"/>
-      </w:pPr>
-    </w:p>
-    <w:p>
-      <w:pPr>
-        <w:pStyle w:val="CommentText"/>
-      </w:pPr>
-      <w:r>
-        <w:t>Or this should be more clearly appeared in the Methods before?</w:t>
-      </w:r>
-    </w:p>
-    <w:p>
-      <w:pPr>
-        <w:pStyle w:val="CommentText"/>
-      </w:pPr>
-    </w:p>
-    <w:p>
-      <w:pPr>
-        <w:pStyle w:val="CommentText"/>
-      </w:pPr>
-      <w:r>
-        <w:t>Because if we had having separated the analysis, there was no real justification to use the niche specialization indices calculated on the combined dataset. One in the other, we preferred to be able to calculated these SSI values and then to try to account for difference in protocols in models where it is more important (with richness). But now, I wonder if it is not a new angle of critics for our analyses by saying this… ^^</w:t>
-      </w:r>
-    </w:p>
-  </w:comment>
-  <w:comment w:id="561" w:author="Cari Ficken" w:date="2021-03-09T09:58:00Z" w:initials="CF">
-    <w:p>
-      <w:pPr>
-        <w:pStyle w:val="CommentText"/>
-      </w:pPr>
-      <w:r>
-        <w:rPr>
-          <w:rStyle w:val="CommentReference"/>
-        </w:rPr>
-        <w:annotationRef/>
-      </w:r>
-      <w:proofErr w:type="gramStart"/>
-      <w:r>
-        <w:t>Oh</w:t>
-      </w:r>
-      <w:proofErr w:type="gramEnd"/>
-      <w:r>
-        <w:t xml:space="preserve"> this is a good catch. I added some text about this in the response to Rev 1 (“</w:t>
-      </w:r>
-      <w:r>
-        <w:rPr>
-          <w:color w:val="365F91" w:themeColor="accent1" w:themeShade="BF"/>
-        </w:rPr>
-        <w:t>Additionally, keeping the dataset together was necessary to calculate SSI (species specialization index; used to calculate niche specialization) because the two protocols included sites sampled with overlapping, but not equivalent human development ranges. That is, only by combining both datasets were we able to sample sites that spanned the entire human development gradient, and it would not have been possible or accurate to calculate SSI from only a portion of the human development gradient.</w:t>
-      </w:r>
-      <w:r>
-        <w:rPr>
-          <w:color w:val="365F91" w:themeColor="accent1" w:themeShade="BF"/>
-        </w:rPr>
-        <w:t xml:space="preserve">”) </w:t>
-      </w:r>
-      <w:r>
-        <w:t>and also here (“…these wetlands were surrounded by different HD ranges”).</w:t>
-      </w:r>
-    </w:p>
-    <w:p>
-      <w:pPr>
-        <w:pStyle w:val="CommentText"/>
-      </w:pPr>
-    </w:p>
-    <w:p>
-      <w:pPr>
-        <w:pStyle w:val="CommentText"/>
-      </w:pPr>
-      <w:r>
-        <w:t>However, I think this is too much discussion of the tiny analytical choices for a discussion section. I don’t think it’s appropriate to include so much detail about why we made each of these decisions.</w:t>
-      </w:r>
-    </w:p>
-  </w:comment>
-  <w:comment w:id="650" w:author="Cari Ficken" w:date="2021-02-02T15:17:00Z" w:initials="CF">
+  <w:comment w:id="619" w:author="Cari Ficken" w:date="2021-02-02T15:17:00Z" w:initials="CF">
     <w:p>
       <w:pPr>
         <w:pStyle w:val="CommentText"/>
@@ -15284,7 +13577,7 @@
       </w:r>
     </w:p>
   </w:comment>
-  <w:comment w:id="651" w:author="jeanmoum@osug-fd.fr" w:date="2021-03-08T18:42:00Z" w:initials="j">
+  <w:comment w:id="620" w:author="jeanmoum@osug-fd.fr" w:date="2021-03-08T18:42:00Z" w:initials="j">
     <w:p>
       <w:pPr>
         <w:pStyle w:val="CommentText"/>
@@ -15300,7 +13593,7 @@
       </w:r>
     </w:p>
   </w:comment>
-  <w:comment w:id="652" w:author="Cari Ficken" w:date="2021-03-09T10:02:00Z" w:initials="CF">
+  <w:comment w:id="621" w:author="Cari Ficken" w:date="2021-03-09T10:02:00Z" w:initials="CF">
     <w:p>
       <w:pPr>
         <w:pStyle w:val="CommentText"/>
@@ -15314,8 +13607,6 @@
       <w:r>
         <w:t>agree</w:t>
       </w:r>
-      <w:bookmarkStart w:id="653" w:name="_GoBack"/>
-      <w:bookmarkEnd w:id="653"/>
     </w:p>
   </w:comment>
 </w:comments>
@@ -15380,8 +13671,6 @@
   <w15:commentEx w15:paraId="27C61224" w15:done="0"/>
   <w15:commentEx w15:paraId="2239710A" w15:done="0"/>
   <w15:commentEx w15:paraId="69746551" w15:paraIdParent="2239710A" w15:done="0"/>
-  <w15:commentEx w15:paraId="5EA1F288" w15:done="0"/>
-  <w15:commentEx w15:paraId="1C2DEEE2" w15:paraIdParent="5EA1F288" w15:done="0"/>
   <w15:commentEx w15:paraId="6664CC6B" w15:done="0"/>
   <w15:commentEx w15:paraId="79610CC2" w15:paraIdParent="6664CC6B" w15:done="0"/>
   <w15:commentEx w15:paraId="02293CF4" w15:paraIdParent="6664CC6B" w15:done="0"/>
@@ -15446,8 +13735,6 @@
   <w16cid:commentId w16cid:paraId="27C61224" w16cid:durableId="23DE4468"/>
   <w16cid:commentId w16cid:paraId="2239710A" w16cid:durableId="23C3E4EA"/>
   <w16cid:commentId w16cid:paraId="69746551" w16cid:durableId="23E7769A"/>
-  <w16cid:commentId w16cid:paraId="5EA1F288" w16cid:durableId="23F12BFD"/>
-  <w16cid:commentId w16cid:paraId="1C2DEEE2" w16cid:durableId="23F1C535"/>
   <w16cid:commentId w16cid:paraId="6664CC6B" w16cid:durableId="23C3EBA2"/>
   <w16cid:commentId w16cid:paraId="79610CC2" w16cid:durableId="23F0EE9F"/>
   <w16cid:commentId w16cid:paraId="02293CF4" w16cid:durableId="23F1C63C"/>
@@ -16746,6 +15033,7 @@
   <w:style w:type="character" w:default="1" w:styleId="DefaultParagraphFont">
     <w:name w:val="Default Paragraph Font"/>
     <w:uiPriority w:val="1"/>
+    <w:semiHidden/>
     <w:unhideWhenUsed/>
   </w:style>
   <w:style w:type="table" w:default="1" w:styleId="TableNormal">
@@ -17535,7 +15823,7 @@
 </file>
 
 <file path=customXml/itemProps1.xml><?xml version="1.0" encoding="utf-8"?>
-<ds:datastoreItem xmlns:ds="http://schemas.openxmlformats.org/officeDocument/2006/customXml" ds:itemID="{67A16FA5-D219-4C17-B2E3-6EDDABF7684F}">
+<ds:datastoreItem xmlns:ds="http://schemas.openxmlformats.org/officeDocument/2006/customXml" ds:itemID="{0C12A4BB-0BF5-47FE-B515-CF201200B470}">
   <ds:schemaRefs>
     <ds:schemaRef ds:uri="http://schemas.openxmlformats.org/officeDocument/2006/bibliography"/>
   </ds:schemaRefs>

</xml_diff>